<commit_message>
qcreview figure combined in one file using imagemagick convert, added citation to R
</commit_message>
<xml_diff>
--- a/manu-draft.docx
+++ b/manu-draft.docx
@@ -261,7 +261,7 @@
         <w:t xml:space="preserve"> </w:t>
       </w:r>
       <w:r>
-        <w:t xml:space="preserve">package facilitates quality control, analysis, and data sharing for discrete surface water quality data collected by monitoring programs of various size and technical capacity. The tools were developed to address regional needs for programs in Massachusetts, USA, but the principles and outputs can be applicable to monitoring data collected anywhere. Users can create quality control reports, perform outlier analyses, and assess trends by season, date, and site for more than 40 parameters. Users can also prepare data for submission to the United States Environmental Protection Agency Water Quality Exchange, thus sharing data to the largest water quality database in the United States. The automated and reproducible workflow offered by</w:t>
+        <w:t xml:space="preserve">R package facilitates quality control, analysis, and data sharing for discrete surface water quality data collected by monitoring programs of various size and technical capacity. The tools were developed to address regional needs for programs in Massachusetts, USA, but the principles and outputs can be applicable to monitoring data collected anywhere. Users can create quality control reports, perform outlier analyses, and assess trends by season, date, and site for more than 40 parameters. Users can also prepare data for submission to the United States Environmental Protection Agency Water Quality Exchange, thus sharing data to the largest water quality database in the United States. The automated and reproducible workflow offered by</w:t>
       </w:r>
       <w:r>
         <w:t xml:space="preserve"> </w:t>
@@ -419,7 +419,19 @@
         <w:pStyle w:val="BodyText"/>
       </w:pPr>
       <w:r>
-        <w:t xml:space="preserve">The use of R with document generation systems offered through packages like</w:t>
+        <w:t xml:space="preserve">The use of R</w:t>
+      </w:r>
+      <w:r>
+        <w:t xml:space="preserve"> </w:t>
+      </w:r>
+      <w:r>
+        <w:t xml:space="preserve">[10]</w:t>
+      </w:r>
+      <w:r>
+        <w:t xml:space="preserve"> </w:t>
+      </w:r>
+      <w:r>
+        <w:t xml:space="preserve">with document generation systems offered through packages like</w:t>
       </w:r>
       <w:r>
         <w:t xml:space="preserve"> </w:t>
@@ -435,7 +447,7 @@
         <w:t xml:space="preserve"> </w:t>
       </w:r>
       <w:r>
-        <w:t xml:space="preserve">[10]</w:t>
+        <w:t xml:space="preserve">[11]</w:t>
       </w:r>
       <w:r>
         <w:t xml:space="preserve"> </w:t>
@@ -457,7 +469,7 @@
         <w:t xml:space="preserve"> </w:t>
       </w:r>
       <w:r>
-        <w:t xml:space="preserve">[11]</w:t>
+        <w:t xml:space="preserve">[12]</w:t>
       </w:r>
       <w:r>
         <w:t xml:space="preserve"> </w:t>
@@ -479,7 +491,7 @@
         <w:t xml:space="preserve"> </w:t>
       </w:r>
       <w:r>
-        <w:t xml:space="preserve">[12]</w:t>
+        <w:t xml:space="preserve">[13]</w:t>
       </w:r>
       <w:r>
         <w:t xml:space="preserve"> </w:t>
@@ -501,7 +513,7 @@
         <w:t xml:space="preserve"> </w:t>
       </w:r>
       <w:r>
-        <w:t xml:space="preserve">[13]</w:t>
+        <w:t xml:space="preserve">[14]</w:t>
       </w:r>
       <w:r>
         <w:t xml:space="preserve"> </w:t>
@@ -604,7 +616,7 @@
         <w:t xml:space="preserve"> </w:t>
       </w:r>
       <w:r>
-        <w:t xml:space="preserve">[14]</w:t>
+        <w:t xml:space="preserve">[15]</w:t>
       </w:r>
       <w:r>
         <w:t xml:space="preserve"> </w:t>
@@ -878,7 +890,7 @@
         <w:t xml:space="preserve"> </w:t>
       </w:r>
       <w:r>
-        <w:t xml:space="preserve">[15]</w:t>
+        <w:t xml:space="preserve">[16]</w:t>
       </w:r>
       <w:r>
         <w:t xml:space="preserve">, and</w:t>
@@ -1736,7 +1748,7 @@
       </w:r>
     </w:p>
     <w:bookmarkEnd w:id="32"/>
-    <w:bookmarkStart w:id="75" w:name="package-workflow"/>
+    <w:bookmarkStart w:id="72" w:name="package-workflow"/>
     <w:p>
       <w:pPr>
         <w:pStyle w:val="Heading1"/>
@@ -1826,7 +1838,7 @@
         <w:t xml:space="preserve"> </w:t>
       </w:r>
       <w:r>
-        <w:t xml:space="preserve">[16]</w:t>
+        <w:t xml:space="preserve">[17]</w:t>
       </w:r>
       <w:r>
         <w:t xml:space="preserve">. The</w:t>
@@ -4315,7 +4327,7 @@
       </w:r>
     </w:p>
     <w:bookmarkEnd w:id="45"/>
-    <w:bookmarkStart w:id="53" w:name="quality-control-reporting"/>
+    <w:bookmarkStart w:id="50" w:name="quality-control-reporting"/>
     <w:p>
       <w:pPr>
         <w:pStyle w:val="Heading2"/>
@@ -4773,124 +4785,54 @@
       <w:tr>
         <w:tc>
           <w:tcPr/>
-          <w:bookmarkStart w:id="52" w:name="fig-qcex"/>
-          <w:tbl>
-            <w:tblPr>
-              <w:tblStyle w:val="Table"/>
-              <w:tblW w:type="pct" w:w="5000"/>
-              <w:tblLook w:firstRow="0" w:lastRow="0" w:firstColumn="0" w:lastColumn="0" w:noHBand="0" w:noVBand="0" w:val="0000"/>
-              <w:jc w:val="start"/>
-              <w:tblLayout w:type="fixed"/>
-            </w:tblPr>
-            <w:tblGrid>
-              <w:gridCol w:w="3960"/>
-              <w:gridCol w:w="3960"/>
-            </w:tblGrid>
-            <w:tr>
-              <w:tc>
-                <w:tcPr/>
-                <w:p>
-                  <w:pPr>
-                    <w:jc w:val="center"/>
-                    <w:jc w:val="center"/>
-                  </w:pPr>
-                  <w:r>
-                    <w:drawing>
-                      <wp:inline>
-                        <wp:extent cx="2971800" cy="3845858"/>
-                        <wp:effectExtent b="0" l="0" r="0" t="0"/>
-                        <wp:docPr descr="" title="" id="47" name="Picture"/>
-                        <a:graphic>
-                          <a:graphicData uri="http://schemas.openxmlformats.org/drawingml/2006/picture">
-                            <pic:pic>
-                              <pic:nvPicPr>
-                                <pic:cNvPr descr="images/qcreview1.png" id="48" name="Picture"/>
-                                <pic:cNvPicPr>
-                                  <a:picLocks noChangeArrowheads="1" noChangeAspect="1"/>
-                                </pic:cNvPicPr>
-                              </pic:nvPicPr>
-                              <pic:blipFill>
-                                <a:blip r:embed="rId46"/>
-                                <a:stretch>
-                                  <a:fillRect/>
-                                </a:stretch>
-                              </pic:blipFill>
-                              <pic:spPr bwMode="auto">
-                                <a:xfrm>
-                                  <a:off x="0" y="0"/>
-                                  <a:ext cx="2971800" cy="3845858"/>
-                                </a:xfrm>
-                                <a:prstGeom prst="rect">
-                                  <a:avLst/>
-                                </a:prstGeom>
-                                <a:noFill/>
-                                <a:ln w="9525">
-                                  <a:noFill/>
-                                  <a:headEnd/>
-                                  <a:tailEnd/>
-                                </a:ln>
-                              </pic:spPr>
-                            </pic:pic>
-                          </a:graphicData>
-                        </a:graphic>
-                      </wp:inline>
-                    </w:drawing>
-                  </w:r>
-                </w:p>
-              </w:tc>
-              <w:tc>
-                <w:tcPr/>
-                <w:p>
-                  <w:pPr>
-                    <w:jc w:val="center"/>
-                    <w:jc w:val="center"/>
-                  </w:pPr>
-                  <w:r>
-                    <w:drawing>
-                      <wp:inline>
-                        <wp:extent cx="2971800" cy="3845858"/>
-                        <wp:effectExtent b="0" l="0" r="0" t="0"/>
-                        <wp:docPr descr="" title="" id="50" name="Picture"/>
-                        <a:graphic>
-                          <a:graphicData uri="http://schemas.openxmlformats.org/drawingml/2006/picture">
-                            <pic:pic>
-                              <pic:nvPicPr>
-                                <pic:cNvPr descr="images/qcreview2.png" id="51" name="Picture"/>
-                                <pic:cNvPicPr>
-                                  <a:picLocks noChangeArrowheads="1" noChangeAspect="1"/>
-                                </pic:cNvPicPr>
-                              </pic:nvPicPr>
-                              <pic:blipFill>
-                                <a:blip r:embed="rId49"/>
-                                <a:stretch>
-                                  <a:fillRect/>
-                                </a:stretch>
-                              </pic:blipFill>
-                              <pic:spPr bwMode="auto">
-                                <a:xfrm>
-                                  <a:off x="0" y="0"/>
-                                  <a:ext cx="2971800" cy="3845858"/>
-                                </a:xfrm>
-                                <a:prstGeom prst="rect">
-                                  <a:avLst/>
-                                </a:prstGeom>
-                                <a:noFill/>
-                                <a:ln w="9525">
-                                  <a:noFill/>
-                                  <a:headEnd/>
-                                  <a:tailEnd/>
-                                </a:ln>
-                              </pic:spPr>
-                            </pic:pic>
-                          </a:graphicData>
-                        </a:graphic>
-                      </wp:inline>
-                    </w:drawing>
-                  </w:r>
-                </w:p>
-              </w:tc>
-            </w:tr>
-          </w:tbl>
+          <w:bookmarkStart w:id="49" w:name="fig-qcex"/>
+          <w:p>
+            <w:pPr>
+              <w:jc w:val="center"/>
+            </w:pPr>
+            <w:r>
+              <w:drawing>
+                <wp:inline>
+                  <wp:extent cx="5943600" cy="3845858"/>
+                  <wp:effectExtent b="0" l="0" r="0" t="0"/>
+                  <wp:docPr descr="" title="" id="47" name="Picture"/>
+                  <a:graphic>
+                    <a:graphicData uri="http://schemas.openxmlformats.org/drawingml/2006/picture">
+                      <pic:pic>
+                        <pic:nvPicPr>
+                          <pic:cNvPr descr="images/qcex.png" id="48" name="Picture"/>
+                          <pic:cNvPicPr>
+                            <a:picLocks noChangeArrowheads="1" noChangeAspect="1"/>
+                          </pic:cNvPicPr>
+                        </pic:nvPicPr>
+                        <pic:blipFill>
+                          <a:blip r:embed="rId46"/>
+                          <a:stretch>
+                            <a:fillRect/>
+                          </a:stretch>
+                        </pic:blipFill>
+                        <pic:spPr bwMode="auto">
+                          <a:xfrm>
+                            <a:off x="0" y="0"/>
+                            <a:ext cx="5943600" cy="3845858"/>
+                          </a:xfrm>
+                          <a:prstGeom prst="rect">
+                            <a:avLst/>
+                          </a:prstGeom>
+                          <a:noFill/>
+                          <a:ln w="9525">
+                            <a:noFill/>
+                            <a:headEnd/>
+                            <a:tailEnd/>
+                          </a:ln>
+                        </pic:spPr>
+                      </pic:pic>
+                    </a:graphicData>
+                  </a:graphic>
+                </wp:inline>
+              </w:drawing>
+            </w:r>
+          </w:p>
           <w:p>
             <w:pPr>
               <w:jc w:val="center"/>
@@ -4900,10 +4842,6 @@
               <w:spacing w:before="200"/>
               <w:pStyle w:val="ImageCaption"/>
             </w:pPr>
-            <w:pPr>
-              <w:spacing w:before="200"/>
-              <w:pStyle w:val="ImageCaption"/>
-            </w:pPr>
             <w:r>
               <w:t xml:space="preserve">Figure 4: The first two of sixteen pages of the quality control report created by</w:t>
             </w:r>
@@ -4941,7 +4879,7 @@
               <w:t xml:space="preserve">failed the data quality objectives. Users can edit the Word file as needed, e.g., entering the organization name or adding notes.</w:t>
             </w:r>
           </w:p>
-          <w:bookmarkEnd w:id="52"/>
+          <w:bookmarkEnd w:id="49"/>
         </w:tc>
       </w:tr>
     </w:tbl>
@@ -5005,7 +4943,7 @@
         <w:t xml:space="preserve"> </w:t>
       </w:r>
       <w:r>
-        <w:t xml:space="preserve">[17]</w:t>
+        <w:t xml:space="preserve">[18]</w:t>
       </w:r>
       <w:r>
         <w:t xml:space="preserve"> </w:t>
@@ -17162,8 +17100,8 @@
         <w:t xml:space="preserve">function can be used to create a complete report that combines outputs from the individual functions. The summarized report can then be submitted to an appropriate regulatory agency for review to ensure that any submitted datasets fulfill appropriate data quality objectives.</w:t>
       </w:r>
     </w:p>
-    <w:bookmarkEnd w:id="53"/>
-    <w:bookmarkStart w:id="71" w:name="analysis"/>
+    <w:bookmarkEnd w:id="50"/>
+    <w:bookmarkStart w:id="68" w:name="analysis"/>
     <w:p>
       <w:pPr>
         <w:pStyle w:val="Heading2"/>
@@ -17395,7 +17333,7 @@
       <w:tr>
         <w:tc>
           <w:tcPr/>
-          <w:bookmarkStart w:id="57" w:name="fig-season"/>
+          <w:bookmarkStart w:id="54" w:name="fig-season"/>
           <w:p>
             <w:pPr>
               <w:jc w:val="center"/>
@@ -17405,18 +17343,18 @@
                 <wp:inline>
                   <wp:extent cx="5646420" cy="2823210"/>
                   <wp:effectExtent b="0" l="0" r="0" t="0"/>
-                  <wp:docPr descr="" title="" id="55" name="Picture"/>
+                  <wp:docPr descr="" title="" id="52" name="Picture"/>
                   <a:graphic>
                     <a:graphicData uri="http://schemas.openxmlformats.org/drawingml/2006/picture">
                       <pic:pic>
                         <pic:nvPicPr>
-                          <pic:cNvPr descr="images/fig-season-1.png" id="56" name="Picture"/>
+                          <pic:cNvPr descr="images/fig-season-1.png" id="53" name="Picture"/>
                           <pic:cNvPicPr>
                             <a:picLocks noChangeArrowheads="1" noChangeAspect="1"/>
                           </pic:cNvPicPr>
                         </pic:nvPicPr>
                         <pic:blipFill>
-                          <a:blip r:embed="rId54"/>
+                          <a:blip r:embed="rId51"/>
                           <a:stretch>
                             <a:fillRect/>
                           </a:stretch>
@@ -17471,7 +17409,7 @@
               <w:t xml:space="preserve">function.</w:t>
             </w:r>
           </w:p>
-          <w:bookmarkEnd w:id="57"/>
+          <w:bookmarkEnd w:id="54"/>
         </w:tc>
       </w:tr>
     </w:tbl>
@@ -17901,7 +17839,7 @@
       <w:tr>
         <w:tc>
           <w:tcPr/>
-          <w:bookmarkStart w:id="61" w:name="fig-date"/>
+          <w:bookmarkStart w:id="58" w:name="fig-date"/>
           <w:p>
             <w:pPr>
               <w:jc w:val="center"/>
@@ -17911,18 +17849,18 @@
                 <wp:inline>
                   <wp:extent cx="5646420" cy="2823210"/>
                   <wp:effectExtent b="0" l="0" r="0" t="0"/>
-                  <wp:docPr descr="" title="" id="59" name="Picture"/>
+                  <wp:docPr descr="" title="" id="56" name="Picture"/>
                   <a:graphic>
                     <a:graphicData uri="http://schemas.openxmlformats.org/drawingml/2006/picture">
                       <pic:pic>
                         <pic:nvPicPr>
-                          <pic:cNvPr descr="images/fig-date-1.png" id="60" name="Picture"/>
+                          <pic:cNvPr descr="images/fig-date-1.png" id="57" name="Picture"/>
                           <pic:cNvPicPr>
                             <a:picLocks noChangeArrowheads="1" noChangeAspect="1"/>
                           </pic:cNvPicPr>
                         </pic:nvPicPr>
                         <pic:blipFill>
-                          <a:blip r:embed="rId58"/>
+                          <a:blip r:embed="rId55"/>
                           <a:stretch>
                             <a:fillRect/>
                           </a:stretch>
@@ -17977,7 +17915,7 @@
               <w:t xml:space="preserve">function.</w:t>
             </w:r>
           </w:p>
-          <w:bookmarkEnd w:id="61"/>
+          <w:bookmarkEnd w:id="58"/>
         </w:tc>
       </w:tr>
     </w:tbl>
@@ -18361,7 +18299,7 @@
       <w:tr>
         <w:tc>
           <w:tcPr/>
-          <w:bookmarkStart w:id="65" w:name="fig-site"/>
+          <w:bookmarkStart w:id="62" w:name="fig-site"/>
           <w:p>
             <w:pPr>
               <w:jc w:val="center"/>
@@ -18371,18 +18309,18 @@
                 <wp:inline>
                   <wp:extent cx="5646420" cy="2823210"/>
                   <wp:effectExtent b="0" l="0" r="0" t="0"/>
-                  <wp:docPr descr="" title="" id="63" name="Picture"/>
+                  <wp:docPr descr="" title="" id="60" name="Picture"/>
                   <a:graphic>
                     <a:graphicData uri="http://schemas.openxmlformats.org/drawingml/2006/picture">
                       <pic:pic>
                         <pic:nvPicPr>
-                          <pic:cNvPr descr="images/fig-site-1.png" id="64" name="Picture"/>
+                          <pic:cNvPr descr="images/fig-site-1.png" id="61" name="Picture"/>
                           <pic:cNvPicPr>
                             <a:picLocks noChangeArrowheads="1" noChangeAspect="1"/>
                           </pic:cNvPicPr>
                         </pic:nvPicPr>
                         <pic:blipFill>
-                          <a:blip r:embed="rId62"/>
+                          <a:blip r:embed="rId59"/>
                           <a:stretch>
                             <a:fillRect/>
                           </a:stretch>
@@ -18437,7 +18375,7 @@
               <w:t xml:space="preserve">function.</w:t>
             </w:r>
           </w:p>
-          <w:bookmarkEnd w:id="65"/>
+          <w:bookmarkEnd w:id="62"/>
         </w:tc>
       </w:tr>
     </w:tbl>
@@ -18494,7 +18432,7 @@
         <w:t xml:space="preserve"> </w:t>
       </w:r>
       <w:r>
-        <w:t xml:space="preserve">[18]</w:t>
+        <w:t xml:space="preserve">[19]</w:t>
       </w:r>
       <w:r>
         <w:t xml:space="preserve">. NHD data were included to provide more specific information on hydrologic features of interest because of insufficient detail provided by standard basemaps. These datasets are available from an external source and clipped to an approximate bounding box for the selected stations. Currently, only flowlines and waterbodies that intersect Massachusetts are included, although examples are provided in a package</w:t>
@@ -18502,7 +18440,7 @@
       <w:r>
         <w:t xml:space="preserve"> </w:t>
       </w:r>
-      <w:hyperlink r:id="rId66">
+      <w:hyperlink r:id="rId63">
         <w:r>
           <w:rPr>
             <w:rStyle w:val="Hyperlink"/>
@@ -18634,7 +18572,7 @@
       <w:tr>
         <w:tc>
           <w:tcPr/>
-          <w:bookmarkStart w:id="70" w:name="fig-map"/>
+          <w:bookmarkStart w:id="67" w:name="fig-map"/>
           <w:p>
             <w:pPr>
               <w:jc w:val="center"/>
@@ -18644,18 +18582,18 @@
                 <wp:inline>
                   <wp:extent cx="4587290" cy="4587290"/>
                   <wp:effectExtent b="0" l="0" r="0" t="0"/>
-                  <wp:docPr descr="" title="" id="68" name="Picture"/>
+                  <wp:docPr descr="" title="" id="65" name="Picture"/>
                   <a:graphic>
                     <a:graphicData uri="http://schemas.openxmlformats.org/drawingml/2006/picture">
                       <pic:pic>
                         <pic:nvPicPr>
-                          <pic:cNvPr descr="images/fig-map-1.png" id="69" name="Picture"/>
+                          <pic:cNvPr descr="images/fig-map-1.png" id="66" name="Picture"/>
                           <pic:cNvPicPr>
                             <a:picLocks noChangeArrowheads="1" noChangeAspect="1"/>
                           </pic:cNvPicPr>
                         </pic:nvPicPr>
                         <pic:blipFill>
-                          <a:blip r:embed="rId67"/>
+                          <a:blip r:embed="rId64"/>
                           <a:stretch>
                             <a:fillRect/>
                           </a:stretch>
@@ -18710,7 +18648,7 @@
               <w:t xml:space="preserve">function.</w:t>
             </w:r>
           </w:p>
-          <w:bookmarkEnd w:id="70"/>
+          <w:bookmarkEnd w:id="67"/>
         </w:tc>
       </w:tr>
     </w:tbl>
@@ -18839,8 +18777,8 @@
         <w:t xml:space="preserve">). This argument also applies to other analysis functions where the data can be aggregated across dates or locations.</w:t>
       </w:r>
     </w:p>
-    <w:bookmarkEnd w:id="71"/>
-    <w:bookmarkStart w:id="74" w:name="data-submission"/>
+    <w:bookmarkEnd w:id="68"/>
+    <w:bookmarkStart w:id="71" w:name="data-submission"/>
     <w:p>
       <w:pPr>
         <w:pStyle w:val="Heading2"/>
@@ -19027,7 +18965,7 @@
       <w:r>
         <w:t xml:space="preserve"> </w:t>
       </w:r>
-      <w:hyperlink r:id="rId72">
+      <w:hyperlink r:id="rId69">
         <w:r>
           <w:rPr>
             <w:rStyle w:val="Hyperlink"/>
@@ -19041,7 +18979,7 @@
       <w:r>
         <w:t xml:space="preserve"> </w:t>
       </w:r>
-      <w:hyperlink r:id="rId73">
+      <w:hyperlink r:id="rId70">
         <w:r>
           <w:rPr>
             <w:rStyle w:val="Hyperlink"/>
@@ -19108,9 +19046,9 @@
         <w:t xml:space="preserve">were created to pair lab duplicates). Custom WQX import configurations were also developed to streamline data submission, which were made available publicly to all WQX users.</w:t>
       </w:r>
     </w:p>
-    <w:bookmarkEnd w:id="74"/>
-    <w:bookmarkEnd w:id="75"/>
-    <w:bookmarkStart w:id="79" w:name="discussion"/>
+    <w:bookmarkEnd w:id="71"/>
+    <w:bookmarkEnd w:id="72"/>
+    <w:bookmarkStart w:id="76" w:name="discussion"/>
     <w:p>
       <w:pPr>
         <w:pStyle w:val="Heading1"/>
@@ -19145,7 +19083,7 @@
       <w:r>
         <w:t xml:space="preserve"> </w:t>
       </w:r>
-      <w:hyperlink r:id="rId76">
+      <w:hyperlink r:id="rId73">
         <w:r>
           <w:rPr>
             <w:rStyle w:val="Hyperlink"/>
@@ -19217,7 +19155,7 @@
       <w:r>
         <w:t xml:space="preserve"> </w:t>
       </w:r>
-      <w:hyperlink r:id="rId77">
+      <w:hyperlink r:id="rId74">
         <w:r>
           <w:rPr>
             <w:rStyle w:val="Hyperlink"/>
@@ -19247,7 +19185,7 @@
       <w:r>
         <w:t xml:space="preserve"> </w:t>
       </w:r>
-      <w:hyperlink r:id="rId78">
+      <w:hyperlink r:id="rId75">
         <w:r>
           <w:rPr>
             <w:rStyle w:val="Hyperlink"/>
@@ -19362,7 +19300,7 @@
         <w:t xml:space="preserve"> </w:t>
       </w:r>
       <w:r>
-        <w:t xml:space="preserve">[19]</w:t>
+        <w:t xml:space="preserve">[20]</w:t>
       </w:r>
       <w:r>
         <w:t xml:space="preserve"> </w:t>
@@ -19541,7 +19479,7 @@
         <w:t xml:space="preserve"> </w:t>
       </w:r>
       <w:r>
-        <w:t xml:space="preserve">[20,21]</w:t>
+        <w:t xml:space="preserve">[21,22]</w:t>
       </w:r>
       <w:r>
         <w:t xml:space="preserve">. For the latter, automated tools are needed for detecting and handling QC issues common with monitoring equipment deployed in the field for long duration, such as instrument drift, biofouling, or missing data. More complex methods for detecting outliers in continuous monitoring data beyond the existing tools in</w:t>
@@ -19566,14 +19504,14 @@
         <w:t xml:space="preserve"> </w:t>
       </w:r>
       <w:r>
-        <w:t xml:space="preserve">[22]</w:t>
+        <w:t xml:space="preserve">[23]</w:t>
       </w:r>
       <w:r>
         <w:t xml:space="preserve">.</w:t>
       </w:r>
     </w:p>
-    <w:bookmarkEnd w:id="79"/>
-    <w:bookmarkStart w:id="80" w:name="conclusions"/>
+    <w:bookmarkEnd w:id="76"/>
+    <w:bookmarkStart w:id="77" w:name="conclusions"/>
     <w:p>
       <w:pPr>
         <w:pStyle w:val="Heading1"/>
@@ -19655,8 +19593,8 @@
         <w:t xml:space="preserve">is expected to grow and the package will be supported by the authors as the user base increases.</w:t>
       </w:r>
     </w:p>
-    <w:bookmarkEnd w:id="80"/>
-    <w:bookmarkStart w:id="81" w:name="acknowledgments"/>
+    <w:bookmarkEnd w:id="77"/>
+    <w:bookmarkStart w:id="78" w:name="acknowledgments"/>
     <w:p>
       <w:pPr>
         <w:pStyle w:val="Heading1"/>
@@ -19702,8 +19640,8 @@
         <w:t xml:space="preserve">.</w:t>
       </w:r>
     </w:p>
-    <w:bookmarkEnd w:id="81"/>
-    <w:bookmarkStart w:id="127" w:name="references"/>
+    <w:bookmarkEnd w:id="78"/>
+    <w:bookmarkStart w:id="126" w:name="references"/>
     <w:p>
       <w:pPr>
         <w:pStyle w:val="Heading1"/>
@@ -19712,8 +19650,8 @@
         <w:t xml:space="preserve">References</w:t>
       </w:r>
     </w:p>
-    <w:bookmarkStart w:id="126" w:name="refs"/>
-    <w:bookmarkStart w:id="83" w:name="ref-Schiff16"/>
+    <w:bookmarkStart w:id="125" w:name="refs"/>
+    <w:bookmarkStart w:id="80" w:name="ref-Schiff16"/>
     <w:p>
       <w:pPr>
         <w:pStyle w:val="Bibliography"/>
@@ -19730,7 +19668,7 @@
       <w:r>
         <w:t xml:space="preserve">Schiff K, Trowbridge P, Sherwood E, Tango P, Batiuk RA. Regional monitoring programs in the united states: Synthesis of four case studies from pacific, atlantic, and gulf coasts. Regional Studies in Marine Science. 2016;4: A1–A7. doi:</w:t>
       </w:r>
-      <w:hyperlink r:id="rId82">
+      <w:hyperlink r:id="rId79">
         <w:r>
           <w:rPr>
             <w:rStyle w:val="Hyperlink"/>
@@ -19739,8 +19677,8 @@
         </w:r>
       </w:hyperlink>
     </w:p>
-    <w:bookmarkEnd w:id="83"/>
-    <w:bookmarkStart w:id="85" w:name="ref-Tango13"/>
+    <w:bookmarkEnd w:id="80"/>
+    <w:bookmarkStart w:id="82" w:name="ref-Tango13"/>
     <w:p>
       <w:pPr>
         <w:pStyle w:val="Bibliography"/>
@@ -19775,7 +19713,7 @@
       <w:r>
         <w:t xml:space="preserve">ay water quality standards. JAWRA Journal of the American Water Resources Association. 2013;49: 1007–1024. doi:</w:t>
       </w:r>
-      <w:hyperlink r:id="rId84">
+      <w:hyperlink r:id="rId81">
         <w:r>
           <w:rPr>
             <w:rStyle w:val="Hyperlink"/>
@@ -19784,8 +19722,8 @@
         </w:r>
       </w:hyperlink>
     </w:p>
-    <w:bookmarkEnd w:id="85"/>
-    <w:bookmarkStart w:id="87" w:name="ref-Stein09"/>
+    <w:bookmarkEnd w:id="82"/>
+    <w:bookmarkStart w:id="84" w:name="ref-Stein09"/>
     <w:p>
       <w:pPr>
         <w:pStyle w:val="Bibliography"/>
@@ -19802,7 +19740,7 @@
       <w:r>
         <w:t xml:space="preserve">Stein ED, Cadien DB. Ecosystem response to regulatory and management actions: The southern california experience in long-term monitoring. Marine Pollution Bulletin. 2009;59: 91–100. doi:</w:t>
       </w:r>
-      <w:hyperlink r:id="rId86">
+      <w:hyperlink r:id="rId83">
         <w:r>
           <w:rPr>
             <w:rStyle w:val="Hyperlink"/>
@@ -19811,8 +19749,8 @@
         </w:r>
       </w:hyperlink>
     </w:p>
-    <w:bookmarkEnd w:id="87"/>
-    <w:bookmarkStart w:id="89" w:name="ref-Behmel16"/>
+    <w:bookmarkEnd w:id="84"/>
+    <w:bookmarkStart w:id="86" w:name="ref-Behmel16"/>
     <w:p>
       <w:pPr>
         <w:pStyle w:val="Bibliography"/>
@@ -19829,7 +19767,7 @@
       <w:r>
         <w:t xml:space="preserve">Behmel S, Damour M, Ludwig R, Rodriguez M. Water quality monitoring strategies—a review and future perspectives. Science of the Total Environment. 2016;571: 1312–1329. doi:</w:t>
       </w:r>
-      <w:hyperlink r:id="rId88">
+      <w:hyperlink r:id="rId85">
         <w:r>
           <w:rPr>
             <w:rStyle w:val="Hyperlink"/>
@@ -19838,8 +19776,8 @@
         </w:r>
       </w:hyperlink>
     </w:p>
-    <w:bookmarkEnd w:id="89"/>
-    <w:bookmarkStart w:id="91" w:name="ref-Kumpel20"/>
+    <w:bookmarkEnd w:id="86"/>
+    <w:bookmarkStart w:id="88" w:name="ref-Kumpel20"/>
     <w:p>
       <w:pPr>
         <w:pStyle w:val="Bibliography"/>
@@ -19856,7 +19794,7 @@
       <w:r>
         <w:t xml:space="preserve">Kumpel E, MacLeod C, Stuart K, Cock-Esteb A, Khush R, Peletz R. From data to decisions: Understanding information flows within regulatory water quality monitoring programs. npj Clean Water. 2020;3: 38. doi:</w:t>
       </w:r>
-      <w:hyperlink r:id="rId90">
+      <w:hyperlink r:id="rId87">
         <w:r>
           <w:rPr>
             <w:rStyle w:val="Hyperlink"/>
@@ -19865,8 +19803,8 @@
         </w:r>
       </w:hyperlink>
     </w:p>
-    <w:bookmarkEnd w:id="91"/>
-    <w:bookmarkStart w:id="93" w:name="ref-Buytaert14"/>
+    <w:bookmarkEnd w:id="88"/>
+    <w:bookmarkStart w:id="90" w:name="ref-Buytaert14"/>
     <w:p>
       <w:pPr>
         <w:pStyle w:val="Bibliography"/>
@@ -19883,7 +19821,7 @@
       <w:r>
         <w:t xml:space="preserve">Buytaert W, Zulkafli Z, Grainger S, Acosta L, Alemie TC, Bastiaensen J, et al. Citizen science in hydrology and water resources: Opportunities for knowledge generation, ecosystem service management, and sustainable development. Frontiers in Earth Science. 2014;2: 26. doi:</w:t>
       </w:r>
-      <w:hyperlink r:id="rId92">
+      <w:hyperlink r:id="rId89">
         <w:r>
           <w:rPr>
             <w:rStyle w:val="Hyperlink"/>
@@ -19892,8 +19830,8 @@
         </w:r>
       </w:hyperlink>
     </w:p>
-    <w:bookmarkEnd w:id="93"/>
-    <w:bookmarkStart w:id="95" w:name="ref-Kelly22"/>
+    <w:bookmarkEnd w:id="90"/>
+    <w:bookmarkStart w:id="92" w:name="ref-Kelly22"/>
     <w:p>
       <w:pPr>
         <w:pStyle w:val="Bibliography"/>
@@ -19910,7 +19848,7 @@
       <w:r>
         <w:t xml:space="preserve">Kelly-Quinn M, Biggs J, Brooks S, Fortuño P, Hegarty S, Jones J, et al. Opportunities, approaches and challenges to the engagement of citizens in filling small water body data gaps. Hydrobiologia. 2022; 1–21. doi:</w:t>
       </w:r>
-      <w:hyperlink r:id="rId94">
+      <w:hyperlink r:id="rId91">
         <w:r>
           <w:rPr>
             <w:rStyle w:val="Hyperlink"/>
@@ -19919,8 +19857,8 @@
         </w:r>
       </w:hyperlink>
     </w:p>
-    <w:bookmarkEnd w:id="95"/>
-    <w:bookmarkStart w:id="97" w:name="ref-Arndt22"/>
+    <w:bookmarkEnd w:id="92"/>
+    <w:bookmarkStart w:id="94" w:name="ref-Arndt22"/>
     <w:p>
       <w:pPr>
         <w:pStyle w:val="Bibliography"/>
@@ -19937,7 +19875,7 @@
       <w:r>
         <w:t xml:space="preserve">Arndt J, Kirchner JS, Jewell KS, Schluesener MP, Wick A, Ternes TA, et al. Making waves: Time for chemical surface water quality monitoring to catch up with its technical potential. Water Research. 2022;213: 118168. doi:</w:t>
       </w:r>
-      <w:hyperlink r:id="rId96">
+      <w:hyperlink r:id="rId93">
         <w:r>
           <w:rPr>
             <w:rStyle w:val="Hyperlink"/>
@@ -19946,8 +19884,8 @@
         </w:r>
       </w:hyperlink>
     </w:p>
-    <w:bookmarkEnd w:id="97"/>
-    <w:bookmarkStart w:id="99" w:name="ref-Wilde02"/>
+    <w:bookmarkEnd w:id="94"/>
+    <w:bookmarkStart w:id="96" w:name="ref-Wilde02"/>
     <w:p>
       <w:pPr>
         <w:pStyle w:val="Bibliography"/>
@@ -19964,7 +19902,7 @@
       <w:r>
         <w:t xml:space="preserve">Wilde FD, U.S. Geological Survey. Chapter A5. Processing of water samples. Version 2.2, Revised February 2009. Reston, VA: U.S. Geological Survey; 2002. Report No.: 09-A5. doi:</w:t>
       </w:r>
-      <w:hyperlink r:id="rId98">
+      <w:hyperlink r:id="rId95">
         <w:r>
           <w:rPr>
             <w:rStyle w:val="Hyperlink"/>
@@ -19973,8 +19911,8 @@
         </w:r>
       </w:hyperlink>
     </w:p>
-    <w:bookmarkEnd w:id="99"/>
-    <w:bookmarkStart w:id="101" w:name="ref-Xie15"/>
+    <w:bookmarkEnd w:id="96"/>
+    <w:bookmarkStart w:id="98" w:name="ref-RCT2023"/>
     <w:p>
       <w:pPr>
         <w:pStyle w:val="Bibliography"/>
@@ -19989,6 +19927,36 @@
         <w:t xml:space="preserve">	</w:t>
       </w:r>
       <w:r>
+        <w:t xml:space="preserve">R Core Team. R: A language and environment for statistical computing. Vienna, Austria: R Foundation for Statistical Computing; 2023. Available:</w:t>
+      </w:r>
+      <w:r>
+        <w:t xml:space="preserve"> </w:t>
+      </w:r>
+      <w:hyperlink r:id="rId97">
+        <w:r>
+          <w:rPr>
+            <w:rStyle w:val="Hyperlink"/>
+          </w:rPr>
+          <w:t xml:space="preserve">https://www.R-project.org/</w:t>
+        </w:r>
+      </w:hyperlink>
+    </w:p>
+    <w:bookmarkEnd w:id="98"/>
+    <w:bookmarkStart w:id="100" w:name="ref-Xie15"/>
+    <w:p>
+      <w:pPr>
+        <w:pStyle w:val="Bibliography"/>
+      </w:pPr>
+      <w:r>
+        <w:t xml:space="preserve">11.</w:t>
+      </w:r>
+      <w:r>
+        <w:t xml:space="preserve"> </w:t>
+      </w:r>
+      <w:r>
+        <w:t xml:space="preserve">	</w:t>
+      </w:r>
+      <w:r>
         <w:t xml:space="preserve">Xie Y. Dynamic documents with</w:t>
       </w:r>
       <w:r>
@@ -20006,7 +19974,7 @@
       <w:r>
         <w:t xml:space="preserve"> </w:t>
       </w:r>
-      <w:hyperlink r:id="rId100">
+      <w:hyperlink r:id="rId99">
         <w:r>
           <w:rPr>
             <w:rStyle w:val="Hyperlink"/>
@@ -20015,14 +19983,14 @@
         </w:r>
       </w:hyperlink>
     </w:p>
-    <w:bookmarkEnd w:id="101"/>
-    <w:bookmarkStart w:id="103" w:name="ref-Allaire23"/>
+    <w:bookmarkEnd w:id="100"/>
+    <w:bookmarkStart w:id="102" w:name="ref-Allaire23"/>
     <w:p>
       <w:pPr>
         <w:pStyle w:val="Bibliography"/>
       </w:pPr>
       <w:r>
-        <w:t xml:space="preserve">11.</w:t>
+        <w:t xml:space="preserve">12.</w:t>
       </w:r>
       <w:r>
         <w:t xml:space="preserve"> </w:t>
@@ -20036,7 +20004,7 @@
       <w:r>
         <w:t xml:space="preserve"> </w:t>
       </w:r>
-      <w:hyperlink r:id="rId102">
+      <w:hyperlink r:id="rId101">
         <w:r>
           <w:rPr>
             <w:rStyle w:val="Hyperlink"/>
@@ -20045,14 +20013,14 @@
         </w:r>
       </w:hyperlink>
     </w:p>
-    <w:bookmarkEnd w:id="103"/>
-    <w:bookmarkStart w:id="105" w:name="ref-Wickham16"/>
+    <w:bookmarkEnd w:id="102"/>
+    <w:bookmarkStart w:id="104" w:name="ref-Wickham16"/>
     <w:p>
       <w:pPr>
         <w:pStyle w:val="Bibliography"/>
       </w:pPr>
       <w:r>
-        <w:t xml:space="preserve">12.</w:t>
+        <w:t xml:space="preserve">13.</w:t>
       </w:r>
       <w:r>
         <w:t xml:space="preserve"> </w:t>
@@ -20066,7 +20034,7 @@
       <w:r>
         <w:t xml:space="preserve"> </w:t>
       </w:r>
-      <w:hyperlink r:id="rId104">
+      <w:hyperlink r:id="rId103">
         <w:r>
           <w:rPr>
             <w:rStyle w:val="Hyperlink"/>
@@ -20075,14 +20043,14 @@
         </w:r>
       </w:hyperlink>
     </w:p>
-    <w:bookmarkEnd w:id="105"/>
-    <w:bookmarkStart w:id="107" w:name="ref-Wickham19"/>
+    <w:bookmarkEnd w:id="104"/>
+    <w:bookmarkStart w:id="106" w:name="ref-Wickham19"/>
     <w:p>
       <w:pPr>
         <w:pStyle w:val="Bibliography"/>
       </w:pPr>
       <w:r>
-        <w:t xml:space="preserve">13.</w:t>
+        <w:t xml:space="preserve">14.</w:t>
       </w:r>
       <w:r>
         <w:t xml:space="preserve"> </w:t>
@@ -20102,7 +20070,7 @@
       <w:r>
         <w:t xml:space="preserve">. Journal of Open Source Software. 2019;4: 1686. doi:</w:t>
       </w:r>
-      <w:hyperlink r:id="rId106">
+      <w:hyperlink r:id="rId105">
         <w:r>
           <w:rPr>
             <w:rStyle w:val="Hyperlink"/>
@@ -20111,14 +20079,14 @@
         </w:r>
       </w:hyperlink>
     </w:p>
-    <w:bookmarkEnd w:id="107"/>
-    <w:bookmarkStart w:id="109" w:name="ref-DeCicco22"/>
+    <w:bookmarkEnd w:id="106"/>
+    <w:bookmarkStart w:id="108" w:name="ref-DeCicco22"/>
     <w:p>
       <w:pPr>
         <w:pStyle w:val="Bibliography"/>
       </w:pPr>
       <w:r>
-        <w:t xml:space="preserve">14.</w:t>
+        <w:t xml:space="preserve">15.</w:t>
       </w:r>
       <w:r>
         <w:t xml:space="preserve"> </w:t>
@@ -20129,7 +20097,7 @@
       <w:r>
         <w:t xml:space="preserve">De Cicco LA, Lorenz D, Hirsch RM, Watkins W, Johnson M. dataRetrieval: R packages for discovering and retrieving water data available from u.s. Federal hydrologic web services. Reston, VA: U.S. Geological Survey; U.S. Geological Survey; 2022. doi:</w:t>
       </w:r>
-      <w:hyperlink r:id="rId108">
+      <w:hyperlink r:id="rId107">
         <w:r>
           <w:rPr>
             <w:rStyle w:val="Hyperlink"/>
@@ -20138,14 +20106,14 @@
         </w:r>
       </w:hyperlink>
     </w:p>
-    <w:bookmarkEnd w:id="109"/>
-    <w:bookmarkStart w:id="111" w:name="ref-Wickham22"/>
+    <w:bookmarkEnd w:id="108"/>
+    <w:bookmarkStart w:id="110" w:name="ref-Wickham22"/>
     <w:p>
       <w:pPr>
         <w:pStyle w:val="Bibliography"/>
       </w:pPr>
       <w:r>
-        <w:t xml:space="preserve">15.</w:t>
+        <w:t xml:space="preserve">16.</w:t>
       </w:r>
       <w:r>
         <w:t xml:space="preserve"> </w:t>
@@ -20159,7 +20127,7 @@
       <w:r>
         <w:t xml:space="preserve"> </w:t>
       </w:r>
-      <w:hyperlink r:id="rId110">
+      <w:hyperlink r:id="rId109">
         <w:r>
           <w:rPr>
             <w:rStyle w:val="Hyperlink"/>
@@ -20168,14 +20136,14 @@
         </w:r>
       </w:hyperlink>
     </w:p>
-    <w:bookmarkEnd w:id="111"/>
-    <w:bookmarkStart w:id="113" w:name="ref-Wickham23"/>
+    <w:bookmarkEnd w:id="110"/>
+    <w:bookmarkStart w:id="112" w:name="ref-Wickham23"/>
     <w:p>
       <w:pPr>
         <w:pStyle w:val="Bibliography"/>
       </w:pPr>
       <w:r>
-        <w:t xml:space="preserve">16.</w:t>
+        <w:t xml:space="preserve">17.</w:t>
       </w:r>
       <w:r>
         <w:t xml:space="preserve"> </w:t>
@@ -20189,7 +20157,7 @@
       <w:r>
         <w:t xml:space="preserve"> </w:t>
       </w:r>
-      <w:hyperlink r:id="rId112">
+      <w:hyperlink r:id="rId111">
         <w:r>
           <w:rPr>
             <w:rStyle w:val="Hyperlink"/>
@@ -20198,14 +20166,14 @@
         </w:r>
       </w:hyperlink>
     </w:p>
-    <w:bookmarkEnd w:id="113"/>
-    <w:bookmarkStart w:id="115" w:name="ref-Gohel23"/>
+    <w:bookmarkEnd w:id="112"/>
+    <w:bookmarkStart w:id="114" w:name="ref-Gohel23"/>
     <w:p>
       <w:pPr>
         <w:pStyle w:val="Bibliography"/>
       </w:pPr>
       <w:r>
-        <w:t xml:space="preserve">17.</w:t>
+        <w:t xml:space="preserve">18.</w:t>
       </w:r>
       <w:r>
         <w:t xml:space="preserve"> </w:t>
@@ -20219,7 +20187,7 @@
       <w:r>
         <w:t xml:space="preserve"> </w:t>
       </w:r>
-      <w:hyperlink r:id="rId114">
+      <w:hyperlink r:id="rId113">
         <w:r>
           <w:rPr>
             <w:rStyle w:val="Hyperlink"/>
@@ -20228,14 +20196,14 @@
         </w:r>
       </w:hyperlink>
     </w:p>
-    <w:bookmarkEnd w:id="115"/>
-    <w:bookmarkStart w:id="117" w:name="ref-Kahle13"/>
+    <w:bookmarkEnd w:id="114"/>
+    <w:bookmarkStart w:id="116" w:name="ref-Kahle13"/>
     <w:p>
       <w:pPr>
         <w:pStyle w:val="Bibliography"/>
       </w:pPr>
       <w:r>
-        <w:t xml:space="preserve">18.</w:t>
+        <w:t xml:space="preserve">19.</w:t>
       </w:r>
       <w:r>
         <w:t xml:space="preserve"> </w:t>
@@ -20249,7 +20217,7 @@
       <w:r>
         <w:t xml:space="preserve"> </w:t>
       </w:r>
-      <w:hyperlink r:id="rId116">
+      <w:hyperlink r:id="rId115">
         <w:r>
           <w:rPr>
             <w:rStyle w:val="Hyperlink"/>
@@ -20258,14 +20226,14 @@
         </w:r>
       </w:hyperlink>
     </w:p>
-    <w:bookmarkEnd w:id="117"/>
-    <w:bookmarkStart w:id="119" w:name="ref-Pebesma23"/>
+    <w:bookmarkEnd w:id="116"/>
+    <w:bookmarkStart w:id="118" w:name="ref-Pebesma23"/>
     <w:p>
       <w:pPr>
         <w:pStyle w:val="Bibliography"/>
       </w:pPr>
       <w:r>
-        <w:t xml:space="preserve">19.</w:t>
+        <w:t xml:space="preserve">20.</w:t>
       </w:r>
       <w:r>
         <w:t xml:space="preserve"> </w:t>
@@ -20297,7 +20265,7 @@
       <w:r>
         <w:t xml:space="preserve"> </w:t>
       </w:r>
-      <w:hyperlink r:id="rId118">
+      <w:hyperlink r:id="rId117">
         <w:r>
           <w:rPr>
             <w:rStyle w:val="Hyperlink"/>
@@ -20306,14 +20274,14 @@
         </w:r>
       </w:hyperlink>
     </w:p>
-    <w:bookmarkEnd w:id="119"/>
-    <w:bookmarkStart w:id="121" w:name="ref-Wagner06"/>
+    <w:bookmarkEnd w:id="118"/>
+    <w:bookmarkStart w:id="120" w:name="ref-Wagner06"/>
     <w:p>
       <w:pPr>
         <w:pStyle w:val="Bibliography"/>
       </w:pPr>
       <w:r>
-        <w:t xml:space="preserve">20.</w:t>
+        <w:t xml:space="preserve">21.</w:t>
       </w:r>
       <w:r>
         <w:t xml:space="preserve"> </w:t>
@@ -20324,7 +20292,7 @@
       <w:r>
         <w:t xml:space="preserve">Wagner RJ, Boulger Jr RW, Oblinger CJ, Smith BA. Guidelines and standard procedures for continuous water-quality monitors: Station operation, record computation, and data reporting. Version 1.0. Reston, VA: U.S. Geological Survey; 2006. Report No.: 1-D3. doi:</w:t>
       </w:r>
-      <w:hyperlink r:id="rId120">
+      <w:hyperlink r:id="rId119">
         <w:r>
           <w:rPr>
             <w:rStyle w:val="Hyperlink"/>
@@ -20333,14 +20301,14 @@
         </w:r>
       </w:hyperlink>
     </w:p>
-    <w:bookmarkEnd w:id="121"/>
-    <w:bookmarkStart w:id="123" w:name="ref-Horsburgh15"/>
+    <w:bookmarkEnd w:id="120"/>
+    <w:bookmarkStart w:id="122" w:name="ref-Horsburgh15"/>
     <w:p>
       <w:pPr>
         <w:pStyle w:val="Bibliography"/>
       </w:pPr>
       <w:r>
-        <w:t xml:space="preserve">21.</w:t>
+        <w:t xml:space="preserve">22.</w:t>
       </w:r>
       <w:r>
         <w:t xml:space="preserve"> </w:t>
@@ -20351,7 +20319,7 @@
       <w:r>
         <w:t xml:space="preserve">Horsburgh JS, Reeder SL, Jones AS, Meline J. Open source software for visualization and quality control of continuous hydrologic and water quality sensor data. Environmental Modelling &amp; Software. 2015;70: 32–44. doi:</w:t>
       </w:r>
-      <w:hyperlink r:id="rId122">
+      <w:hyperlink r:id="rId121">
         <w:r>
           <w:rPr>
             <w:rStyle w:val="Hyperlink"/>
@@ -20360,14 +20328,14 @@
         </w:r>
       </w:hyperlink>
     </w:p>
-    <w:bookmarkEnd w:id="123"/>
-    <w:bookmarkStart w:id="125" w:name="ref-Leigh19"/>
+    <w:bookmarkEnd w:id="122"/>
+    <w:bookmarkStart w:id="124" w:name="ref-Leigh19"/>
     <w:p>
       <w:pPr>
         <w:pStyle w:val="Bibliography"/>
       </w:pPr>
       <w:r>
-        <w:t xml:space="preserve">22.</w:t>
+        <w:t xml:space="preserve">23.</w:t>
       </w:r>
       <w:r>
         <w:t xml:space="preserve"> </w:t>
@@ -20378,7 +20346,7 @@
       <w:r>
         <w:t xml:space="preserve">Leigh C, Alsibai O, Hyndman RJ, Kandanaarachchi S, King OC, McGree JM, et al. A framework for automated anomaly detection in high frequency water-quality data from in situ sensors. Science of the Total Environment. 2019;664: 885–898. doi:</w:t>
       </w:r>
-      <w:hyperlink r:id="rId124">
+      <w:hyperlink r:id="rId123">
         <w:r>
           <w:rPr>
             <w:rStyle w:val="Hyperlink"/>
@@ -20387,9 +20355,9 @@
         </w:r>
       </w:hyperlink>
     </w:p>
+    <w:bookmarkEnd w:id="124"/>
     <w:bookmarkEnd w:id="125"/>
     <w:bookmarkEnd w:id="126"/>
-    <w:bookmarkEnd w:id="127"/>
     <w:sectPr>
       <w:footerReference r:id="rId9" w:type="default"/>
       <w:pgSz w:h="15840" w:w="12240"/>

</xml_diff>

<commit_message>
all png figs to svg or tif, additional formatting for PO
</commit_message>
<xml_diff>
--- a/manu-draft.docx
+++ b/manu-draft.docx
@@ -19,19 +19,19 @@
         <w:t xml:space="preserve"> </w:t>
       </w:r>
       <w:r>
-        <w:t xml:space="preserve">Quality</w:t>
-      </w:r>
-      <w:r>
-        <w:t xml:space="preserve"> </w:t>
-      </w:r>
-      <w:r>
-        <w:t xml:space="preserve">Control,</w:t>
-      </w:r>
-      <w:r>
-        <w:t xml:space="preserve"> </w:t>
-      </w:r>
-      <w:r>
-        <w:t xml:space="preserve">Analysis,</w:t>
+        <w:t xml:space="preserve">quality</w:t>
+      </w:r>
+      <w:r>
+        <w:t xml:space="preserve"> </w:t>
+      </w:r>
+      <w:r>
+        <w:t xml:space="preserve">control,</w:t>
+      </w:r>
+      <w:r>
+        <w:t xml:space="preserve"> </w:t>
+      </w:r>
+      <w:r>
+        <w:t xml:space="preserve">analysis,</w:t>
       </w:r>
       <w:r>
         <w:t xml:space="preserve"> </w:t>
@@ -43,7 +43,7 @@
         <w:t xml:space="preserve"> </w:t>
       </w:r>
       <w:r>
-        <w:t xml:space="preserve">Sharing</w:t>
+        <w:t xml:space="preserve">sharing</w:t>
       </w:r>
       <w:r>
         <w:t xml:space="preserve"> </w:t>
@@ -55,19 +55,19 @@
         <w:t xml:space="preserve"> </w:t>
       </w:r>
       <w:r>
-        <w:t xml:space="preserve">Water</w:t>
-      </w:r>
-      <w:r>
-        <w:t xml:space="preserve"> </w:t>
-      </w:r>
-      <w:r>
-        <w:t xml:space="preserve">Quality</w:t>
-      </w:r>
-      <w:r>
-        <w:t xml:space="preserve"> </w:t>
-      </w:r>
-      <w:r>
-        <w:t xml:space="preserve">Data</w:t>
+        <w:t xml:space="preserve">water</w:t>
+      </w:r>
+      <w:r>
+        <w:t xml:space="preserve"> </w:t>
+      </w:r>
+      <w:r>
+        <w:t xml:space="preserve">quality</w:t>
+      </w:r>
+      <w:r>
+        <w:t xml:space="preserve"> </w:t>
+      </w:r>
+      <w:r>
+        <w:t xml:space="preserve">data</w:t>
       </w:r>
     </w:p>
     <w:p>
@@ -146,7 +146,7 @@
         <w:t xml:space="preserve"> </w:t>
       </w:r>
       <w:r>
-        <w:t xml:space="preserve">Tampa Bay Estuary Program, St. Petersburg, Florida 33701 USA</w:t>
+        <w:t xml:space="preserve">Tampa Bay Estuary Program, St. Petersburg, Florida, USA</w:t>
       </w:r>
       <w:r>
         <w:br/>
@@ -176,7 +176,7 @@
         <w:t xml:space="preserve"> </w:t>
       </w:r>
       <w:r>
-        <w:t xml:space="preserve">Massachusetts Bays National Estuary Partnership, Boston, Massachusetts 02125 USA</w:t>
+        <w:t xml:space="preserve">Massachusetts Bays National Estuary Partnership, Boston, Massachusetts, USA</w:t>
       </w:r>
     </w:p>
     <w:p>
@@ -231,6 +231,11 @@
         <w:t xml:space="preserve">R package for water quality data</w:t>
       </w:r>
     </w:p>
+    <w:p>
+      <w:r>
+        <w:br w:type="page"/>
+      </w:r>
+    </w:p>
     <w:bookmarkStart w:id="21" w:name="abstract"/>
     <w:p>
       <w:pPr>
@@ -704,7 +709,7 @@
           <w:rPr>
             <w:rStyle w:val="Hyperlink"/>
           </w:rPr>
-          <w:t xml:space="preserve">Figure 1</w:t>
+          <w:t xml:space="preserve">Fig 1</w:t>
         </w:r>
       </w:hyperlink>
       <w:r>
@@ -759,7 +764,7 @@
                     <a:graphicData uri="http://schemas.openxmlformats.org/drawingml/2006/picture">
                       <pic:pic>
                         <pic:nvPicPr>
-                          <pic:cNvPr descr="images/workflow.png" id="26" name="Picture"/>
+                          <pic:cNvPr descr="images/workflow.tif" id="26" name="Picture"/>
                           <pic:cNvPicPr>
                             <a:picLocks noChangeArrowheads="1" noChangeAspect="1"/>
                           </pic:cNvPicPr>
@@ -802,7 +807,7 @@
               <w:pStyle w:val="ImageCaption"/>
             </w:pPr>
             <w:r>
-              <w:t xml:space="preserve">Figure 1: Workflow demonstrating how a user could engage with the</w:t>
+              <w:t xml:space="preserve">Fig 1: Workflow demonstrating how a user could engage with the</w:t>
             </w:r>
             <w:r>
               <w:t xml:space="preserve"> </w:t>
@@ -958,7 +963,7 @@
           <w:rPr>
             <w:rStyle w:val="Hyperlink"/>
           </w:rPr>
-          <w:t xml:space="preserve">Figure 1</w:t>
+          <w:t xml:space="preserve">Fig 1</w:t>
         </w:r>
       </w:hyperlink>
       <w:r>
@@ -987,7 +992,7 @@
           <w:rPr>
             <w:rStyle w:val="Hyperlink"/>
           </w:rPr>
-          <w:t xml:space="preserve">Figure 1</w:t>
+          <w:t xml:space="preserve">Fig 1</w:t>
         </w:r>
       </w:hyperlink>
       <w:r>
@@ -1893,7 +1898,7 @@
           <w:rPr>
             <w:rStyle w:val="Hyperlink"/>
           </w:rPr>
-          <w:t xml:space="preserve">Figure 2</w:t>
+          <w:t xml:space="preserve">Fig 2</w:t>
         </w:r>
       </w:hyperlink>
       <w:r>
@@ -1942,7 +1947,7 @@
                     <a:graphicData uri="http://schemas.openxmlformats.org/drawingml/2006/picture">
                       <pic:pic>
                         <pic:nvPicPr>
-                          <pic:cNvPr descr="images/importflow.png" id="35" name="Picture"/>
+                          <pic:cNvPr descr="images/importflow.tif" id="35" name="Picture"/>
                           <pic:cNvPicPr>
                             <a:picLocks noChangeArrowheads="1" noChangeAspect="1"/>
                           </pic:cNvPicPr>
@@ -1985,7 +1990,7 @@
               <w:pStyle w:val="ImageCaption"/>
             </w:pPr>
             <w:r>
-              <w:t xml:space="preserve">Figure 2: Pseudocode demonstrating the iterative process of importing a required data file for</w:t>
+              <w:t xml:space="preserve">Fig 2: Pseudocode demonstrating the iterative process of importing a required data file for</w:t>
             </w:r>
             <w:r>
               <w:t xml:space="preserve"> </w:t>
@@ -2459,7 +2464,7 @@
           <w:rPr>
             <w:rStyle w:val="Hyperlink"/>
           </w:rPr>
-          <w:t xml:space="preserve">Figure 2</w:t>
+          <w:t xml:space="preserve">Fig 2</w:t>
         </w:r>
       </w:hyperlink>
       <w:r>
@@ -3642,7 +3647,7 @@
           <w:rPr>
             <w:rStyle w:val="Hyperlink"/>
           </w:rPr>
-          <w:t xml:space="preserve">Figure 3</w:t>
+          <w:t xml:space="preserve">Fig 3</w:t>
         </w:r>
       </w:hyperlink>
       <w:r>
@@ -3755,13 +3760,22 @@
                     <a:graphicData uri="http://schemas.openxmlformats.org/drawingml/2006/picture">
                       <pic:pic>
                         <pic:nvPicPr>
-                          <pic:cNvPr descr="images/fig-outlier-1.png" id="43" name="Picture"/>
+                          <pic:cNvPr descr="images/fig-outlier-1.svg" id="43" name="Picture"/>
                           <pic:cNvPicPr>
                             <a:picLocks noChangeArrowheads="1" noChangeAspect="1"/>
                           </pic:cNvPicPr>
                         </pic:nvPicPr>
                         <pic:blipFill>
-                          <a:blip r:embed="rId41"/>
+                          <a:blip>
+                            <a:extLst>
+                              <a:ext uri="{28A0092B-C50C-407E-A947-70E740481C1C}">
+                                <a14:useLocalDpi xmlns:a14="http://schemas.microsoft.com/office/drawing/2010/main" val="0"/>
+                              </a:ext>
+                              <a:ext uri="{96DAC541-7B7A-43D3-8B79-37D633B846F1}">
+                                <asvg:svgBlip xmlns:asvg="http://schemas.microsoft.com/office/drawing/2016/SVG/main" r:embed="rId41"/>
+                              </a:ext>
+                            </a:extLst>
+                          </a:blip>
                           <a:stretch>
                             <a:fillRect/>
                           </a:stretch>
@@ -3798,7 +3812,7 @@
               <w:pStyle w:val="ImageCaption"/>
             </w:pPr>
             <w:r>
-              <w:t xml:space="preserve">Figure 3: Example plot showing identification of outliers in a water quality dataset. The plot was created using the</w:t>
+              <w:t xml:space="preserve">Fig 3: Example plot showing identification of outliers in a water quality dataset. The plot was created using the</w:t>
             </w:r>
             <w:r>
               <w:t xml:space="preserve"> </w:t>
@@ -4319,7 +4333,7 @@
           <w:rPr>
             <w:rStyle w:val="Hyperlink"/>
           </w:rPr>
-          <w:t xml:space="preserve">Figure 2</w:t>
+          <w:t xml:space="preserve">Fig 2</w:t>
         </w:r>
       </w:hyperlink>
       <w:r>
@@ -4700,7 +4714,7 @@
           <w:rPr>
             <w:rStyle w:val="Hyperlink"/>
           </w:rPr>
-          <w:t xml:space="preserve">Figure 4</w:t>
+          <w:t xml:space="preserve">Fig 4</w:t>
         </w:r>
       </w:hyperlink>
       <w:r>
@@ -4800,7 +4814,7 @@
                     <a:graphicData uri="http://schemas.openxmlformats.org/drawingml/2006/picture">
                       <pic:pic>
                         <pic:nvPicPr>
-                          <pic:cNvPr descr="images/qcex.png" id="48" name="Picture"/>
+                          <pic:cNvPr descr="images/qcex.tif" id="48" name="Picture"/>
                           <pic:cNvPicPr>
                             <a:picLocks noChangeArrowheads="1" noChangeAspect="1"/>
                           </pic:cNvPicPr>
@@ -4843,7 +4857,7 @@
               <w:pStyle w:val="ImageCaption"/>
             </w:pPr>
             <w:r>
-              <w:t xml:space="preserve">Figure 4: The first two of sixteen pages of the quality control report created by</w:t>
+              <w:t xml:space="preserve">Fig 4: The first two of sixteen pages of the quality control report created by</w:t>
             </w:r>
             <w:r>
               <w:t xml:space="preserve"> </w:t>
@@ -17161,7 +17175,7 @@
           <w:rPr>
             <w:rStyle w:val="Hyperlink"/>
           </w:rPr>
-          <w:t xml:space="preserve">Figure 5</w:t>
+          <w:t xml:space="preserve">Fig 5</w:t>
         </w:r>
       </w:hyperlink>
       <w:r>
@@ -17175,7 +17189,7 @@
           <w:rPr>
             <w:rStyle w:val="Hyperlink"/>
           </w:rPr>
-          <w:t xml:space="preserve">Figure 5</w:t>
+          <w:t xml:space="preserve">Fig 5</w:t>
         </w:r>
       </w:hyperlink>
       <w:r>
@@ -17348,13 +17362,22 @@
                     <a:graphicData uri="http://schemas.openxmlformats.org/drawingml/2006/picture">
                       <pic:pic>
                         <pic:nvPicPr>
-                          <pic:cNvPr descr="images/fig-season-1.png" id="53" name="Picture"/>
+                          <pic:cNvPr descr="images/fig-season-1.svg" id="53" name="Picture"/>
                           <pic:cNvPicPr>
                             <a:picLocks noChangeArrowheads="1" noChangeAspect="1"/>
                           </pic:cNvPicPr>
                         </pic:nvPicPr>
                         <pic:blipFill>
-                          <a:blip r:embed="rId51"/>
+                          <a:blip>
+                            <a:extLst>
+                              <a:ext uri="{28A0092B-C50C-407E-A947-70E740481C1C}">
+                                <a14:useLocalDpi xmlns:a14="http://schemas.microsoft.com/office/drawing/2010/main" val="0"/>
+                              </a:ext>
+                              <a:ext uri="{96DAC541-7B7A-43D3-8B79-37D633B846F1}">
+                                <asvg:svgBlip xmlns:asvg="http://schemas.microsoft.com/office/drawing/2016/SVG/main" r:embed="rId51"/>
+                              </a:ext>
+                            </a:extLst>
+                          </a:blip>
                           <a:stretch>
                             <a:fillRect/>
                           </a:stretch>
@@ -17391,7 +17414,7 @@
               <w:pStyle w:val="ImageCaption"/>
             </w:pPr>
             <w:r>
-              <w:t xml:space="preserve">Figure 5: Example plot showing water quality results grouped by month. The plot was created using the</w:t>
+              <w:t xml:space="preserve">Fig 5: Example plot showing water quality results grouped by month. The plot was created using the</w:t>
             </w:r>
             <w:r>
               <w:t xml:space="preserve"> </w:t>
@@ -17643,7 +17666,7 @@
           <w:rPr>
             <w:rStyle w:val="Hyperlink"/>
           </w:rPr>
-          <w:t xml:space="preserve">Figure 6</w:t>
+          <w:t xml:space="preserve">Fig 6</w:t>
         </w:r>
       </w:hyperlink>
       <w:r>
@@ -17675,7 +17698,7 @@
           <w:rPr>
             <w:rStyle w:val="Hyperlink"/>
           </w:rPr>
-          <w:t xml:space="preserve">Figure 6</w:t>
+          <w:t xml:space="preserve">Fig 6</w:t>
         </w:r>
       </w:hyperlink>
       <w:r>
@@ -17854,13 +17877,22 @@
                     <a:graphicData uri="http://schemas.openxmlformats.org/drawingml/2006/picture">
                       <pic:pic>
                         <pic:nvPicPr>
-                          <pic:cNvPr descr="images/fig-date-1.png" id="57" name="Picture"/>
+                          <pic:cNvPr descr="images/fig-date-1.svg" id="57" name="Picture"/>
                           <pic:cNvPicPr>
                             <a:picLocks noChangeArrowheads="1" noChangeAspect="1"/>
                           </pic:cNvPicPr>
                         </pic:nvPicPr>
                         <pic:blipFill>
-                          <a:blip r:embed="rId55"/>
+                          <a:blip>
+                            <a:extLst>
+                              <a:ext uri="{28A0092B-C50C-407E-A947-70E740481C1C}">
+                                <a14:useLocalDpi xmlns:a14="http://schemas.microsoft.com/office/drawing/2010/main" val="0"/>
+                              </a:ext>
+                              <a:ext uri="{96DAC541-7B7A-43D3-8B79-37D633B846F1}">
+                                <asvg:svgBlip xmlns:asvg="http://schemas.microsoft.com/office/drawing/2016/SVG/main" r:embed="rId55"/>
+                              </a:ext>
+                            </a:extLst>
+                          </a:blip>
                           <a:stretch>
                             <a:fillRect/>
                           </a:stretch>
@@ -17897,7 +17929,7 @@
               <w:pStyle w:val="ImageCaption"/>
             </w:pPr>
             <w:r>
-              <w:t xml:space="preserve">Figure 6: Example plot showing water quality results grouped by sample date. The plot was created using the</w:t>
+              <w:t xml:space="preserve">Fig 6: Example plot showing water quality results grouped by sample date. The plot was created using the</w:t>
             </w:r>
             <w:r>
               <w:t xml:space="preserve"> </w:t>
@@ -17946,7 +17978,7 @@
           <w:rPr>
             <w:rStyle w:val="Hyperlink"/>
           </w:rPr>
-          <w:t xml:space="preserve">Figure 7</w:t>
+          <w:t xml:space="preserve">Fig 7</w:t>
         </w:r>
       </w:hyperlink>
       <w:r>
@@ -18314,13 +18346,22 @@
                     <a:graphicData uri="http://schemas.openxmlformats.org/drawingml/2006/picture">
                       <pic:pic>
                         <pic:nvPicPr>
-                          <pic:cNvPr descr="images/fig-site-1.png" id="61" name="Picture"/>
+                          <pic:cNvPr descr="images/fig-site-1.svg" id="61" name="Picture"/>
                           <pic:cNvPicPr>
                             <a:picLocks noChangeArrowheads="1" noChangeAspect="1"/>
                           </pic:cNvPicPr>
                         </pic:nvPicPr>
                         <pic:blipFill>
-                          <a:blip r:embed="rId59"/>
+                          <a:blip>
+                            <a:extLst>
+                              <a:ext uri="{28A0092B-C50C-407E-A947-70E740481C1C}">
+                                <a14:useLocalDpi xmlns:a14="http://schemas.microsoft.com/office/drawing/2010/main" val="0"/>
+                              </a:ext>
+                              <a:ext uri="{96DAC541-7B7A-43D3-8B79-37D633B846F1}">
+                                <asvg:svgBlip xmlns:asvg="http://schemas.microsoft.com/office/drawing/2016/SVG/main" r:embed="rId59"/>
+                              </a:ext>
+                            </a:extLst>
+                          </a:blip>
                           <a:stretch>
                             <a:fillRect/>
                           </a:stretch>
@@ -18357,7 +18398,7 @@
               <w:pStyle w:val="ImageCaption"/>
             </w:pPr>
             <w:r>
-              <w:t xml:space="preserve">Figure 7: Example plot showing water quality results grouped by site. The plot was created using the</w:t>
+              <w:t xml:space="preserve">Fig 7: Example plot showing water quality results grouped by site. The plot was created using the</w:t>
             </w:r>
             <w:r>
               <w:t xml:space="preserve"> </w:t>
@@ -18406,7 +18447,7 @@
           <w:rPr>
             <w:rStyle w:val="Hyperlink"/>
           </w:rPr>
-          <w:t xml:space="preserve">Figure 8</w:t>
+          <w:t xml:space="preserve">Fig 8</w:t>
         </w:r>
       </w:hyperlink>
       <w:r>
@@ -18462,7 +18503,7 @@
           <w:rPr>
             <w:rStyle w:val="Hyperlink"/>
           </w:rPr>
-          <w:t xml:space="preserve">Figure 8</w:t>
+          <w:t xml:space="preserve">Fig 8</w:t>
         </w:r>
       </w:hyperlink>
       <w:r>
@@ -18580,20 +18621,29 @@
             <w:r>
               <w:drawing>
                 <wp:inline>
-                  <wp:extent cx="4587290" cy="4587290"/>
+                  <wp:extent cx="4572000" cy="4572000"/>
                   <wp:effectExtent b="0" l="0" r="0" t="0"/>
                   <wp:docPr descr="" title="" id="65" name="Picture"/>
                   <a:graphic>
                     <a:graphicData uri="http://schemas.openxmlformats.org/drawingml/2006/picture">
                       <pic:pic>
                         <pic:nvPicPr>
-                          <pic:cNvPr descr="images/fig-map-1.png" id="66" name="Picture"/>
+                          <pic:cNvPr descr="images/fig-map-1.svg" id="66" name="Picture"/>
                           <pic:cNvPicPr>
                             <a:picLocks noChangeArrowheads="1" noChangeAspect="1"/>
                           </pic:cNvPicPr>
                         </pic:nvPicPr>
                         <pic:blipFill>
-                          <a:blip r:embed="rId64"/>
+                          <a:blip>
+                            <a:extLst>
+                              <a:ext uri="{28A0092B-C50C-407E-A947-70E740481C1C}">
+                                <a14:useLocalDpi xmlns:a14="http://schemas.microsoft.com/office/drawing/2010/main" val="0"/>
+                              </a:ext>
+                              <a:ext uri="{96DAC541-7B7A-43D3-8B79-37D633B846F1}">
+                                <asvg:svgBlip xmlns:asvg="http://schemas.microsoft.com/office/drawing/2016/SVG/main" r:embed="rId64"/>
+                              </a:ext>
+                            </a:extLst>
+                          </a:blip>
                           <a:stretch>
                             <a:fillRect/>
                           </a:stretch>
@@ -18601,7 +18651,7 @@
                         <pic:spPr bwMode="auto">
                           <a:xfrm>
                             <a:off x="0" y="0"/>
-                            <a:ext cx="4587290" cy="4587290"/>
+                            <a:ext cx="4572000" cy="4572000"/>
                           </a:xfrm>
                           <a:prstGeom prst="rect">
                             <a:avLst/>
@@ -18630,7 +18680,7 @@
               <w:pStyle w:val="ImageCaption"/>
             </w:pPr>
             <w:r>
-              <w:t xml:space="preserve">Figure 8: Example map showing water quality results averaged by sampling location. The map was created using the</w:t>
+              <w:t xml:space="preserve">Fig 8: Example map showing water quality results averaged by sampling location. The map was created using the</w:t>
             </w:r>
             <w:r>
               <w:t xml:space="preserve"> </w:t>
@@ -19567,7 +19617,7 @@
           <w:rPr>
             <w:rStyle w:val="Hyperlink"/>
           </w:rPr>
-          <w:t xml:space="preserve">Figure 1</w:t>
+          <w:t xml:space="preserve">Fig 1</w:t>
         </w:r>
       </w:hyperlink>
       <w:r>

</xml_diff>

<commit_message>
figure 1 as flow diagram
</commit_message>
<xml_diff>
--- a/manu-draft.docx
+++ b/manu-draft.docx
@@ -286,7 +286,7 @@
       </w:r>
     </w:p>
     <w:bookmarkEnd w:id="21"/>
-    <w:bookmarkStart w:id="23" w:name="introduction"/>
+    <w:bookmarkStart w:id="30" w:name="introduction"/>
     <w:p>
       <w:pPr>
         <w:pStyle w:val="Heading1"/>
@@ -552,57 +552,18 @@
         <w:pStyle w:val="BodyText"/>
       </w:pPr>
       <w:r>
-        <w:t xml:space="preserve">This paper describes the</w:t>
-      </w:r>
-      <w:r>
-        <w:t xml:space="preserve"> </w:t>
-      </w:r>
-      <w:r>
-        <w:rPr>
-          <w:iCs/>
-          <w:i/>
-        </w:rPr>
-        <w:t xml:space="preserve">MassWateR</w:t>
-      </w:r>
-      <w:r>
-        <w:t xml:space="preserve"> </w:t>
-      </w:r>
-      <w:r>
-        <w:t xml:space="preserve">package developed to improve how environmental professionals perform quality control, analysis, and sharing of monitoring data for surface waters. The regional focus of the package is for monitoring data collected in Massachusetts, USA, with QC reports submitted to the Massachusetts Department of Environmental Protection (MADEP) and data submitted to the national WQP database. Although the initial conception of</w:t>
-      </w:r>
-      <w:r>
-        <w:t xml:space="preserve"> </w:t>
-      </w:r>
-      <w:r>
-        <w:rPr>
-          <w:iCs/>
-          <w:i/>
-        </w:rPr>
-        <w:t xml:space="preserve">MassWateR</w:t>
-      </w:r>
-      <w:r>
-        <w:t xml:space="preserve"> </w:t>
-      </w:r>
-      <w:r>
-        <w:t xml:space="preserve">was to address regional needs in Massachusetts, there is nothing specific in the package that prevents its use outside of the state as the QC checks and analyses follow routine and commonly used methods for data collected elsewhere. As such, this paper is written with emphasis on how the tools are broadly applicable to anyone interested in improving efficiency and reproducibility of QC checks, in addition to analysis of water quality data and submission to WQX as the largest source of water quality monitoring data in the US.</w:t>
-      </w:r>
-    </w:p>
-    <w:bookmarkEnd w:id="23"/>
-    <w:bookmarkStart w:id="33" w:name="requirements-for-use"/>
-    <w:p>
-      <w:pPr>
-        <w:pStyle w:val="Heading1"/>
-      </w:pPr>
-      <w:r>
-        <w:t xml:space="preserve">2. Requirements for use</w:t>
-      </w:r>
-    </w:p>
-    <w:p>
-      <w:pPr>
-        <w:pStyle w:val="FirstParagraph"/>
-      </w:pPr>
-      <w:r>
-        <w:t xml:space="preserve">To our knowledge, there are no existing R packages on CRAN that can be used to facilitate QC of water quality data, nor are any available that facilitate submission to existing databases. However, there are several that can be used to retrieve and analyze data from existing sources (see the CRAN</w:t>
+        <w:t xml:space="preserve">To our knowledge, there are no existing R packages on the Comprehensive R Archive Network (</w:t>
+      </w:r>
+      <w:hyperlink r:id="rId23">
+        <w:r>
+          <w:rPr>
+            <w:rStyle w:val="Hyperlink"/>
+          </w:rPr>
+          <w:t xml:space="preserve">CRAN</w:t>
+        </w:r>
+      </w:hyperlink>
+      <w:r>
+        <w:t xml:space="preserve">) that can be used to facilitate QC of water quality data, nor are any available that facilitate submission to existing databases. However, there are several that can be used to retrieve and analyze data from existing sources (see the CRAN</w:t>
       </w:r>
       <w:r>
         <w:t xml:space="preserve"> </w:t>
@@ -635,7 +596,7 @@
         <w:t xml:space="preserve"> </w:t>
       </w:r>
       <w:r>
-        <w:t xml:space="preserve">package</w:t>
+        <w:t xml:space="preserve">R package</w:t>
       </w:r>
       <w:r>
         <w:t xml:space="preserve"> </w:t>
@@ -647,7 +608,7 @@
         <w:t xml:space="preserve"> </w:t>
       </w:r>
       <w:r>
-        <w:t xml:space="preserve">has been used widely to retrieve data from the WQP, which is the interface for accessing data submitted using WQX. This package leverages a robust API to query existing water quality data in standardized format provided by the WQP. As such, data retrieval using existing web services is much simpler than data submission, as data formatting requirements do not apply when retrieving data. Developing a robust tool that can facilitate the upload of data to WQX, in addition to streamlining QC processes, would further the value of packages like</w:t>
+        <w:t xml:space="preserve">has been used widely to retrieve data from the WQP, which is the interface for accessing data submitted using WQX. This package leverages a robust API to query existing water quality data in standardized format provided by the WQP. The</w:t>
       </w:r>
       <w:r>
         <w:t xml:space="preserve"> </w:t>
@@ -657,7 +618,83 @@
           <w:iCs/>
           <w:i/>
         </w:rPr>
+        <w:t xml:space="preserve">TADA</w:t>
+      </w:r>
+      <w:r>
+        <w:t xml:space="preserve"> </w:t>
+      </w:r>
+      <w:r>
+        <w:t xml:space="preserve">R package</w:t>
+      </w:r>
+      <w:r>
+        <w:t xml:space="preserve"> </w:t>
+      </w:r>
+      <w:r>
+        <w:t xml:space="preserve">[17]</w:t>
+      </w:r>
+      <w:r>
+        <w:t xml:space="preserve"> </w:t>
+      </w:r>
+      <w:r>
+        <w:t xml:space="preserve">is also currently under development as a resource for for compiling and evaluating data from the WQP.</w:t>
+      </w:r>
+      <w:r>
+        <w:t xml:space="preserve"> </w:t>
+      </w:r>
+      <w:r>
+        <w:rPr>
+          <w:iCs/>
+          <w:i/>
+        </w:rPr>
+        <w:t xml:space="preserve">TADA</w:t>
+      </w:r>
+      <w:r>
+        <w:t xml:space="preserve"> </w:t>
+      </w:r>
+      <w:r>
+        <w:t xml:space="preserve">is similar to</w:t>
+      </w:r>
+      <w:r>
+        <w:t xml:space="preserve"> </w:t>
+      </w:r>
+      <w:r>
+        <w:rPr>
+          <w:iCs/>
+          <w:i/>
+        </w:rPr>
         <w:t xml:space="preserve">dataRetrieval</w:t>
+      </w:r>
+      <w:r>
+        <w:t xml:space="preserve"> </w:t>
+      </w:r>
+      <w:r>
+        <w:t xml:space="preserve">in that it can used for importing data, but the package is also expected to provide more comprehensive methods for cleaning, filtering, and processing data using the rich qualifier codes provided by WQP. As such, data retrieval using existing web services is much simpler than data submission, as data formatting requirements do not apply when retrieving data. Developing a robust tool that can facilitate the upload of data to WQX, in addition to streamlining QC processes, would further the value of packages like</w:t>
+      </w:r>
+      <w:r>
+        <w:t xml:space="preserve"> </w:t>
+      </w:r>
+      <w:r>
+        <w:rPr>
+          <w:iCs/>
+          <w:i/>
+        </w:rPr>
+        <w:t xml:space="preserve">dataRetrieval</w:t>
+      </w:r>
+      <w:r>
+        <w:t xml:space="preserve"> </w:t>
+      </w:r>
+      <w:r>
+        <w:t xml:space="preserve">and</w:t>
+      </w:r>
+      <w:r>
+        <w:t xml:space="preserve"> </w:t>
+      </w:r>
+      <w:r>
+        <w:rPr>
+          <w:iCs/>
+          <w:i/>
+        </w:rPr>
+        <w:t xml:space="preserve">TADA</w:t>
       </w:r>
       <w:r>
         <w:t xml:space="preserve"> </w:t>
@@ -685,6 +722,143 @@
     <w:p>
       <w:pPr>
         <w:pStyle w:val="BodyText"/>
+      </w:pPr>
+      <w:r>
+        <w:t xml:space="preserve">Other software platforms outside of the R environment provide various services for quality control of water quality data. The</w:t>
+      </w:r>
+      <w:r>
+        <w:t xml:space="preserve"> </w:t>
+      </w:r>
+      <w:hyperlink r:id="rId25">
+        <w:r>
+          <w:rPr>
+            <w:rStyle w:val="Hyperlink"/>
+          </w:rPr>
+          <w:t xml:space="preserve">Aquarius</w:t>
+        </w:r>
+      </w:hyperlink>
+      <w:r>
+        <w:t xml:space="preserve"> </w:t>
+      </w:r>
+      <w:r>
+        <w:t xml:space="preserve">software environment is a proprietary resource for managing hydrologic and water quality data and is used by several private and public institutions. Functionality is provided to pre-process and synthesize multiple data streams, manually correct erroneous values, and to visualize results for decision-making. A graphical user interface is provided to access the various features of the software as compared to a programmatic approach for building custom routines. Moreover, the software is not open-source, which implicitly limits its development to a core set of maintainers and is not freely accessible to the broader community</w:t>
+      </w:r>
+      <w:r>
+        <w:t xml:space="preserve"> </w:t>
+      </w:r>
+      <w:r>
+        <w:t xml:space="preserve">[e.g., 18]</w:t>
+      </w:r>
+      <w:r>
+        <w:t xml:space="preserve">. Similar platforms are available from companies that manufacture data loggers (e.g.,</w:t>
+      </w:r>
+      <w:r>
+        <w:t xml:space="preserve"> </w:t>
+      </w:r>
+      <w:hyperlink r:id="rId26">
+        <w:r>
+          <w:rPr>
+            <w:rStyle w:val="Hyperlink"/>
+          </w:rPr>
+          <w:t xml:space="preserve">YSI</w:t>
+        </w:r>
+      </w:hyperlink>
+      <w:r>
+        <w:t xml:space="preserve">,</w:t>
+      </w:r>
+      <w:r>
+        <w:t xml:space="preserve"> </w:t>
+      </w:r>
+      <w:hyperlink r:id="rId27">
+        <w:r>
+          <w:rPr>
+            <w:rStyle w:val="Hyperlink"/>
+          </w:rPr>
+          <w:t xml:space="preserve">HOBO</w:t>
+        </w:r>
+      </w:hyperlink>
+      <w:r>
+        <w:t xml:space="preserve">), all of which are specific to the monitoring equipment and not broadly transferable. Alternative publicly funded software and data services are provided by the Consortium of Universities for the Advancement of Hydrologic Science (</w:t>
+      </w:r>
+      <w:hyperlink r:id="rId28">
+        <w:r>
+          <w:rPr>
+            <w:rStyle w:val="Hyperlink"/>
+          </w:rPr>
+          <w:t xml:space="preserve">CUAHSI</w:t>
+        </w:r>
+      </w:hyperlink>
+      <w:r>
+        <w:t xml:space="preserve">). Services provided by CUAHSI include data discovery, archiving, cloud computing, and analysis, with many of the services available in open source environments (e.g.,</w:t>
+      </w:r>
+      <w:r>
+        <w:t xml:space="preserve"> </w:t>
+      </w:r>
+      <w:hyperlink r:id="rId29">
+        <w:r>
+          <w:rPr>
+            <w:rStyle w:val="Hyperlink"/>
+          </w:rPr>
+          <w:t xml:space="preserve">Python</w:t>
+        </w:r>
+      </w:hyperlink>
+      <w:r>
+        <w:t xml:space="preserve">). However, the services provided by CUAHSI are meant to address a variety of different resources and use cases, none of which are immediately related to quality control reporting and data submission to public institutions. As such, Specific software solutions to address these needs and that leverage existing tools available in a rich open-source environment are clearly needed.</w:t>
+      </w:r>
+    </w:p>
+    <w:p>
+      <w:pPr>
+        <w:pStyle w:val="BodyText"/>
+      </w:pPr>
+      <w:r>
+        <w:t xml:space="preserve">This paper describes the</w:t>
+      </w:r>
+      <w:r>
+        <w:t xml:space="preserve"> </w:t>
+      </w:r>
+      <w:r>
+        <w:rPr>
+          <w:iCs/>
+          <w:i/>
+        </w:rPr>
+        <w:t xml:space="preserve">MassWateR</w:t>
+      </w:r>
+      <w:r>
+        <w:t xml:space="preserve"> </w:t>
+      </w:r>
+      <w:r>
+        <w:t xml:space="preserve">package developed to improve how environmental professionals perform quality control, analysis, and sharing of monitoring data for surface waters. The regional focus of the package is for monitoring data collected in Massachusetts, USA, with QC reports submitted to the Massachusetts Department of Environmental Protection (MADEP) and data submitted to the national WQP database. Although the initial conception of</w:t>
+      </w:r>
+      <w:r>
+        <w:t xml:space="preserve"> </w:t>
+      </w:r>
+      <w:r>
+        <w:rPr>
+          <w:iCs/>
+          <w:i/>
+        </w:rPr>
+        <w:t xml:space="preserve">MassWateR</w:t>
+      </w:r>
+      <w:r>
+        <w:t xml:space="preserve"> </w:t>
+      </w:r>
+      <w:r>
+        <w:t xml:space="preserve">was to address regional needs in Massachusetts, there is nothing specific in the package that prevents its use outside of the state as the QC checks and analyses follow routine and commonly used methods for data collected elsewhere. As such, this paper is written with emphasis on how the tools are broadly applicable to anyone interested in improving efficiency and reproducibility of QC checks, in addition to analysis of water quality data and submission to WQX as the largest source of water quality monitoring data in the US.</w:t>
+      </w:r>
+    </w:p>
+    <w:bookmarkEnd w:id="30"/>
+    <w:bookmarkStart w:id="39" w:name="requirements-for-use"/>
+    <w:p>
+      <w:pPr>
+        <w:pStyle w:val="Heading1"/>
+      </w:pPr>
+      <w:r>
+        <w:t xml:space="preserve">2. Requirements for use</w:t>
+      </w:r>
+    </w:p>
+    <w:p>
+      <w:pPr>
+        <w:pStyle w:val="FirstParagraph"/>
       </w:pPr>
       <w:r>
         <w:t xml:space="preserve">Users can engage with</w:t>
@@ -752,7 +926,7 @@
         <w:t xml:space="preserve"> </w:t>
       </w:r>
       <w:r>
-        <w:t xml:space="preserve">once the required data are imported. The functions allow a user to engage with their data several ways. The first step, QC screening, is often iterative as a user can modify parts of the raw data based on input checks or outliers. The second step can be used to create a QC report for submission to a regulatory agency. The third step is data analysis and visualization, using MassWateR functions and downstream analysis with additional R packages and functions. The fourth and final step can create a formatted table for WQX submission.</w:t>
+        <w:t xml:space="preserve">once the required data are imported. The functions allow a user to engage with their data in several ways. The first step, QC screening, is often iterative as a user can modify parts of the raw data based on messages from the data import functions or checks for outliers. The second step can be used to create a QC report for submission to a regulatory agency. The third step is data analysis and visualization, using MassWateR functions and downstream analysis with additional R packages and functions. The fourth and final step can create a formatted table for WQX submission.</w:t>
       </w:r>
     </w:p>
     <w:tbl>
@@ -767,7 +941,7 @@
       <w:tr>
         <w:tc>
           <w:tcPr/>
-          <w:bookmarkStart w:id="28" w:name="fig-workflow"/>
+          <w:bookmarkStart w:id="34" w:name="fig-workflow"/>
           <w:p>
             <w:pPr>
               <w:pStyle w:val="Figure"/>
@@ -776,20 +950,20 @@
             <w:r>
               <w:drawing>
                 <wp:inline>
-                  <wp:extent cx="5943600" cy="2619800"/>
+                  <wp:extent cx="5581497" cy="2490825"/>
                   <wp:effectExtent b="0" l="0" r="0" t="0"/>
-                  <wp:docPr descr="" title="" id="26" name="Picture"/>
+                  <wp:docPr descr="" title="" id="32" name="Picture"/>
                   <a:graphic>
                     <a:graphicData uri="http://schemas.openxmlformats.org/drawingml/2006/picture">
                       <pic:pic>
                         <pic:nvPicPr>
-                          <pic:cNvPr descr="images/workflow.tif" id="27" name="Picture"/>
+                          <pic:cNvPr descr="images/workflow.tif" id="33" name="Picture"/>
                           <pic:cNvPicPr>
                             <a:picLocks noChangeArrowheads="1" noChangeAspect="1"/>
                           </pic:cNvPicPr>
                         </pic:nvPicPr>
                         <pic:blipFill>
-                          <a:blip r:embed="rId25"/>
+                          <a:blip r:embed="rId31"/>
                           <a:stretch>
                             <a:fillRect/>
                           </a:stretch>
@@ -797,7 +971,7 @@
                         <pic:spPr bwMode="auto">
                           <a:xfrm>
                             <a:off x="0" y="0"/>
-                            <a:ext cx="5943600" cy="2619800"/>
+                            <a:ext cx="5581497" cy="2490825"/>
                           </a:xfrm>
                           <a:prstGeom prst="rect">
                             <a:avLst/>
@@ -845,7 +1019,7 @@
               <w:t xml:space="preserve">package. WQX: Water Quality Exchange; QC: Quality Control.</w:t>
             </w:r>
           </w:p>
-          <w:bookmarkEnd w:id="28"/>
+          <w:bookmarkEnd w:id="34"/>
         </w:tc>
       </w:tr>
     </w:tbl>
@@ -875,7 +1049,7 @@
       <w:r>
         <w:t xml:space="preserve"> </w:t>
       </w:r>
-      <w:hyperlink r:id="rId29">
+      <w:hyperlink r:id="rId35">
         <w:r>
           <w:rPr>
             <w:rStyle w:val="Hyperlink"/>
@@ -902,7 +1076,7 @@
       <w:r>
         <w:t xml:space="preserve"> </w:t>
       </w:r>
-      <w:hyperlink r:id="rId30">
+      <w:hyperlink r:id="rId36">
         <w:r>
           <w:rPr>
             <w:rStyle w:val="Hyperlink"/>
@@ -914,7 +1088,7 @@
         <w:t xml:space="preserve"> </w:t>
       </w:r>
       <w:r>
-        <w:t xml:space="preserve">[17]</w:t>
+        <w:t xml:space="preserve">[19]</w:t>
       </w:r>
       <w:r>
         <w:t xml:space="preserve">, and</w:t>
@@ -922,7 +1096,7 @@
       <w:r>
         <w:t xml:space="preserve"> </w:t>
       </w:r>
-      <w:hyperlink r:id="rId31">
+      <w:hyperlink r:id="rId37">
         <w:r>
           <w:rPr>
             <w:rStyle w:val="Hyperlink"/>
@@ -1021,7 +1195,7 @@
         <w:t xml:space="preserve">is the results file. This file includes all water quality monitoring data to be used with the package and the recommendation is that the results data include a year of sampling as reporting typically follows an annual cycle. The results file design also considered WQX requirements to facilitate data submission. As such, the formatting requirements for the results file are the most burdensome for potential users and additional functions are available to assist in this effort.</w:t>
       </w:r>
     </w:p>
-    <w:bookmarkStart w:id="32" w:name="tbl-filreq"/>
+    <w:bookmarkStart w:id="38" w:name="tbl-filreq"/>
     <w:p>
       <w:pPr>
         <w:pStyle w:val="TableCaption"/>
@@ -1493,7 +1667,7 @@
         </w:tc>
       </w:tr>
     </w:tbl>
-    <w:bookmarkEnd w:id="32"/>
+    <w:bookmarkEnd w:id="38"/>
     <w:p>
       <w:pPr>
         <w:pStyle w:val="BodyText"/>
@@ -1515,7 +1689,7 @@
         <w:t xml:space="preserve"> </w:t>
       </w:r>
       <w:r>
-        <w:t xml:space="preserve">for any of the processes in the workflow. The naming convention for the functions is meant to provide users with an intuitive format for understanding what each funcfiletion does and the step of the workflow for which the function applies. Although there are some exceptions to this nomenclature, the general format includes a prefix for each function as follows. Each prefix also includes</w:t>
+        <w:t xml:space="preserve">for any of the processes in the workflow. The naming convention for the functions is meant to provide users with an intuitive format for understanding what each function does and the step of the workflow for which the function applies. Although there are some exceptions to this nomenclature, the general format includes a prefix for each function as follows. Each prefix also includes</w:t>
       </w:r>
       <w:r>
         <w:t xml:space="preserve"> </w:t>
@@ -1769,8 +1943,8 @@
         <w:t xml:space="preserve">: The WQX metadata file</w:t>
       </w:r>
     </w:p>
-    <w:bookmarkEnd w:id="33"/>
-    <w:bookmarkStart w:id="73" w:name="package-workflow"/>
+    <w:bookmarkEnd w:id="39"/>
+    <w:bookmarkStart w:id="79" w:name="package-workflow"/>
     <w:p>
       <w:pPr>
         <w:pStyle w:val="Heading1"/>
@@ -1779,7 +1953,7 @@
         <w:t xml:space="preserve">3. Package workflow</w:t>
       </w:r>
     </w:p>
-    <w:bookmarkStart w:id="41" w:name="read-and-check-files"/>
+    <w:bookmarkStart w:id="47" w:name="read-and-check-files"/>
     <w:p>
       <w:pPr>
         <w:pStyle w:val="Heading2"/>
@@ -1860,7 +2034,7 @@
         <w:t xml:space="preserve"> </w:t>
       </w:r>
       <w:r>
-        <w:t xml:space="preserve">[18]</w:t>
+        <w:t xml:space="preserve">[20]</w:t>
       </w:r>
       <w:r>
         <w:t xml:space="preserve">. The</w:t>
@@ -1947,7 +2121,7 @@
       <w:tr>
         <w:tc>
           <w:tcPr/>
-          <w:bookmarkStart w:id="37" w:name="fig-importflow"/>
+          <w:bookmarkStart w:id="43" w:name="fig-importflow"/>
           <w:p>
             <w:pPr>
               <w:pStyle w:val="Figure"/>
@@ -1956,20 +2130,20 @@
             <w:r>
               <w:drawing>
                 <wp:inline>
-                  <wp:extent cx="5943600" cy="3335159"/>
+                  <wp:extent cx="5943600" cy="3425171"/>
                   <wp:effectExtent b="0" l="0" r="0" t="0"/>
-                  <wp:docPr descr="" title="" id="35" name="Picture"/>
+                  <wp:docPr descr="" title="" id="41" name="Picture"/>
                   <a:graphic>
                     <a:graphicData uri="http://schemas.openxmlformats.org/drawingml/2006/picture">
                       <pic:pic>
                         <pic:nvPicPr>
-                          <pic:cNvPr descr="images/importflow.tif" id="36" name="Picture"/>
+                          <pic:cNvPr descr="images/importflow.tif" id="42" name="Picture"/>
                           <pic:cNvPicPr>
                             <a:picLocks noChangeArrowheads="1" noChangeAspect="1"/>
                           </pic:cNvPicPr>
                         </pic:nvPicPr>
                         <pic:blipFill>
-                          <a:blip r:embed="rId34"/>
+                          <a:blip r:embed="rId40"/>
                           <a:stretch>
                             <a:fillRect/>
                           </a:stretch>
@@ -1977,7 +2151,7 @@
                         <pic:spPr bwMode="auto">
                           <a:xfrm>
                             <a:off x="0" y="0"/>
-                            <a:ext cx="5943600" cy="3335159"/>
+                            <a:ext cx="5943600" cy="3425171"/>
                           </a:xfrm>
                           <a:prstGeom prst="rect">
                             <a:avLst/>
@@ -2046,7 +2220,7 @@
               <w:t xml:space="preserve">).</w:t>
             </w:r>
           </w:p>
-          <w:bookmarkEnd w:id="37"/>
+          <w:bookmarkEnd w:id="43"/>
         </w:tc>
       </w:tr>
     </w:tbl>
@@ -2060,7 +2234,7 @@
       <w:r>
         <w:t xml:space="preserve"> </w:t>
       </w:r>
-      <w:hyperlink r:id="rId38">
+      <w:hyperlink r:id="rId44">
         <w:r>
           <w:rPr>
             <w:rStyle w:val="Hyperlink"/>
@@ -2077,7 +2251,7 @@
       <w:r>
         <w:t xml:space="preserve"> </w:t>
       </w:r>
-      <w:hyperlink r:id="rId39">
+      <w:hyperlink r:id="rId45">
         <w:r>
           <w:rPr>
             <w:rStyle w:val="Hyperlink"/>
@@ -2489,7 +2663,7 @@
       <w:r>
         <w:t xml:space="preserve"> </w:t>
       </w:r>
-      <w:hyperlink r:id="rId40">
+      <w:hyperlink r:id="rId46">
         <w:r>
           <w:rPr>
             <w:rStyle w:val="Hyperlink"/>
@@ -3572,8 +3746,8 @@
         <w:t xml:space="preserve">to a manageable scope.</w:t>
       </w:r>
     </w:p>
-    <w:bookmarkEnd w:id="41"/>
-    <w:bookmarkStart w:id="46" w:name="outliers"/>
+    <w:bookmarkEnd w:id="47"/>
+    <w:bookmarkStart w:id="52" w:name="outliers"/>
     <w:p>
       <w:pPr>
         <w:pStyle w:val="Heading2"/>
@@ -3759,7 +3933,7 @@
       <w:tr>
         <w:tc>
           <w:tcPr/>
-          <w:bookmarkStart w:id="45" w:name="fig-outlier"/>
+          <w:bookmarkStart w:id="51" w:name="fig-outlier"/>
           <w:p>
             <w:pPr>
               <w:pStyle w:val="Figure"/>
@@ -3770,12 +3944,12 @@
                 <wp:inline>
                   <wp:extent cx="5943600" cy="2971800"/>
                   <wp:effectExtent b="0" l="0" r="0" t="0"/>
-                  <wp:docPr descr="" title="" id="43" name="Picture"/>
+                  <wp:docPr descr="" title="" id="49" name="Picture"/>
                   <a:graphic>
                     <a:graphicData uri="http://schemas.openxmlformats.org/drawingml/2006/picture">
                       <pic:pic>
                         <pic:nvPicPr>
-                          <pic:cNvPr descr="images/fig-outlier-1.svg" id="44" name="Picture"/>
+                          <pic:cNvPr descr="images/fig-outlier-1.svg" id="50" name="Picture"/>
                           <pic:cNvPicPr>
                             <a:picLocks noChangeArrowheads="1" noChangeAspect="1"/>
                           </pic:cNvPicPr>
@@ -3787,7 +3961,7 @@
                                 <a14:useLocalDpi xmlns:a14="http://schemas.microsoft.com/office/drawing/2010/main" val="0"/>
                               </a:ext>
                               <a:ext uri="{96DAC541-7B7A-43D3-8B79-37D633B846F1}">
-                                <asvg:svgBlip xmlns:asvg="http://schemas.microsoft.com/office/drawing/2016/SVG/main" r:embed="rId42"/>
+                                <asvg:svgBlip xmlns:asvg="http://schemas.microsoft.com/office/drawing/2016/SVG/main" r:embed="rId48"/>
                               </a:ext>
                             </a:extLst>
                           </a:blip>
@@ -3845,7 +4019,7 @@
               <w:t xml:space="preserve">function.</w:t>
             </w:r>
           </w:p>
-          <w:bookmarkEnd w:id="45"/>
+          <w:bookmarkEnd w:id="51"/>
         </w:tc>
       </w:tr>
     </w:tbl>
@@ -4008,7 +4182,7 @@
         <w:rPr>
           <w:rStyle w:val="VerbatimChar"/>
         </w:rPr>
-        <w:t xml:space="preserve">  &lt;chr&gt;                    &lt;date&gt;                &lt;chr&gt;                </w:t>
+        <w:t xml:space="preserve">  &lt;chr&gt;                    &lt;dttm&gt;                &lt;chr&gt;                </w:t>
       </w:r>
       <w:r>
         <w:br/>
@@ -4017,7 +4191,7 @@
         <w:rPr>
           <w:rStyle w:val="VerbatimChar"/>
         </w:rPr>
-        <w:t xml:space="preserve">1 ELZ-004                  2022-05-15            06:50                </w:t>
+        <w:t xml:space="preserve">1 ELZ-004                  2022-05-15 00:00:00   06:50                </w:t>
       </w:r>
       <w:r>
         <w:br/>
@@ -4026,7 +4200,7 @@
         <w:rPr>
           <w:rStyle w:val="VerbatimChar"/>
         </w:rPr>
-        <w:t xml:space="preserve">2 HOP-011                  2022-05-15            06:55                </w:t>
+        <w:t xml:space="preserve">2 HOP-011                  2022-05-15 00:00:00   06:55                </w:t>
       </w:r>
       <w:r>
         <w:br/>
@@ -4035,7 +4209,7 @@
         <w:rPr>
           <w:rStyle w:val="VerbatimChar"/>
         </w:rPr>
-        <w:t xml:space="preserve">3 ELZ-004                  2022-09-11            07:20                </w:t>
+        <w:t xml:space="preserve">3 ELZ-004                  2022-09-11 00:00:00   07:20                </w:t>
       </w:r>
       <w:r>
         <w:br/>
@@ -4355,8 +4529,8 @@
         <w:t xml:space="preserve">, a user can identify outliers from the results, modify the file in Excel, and import the file again for further QC reporting or analysis.</w:t>
       </w:r>
     </w:p>
-    <w:bookmarkEnd w:id="46"/>
-    <w:bookmarkStart w:id="51" w:name="quality-control-reporting"/>
+    <w:bookmarkEnd w:id="52"/>
+    <w:bookmarkStart w:id="57" w:name="quality-control-reporting"/>
     <w:p>
       <w:pPr>
         <w:pStyle w:val="Heading2"/>
@@ -4413,7 +4587,7 @@
         <w:t xml:space="preserve">frecomdat</w:t>
       </w:r>
       <w:r>
-        <w:t xml:space="preserve">) files. In general, the QC checks for accuracy evaluate if laboratory and field duplicates, blanks, or spikes are within acceptable ranges. The QC checks for frequency and completeness evaluate if a sufficient number of records in the results file satisfy the accuracy checks and that sufficient QC data have been collected. The values in the</w:t>
+        <w:t xml:space="preserve">) files. In general, the QC checks for accuracy evaluate if laboratory and field duplicates, blanks, or spikes are within acceptable ranges. The QC checks for frequency and completeness can be used to evaluate if a sufficient number of records in the results file satisfy the accuracy checks and that sufficient QC data have been collected. The values in the</w:t>
       </w:r>
       <w:r>
         <w:t xml:space="preserve"> </w:t>
@@ -4498,7 +4672,7 @@
         <w:t xml:space="preserve">Field Blanks</w:t>
       </w:r>
       <w:r>
-        <w:t xml:space="preserve">: Measurements in the field to verify absence of a parameter, i.e., the parameter is not detected by the field method when it is not present</w:t>
+        <w:t xml:space="preserve">: Measurements in the field to verify that the parameter is below a certain threshold, e.g., below the detection limit of the field equipment</w:t>
       </w:r>
     </w:p>
     <w:p>
@@ -4517,7 +4691,7 @@
         <w:t xml:space="preserve">Lab Blanks</w:t>
       </w:r>
       <w:r>
-        <w:t xml:space="preserve">: Laboratory samples to verify absence a parameter, i.e., the parameter is not detected by the lab method when it is not present</w:t>
+        <w:t xml:space="preserve">: Laboratory samples to verify that the parameter is below a certain threshold, e.g., below the detection limit of the laboratory analysis method</w:t>
       </w:r>
     </w:p>
     <w:p>
@@ -4536,7 +4710,7 @@
         <w:t xml:space="preserve">Field Duplicates</w:t>
       </w:r>
       <w:r>
-        <w:t xml:space="preserve">: Duplicate measurements in the field to assess similar values, i.e., precision between measurements is comparable</w:t>
+        <w:t xml:space="preserve">: Duplicate measurements in the field to assess the similarity of values, i.e. precision is high</w:t>
       </w:r>
     </w:p>
     <w:p>
@@ -4555,7 +4729,7 @@
         <w:t xml:space="preserve">Lab Duplicates</w:t>
       </w:r>
       <w:r>
-        <w:t xml:space="preserve">: Duplicate laboratory samples to assess similar values, i.e., precision between samples is comparable</w:t>
+        <w:t xml:space="preserve">: Duplicate laboratory samples to assess the similarity of values, i.e., precision is high</w:t>
       </w:r>
     </w:p>
     <w:p>
@@ -4812,7 +4986,7 @@
       <w:tr>
         <w:tc>
           <w:tcPr/>
-          <w:bookmarkStart w:id="50" w:name="fig-qcex"/>
+          <w:bookmarkStart w:id="56" w:name="fig-qcex"/>
           <w:p>
             <w:pPr>
               <w:pStyle w:val="Figure"/>
@@ -4823,18 +4997,18 @@
                 <wp:inline>
                   <wp:extent cx="5943600" cy="3845858"/>
                   <wp:effectExtent b="0" l="0" r="0" t="0"/>
-                  <wp:docPr descr="" title="" id="48" name="Picture"/>
+                  <wp:docPr descr="" title="" id="54" name="Picture"/>
                   <a:graphic>
                     <a:graphicData uri="http://schemas.openxmlformats.org/drawingml/2006/picture">
                       <pic:pic>
                         <pic:nvPicPr>
-                          <pic:cNvPr descr="images/qcex.tif" id="49" name="Picture"/>
+                          <pic:cNvPr descr="images/qcex.tif" id="55" name="Picture"/>
                           <pic:cNvPicPr>
                             <a:picLocks noChangeArrowheads="1" noChangeAspect="1"/>
                           </pic:cNvPicPr>
                         </pic:nvPicPr>
                         <pic:blipFill>
-                          <a:blip r:embed="rId47"/>
+                          <a:blip r:embed="rId53"/>
                           <a:stretch>
                             <a:fillRect/>
                           </a:stretch>
@@ -4907,7 +5081,7 @@
               <w:t xml:space="preserve">failed the data quality objectives. Users can edit the Word file as needed, e.g., entering the organization name or adding notes.</w:t>
             </w:r>
           </w:p>
-          <w:bookmarkEnd w:id="50"/>
+          <w:bookmarkEnd w:id="56"/>
         </w:tc>
       </w:tr>
     </w:tbl>
@@ -4971,7 +5145,7 @@
         <w:t xml:space="preserve"> </w:t>
       </w:r>
       <w:r>
-        <w:t xml:space="preserve">[19]</w:t>
+        <w:t xml:space="preserve">[21]</w:t>
       </w:r>
       <w:r>
         <w:t xml:space="preserve"> </w:t>
@@ -5095,7 +5269,7 @@
                 <w:right w:val="none" w:sz="0" w:space="0" w:color="000000"/>
               </w:pBdr>
               <w:spacing w:after="0" w:before="0" w:line="240"/>
-              <w:ind w:firstLine="0" w:left="0" w:right="0"/>
+              <w:ind w:left="0" w:right="0" w:firstLine="0" w:firstLineChars="0"/>
             </w:pPr>
             <w:r xmlns:w="http://schemas.openxmlformats.org/wordprocessingml/2006/main" xmlns:wp="http://schemas.openxmlformats.org/drawingml/2006/wordprocessingDrawing" xmlns:r="http://schemas.openxmlformats.org/officeDocument/2006/relationships" xmlns:w14="http://schemas.microsoft.com/office/word/2010/wordml">
               <w:rPr>
@@ -5139,7 +5313,7 @@
                 <w:right w:val="none" w:sz="0" w:space="0" w:color="000000"/>
               </w:pBdr>
               <w:spacing w:after="0" w:before="0" w:line="240"/>
-              <w:ind w:firstLine="0" w:left="0" w:right="0"/>
+              <w:ind w:left="0" w:right="0" w:firstLine="0" w:firstLineChars="0"/>
             </w:pPr>
             <w:r xmlns:w="http://schemas.openxmlformats.org/wordprocessingml/2006/main" xmlns:wp="http://schemas.openxmlformats.org/drawingml/2006/wordprocessingDrawing" xmlns:r="http://schemas.openxmlformats.org/officeDocument/2006/relationships" xmlns:w14="http://schemas.microsoft.com/office/word/2010/wordml">
               <w:rPr>
@@ -5183,7 +5357,7 @@
                 <w:right w:val="none" w:sz="0" w:space="0" w:color="000000"/>
               </w:pBdr>
               <w:spacing w:after="0" w:before="0" w:line="240"/>
-              <w:ind w:firstLine="0" w:left="0" w:right="0"/>
+              <w:ind w:left="0" w:right="0" w:firstLine="0" w:firstLineChars="0"/>
             </w:pPr>
             <w:r xmlns:w="http://schemas.openxmlformats.org/wordprocessingml/2006/main" xmlns:wp="http://schemas.openxmlformats.org/drawingml/2006/wordprocessingDrawing" xmlns:r="http://schemas.openxmlformats.org/officeDocument/2006/relationships" xmlns:w14="http://schemas.microsoft.com/office/word/2010/wordml">
               <w:rPr>
@@ -5227,7 +5401,7 @@
                 <w:right w:val="none" w:sz="0" w:space="0" w:color="000000"/>
               </w:pBdr>
               <w:spacing w:after="0" w:before="0" w:line="240"/>
-              <w:ind w:firstLine="0" w:left="0" w:right="0"/>
+              <w:ind w:left="0" w:right="0" w:firstLine="0" w:firstLineChars="0"/>
             </w:pPr>
             <w:r xmlns:w="http://schemas.openxmlformats.org/wordprocessingml/2006/main" xmlns:wp="http://schemas.openxmlformats.org/drawingml/2006/wordprocessingDrawing" xmlns:r="http://schemas.openxmlformats.org/officeDocument/2006/relationships" xmlns:w14="http://schemas.microsoft.com/office/word/2010/wordml">
               <w:rPr>
@@ -5271,7 +5445,7 @@
                 <w:right w:val="none" w:sz="0" w:space="0" w:color="000000"/>
               </w:pBdr>
               <w:spacing w:after="0" w:before="0" w:line="240"/>
-              <w:ind w:firstLine="0" w:left="0" w:right="0"/>
+              <w:ind w:left="0" w:right="0" w:firstLine="0" w:firstLineChars="0"/>
             </w:pPr>
             <w:r xmlns:w="http://schemas.openxmlformats.org/wordprocessingml/2006/main" xmlns:wp="http://schemas.openxmlformats.org/drawingml/2006/wordprocessingDrawing" xmlns:r="http://schemas.openxmlformats.org/officeDocument/2006/relationships" xmlns:w14="http://schemas.microsoft.com/office/word/2010/wordml">
               <w:rPr>
@@ -5321,7 +5495,7 @@
                 <w:right w:val="none" w:sz="0" w:space="0" w:color="000000"/>
               </w:pBdr>
               <w:spacing w:after="0" w:before="0" w:line="240"/>
-              <w:ind w:firstLine="0" w:left="0" w:right="0"/>
+              <w:ind w:left="0" w:right="0" w:firstLine="0" w:firstLineChars="0"/>
             </w:pPr>
             <w:r xmlns:w="http://schemas.openxmlformats.org/wordprocessingml/2006/main" xmlns:wp="http://schemas.openxmlformats.org/drawingml/2006/wordprocessingDrawing" xmlns:r="http://schemas.openxmlformats.org/officeDocument/2006/relationships" xmlns:w14="http://schemas.microsoft.com/office/word/2010/wordml">
               <w:rPr>
@@ -5365,7 +5539,7 @@
                 <w:right w:val="none" w:sz="0" w:space="0" w:color="000000"/>
               </w:pBdr>
               <w:spacing w:after="0" w:before="0" w:line="240"/>
-              <w:ind w:firstLine="0" w:left="0" w:right="0"/>
+              <w:ind w:left="0" w:right="0" w:firstLine="0" w:firstLineChars="0"/>
             </w:pPr>
             <w:r xmlns:w="http://schemas.openxmlformats.org/wordprocessingml/2006/main" xmlns:wp="http://schemas.openxmlformats.org/drawingml/2006/wordprocessingDrawing" xmlns:r="http://schemas.openxmlformats.org/officeDocument/2006/relationships" xmlns:w14="http://schemas.microsoft.com/office/word/2010/wordml">
               <w:rPr>
@@ -5409,7 +5583,7 @@
                 <w:right w:val="none" w:sz="0" w:space="0" w:color="000000"/>
               </w:pBdr>
               <w:spacing w:after="0" w:before="0" w:line="240"/>
-              <w:ind w:firstLine="0" w:left="0" w:right="0"/>
+              <w:ind w:left="0" w:right="0" w:firstLine="0" w:firstLineChars="0"/>
             </w:pPr>
             <w:r xmlns:w="http://schemas.openxmlformats.org/wordprocessingml/2006/main" xmlns:wp="http://schemas.openxmlformats.org/drawingml/2006/wordprocessingDrawing" xmlns:r="http://schemas.openxmlformats.org/officeDocument/2006/relationships" xmlns:w14="http://schemas.microsoft.com/office/word/2010/wordml">
               <w:rPr>
@@ -5453,7 +5627,7 @@
                 <w:right w:val="none" w:sz="0" w:space="0" w:color="000000"/>
               </w:pBdr>
               <w:spacing w:after="0" w:before="0" w:line="240"/>
-              <w:ind w:firstLine="0" w:left="0" w:right="0"/>
+              <w:ind w:left="0" w:right="0" w:firstLine="0" w:firstLineChars="0"/>
             </w:pPr>
             <w:r xmlns:w="http://schemas.openxmlformats.org/wordprocessingml/2006/main" xmlns:wp="http://schemas.openxmlformats.org/drawingml/2006/wordprocessingDrawing" xmlns:r="http://schemas.openxmlformats.org/officeDocument/2006/relationships" xmlns:w14="http://schemas.microsoft.com/office/word/2010/wordml">
               <w:rPr>
@@ -5497,7 +5671,7 @@
                 <w:right w:val="none" w:sz="0" w:space="0" w:color="000000"/>
               </w:pBdr>
               <w:spacing w:after="0" w:before="0" w:line="240"/>
-              <w:ind w:firstLine="0" w:left="0" w:right="0"/>
+              <w:ind w:left="0" w:right="0" w:firstLine="0" w:firstLineChars="0"/>
             </w:pPr>
             <w:r xmlns:w="http://schemas.openxmlformats.org/wordprocessingml/2006/main" xmlns:wp="http://schemas.openxmlformats.org/drawingml/2006/wordprocessingDrawing" xmlns:r="http://schemas.openxmlformats.org/officeDocument/2006/relationships" xmlns:w14="http://schemas.microsoft.com/office/word/2010/wordml">
               <w:rPr>
@@ -5547,7 +5721,7 @@
                 <w:right w:val="none" w:sz="0" w:space="0" w:color="000000"/>
               </w:pBdr>
               <w:spacing w:after="0" w:before="0" w:line="240"/>
-              <w:ind w:firstLine="0" w:left="0" w:right="0"/>
+              <w:ind w:left="0" w:right="0" w:firstLine="0" w:firstLineChars="0"/>
             </w:pPr>
             <w:r xmlns:w="http://schemas.openxmlformats.org/wordprocessingml/2006/main" xmlns:wp="http://schemas.openxmlformats.org/drawingml/2006/wordprocessingDrawing" xmlns:r="http://schemas.openxmlformats.org/officeDocument/2006/relationships" xmlns:w14="http://schemas.microsoft.com/office/word/2010/wordml">
               <w:rPr>
@@ -5591,7 +5765,7 @@
                 <w:right w:val="none" w:sz="0" w:space="0" w:color="000000"/>
               </w:pBdr>
               <w:spacing w:after="0" w:before="0" w:line="240"/>
-              <w:ind w:firstLine="0" w:left="0" w:right="0"/>
+              <w:ind w:left="0" w:right="0" w:firstLine="0" w:firstLineChars="0"/>
             </w:pPr>
             <w:r xmlns:w="http://schemas.openxmlformats.org/wordprocessingml/2006/main" xmlns:wp="http://schemas.openxmlformats.org/drawingml/2006/wordprocessingDrawing" xmlns:r="http://schemas.openxmlformats.org/officeDocument/2006/relationships" xmlns:w14="http://schemas.microsoft.com/office/word/2010/wordml">
               <w:rPr>
@@ -5635,7 +5809,7 @@
                 <w:right w:val="none" w:sz="0" w:space="0" w:color="000000"/>
               </w:pBdr>
               <w:spacing w:after="0" w:before="0" w:line="240"/>
-              <w:ind w:firstLine="0" w:left="0" w:right="0"/>
+              <w:ind w:left="0" w:right="0" w:firstLine="0" w:firstLineChars="0"/>
             </w:pPr>
             <w:r xmlns:w="http://schemas.openxmlformats.org/wordprocessingml/2006/main" xmlns:wp="http://schemas.openxmlformats.org/drawingml/2006/wordprocessingDrawing" xmlns:r="http://schemas.openxmlformats.org/officeDocument/2006/relationships" xmlns:w14="http://schemas.microsoft.com/office/word/2010/wordml">
               <w:rPr>
@@ -5679,7 +5853,7 @@
                 <w:right w:val="none" w:sz="0" w:space="0" w:color="000000"/>
               </w:pBdr>
               <w:spacing w:after="0" w:before="0" w:line="240"/>
-              <w:ind w:firstLine="0" w:left="0" w:right="0"/>
+              <w:ind w:left="0" w:right="0" w:firstLine="0" w:firstLineChars="0"/>
             </w:pPr>
             <w:r xmlns:w="http://schemas.openxmlformats.org/wordprocessingml/2006/main" xmlns:wp="http://schemas.openxmlformats.org/drawingml/2006/wordprocessingDrawing" xmlns:r="http://schemas.openxmlformats.org/officeDocument/2006/relationships" xmlns:w14="http://schemas.microsoft.com/office/word/2010/wordml">
               <w:rPr>
@@ -5723,7 +5897,7 @@
                 <w:right w:val="none" w:sz="0" w:space="0" w:color="000000"/>
               </w:pBdr>
               <w:spacing w:after="0" w:before="0" w:line="240"/>
-              <w:ind w:firstLine="0" w:left="0" w:right="0"/>
+              <w:ind w:left="0" w:right="0" w:firstLine="0" w:firstLineChars="0"/>
             </w:pPr>
             <w:r xmlns:w="http://schemas.openxmlformats.org/wordprocessingml/2006/main" xmlns:wp="http://schemas.openxmlformats.org/drawingml/2006/wordprocessingDrawing" xmlns:r="http://schemas.openxmlformats.org/officeDocument/2006/relationships" xmlns:w14="http://schemas.microsoft.com/office/word/2010/wordml">
               <w:rPr>
@@ -5773,7 +5947,7 @@
                 <w:right w:val="none" w:sz="0" w:space="0" w:color="000000"/>
               </w:pBdr>
               <w:spacing w:after="0" w:before="0" w:line="240"/>
-              <w:ind w:firstLine="0" w:left="0" w:right="0"/>
+              <w:ind w:left="0" w:right="0" w:firstLine="0" w:firstLineChars="0"/>
             </w:pPr>
             <w:r xmlns:w="http://schemas.openxmlformats.org/wordprocessingml/2006/main" xmlns:wp="http://schemas.openxmlformats.org/drawingml/2006/wordprocessingDrawing" xmlns:r="http://schemas.openxmlformats.org/officeDocument/2006/relationships" xmlns:w14="http://schemas.microsoft.com/office/word/2010/wordml">
               <w:rPr>
@@ -5817,7 +5991,7 @@
                 <w:right w:val="none" w:sz="0" w:space="0" w:color="000000"/>
               </w:pBdr>
               <w:spacing w:after="0" w:before="0" w:line="240"/>
-              <w:ind w:firstLine="0" w:left="0" w:right="0"/>
+              <w:ind w:left="0" w:right="0" w:firstLine="0" w:firstLineChars="0"/>
             </w:pPr>
             <w:r xmlns:w="http://schemas.openxmlformats.org/wordprocessingml/2006/main" xmlns:wp="http://schemas.openxmlformats.org/drawingml/2006/wordprocessingDrawing" xmlns:r="http://schemas.openxmlformats.org/officeDocument/2006/relationships" xmlns:w14="http://schemas.microsoft.com/office/word/2010/wordml">
               <w:rPr>
@@ -5861,7 +6035,7 @@
                 <w:right w:val="none" w:sz="0" w:space="0" w:color="000000"/>
               </w:pBdr>
               <w:spacing w:after="0" w:before="0" w:line="240"/>
-              <w:ind w:firstLine="0" w:left="0" w:right="0"/>
+              <w:ind w:left="0" w:right="0" w:firstLine="0" w:firstLineChars="0"/>
             </w:pPr>
             <w:r xmlns:w="http://schemas.openxmlformats.org/wordprocessingml/2006/main" xmlns:wp="http://schemas.openxmlformats.org/drawingml/2006/wordprocessingDrawing" xmlns:r="http://schemas.openxmlformats.org/officeDocument/2006/relationships" xmlns:w14="http://schemas.microsoft.com/office/word/2010/wordml">
               <w:rPr>
@@ -5905,7 +6079,7 @@
                 <w:right w:val="none" w:sz="0" w:space="0" w:color="000000"/>
               </w:pBdr>
               <w:spacing w:after="0" w:before="0" w:line="240"/>
-              <w:ind w:firstLine="0" w:left="0" w:right="0"/>
+              <w:ind w:left="0" w:right="0" w:firstLine="0" w:firstLineChars="0"/>
             </w:pPr>
             <w:r xmlns:w="http://schemas.openxmlformats.org/wordprocessingml/2006/main" xmlns:wp="http://schemas.openxmlformats.org/drawingml/2006/wordprocessingDrawing" xmlns:r="http://schemas.openxmlformats.org/officeDocument/2006/relationships" xmlns:w14="http://schemas.microsoft.com/office/word/2010/wordml">
               <w:rPr>
@@ -5949,7 +6123,7 @@
                 <w:right w:val="none" w:sz="0" w:space="0" w:color="000000"/>
               </w:pBdr>
               <w:spacing w:after="0" w:before="0" w:line="240"/>
-              <w:ind w:firstLine="0" w:left="0" w:right="0"/>
+              <w:ind w:left="0" w:right="0" w:firstLine="0" w:firstLineChars="0"/>
             </w:pPr>
             <w:r xmlns:w="http://schemas.openxmlformats.org/wordprocessingml/2006/main" xmlns:wp="http://schemas.openxmlformats.org/drawingml/2006/wordprocessingDrawing" xmlns:r="http://schemas.openxmlformats.org/officeDocument/2006/relationships" xmlns:w14="http://schemas.microsoft.com/office/word/2010/wordml">
               <w:rPr>
@@ -5999,7 +6173,7 @@
                 <w:right w:val="none" w:sz="0" w:space="0" w:color="000000"/>
               </w:pBdr>
               <w:spacing w:after="0" w:before="0" w:line="240"/>
-              <w:ind w:firstLine="0" w:left="0" w:right="0"/>
+              <w:ind w:left="0" w:right="0" w:firstLine="0" w:firstLineChars="0"/>
             </w:pPr>
             <w:r xmlns:w="http://schemas.openxmlformats.org/wordprocessingml/2006/main" xmlns:wp="http://schemas.openxmlformats.org/drawingml/2006/wordprocessingDrawing" xmlns:r="http://schemas.openxmlformats.org/officeDocument/2006/relationships" xmlns:w14="http://schemas.microsoft.com/office/word/2010/wordml">
               <w:rPr>
@@ -6043,7 +6217,7 @@
                 <w:right w:val="none" w:sz="0" w:space="0" w:color="000000"/>
               </w:pBdr>
               <w:spacing w:after="0" w:before="0" w:line="240"/>
-              <w:ind w:firstLine="0" w:left="0" w:right="0"/>
+              <w:ind w:left="0" w:right="0" w:firstLine="0" w:firstLineChars="0"/>
             </w:pPr>
             <w:r xmlns:w="http://schemas.openxmlformats.org/wordprocessingml/2006/main" xmlns:wp="http://schemas.openxmlformats.org/drawingml/2006/wordprocessingDrawing" xmlns:r="http://schemas.openxmlformats.org/officeDocument/2006/relationships" xmlns:w14="http://schemas.microsoft.com/office/word/2010/wordml">
               <w:rPr>
@@ -6087,7 +6261,7 @@
                 <w:right w:val="none" w:sz="0" w:space="0" w:color="000000"/>
               </w:pBdr>
               <w:spacing w:after="0" w:before="0" w:line="240"/>
-              <w:ind w:firstLine="0" w:left="0" w:right="0"/>
+              <w:ind w:left="0" w:right="0" w:firstLine="0" w:firstLineChars="0"/>
             </w:pPr>
             <w:r xmlns:w="http://schemas.openxmlformats.org/wordprocessingml/2006/main" xmlns:wp="http://schemas.openxmlformats.org/drawingml/2006/wordprocessingDrawing" xmlns:r="http://schemas.openxmlformats.org/officeDocument/2006/relationships" xmlns:w14="http://schemas.microsoft.com/office/word/2010/wordml">
               <w:rPr>
@@ -6131,7 +6305,7 @@
                 <w:right w:val="none" w:sz="0" w:space="0" w:color="000000"/>
               </w:pBdr>
               <w:spacing w:after="0" w:before="0" w:line="240"/>
-              <w:ind w:firstLine="0" w:left="0" w:right="0"/>
+              <w:ind w:left="0" w:right="0" w:firstLine="0" w:firstLineChars="0"/>
             </w:pPr>
             <w:r xmlns:w="http://schemas.openxmlformats.org/wordprocessingml/2006/main" xmlns:wp="http://schemas.openxmlformats.org/drawingml/2006/wordprocessingDrawing" xmlns:r="http://schemas.openxmlformats.org/officeDocument/2006/relationships" xmlns:w14="http://schemas.microsoft.com/office/word/2010/wordml">
               <w:rPr>
@@ -6175,7 +6349,7 @@
                 <w:right w:val="none" w:sz="0" w:space="0" w:color="000000"/>
               </w:pBdr>
               <w:spacing w:after="0" w:before="0" w:line="240"/>
-              <w:ind w:firstLine="0" w:left="0" w:right="0"/>
+              <w:ind w:left="0" w:right="0" w:firstLine="0" w:firstLineChars="0"/>
             </w:pPr>
             <w:r xmlns:w="http://schemas.openxmlformats.org/wordprocessingml/2006/main" xmlns:wp="http://schemas.openxmlformats.org/drawingml/2006/wordprocessingDrawing" xmlns:r="http://schemas.openxmlformats.org/officeDocument/2006/relationships" xmlns:w14="http://schemas.microsoft.com/office/word/2010/wordml">
               <w:rPr>
@@ -6225,7 +6399,7 @@
                 <w:right w:val="none" w:sz="0" w:space="0" w:color="000000"/>
               </w:pBdr>
               <w:spacing w:after="0" w:before="0" w:line="240"/>
-              <w:ind w:firstLine="0" w:left="0" w:right="0"/>
+              <w:ind w:left="0" w:right="0" w:firstLine="0" w:firstLineChars="0"/>
             </w:pPr>
             <w:r xmlns:w="http://schemas.openxmlformats.org/wordprocessingml/2006/main" xmlns:wp="http://schemas.openxmlformats.org/drawingml/2006/wordprocessingDrawing" xmlns:r="http://schemas.openxmlformats.org/officeDocument/2006/relationships" xmlns:w14="http://schemas.microsoft.com/office/word/2010/wordml">
               <w:rPr>
@@ -6269,7 +6443,7 @@
                 <w:right w:val="none" w:sz="0" w:space="0" w:color="000000"/>
               </w:pBdr>
               <w:spacing w:after="0" w:before="0" w:line="240"/>
-              <w:ind w:firstLine="0" w:left="0" w:right="0"/>
+              <w:ind w:left="0" w:right="0" w:firstLine="0" w:firstLineChars="0"/>
             </w:pPr>
             <w:r xmlns:w="http://schemas.openxmlformats.org/wordprocessingml/2006/main" xmlns:wp="http://schemas.openxmlformats.org/drawingml/2006/wordprocessingDrawing" xmlns:r="http://schemas.openxmlformats.org/officeDocument/2006/relationships" xmlns:w14="http://schemas.microsoft.com/office/word/2010/wordml">
               <w:rPr>
@@ -6313,7 +6487,7 @@
                 <w:right w:val="none" w:sz="0" w:space="0" w:color="000000"/>
               </w:pBdr>
               <w:spacing w:after="0" w:before="0" w:line="240"/>
-              <w:ind w:firstLine="0" w:left="0" w:right="0"/>
+              <w:ind w:left="0" w:right="0" w:firstLine="0" w:firstLineChars="0"/>
             </w:pPr>
             <w:r xmlns:w="http://schemas.openxmlformats.org/wordprocessingml/2006/main" xmlns:wp="http://schemas.openxmlformats.org/drawingml/2006/wordprocessingDrawing" xmlns:r="http://schemas.openxmlformats.org/officeDocument/2006/relationships" xmlns:w14="http://schemas.microsoft.com/office/word/2010/wordml">
               <w:rPr>
@@ -6357,7 +6531,7 @@
                 <w:right w:val="none" w:sz="0" w:space="0" w:color="000000"/>
               </w:pBdr>
               <w:spacing w:after="0" w:before="0" w:line="240"/>
-              <w:ind w:firstLine="0" w:left="0" w:right="0"/>
+              <w:ind w:left="0" w:right="0" w:firstLine="0" w:firstLineChars="0"/>
             </w:pPr>
             <w:r xmlns:w="http://schemas.openxmlformats.org/wordprocessingml/2006/main" xmlns:wp="http://schemas.openxmlformats.org/drawingml/2006/wordprocessingDrawing" xmlns:r="http://schemas.openxmlformats.org/officeDocument/2006/relationships" xmlns:w14="http://schemas.microsoft.com/office/word/2010/wordml">
               <w:rPr>
@@ -6401,7 +6575,7 @@
                 <w:right w:val="none" w:sz="0" w:space="0" w:color="000000"/>
               </w:pBdr>
               <w:spacing w:after="0" w:before="0" w:line="240"/>
-              <w:ind w:firstLine="0" w:left="0" w:right="0"/>
+              <w:ind w:left="0" w:right="0" w:firstLine="0" w:firstLineChars="0"/>
             </w:pPr>
             <w:r xmlns:w="http://schemas.openxmlformats.org/wordprocessingml/2006/main" xmlns:wp="http://schemas.openxmlformats.org/drawingml/2006/wordprocessingDrawing" xmlns:r="http://schemas.openxmlformats.org/officeDocument/2006/relationships" xmlns:w14="http://schemas.microsoft.com/office/word/2010/wordml">
               <w:rPr>
@@ -6451,7 +6625,7 @@
                 <w:right w:val="none" w:sz="0" w:space="0" w:color="000000"/>
               </w:pBdr>
               <w:spacing w:after="0" w:before="0" w:line="240"/>
-              <w:ind w:firstLine="0" w:left="0" w:right="0"/>
+              <w:ind w:left="0" w:right="0" w:firstLine="0" w:firstLineChars="0"/>
             </w:pPr>
             <w:r xmlns:w="http://schemas.openxmlformats.org/wordprocessingml/2006/main" xmlns:wp="http://schemas.openxmlformats.org/drawingml/2006/wordprocessingDrawing" xmlns:r="http://schemas.openxmlformats.org/officeDocument/2006/relationships" xmlns:w14="http://schemas.microsoft.com/office/word/2010/wordml">
               <w:rPr>
@@ -6495,7 +6669,7 @@
                 <w:right w:val="none" w:sz="0" w:space="0" w:color="000000"/>
               </w:pBdr>
               <w:spacing w:after="0" w:before="0" w:line="240"/>
-              <w:ind w:firstLine="0" w:left="0" w:right="0"/>
+              <w:ind w:left="0" w:right="0" w:firstLine="0" w:firstLineChars="0"/>
             </w:pPr>
             <w:r xmlns:w="http://schemas.openxmlformats.org/wordprocessingml/2006/main" xmlns:wp="http://schemas.openxmlformats.org/drawingml/2006/wordprocessingDrawing" xmlns:r="http://schemas.openxmlformats.org/officeDocument/2006/relationships" xmlns:w14="http://schemas.microsoft.com/office/word/2010/wordml">
               <w:rPr>
@@ -6539,7 +6713,7 @@
                 <w:right w:val="none" w:sz="0" w:space="0" w:color="000000"/>
               </w:pBdr>
               <w:spacing w:after="0" w:before="0" w:line="240"/>
-              <w:ind w:firstLine="0" w:left="0" w:right="0"/>
+              <w:ind w:left="0" w:right="0" w:firstLine="0" w:firstLineChars="0"/>
             </w:pPr>
             <w:r xmlns:w="http://schemas.openxmlformats.org/wordprocessingml/2006/main" xmlns:wp="http://schemas.openxmlformats.org/drawingml/2006/wordprocessingDrawing" xmlns:r="http://schemas.openxmlformats.org/officeDocument/2006/relationships" xmlns:w14="http://schemas.microsoft.com/office/word/2010/wordml">
               <w:rPr>
@@ -6583,7 +6757,7 @@
                 <w:right w:val="none" w:sz="0" w:space="0" w:color="000000"/>
               </w:pBdr>
               <w:spacing w:after="0" w:before="0" w:line="240"/>
-              <w:ind w:firstLine="0" w:left="0" w:right="0"/>
+              <w:ind w:left="0" w:right="0" w:firstLine="0" w:firstLineChars="0"/>
             </w:pPr>
             <w:r xmlns:w="http://schemas.openxmlformats.org/wordprocessingml/2006/main" xmlns:wp="http://schemas.openxmlformats.org/drawingml/2006/wordprocessingDrawing" xmlns:r="http://schemas.openxmlformats.org/officeDocument/2006/relationships" xmlns:w14="http://schemas.microsoft.com/office/word/2010/wordml">
               <w:rPr>
@@ -6627,7 +6801,7 @@
                 <w:right w:val="none" w:sz="0" w:space="0" w:color="000000"/>
               </w:pBdr>
               <w:spacing w:after="0" w:before="0" w:line="240"/>
-              <w:ind w:firstLine="0" w:left="0" w:right="0"/>
+              <w:ind w:left="0" w:right="0" w:firstLine="0" w:firstLineChars="0"/>
             </w:pPr>
             <w:r xmlns:w="http://schemas.openxmlformats.org/wordprocessingml/2006/main" xmlns:wp="http://schemas.openxmlformats.org/drawingml/2006/wordprocessingDrawing" xmlns:r="http://schemas.openxmlformats.org/officeDocument/2006/relationships" xmlns:w14="http://schemas.microsoft.com/office/word/2010/wordml">
               <w:rPr>
@@ -6677,7 +6851,7 @@
                 <w:right w:val="none" w:sz="0" w:space="0" w:color="000000"/>
               </w:pBdr>
               <w:spacing w:after="0" w:before="0" w:line="240"/>
-              <w:ind w:firstLine="0" w:left="0" w:right="0"/>
+              <w:ind w:left="0" w:right="0" w:firstLine="0" w:firstLineChars="0"/>
             </w:pPr>
             <w:r xmlns:w="http://schemas.openxmlformats.org/wordprocessingml/2006/main" xmlns:wp="http://schemas.openxmlformats.org/drawingml/2006/wordprocessingDrawing" xmlns:r="http://schemas.openxmlformats.org/officeDocument/2006/relationships" xmlns:w14="http://schemas.microsoft.com/office/word/2010/wordml">
               <w:rPr>
@@ -6721,7 +6895,7 @@
                 <w:right w:val="none" w:sz="0" w:space="0" w:color="000000"/>
               </w:pBdr>
               <w:spacing w:after="0" w:before="0" w:line="240"/>
-              <w:ind w:firstLine="0" w:left="0" w:right="0"/>
+              <w:ind w:left="0" w:right="0" w:firstLine="0" w:firstLineChars="0"/>
             </w:pPr>
             <w:r xmlns:w="http://schemas.openxmlformats.org/wordprocessingml/2006/main" xmlns:wp="http://schemas.openxmlformats.org/drawingml/2006/wordprocessingDrawing" xmlns:r="http://schemas.openxmlformats.org/officeDocument/2006/relationships" xmlns:w14="http://schemas.microsoft.com/office/word/2010/wordml">
               <w:rPr>
@@ -6765,7 +6939,7 @@
                 <w:right w:val="none" w:sz="0" w:space="0" w:color="000000"/>
               </w:pBdr>
               <w:spacing w:after="0" w:before="0" w:line="240"/>
-              <w:ind w:firstLine="0" w:left="0" w:right="0"/>
+              <w:ind w:left="0" w:right="0" w:firstLine="0" w:firstLineChars="0"/>
             </w:pPr>
             <w:r xmlns:w="http://schemas.openxmlformats.org/wordprocessingml/2006/main" xmlns:wp="http://schemas.openxmlformats.org/drawingml/2006/wordprocessingDrawing" xmlns:r="http://schemas.openxmlformats.org/officeDocument/2006/relationships" xmlns:w14="http://schemas.microsoft.com/office/word/2010/wordml">
               <w:rPr>
@@ -6809,7 +6983,7 @@
                 <w:right w:val="none" w:sz="0" w:space="0" w:color="000000"/>
               </w:pBdr>
               <w:spacing w:after="0" w:before="0" w:line="240"/>
-              <w:ind w:firstLine="0" w:left="0" w:right="0"/>
+              <w:ind w:left="0" w:right="0" w:firstLine="0" w:firstLineChars="0"/>
             </w:pPr>
             <w:r xmlns:w="http://schemas.openxmlformats.org/wordprocessingml/2006/main" xmlns:wp="http://schemas.openxmlformats.org/drawingml/2006/wordprocessingDrawing" xmlns:r="http://schemas.openxmlformats.org/officeDocument/2006/relationships" xmlns:w14="http://schemas.microsoft.com/office/word/2010/wordml">
               <w:rPr>
@@ -6853,7 +7027,7 @@
                 <w:right w:val="none" w:sz="0" w:space="0" w:color="000000"/>
               </w:pBdr>
               <w:spacing w:after="0" w:before="0" w:line="240"/>
-              <w:ind w:firstLine="0" w:left="0" w:right="0"/>
+              <w:ind w:left="0" w:right="0" w:firstLine="0" w:firstLineChars="0"/>
             </w:pPr>
             <w:r xmlns:w="http://schemas.openxmlformats.org/wordprocessingml/2006/main" xmlns:wp="http://schemas.openxmlformats.org/drawingml/2006/wordprocessingDrawing" xmlns:r="http://schemas.openxmlformats.org/officeDocument/2006/relationships" xmlns:w14="http://schemas.microsoft.com/office/word/2010/wordml">
               <w:rPr>
@@ -6903,7 +7077,7 @@
                 <w:right w:val="none" w:sz="0" w:space="0" w:color="000000"/>
               </w:pBdr>
               <w:spacing w:after="0" w:before="0" w:line="240"/>
-              <w:ind w:firstLine="0" w:left="0" w:right="0"/>
+              <w:ind w:left="0" w:right="0" w:firstLine="0" w:firstLineChars="0"/>
             </w:pPr>
             <w:r xmlns:w="http://schemas.openxmlformats.org/wordprocessingml/2006/main" xmlns:wp="http://schemas.openxmlformats.org/drawingml/2006/wordprocessingDrawing" xmlns:r="http://schemas.openxmlformats.org/officeDocument/2006/relationships" xmlns:w14="http://schemas.microsoft.com/office/word/2010/wordml">
               <w:rPr>
@@ -6947,7 +7121,7 @@
                 <w:right w:val="none" w:sz="0" w:space="0" w:color="000000"/>
               </w:pBdr>
               <w:spacing w:after="0" w:before="0" w:line="240"/>
-              <w:ind w:firstLine="0" w:left="0" w:right="0"/>
+              <w:ind w:left="0" w:right="0" w:firstLine="0" w:firstLineChars="0"/>
             </w:pPr>
             <w:r xmlns:w="http://schemas.openxmlformats.org/wordprocessingml/2006/main" xmlns:wp="http://schemas.openxmlformats.org/drawingml/2006/wordprocessingDrawing" xmlns:r="http://schemas.openxmlformats.org/officeDocument/2006/relationships" xmlns:w14="http://schemas.microsoft.com/office/word/2010/wordml">
               <w:rPr>
@@ -6991,7 +7165,7 @@
                 <w:right w:val="none" w:sz="0" w:space="0" w:color="000000"/>
               </w:pBdr>
               <w:spacing w:after="0" w:before="0" w:line="240"/>
-              <w:ind w:firstLine="0" w:left="0" w:right="0"/>
+              <w:ind w:left="0" w:right="0" w:firstLine="0" w:firstLineChars="0"/>
             </w:pPr>
             <w:r xmlns:w="http://schemas.openxmlformats.org/wordprocessingml/2006/main" xmlns:wp="http://schemas.openxmlformats.org/drawingml/2006/wordprocessingDrawing" xmlns:r="http://schemas.openxmlformats.org/officeDocument/2006/relationships" xmlns:w14="http://schemas.microsoft.com/office/word/2010/wordml">
               <w:rPr>
@@ -7035,7 +7209,7 @@
                 <w:right w:val="none" w:sz="0" w:space="0" w:color="000000"/>
               </w:pBdr>
               <w:spacing w:after="0" w:before="0" w:line="240"/>
-              <w:ind w:firstLine="0" w:left="0" w:right="0"/>
+              <w:ind w:left="0" w:right="0" w:firstLine="0" w:firstLineChars="0"/>
             </w:pPr>
             <w:r xmlns:w="http://schemas.openxmlformats.org/wordprocessingml/2006/main" xmlns:wp="http://schemas.openxmlformats.org/drawingml/2006/wordprocessingDrawing" xmlns:r="http://schemas.openxmlformats.org/officeDocument/2006/relationships" xmlns:w14="http://schemas.microsoft.com/office/word/2010/wordml">
               <w:rPr>
@@ -7079,7 +7253,7 @@
                 <w:right w:val="none" w:sz="0" w:space="0" w:color="000000"/>
               </w:pBdr>
               <w:spacing w:after="0" w:before="0" w:line="240"/>
-              <w:ind w:firstLine="0" w:left="0" w:right="0"/>
+              <w:ind w:left="0" w:right="0" w:firstLine="0" w:firstLineChars="0"/>
             </w:pPr>
             <w:r xmlns:w="http://schemas.openxmlformats.org/wordprocessingml/2006/main" xmlns:wp="http://schemas.openxmlformats.org/drawingml/2006/wordprocessingDrawing" xmlns:r="http://schemas.openxmlformats.org/officeDocument/2006/relationships" xmlns:w14="http://schemas.microsoft.com/office/word/2010/wordml">
               <w:rPr>
@@ -7129,7 +7303,7 @@
                 <w:right w:val="none" w:sz="0" w:space="0" w:color="000000"/>
               </w:pBdr>
               <w:spacing w:after="0" w:before="0" w:line="240"/>
-              <w:ind w:firstLine="0" w:left="0" w:right="0"/>
+              <w:ind w:left="0" w:right="0" w:firstLine="0" w:firstLineChars="0"/>
             </w:pPr>
             <w:r xmlns:w="http://schemas.openxmlformats.org/wordprocessingml/2006/main" xmlns:wp="http://schemas.openxmlformats.org/drawingml/2006/wordprocessingDrawing" xmlns:r="http://schemas.openxmlformats.org/officeDocument/2006/relationships" xmlns:w14="http://schemas.microsoft.com/office/word/2010/wordml">
               <w:rPr>
@@ -7173,7 +7347,7 @@
                 <w:right w:val="none" w:sz="0" w:space="0" w:color="000000"/>
               </w:pBdr>
               <w:spacing w:after="0" w:before="0" w:line="240"/>
-              <w:ind w:firstLine="0" w:left="0" w:right="0"/>
+              <w:ind w:left="0" w:right="0" w:firstLine="0" w:firstLineChars="0"/>
             </w:pPr>
             <w:r xmlns:w="http://schemas.openxmlformats.org/wordprocessingml/2006/main" xmlns:wp="http://schemas.openxmlformats.org/drawingml/2006/wordprocessingDrawing" xmlns:r="http://schemas.openxmlformats.org/officeDocument/2006/relationships" xmlns:w14="http://schemas.microsoft.com/office/word/2010/wordml">
               <w:rPr>
@@ -7217,7 +7391,7 @@
                 <w:right w:val="none" w:sz="0" w:space="0" w:color="000000"/>
               </w:pBdr>
               <w:spacing w:after="0" w:before="0" w:line="240"/>
-              <w:ind w:firstLine="0" w:left="0" w:right="0"/>
+              <w:ind w:left="0" w:right="0" w:firstLine="0" w:firstLineChars="0"/>
             </w:pPr>
             <w:r xmlns:w="http://schemas.openxmlformats.org/wordprocessingml/2006/main" xmlns:wp="http://schemas.openxmlformats.org/drawingml/2006/wordprocessingDrawing" xmlns:r="http://schemas.openxmlformats.org/officeDocument/2006/relationships" xmlns:w14="http://schemas.microsoft.com/office/word/2010/wordml">
               <w:rPr>
@@ -7261,7 +7435,7 @@
                 <w:right w:val="none" w:sz="0" w:space="0" w:color="000000"/>
               </w:pBdr>
               <w:spacing w:after="0" w:before="0" w:line="240"/>
-              <w:ind w:firstLine="0" w:left="0" w:right="0"/>
+              <w:ind w:left="0" w:right="0" w:firstLine="0" w:firstLineChars="0"/>
             </w:pPr>
             <w:r xmlns:w="http://schemas.openxmlformats.org/wordprocessingml/2006/main" xmlns:wp="http://schemas.openxmlformats.org/drawingml/2006/wordprocessingDrawing" xmlns:r="http://schemas.openxmlformats.org/officeDocument/2006/relationships" xmlns:w14="http://schemas.microsoft.com/office/word/2010/wordml">
               <w:rPr>
@@ -7305,7 +7479,7 @@
                 <w:right w:val="none" w:sz="0" w:space="0" w:color="000000"/>
               </w:pBdr>
               <w:spacing w:after="0" w:before="0" w:line="240"/>
-              <w:ind w:firstLine="0" w:left="0" w:right="0"/>
+              <w:ind w:left="0" w:right="0" w:firstLine="0" w:firstLineChars="0"/>
             </w:pPr>
             <w:r xmlns:w="http://schemas.openxmlformats.org/wordprocessingml/2006/main" xmlns:wp="http://schemas.openxmlformats.org/drawingml/2006/wordprocessingDrawing" xmlns:r="http://schemas.openxmlformats.org/officeDocument/2006/relationships" xmlns:w14="http://schemas.microsoft.com/office/word/2010/wordml">
               <w:rPr>
@@ -7355,7 +7529,7 @@
                 <w:right w:val="none" w:sz="0" w:space="0" w:color="000000"/>
               </w:pBdr>
               <w:spacing w:after="0" w:before="0" w:line="240"/>
-              <w:ind w:firstLine="0" w:left="0" w:right="0"/>
+              <w:ind w:left="0" w:right="0" w:firstLine="0" w:firstLineChars="0"/>
             </w:pPr>
             <w:r xmlns:w="http://schemas.openxmlformats.org/wordprocessingml/2006/main" xmlns:wp="http://schemas.openxmlformats.org/drawingml/2006/wordprocessingDrawing" xmlns:r="http://schemas.openxmlformats.org/officeDocument/2006/relationships" xmlns:w14="http://schemas.microsoft.com/office/word/2010/wordml">
               <w:rPr>
@@ -7399,7 +7573,7 @@
                 <w:right w:val="none" w:sz="0" w:space="0" w:color="000000"/>
               </w:pBdr>
               <w:spacing w:after="0" w:before="0" w:line="240"/>
-              <w:ind w:firstLine="0" w:left="0" w:right="0"/>
+              <w:ind w:left="0" w:right="0" w:firstLine="0" w:firstLineChars="0"/>
             </w:pPr>
             <w:r xmlns:w="http://schemas.openxmlformats.org/wordprocessingml/2006/main" xmlns:wp="http://schemas.openxmlformats.org/drawingml/2006/wordprocessingDrawing" xmlns:r="http://schemas.openxmlformats.org/officeDocument/2006/relationships" xmlns:w14="http://schemas.microsoft.com/office/word/2010/wordml">
               <w:rPr>
@@ -7443,7 +7617,7 @@
                 <w:right w:val="none" w:sz="0" w:space="0" w:color="000000"/>
               </w:pBdr>
               <w:spacing w:after="0" w:before="0" w:line="240"/>
-              <w:ind w:firstLine="0" w:left="0" w:right="0"/>
+              <w:ind w:left="0" w:right="0" w:firstLine="0" w:firstLineChars="0"/>
             </w:pPr>
             <w:r xmlns:w="http://schemas.openxmlformats.org/wordprocessingml/2006/main" xmlns:wp="http://schemas.openxmlformats.org/drawingml/2006/wordprocessingDrawing" xmlns:r="http://schemas.openxmlformats.org/officeDocument/2006/relationships" xmlns:w14="http://schemas.microsoft.com/office/word/2010/wordml">
               <w:rPr>
@@ -7487,7 +7661,7 @@
                 <w:right w:val="none" w:sz="0" w:space="0" w:color="000000"/>
               </w:pBdr>
               <w:spacing w:after="0" w:before="0" w:line="240"/>
-              <w:ind w:firstLine="0" w:left="0" w:right="0"/>
+              <w:ind w:left="0" w:right="0" w:firstLine="0" w:firstLineChars="0"/>
             </w:pPr>
             <w:r xmlns:w="http://schemas.openxmlformats.org/wordprocessingml/2006/main" xmlns:wp="http://schemas.openxmlformats.org/drawingml/2006/wordprocessingDrawing" xmlns:r="http://schemas.openxmlformats.org/officeDocument/2006/relationships" xmlns:w14="http://schemas.microsoft.com/office/word/2010/wordml">
               <w:rPr>
@@ -7531,7 +7705,7 @@
                 <w:right w:val="none" w:sz="0" w:space="0" w:color="000000"/>
               </w:pBdr>
               <w:spacing w:after="0" w:before="0" w:line="240"/>
-              <w:ind w:firstLine="0" w:left="0" w:right="0"/>
+              <w:ind w:left="0" w:right="0" w:firstLine="0" w:firstLineChars="0"/>
             </w:pPr>
             <w:r xmlns:w="http://schemas.openxmlformats.org/wordprocessingml/2006/main" xmlns:wp="http://schemas.openxmlformats.org/drawingml/2006/wordprocessingDrawing" xmlns:r="http://schemas.openxmlformats.org/officeDocument/2006/relationships" xmlns:w14="http://schemas.microsoft.com/office/word/2010/wordml">
               <w:rPr>
@@ -7581,7 +7755,7 @@
                 <w:right w:val="none" w:sz="0" w:space="0" w:color="000000"/>
               </w:pBdr>
               <w:spacing w:after="0" w:before="0" w:line="240"/>
-              <w:ind w:firstLine="0" w:left="0" w:right="0"/>
+              <w:ind w:left="0" w:right="0" w:firstLine="0" w:firstLineChars="0"/>
             </w:pPr>
             <w:r xmlns:w="http://schemas.openxmlformats.org/wordprocessingml/2006/main" xmlns:wp="http://schemas.openxmlformats.org/drawingml/2006/wordprocessingDrawing" xmlns:r="http://schemas.openxmlformats.org/officeDocument/2006/relationships" xmlns:w14="http://schemas.microsoft.com/office/word/2010/wordml">
               <w:rPr>
@@ -7625,7 +7799,7 @@
                 <w:right w:val="none" w:sz="0" w:space="0" w:color="000000"/>
               </w:pBdr>
               <w:spacing w:after="0" w:before="0" w:line="240"/>
-              <w:ind w:firstLine="0" w:left="0" w:right="0"/>
+              <w:ind w:left="0" w:right="0" w:firstLine="0" w:firstLineChars="0"/>
             </w:pPr>
             <w:r xmlns:w="http://schemas.openxmlformats.org/wordprocessingml/2006/main" xmlns:wp="http://schemas.openxmlformats.org/drawingml/2006/wordprocessingDrawing" xmlns:r="http://schemas.openxmlformats.org/officeDocument/2006/relationships" xmlns:w14="http://schemas.microsoft.com/office/word/2010/wordml">
               <w:rPr>
@@ -7669,7 +7843,7 @@
                 <w:right w:val="none" w:sz="0" w:space="0" w:color="000000"/>
               </w:pBdr>
               <w:spacing w:after="0" w:before="0" w:line="240"/>
-              <w:ind w:firstLine="0" w:left="0" w:right="0"/>
+              <w:ind w:left="0" w:right="0" w:firstLine="0" w:firstLineChars="0"/>
             </w:pPr>
             <w:r xmlns:w="http://schemas.openxmlformats.org/wordprocessingml/2006/main" xmlns:wp="http://schemas.openxmlformats.org/drawingml/2006/wordprocessingDrawing" xmlns:r="http://schemas.openxmlformats.org/officeDocument/2006/relationships" xmlns:w14="http://schemas.microsoft.com/office/word/2010/wordml">
               <w:rPr>
@@ -7713,7 +7887,7 @@
                 <w:right w:val="none" w:sz="0" w:space="0" w:color="000000"/>
               </w:pBdr>
               <w:spacing w:after="0" w:before="0" w:line="240"/>
-              <w:ind w:firstLine="0" w:left="0" w:right="0"/>
+              <w:ind w:left="0" w:right="0" w:firstLine="0" w:firstLineChars="0"/>
             </w:pPr>
             <w:r xmlns:w="http://schemas.openxmlformats.org/wordprocessingml/2006/main" xmlns:wp="http://schemas.openxmlformats.org/drawingml/2006/wordprocessingDrawing" xmlns:r="http://schemas.openxmlformats.org/officeDocument/2006/relationships" xmlns:w14="http://schemas.microsoft.com/office/word/2010/wordml">
               <w:rPr>
@@ -7757,7 +7931,7 @@
                 <w:right w:val="none" w:sz="0" w:space="0" w:color="000000"/>
               </w:pBdr>
               <w:spacing w:after="0" w:before="0" w:line="240"/>
-              <w:ind w:firstLine="0" w:left="0" w:right="0"/>
+              <w:ind w:left="0" w:right="0" w:firstLine="0" w:firstLineChars="0"/>
             </w:pPr>
             <w:r xmlns:w="http://schemas.openxmlformats.org/wordprocessingml/2006/main" xmlns:wp="http://schemas.openxmlformats.org/drawingml/2006/wordprocessingDrawing" xmlns:r="http://schemas.openxmlformats.org/officeDocument/2006/relationships" xmlns:w14="http://schemas.microsoft.com/office/word/2010/wordml">
               <w:rPr>
@@ -7807,7 +7981,7 @@
                 <w:right w:val="none" w:sz="0" w:space="0" w:color="000000"/>
               </w:pBdr>
               <w:spacing w:after="0" w:before="0" w:line="240"/>
-              <w:ind w:firstLine="0" w:left="0" w:right="0"/>
+              <w:ind w:left="0" w:right="0" w:firstLine="0" w:firstLineChars="0"/>
             </w:pPr>
             <w:r xmlns:w="http://schemas.openxmlformats.org/wordprocessingml/2006/main" xmlns:wp="http://schemas.openxmlformats.org/drawingml/2006/wordprocessingDrawing" xmlns:r="http://schemas.openxmlformats.org/officeDocument/2006/relationships" xmlns:w14="http://schemas.microsoft.com/office/word/2010/wordml">
               <w:rPr>
@@ -7851,7 +8025,7 @@
                 <w:right w:val="none" w:sz="0" w:space="0" w:color="000000"/>
               </w:pBdr>
               <w:spacing w:after="0" w:before="0" w:line="240"/>
-              <w:ind w:firstLine="0" w:left="0" w:right="0"/>
+              <w:ind w:left="0" w:right="0" w:firstLine="0" w:firstLineChars="0"/>
             </w:pPr>
             <w:r xmlns:w="http://schemas.openxmlformats.org/wordprocessingml/2006/main" xmlns:wp="http://schemas.openxmlformats.org/drawingml/2006/wordprocessingDrawing" xmlns:r="http://schemas.openxmlformats.org/officeDocument/2006/relationships" xmlns:w14="http://schemas.microsoft.com/office/word/2010/wordml">
               <w:rPr>
@@ -7895,7 +8069,7 @@
                 <w:right w:val="none" w:sz="0" w:space="0" w:color="000000"/>
               </w:pBdr>
               <w:spacing w:after="0" w:before="0" w:line="240"/>
-              <w:ind w:firstLine="0" w:left="0" w:right="0"/>
+              <w:ind w:left="0" w:right="0" w:firstLine="0" w:firstLineChars="0"/>
             </w:pPr>
             <w:r xmlns:w="http://schemas.openxmlformats.org/wordprocessingml/2006/main" xmlns:wp="http://schemas.openxmlformats.org/drawingml/2006/wordprocessingDrawing" xmlns:r="http://schemas.openxmlformats.org/officeDocument/2006/relationships" xmlns:w14="http://schemas.microsoft.com/office/word/2010/wordml">
               <w:rPr>
@@ -7939,7 +8113,7 @@
                 <w:right w:val="none" w:sz="0" w:space="0" w:color="000000"/>
               </w:pBdr>
               <w:spacing w:after="0" w:before="0" w:line="240"/>
-              <w:ind w:firstLine="0" w:left="0" w:right="0"/>
+              <w:ind w:left="0" w:right="0" w:firstLine="0" w:firstLineChars="0"/>
             </w:pPr>
             <w:r xmlns:w="http://schemas.openxmlformats.org/wordprocessingml/2006/main" xmlns:wp="http://schemas.openxmlformats.org/drawingml/2006/wordprocessingDrawing" xmlns:r="http://schemas.openxmlformats.org/officeDocument/2006/relationships" xmlns:w14="http://schemas.microsoft.com/office/word/2010/wordml">
               <w:rPr>
@@ -7983,7 +8157,7 @@
                 <w:right w:val="none" w:sz="0" w:space="0" w:color="000000"/>
               </w:pBdr>
               <w:spacing w:after="0" w:before="0" w:line="240"/>
-              <w:ind w:firstLine="0" w:left="0" w:right="0"/>
+              <w:ind w:left="0" w:right="0" w:firstLine="0" w:firstLineChars="0"/>
             </w:pPr>
             <w:r xmlns:w="http://schemas.openxmlformats.org/wordprocessingml/2006/main" xmlns:wp="http://schemas.openxmlformats.org/drawingml/2006/wordprocessingDrawing" xmlns:r="http://schemas.openxmlformats.org/officeDocument/2006/relationships" xmlns:w14="http://schemas.microsoft.com/office/word/2010/wordml">
               <w:rPr>
@@ -8033,7 +8207,7 @@
                 <w:right w:val="none" w:sz="0" w:space="0" w:color="000000"/>
               </w:pBdr>
               <w:spacing w:after="0" w:before="0" w:line="240"/>
-              <w:ind w:firstLine="0" w:left="0" w:right="0"/>
+              <w:ind w:left="0" w:right="0" w:firstLine="0" w:firstLineChars="0"/>
             </w:pPr>
             <w:r xmlns:w="http://schemas.openxmlformats.org/wordprocessingml/2006/main" xmlns:wp="http://schemas.openxmlformats.org/drawingml/2006/wordprocessingDrawing" xmlns:r="http://schemas.openxmlformats.org/officeDocument/2006/relationships" xmlns:w14="http://schemas.microsoft.com/office/word/2010/wordml">
               <w:rPr>
@@ -8077,7 +8251,7 @@
                 <w:right w:val="none" w:sz="0" w:space="0" w:color="000000"/>
               </w:pBdr>
               <w:spacing w:after="0" w:before="0" w:line="240"/>
-              <w:ind w:firstLine="0" w:left="0" w:right="0"/>
+              <w:ind w:left="0" w:right="0" w:firstLine="0" w:firstLineChars="0"/>
             </w:pPr>
             <w:r xmlns:w="http://schemas.openxmlformats.org/wordprocessingml/2006/main" xmlns:wp="http://schemas.openxmlformats.org/drawingml/2006/wordprocessingDrawing" xmlns:r="http://schemas.openxmlformats.org/officeDocument/2006/relationships" xmlns:w14="http://schemas.microsoft.com/office/word/2010/wordml">
               <w:rPr>
@@ -8121,7 +8295,7 @@
                 <w:right w:val="none" w:sz="0" w:space="0" w:color="000000"/>
               </w:pBdr>
               <w:spacing w:after="0" w:before="0" w:line="240"/>
-              <w:ind w:firstLine="0" w:left="0" w:right="0"/>
+              <w:ind w:left="0" w:right="0" w:firstLine="0" w:firstLineChars="0"/>
             </w:pPr>
             <w:r xmlns:w="http://schemas.openxmlformats.org/wordprocessingml/2006/main" xmlns:wp="http://schemas.openxmlformats.org/drawingml/2006/wordprocessingDrawing" xmlns:r="http://schemas.openxmlformats.org/officeDocument/2006/relationships" xmlns:w14="http://schemas.microsoft.com/office/word/2010/wordml">
               <w:rPr>
@@ -8165,7 +8339,7 @@
                 <w:right w:val="none" w:sz="0" w:space="0" w:color="000000"/>
               </w:pBdr>
               <w:spacing w:after="0" w:before="0" w:line="240"/>
-              <w:ind w:firstLine="0" w:left="0" w:right="0"/>
+              <w:ind w:left="0" w:right="0" w:firstLine="0" w:firstLineChars="0"/>
             </w:pPr>
             <w:r xmlns:w="http://schemas.openxmlformats.org/wordprocessingml/2006/main" xmlns:wp="http://schemas.openxmlformats.org/drawingml/2006/wordprocessingDrawing" xmlns:r="http://schemas.openxmlformats.org/officeDocument/2006/relationships" xmlns:w14="http://schemas.microsoft.com/office/word/2010/wordml">
               <w:rPr>
@@ -8209,7 +8383,7 @@
                 <w:right w:val="none" w:sz="0" w:space="0" w:color="000000"/>
               </w:pBdr>
               <w:spacing w:after="0" w:before="0" w:line="240"/>
-              <w:ind w:firstLine="0" w:left="0" w:right="0"/>
+              <w:ind w:left="0" w:right="0" w:firstLine="0" w:firstLineChars="0"/>
             </w:pPr>
             <w:r xmlns:w="http://schemas.openxmlformats.org/wordprocessingml/2006/main" xmlns:wp="http://schemas.openxmlformats.org/drawingml/2006/wordprocessingDrawing" xmlns:r="http://schemas.openxmlformats.org/officeDocument/2006/relationships" xmlns:w14="http://schemas.microsoft.com/office/word/2010/wordml">
               <w:rPr>
@@ -8259,7 +8433,7 @@
                 <w:right w:val="none" w:sz="0" w:space="0" w:color="000000"/>
               </w:pBdr>
               <w:spacing w:after="0" w:before="0" w:line="240"/>
-              <w:ind w:firstLine="0" w:left="0" w:right="0"/>
+              <w:ind w:left="0" w:right="0" w:firstLine="0" w:firstLineChars="0"/>
             </w:pPr>
             <w:r xmlns:w="http://schemas.openxmlformats.org/wordprocessingml/2006/main" xmlns:wp="http://schemas.openxmlformats.org/drawingml/2006/wordprocessingDrawing" xmlns:r="http://schemas.openxmlformats.org/officeDocument/2006/relationships" xmlns:w14="http://schemas.microsoft.com/office/word/2010/wordml">
               <w:rPr>
@@ -8303,7 +8477,7 @@
                 <w:right w:val="none" w:sz="0" w:space="0" w:color="000000"/>
               </w:pBdr>
               <w:spacing w:after="0" w:before="0" w:line="240"/>
-              <w:ind w:firstLine="0" w:left="0" w:right="0"/>
+              <w:ind w:left="0" w:right="0" w:firstLine="0" w:firstLineChars="0"/>
             </w:pPr>
             <w:r xmlns:w="http://schemas.openxmlformats.org/wordprocessingml/2006/main" xmlns:wp="http://schemas.openxmlformats.org/drawingml/2006/wordprocessingDrawing" xmlns:r="http://schemas.openxmlformats.org/officeDocument/2006/relationships" xmlns:w14="http://schemas.microsoft.com/office/word/2010/wordml">
               <w:rPr>
@@ -8347,7 +8521,7 @@
                 <w:right w:val="none" w:sz="0" w:space="0" w:color="000000"/>
               </w:pBdr>
               <w:spacing w:after="0" w:before="0" w:line="240"/>
-              <w:ind w:firstLine="0" w:left="0" w:right="0"/>
+              <w:ind w:left="0" w:right="0" w:firstLine="0" w:firstLineChars="0"/>
             </w:pPr>
             <w:r xmlns:w="http://schemas.openxmlformats.org/wordprocessingml/2006/main" xmlns:wp="http://schemas.openxmlformats.org/drawingml/2006/wordprocessingDrawing" xmlns:r="http://schemas.openxmlformats.org/officeDocument/2006/relationships" xmlns:w14="http://schemas.microsoft.com/office/word/2010/wordml">
               <w:rPr>
@@ -8391,7 +8565,7 @@
                 <w:right w:val="none" w:sz="0" w:space="0" w:color="000000"/>
               </w:pBdr>
               <w:spacing w:after="0" w:before="0" w:line="240"/>
-              <w:ind w:firstLine="0" w:left="0" w:right="0"/>
+              <w:ind w:left="0" w:right="0" w:firstLine="0" w:firstLineChars="0"/>
             </w:pPr>
             <w:r xmlns:w="http://schemas.openxmlformats.org/wordprocessingml/2006/main" xmlns:wp="http://schemas.openxmlformats.org/drawingml/2006/wordprocessingDrawing" xmlns:r="http://schemas.openxmlformats.org/officeDocument/2006/relationships" xmlns:w14="http://schemas.microsoft.com/office/word/2010/wordml">
               <w:rPr>
@@ -8435,7 +8609,7 @@
                 <w:right w:val="none" w:sz="0" w:space="0" w:color="000000"/>
               </w:pBdr>
               <w:spacing w:after="0" w:before="0" w:line="240"/>
-              <w:ind w:firstLine="0" w:left="0" w:right="0"/>
+              <w:ind w:left="0" w:right="0" w:firstLine="0" w:firstLineChars="0"/>
             </w:pPr>
             <w:r xmlns:w="http://schemas.openxmlformats.org/wordprocessingml/2006/main" xmlns:wp="http://schemas.openxmlformats.org/drawingml/2006/wordprocessingDrawing" xmlns:r="http://schemas.openxmlformats.org/officeDocument/2006/relationships" xmlns:w14="http://schemas.microsoft.com/office/word/2010/wordml">
               <w:rPr>
@@ -8485,7 +8659,7 @@
                 <w:right w:val="none" w:sz="0" w:space="0" w:color="000000"/>
               </w:pBdr>
               <w:spacing w:after="0" w:before="0" w:line="240"/>
-              <w:ind w:firstLine="0" w:left="0" w:right="0"/>
+              <w:ind w:left="0" w:right="0" w:firstLine="0" w:firstLineChars="0"/>
             </w:pPr>
             <w:r xmlns:w="http://schemas.openxmlformats.org/wordprocessingml/2006/main" xmlns:wp="http://schemas.openxmlformats.org/drawingml/2006/wordprocessingDrawing" xmlns:r="http://schemas.openxmlformats.org/officeDocument/2006/relationships" xmlns:w14="http://schemas.microsoft.com/office/word/2010/wordml">
               <w:rPr>
@@ -8529,7 +8703,7 @@
                 <w:right w:val="none" w:sz="0" w:space="0" w:color="000000"/>
               </w:pBdr>
               <w:spacing w:after="0" w:before="0" w:line="240"/>
-              <w:ind w:firstLine="0" w:left="0" w:right="0"/>
+              <w:ind w:left="0" w:right="0" w:firstLine="0" w:firstLineChars="0"/>
             </w:pPr>
             <w:r xmlns:w="http://schemas.openxmlformats.org/wordprocessingml/2006/main" xmlns:wp="http://schemas.openxmlformats.org/drawingml/2006/wordprocessingDrawing" xmlns:r="http://schemas.openxmlformats.org/officeDocument/2006/relationships" xmlns:w14="http://schemas.microsoft.com/office/word/2010/wordml">
               <w:rPr>
@@ -8573,7 +8747,7 @@
                 <w:right w:val="none" w:sz="0" w:space="0" w:color="000000"/>
               </w:pBdr>
               <w:spacing w:after="0" w:before="0" w:line="240"/>
-              <w:ind w:firstLine="0" w:left="0" w:right="0"/>
+              <w:ind w:left="0" w:right="0" w:firstLine="0" w:firstLineChars="0"/>
             </w:pPr>
             <w:r xmlns:w="http://schemas.openxmlformats.org/wordprocessingml/2006/main" xmlns:wp="http://schemas.openxmlformats.org/drawingml/2006/wordprocessingDrawing" xmlns:r="http://schemas.openxmlformats.org/officeDocument/2006/relationships" xmlns:w14="http://schemas.microsoft.com/office/word/2010/wordml">
               <w:rPr>
@@ -8617,7 +8791,7 @@
                 <w:right w:val="none" w:sz="0" w:space="0" w:color="000000"/>
               </w:pBdr>
               <w:spacing w:after="0" w:before="0" w:line="240"/>
-              <w:ind w:firstLine="0" w:left="0" w:right="0"/>
+              <w:ind w:left="0" w:right="0" w:firstLine="0" w:firstLineChars="0"/>
             </w:pPr>
             <w:r xmlns:w="http://schemas.openxmlformats.org/wordprocessingml/2006/main" xmlns:wp="http://schemas.openxmlformats.org/drawingml/2006/wordprocessingDrawing" xmlns:r="http://schemas.openxmlformats.org/officeDocument/2006/relationships" xmlns:w14="http://schemas.microsoft.com/office/word/2010/wordml">
               <w:rPr>
@@ -8661,7 +8835,7 @@
                 <w:right w:val="none" w:sz="0" w:space="0" w:color="000000"/>
               </w:pBdr>
               <w:spacing w:after="0" w:before="0" w:line="240"/>
-              <w:ind w:firstLine="0" w:left="0" w:right="0"/>
+              <w:ind w:left="0" w:right="0" w:firstLine="0" w:firstLineChars="0"/>
             </w:pPr>
             <w:r xmlns:w="http://schemas.openxmlformats.org/wordprocessingml/2006/main" xmlns:wp="http://schemas.openxmlformats.org/drawingml/2006/wordprocessingDrawing" xmlns:r="http://schemas.openxmlformats.org/officeDocument/2006/relationships" xmlns:w14="http://schemas.microsoft.com/office/word/2010/wordml">
               <w:rPr>
@@ -8788,7 +8962,7 @@
                 <w:right w:val="none" w:sz="0" w:space="0" w:color="000000"/>
               </w:pBdr>
               <w:spacing w:after="0" w:before="0" w:line="240"/>
-              <w:ind w:firstLine="0" w:left="0" w:right="0"/>
+              <w:ind w:left="0" w:right="0" w:firstLine="0" w:firstLineChars="0"/>
             </w:pPr>
             <w:r xmlns:w="http://schemas.openxmlformats.org/wordprocessingml/2006/main" xmlns:wp="http://schemas.openxmlformats.org/drawingml/2006/wordprocessingDrawing" xmlns:r="http://schemas.openxmlformats.org/officeDocument/2006/relationships" xmlns:w14="http://schemas.microsoft.com/office/word/2010/wordml">
               <w:rPr>
@@ -8832,7 +9006,7 @@
                 <w:right w:val="none" w:sz="0" w:space="0" w:color="000000"/>
               </w:pBdr>
               <w:spacing w:after="0" w:before="0" w:line="240"/>
-              <w:ind w:firstLine="0" w:left="0" w:right="0"/>
+              <w:ind w:left="0" w:right="0" w:firstLine="0" w:firstLineChars="0"/>
             </w:pPr>
             <w:r xmlns:w="http://schemas.openxmlformats.org/wordprocessingml/2006/main" xmlns:wp="http://schemas.openxmlformats.org/drawingml/2006/wordprocessingDrawing" xmlns:r="http://schemas.openxmlformats.org/officeDocument/2006/relationships" xmlns:w14="http://schemas.microsoft.com/office/word/2010/wordml">
               <w:rPr>
@@ -8876,7 +9050,7 @@
                 <w:right w:val="none" w:sz="0" w:space="0" w:color="000000"/>
               </w:pBdr>
               <w:spacing w:after="0" w:before="0" w:line="240"/>
-              <w:ind w:firstLine="0" w:left="0" w:right="0"/>
+              <w:ind w:left="0" w:right="0" w:firstLine="0" w:firstLineChars="0"/>
             </w:pPr>
             <w:r xmlns:w="http://schemas.openxmlformats.org/wordprocessingml/2006/main" xmlns:wp="http://schemas.openxmlformats.org/drawingml/2006/wordprocessingDrawing" xmlns:r="http://schemas.openxmlformats.org/officeDocument/2006/relationships" xmlns:w14="http://schemas.microsoft.com/office/word/2010/wordml">
               <w:rPr>
@@ -8920,7 +9094,7 @@
                 <w:right w:val="none" w:sz="0" w:space="0" w:color="000000"/>
               </w:pBdr>
               <w:spacing w:after="0" w:before="0" w:line="240"/>
-              <w:ind w:firstLine="0" w:left="0" w:right="0"/>
+              <w:ind w:left="0" w:right="0" w:firstLine="0" w:firstLineChars="0"/>
             </w:pPr>
             <w:r xmlns:w="http://schemas.openxmlformats.org/wordprocessingml/2006/main" xmlns:wp="http://schemas.openxmlformats.org/drawingml/2006/wordprocessingDrawing" xmlns:r="http://schemas.openxmlformats.org/officeDocument/2006/relationships" xmlns:w14="http://schemas.microsoft.com/office/word/2010/wordml">
               <w:rPr>
@@ -8964,7 +9138,7 @@
                 <w:right w:val="none" w:sz="0" w:space="0" w:color="000000"/>
               </w:pBdr>
               <w:spacing w:after="0" w:before="0" w:line="240"/>
-              <w:ind w:firstLine="0" w:left="0" w:right="0"/>
+              <w:ind w:left="0" w:right="0" w:firstLine="0" w:firstLineChars="0"/>
             </w:pPr>
             <w:r xmlns:w="http://schemas.openxmlformats.org/wordprocessingml/2006/main" xmlns:wp="http://schemas.openxmlformats.org/drawingml/2006/wordprocessingDrawing" xmlns:r="http://schemas.openxmlformats.org/officeDocument/2006/relationships" xmlns:w14="http://schemas.microsoft.com/office/word/2010/wordml">
               <w:rPr>
@@ -9008,7 +9182,7 @@
                 <w:right w:val="none" w:sz="0" w:space="0" w:color="000000"/>
               </w:pBdr>
               <w:spacing w:after="0" w:before="0" w:line="240"/>
-              <w:ind w:firstLine="0" w:left="0" w:right="0"/>
+              <w:ind w:left="0" w:right="0" w:firstLine="0" w:firstLineChars="0"/>
             </w:pPr>
             <w:r xmlns:w="http://schemas.openxmlformats.org/wordprocessingml/2006/main" xmlns:wp="http://schemas.openxmlformats.org/drawingml/2006/wordprocessingDrawing" xmlns:r="http://schemas.openxmlformats.org/officeDocument/2006/relationships" xmlns:w14="http://schemas.microsoft.com/office/word/2010/wordml">
               <w:rPr>
@@ -9058,7 +9232,7 @@
                 <w:right w:val="none" w:sz="0" w:space="0" w:color="000000"/>
               </w:pBdr>
               <w:spacing w:after="0" w:before="0" w:line="240"/>
-              <w:ind w:firstLine="0" w:left="0" w:right="0"/>
+              <w:ind w:left="0" w:right="0" w:firstLine="0" w:firstLineChars="0"/>
             </w:pPr>
             <w:r xmlns:w="http://schemas.openxmlformats.org/wordprocessingml/2006/main" xmlns:wp="http://schemas.openxmlformats.org/drawingml/2006/wordprocessingDrawing" xmlns:r="http://schemas.openxmlformats.org/officeDocument/2006/relationships" xmlns:w14="http://schemas.microsoft.com/office/word/2010/wordml">
               <w:rPr>
@@ -9102,7 +9276,7 @@
                 <w:right w:val="none" w:sz="0" w:space="0" w:color="000000"/>
               </w:pBdr>
               <w:spacing w:after="0" w:before="0" w:line="240"/>
-              <w:ind w:firstLine="0" w:left="0" w:right="0"/>
+              <w:ind w:left="0" w:right="0" w:firstLine="0" w:firstLineChars="0"/>
             </w:pPr>
             <w:r xmlns:w="http://schemas.openxmlformats.org/wordprocessingml/2006/main" xmlns:wp="http://schemas.openxmlformats.org/drawingml/2006/wordprocessingDrawing" xmlns:r="http://schemas.openxmlformats.org/officeDocument/2006/relationships" xmlns:w14="http://schemas.microsoft.com/office/word/2010/wordml">
               <w:rPr>
@@ -9146,7 +9320,7 @@
                 <w:right w:val="none" w:sz="0" w:space="0" w:color="000000"/>
               </w:pBdr>
               <w:spacing w:after="0" w:before="0" w:line="240"/>
-              <w:ind w:firstLine="0" w:left="0" w:right="0"/>
+              <w:ind w:left="0" w:right="0" w:firstLine="0" w:firstLineChars="0"/>
             </w:pPr>
             <w:r xmlns:w="http://schemas.openxmlformats.org/wordprocessingml/2006/main" xmlns:wp="http://schemas.openxmlformats.org/drawingml/2006/wordprocessingDrawing" xmlns:r="http://schemas.openxmlformats.org/officeDocument/2006/relationships" xmlns:w14="http://schemas.microsoft.com/office/word/2010/wordml">
               <w:rPr>
@@ -9190,7 +9364,7 @@
                 <w:right w:val="none" w:sz="0" w:space="0" w:color="000000"/>
               </w:pBdr>
               <w:spacing w:after="0" w:before="0" w:line="240"/>
-              <w:ind w:firstLine="0" w:left="0" w:right="0"/>
+              <w:ind w:left="0" w:right="0" w:firstLine="0" w:firstLineChars="0"/>
             </w:pPr>
             <w:r xmlns:w="http://schemas.openxmlformats.org/wordprocessingml/2006/main" xmlns:wp="http://schemas.openxmlformats.org/drawingml/2006/wordprocessingDrawing" xmlns:r="http://schemas.openxmlformats.org/officeDocument/2006/relationships" xmlns:w14="http://schemas.microsoft.com/office/word/2010/wordml">
               <w:rPr>
@@ -9234,7 +9408,7 @@
                 <w:right w:val="none" w:sz="0" w:space="0" w:color="000000"/>
               </w:pBdr>
               <w:spacing w:after="0" w:before="0" w:line="240"/>
-              <w:ind w:firstLine="0" w:left="0" w:right="0"/>
+              <w:ind w:left="0" w:right="0" w:firstLine="0" w:firstLineChars="0"/>
             </w:pPr>
             <w:r xmlns:w="http://schemas.openxmlformats.org/wordprocessingml/2006/main" xmlns:wp="http://schemas.openxmlformats.org/drawingml/2006/wordprocessingDrawing" xmlns:r="http://schemas.openxmlformats.org/officeDocument/2006/relationships" xmlns:w14="http://schemas.microsoft.com/office/word/2010/wordml">
               <w:rPr>
@@ -9278,7 +9452,7 @@
                 <w:right w:val="none" w:sz="0" w:space="0" w:color="000000"/>
               </w:pBdr>
               <w:spacing w:after="0" w:before="0" w:line="240"/>
-              <w:ind w:firstLine="0" w:left="0" w:right="0"/>
+              <w:ind w:left="0" w:right="0" w:firstLine="0" w:firstLineChars="0"/>
             </w:pPr>
             <w:r xmlns:w="http://schemas.openxmlformats.org/wordprocessingml/2006/main" xmlns:wp="http://schemas.openxmlformats.org/drawingml/2006/wordprocessingDrawing" xmlns:r="http://schemas.openxmlformats.org/officeDocument/2006/relationships" xmlns:w14="http://schemas.microsoft.com/office/word/2010/wordml">
               <w:rPr>
@@ -9328,7 +9502,7 @@
                 <w:right w:val="none" w:sz="0" w:space="0" w:color="000000"/>
               </w:pBdr>
               <w:spacing w:after="0" w:before="0" w:line="240"/>
-              <w:ind w:firstLine="0" w:left="0" w:right="0"/>
+              <w:ind w:left="0" w:right="0" w:firstLine="0" w:firstLineChars="0"/>
             </w:pPr>
             <w:r xmlns:w="http://schemas.openxmlformats.org/wordprocessingml/2006/main" xmlns:wp="http://schemas.openxmlformats.org/drawingml/2006/wordprocessingDrawing" xmlns:r="http://schemas.openxmlformats.org/officeDocument/2006/relationships" xmlns:w14="http://schemas.microsoft.com/office/word/2010/wordml">
               <w:rPr>
@@ -9372,7 +9546,7 @@
                 <w:right w:val="none" w:sz="0" w:space="0" w:color="000000"/>
               </w:pBdr>
               <w:spacing w:after="0" w:before="0" w:line="240"/>
-              <w:ind w:firstLine="0" w:left="0" w:right="0"/>
+              <w:ind w:left="0" w:right="0" w:firstLine="0" w:firstLineChars="0"/>
             </w:pPr>
             <w:r xmlns:w="http://schemas.openxmlformats.org/wordprocessingml/2006/main" xmlns:wp="http://schemas.openxmlformats.org/drawingml/2006/wordprocessingDrawing" xmlns:r="http://schemas.openxmlformats.org/officeDocument/2006/relationships" xmlns:w14="http://schemas.microsoft.com/office/word/2010/wordml">
               <w:rPr>
@@ -9416,7 +9590,7 @@
                 <w:right w:val="none" w:sz="0" w:space="0" w:color="000000"/>
               </w:pBdr>
               <w:spacing w:after="0" w:before="0" w:line="240"/>
-              <w:ind w:firstLine="0" w:left="0" w:right="0"/>
+              <w:ind w:left="0" w:right="0" w:firstLine="0" w:firstLineChars="0"/>
             </w:pPr>
             <w:r xmlns:w="http://schemas.openxmlformats.org/wordprocessingml/2006/main" xmlns:wp="http://schemas.openxmlformats.org/drawingml/2006/wordprocessingDrawing" xmlns:r="http://schemas.openxmlformats.org/officeDocument/2006/relationships" xmlns:w14="http://schemas.microsoft.com/office/word/2010/wordml">
               <w:rPr>
@@ -9460,7 +9634,7 @@
                 <w:right w:val="none" w:sz="0" w:space="0" w:color="000000"/>
               </w:pBdr>
               <w:spacing w:after="0" w:before="0" w:line="240"/>
-              <w:ind w:firstLine="0" w:left="0" w:right="0"/>
+              <w:ind w:left="0" w:right="0" w:firstLine="0" w:firstLineChars="0"/>
             </w:pPr>
             <w:r xmlns:w="http://schemas.openxmlformats.org/wordprocessingml/2006/main" xmlns:wp="http://schemas.openxmlformats.org/drawingml/2006/wordprocessingDrawing" xmlns:r="http://schemas.openxmlformats.org/officeDocument/2006/relationships" xmlns:w14="http://schemas.microsoft.com/office/word/2010/wordml">
               <w:rPr>
@@ -9504,7 +9678,7 @@
                 <w:right w:val="none" w:sz="0" w:space="0" w:color="000000"/>
               </w:pBdr>
               <w:spacing w:after="0" w:before="0" w:line="240"/>
-              <w:ind w:firstLine="0" w:left="0" w:right="0"/>
+              <w:ind w:left="0" w:right="0" w:firstLine="0" w:firstLineChars="0"/>
             </w:pPr>
             <w:r xmlns:w="http://schemas.openxmlformats.org/wordprocessingml/2006/main" xmlns:wp="http://schemas.openxmlformats.org/drawingml/2006/wordprocessingDrawing" xmlns:r="http://schemas.openxmlformats.org/officeDocument/2006/relationships" xmlns:w14="http://schemas.microsoft.com/office/word/2010/wordml">
               <w:rPr>
@@ -9548,7 +9722,7 @@
                 <w:right w:val="none" w:sz="0" w:space="0" w:color="000000"/>
               </w:pBdr>
               <w:spacing w:after="0" w:before="0" w:line="240"/>
-              <w:ind w:firstLine="0" w:left="0" w:right="0"/>
+              <w:ind w:left="0" w:right="0" w:firstLine="0" w:firstLineChars="0"/>
             </w:pPr>
             <w:r xmlns:w="http://schemas.openxmlformats.org/wordprocessingml/2006/main" xmlns:wp="http://schemas.openxmlformats.org/drawingml/2006/wordprocessingDrawing" xmlns:r="http://schemas.openxmlformats.org/officeDocument/2006/relationships" xmlns:w14="http://schemas.microsoft.com/office/word/2010/wordml">
               <w:rPr>
@@ -9598,7 +9772,7 @@
                 <w:right w:val="none" w:sz="0" w:space="0" w:color="000000"/>
               </w:pBdr>
               <w:spacing w:after="0" w:before="0" w:line="240"/>
-              <w:ind w:firstLine="0" w:left="0" w:right="0"/>
+              <w:ind w:left="0" w:right="0" w:firstLine="0" w:firstLineChars="0"/>
             </w:pPr>
             <w:r xmlns:w="http://schemas.openxmlformats.org/wordprocessingml/2006/main" xmlns:wp="http://schemas.openxmlformats.org/drawingml/2006/wordprocessingDrawing" xmlns:r="http://schemas.openxmlformats.org/officeDocument/2006/relationships" xmlns:w14="http://schemas.microsoft.com/office/word/2010/wordml">
               <w:rPr>
@@ -9642,7 +9816,7 @@
                 <w:right w:val="none" w:sz="0" w:space="0" w:color="000000"/>
               </w:pBdr>
               <w:spacing w:after="0" w:before="0" w:line="240"/>
-              <w:ind w:firstLine="0" w:left="0" w:right="0"/>
+              <w:ind w:left="0" w:right="0" w:firstLine="0" w:firstLineChars="0"/>
             </w:pPr>
             <w:r xmlns:w="http://schemas.openxmlformats.org/wordprocessingml/2006/main" xmlns:wp="http://schemas.openxmlformats.org/drawingml/2006/wordprocessingDrawing" xmlns:r="http://schemas.openxmlformats.org/officeDocument/2006/relationships" xmlns:w14="http://schemas.microsoft.com/office/word/2010/wordml">
               <w:rPr>
@@ -9686,7 +9860,7 @@
                 <w:right w:val="none" w:sz="0" w:space="0" w:color="000000"/>
               </w:pBdr>
               <w:spacing w:after="0" w:before="0" w:line="240"/>
-              <w:ind w:firstLine="0" w:left="0" w:right="0"/>
+              <w:ind w:left="0" w:right="0" w:firstLine="0" w:firstLineChars="0"/>
             </w:pPr>
             <w:r xmlns:w="http://schemas.openxmlformats.org/wordprocessingml/2006/main" xmlns:wp="http://schemas.openxmlformats.org/drawingml/2006/wordprocessingDrawing" xmlns:r="http://schemas.openxmlformats.org/officeDocument/2006/relationships" xmlns:w14="http://schemas.microsoft.com/office/word/2010/wordml">
               <w:rPr>
@@ -9730,7 +9904,7 @@
                 <w:right w:val="none" w:sz="0" w:space="0" w:color="000000"/>
               </w:pBdr>
               <w:spacing w:after="0" w:before="0" w:line="240"/>
-              <w:ind w:firstLine="0" w:left="0" w:right="0"/>
+              <w:ind w:left="0" w:right="0" w:firstLine="0" w:firstLineChars="0"/>
             </w:pPr>
             <w:r xmlns:w="http://schemas.openxmlformats.org/wordprocessingml/2006/main" xmlns:wp="http://schemas.openxmlformats.org/drawingml/2006/wordprocessingDrawing" xmlns:r="http://schemas.openxmlformats.org/officeDocument/2006/relationships" xmlns:w14="http://schemas.microsoft.com/office/word/2010/wordml">
               <w:rPr>
@@ -9774,7 +9948,7 @@
                 <w:right w:val="none" w:sz="0" w:space="0" w:color="000000"/>
               </w:pBdr>
               <w:spacing w:after="0" w:before="0" w:line="240"/>
-              <w:ind w:firstLine="0" w:left="0" w:right="0"/>
+              <w:ind w:left="0" w:right="0" w:firstLine="0" w:firstLineChars="0"/>
             </w:pPr>
             <w:r xmlns:w="http://schemas.openxmlformats.org/wordprocessingml/2006/main" xmlns:wp="http://schemas.openxmlformats.org/drawingml/2006/wordprocessingDrawing" xmlns:r="http://schemas.openxmlformats.org/officeDocument/2006/relationships" xmlns:w14="http://schemas.microsoft.com/office/word/2010/wordml">
               <w:rPr>
@@ -9818,7 +9992,7 @@
                 <w:right w:val="none" w:sz="0" w:space="0" w:color="000000"/>
               </w:pBdr>
               <w:spacing w:after="0" w:before="0" w:line="240"/>
-              <w:ind w:firstLine="0" w:left="0" w:right="0"/>
+              <w:ind w:left="0" w:right="0" w:firstLine="0" w:firstLineChars="0"/>
             </w:pPr>
             <w:r xmlns:w="http://schemas.openxmlformats.org/wordprocessingml/2006/main" xmlns:wp="http://schemas.openxmlformats.org/drawingml/2006/wordprocessingDrawing" xmlns:r="http://schemas.openxmlformats.org/officeDocument/2006/relationships" xmlns:w14="http://schemas.microsoft.com/office/word/2010/wordml">
               <w:rPr>
@@ -9868,7 +10042,7 @@
                 <w:right w:val="none" w:sz="0" w:space="0" w:color="000000"/>
               </w:pBdr>
               <w:spacing w:after="0" w:before="0" w:line="240"/>
-              <w:ind w:firstLine="0" w:left="0" w:right="0"/>
+              <w:ind w:left="0" w:right="0" w:firstLine="0" w:firstLineChars="0"/>
             </w:pPr>
             <w:r xmlns:w="http://schemas.openxmlformats.org/wordprocessingml/2006/main" xmlns:wp="http://schemas.openxmlformats.org/drawingml/2006/wordprocessingDrawing" xmlns:r="http://schemas.openxmlformats.org/officeDocument/2006/relationships" xmlns:w14="http://schemas.microsoft.com/office/word/2010/wordml">
               <w:rPr>
@@ -9912,7 +10086,7 @@
                 <w:right w:val="none" w:sz="0" w:space="0" w:color="000000"/>
               </w:pBdr>
               <w:spacing w:after="0" w:before="0" w:line="240"/>
-              <w:ind w:firstLine="0" w:left="0" w:right="0"/>
+              <w:ind w:left="0" w:right="0" w:firstLine="0" w:firstLineChars="0"/>
             </w:pPr>
             <w:r xmlns:w="http://schemas.openxmlformats.org/wordprocessingml/2006/main" xmlns:wp="http://schemas.openxmlformats.org/drawingml/2006/wordprocessingDrawing" xmlns:r="http://schemas.openxmlformats.org/officeDocument/2006/relationships" xmlns:w14="http://schemas.microsoft.com/office/word/2010/wordml">
               <w:rPr>
@@ -9956,7 +10130,7 @@
                 <w:right w:val="none" w:sz="0" w:space="0" w:color="000000"/>
               </w:pBdr>
               <w:spacing w:after="0" w:before="0" w:line="240"/>
-              <w:ind w:firstLine="0" w:left="0" w:right="0"/>
+              <w:ind w:left="0" w:right="0" w:firstLine="0" w:firstLineChars="0"/>
             </w:pPr>
             <w:r xmlns:w="http://schemas.openxmlformats.org/wordprocessingml/2006/main" xmlns:wp="http://schemas.openxmlformats.org/drawingml/2006/wordprocessingDrawing" xmlns:r="http://schemas.openxmlformats.org/officeDocument/2006/relationships" xmlns:w14="http://schemas.microsoft.com/office/word/2010/wordml">
               <w:rPr>
@@ -10000,7 +10174,7 @@
                 <w:right w:val="none" w:sz="0" w:space="0" w:color="000000"/>
               </w:pBdr>
               <w:spacing w:after="0" w:before="0" w:line="240"/>
-              <w:ind w:firstLine="0" w:left="0" w:right="0"/>
+              <w:ind w:left="0" w:right="0" w:firstLine="0" w:firstLineChars="0"/>
             </w:pPr>
             <w:r xmlns:w="http://schemas.openxmlformats.org/wordprocessingml/2006/main" xmlns:wp="http://schemas.openxmlformats.org/drawingml/2006/wordprocessingDrawing" xmlns:r="http://schemas.openxmlformats.org/officeDocument/2006/relationships" xmlns:w14="http://schemas.microsoft.com/office/word/2010/wordml">
               <w:rPr>
@@ -10044,7 +10218,7 @@
                 <w:right w:val="none" w:sz="0" w:space="0" w:color="000000"/>
               </w:pBdr>
               <w:spacing w:after="0" w:before="0" w:line="240"/>
-              <w:ind w:firstLine="0" w:left="0" w:right="0"/>
+              <w:ind w:left="0" w:right="0" w:firstLine="0" w:firstLineChars="0"/>
             </w:pPr>
             <w:r xmlns:w="http://schemas.openxmlformats.org/wordprocessingml/2006/main" xmlns:wp="http://schemas.openxmlformats.org/drawingml/2006/wordprocessingDrawing" xmlns:r="http://schemas.openxmlformats.org/officeDocument/2006/relationships" xmlns:w14="http://schemas.microsoft.com/office/word/2010/wordml">
               <w:rPr>
@@ -10088,7 +10262,7 @@
                 <w:right w:val="none" w:sz="0" w:space="0" w:color="000000"/>
               </w:pBdr>
               <w:spacing w:after="0" w:before="0" w:line="240"/>
-              <w:ind w:firstLine="0" w:left="0" w:right="0"/>
+              <w:ind w:left="0" w:right="0" w:firstLine="0" w:firstLineChars="0"/>
             </w:pPr>
             <w:r xmlns:w="http://schemas.openxmlformats.org/wordprocessingml/2006/main" xmlns:wp="http://schemas.openxmlformats.org/drawingml/2006/wordprocessingDrawing" xmlns:r="http://schemas.openxmlformats.org/officeDocument/2006/relationships" xmlns:w14="http://schemas.microsoft.com/office/word/2010/wordml">
               <w:rPr>
@@ -10138,7 +10312,7 @@
                 <w:right w:val="none" w:sz="0" w:space="0" w:color="000000"/>
               </w:pBdr>
               <w:spacing w:after="0" w:before="0" w:line="240"/>
-              <w:ind w:firstLine="0" w:left="0" w:right="0"/>
+              <w:ind w:left="0" w:right="0" w:firstLine="0" w:firstLineChars="0"/>
             </w:pPr>
             <w:r xmlns:w="http://schemas.openxmlformats.org/wordprocessingml/2006/main" xmlns:wp="http://schemas.openxmlformats.org/drawingml/2006/wordprocessingDrawing" xmlns:r="http://schemas.openxmlformats.org/officeDocument/2006/relationships" xmlns:w14="http://schemas.microsoft.com/office/word/2010/wordml">
               <w:rPr>
@@ -10182,7 +10356,7 @@
                 <w:right w:val="none" w:sz="0" w:space="0" w:color="000000"/>
               </w:pBdr>
               <w:spacing w:after="0" w:before="0" w:line="240"/>
-              <w:ind w:firstLine="0" w:left="0" w:right="0"/>
+              <w:ind w:left="0" w:right="0" w:firstLine="0" w:firstLineChars="0"/>
             </w:pPr>
             <w:r xmlns:w="http://schemas.openxmlformats.org/wordprocessingml/2006/main" xmlns:wp="http://schemas.openxmlformats.org/drawingml/2006/wordprocessingDrawing" xmlns:r="http://schemas.openxmlformats.org/officeDocument/2006/relationships" xmlns:w14="http://schemas.microsoft.com/office/word/2010/wordml">
               <w:rPr>
@@ -10226,7 +10400,7 @@
                 <w:right w:val="none" w:sz="0" w:space="0" w:color="000000"/>
               </w:pBdr>
               <w:spacing w:after="0" w:before="0" w:line="240"/>
-              <w:ind w:firstLine="0" w:left="0" w:right="0"/>
+              <w:ind w:left="0" w:right="0" w:firstLine="0" w:firstLineChars="0"/>
             </w:pPr>
             <w:r xmlns:w="http://schemas.openxmlformats.org/wordprocessingml/2006/main" xmlns:wp="http://schemas.openxmlformats.org/drawingml/2006/wordprocessingDrawing" xmlns:r="http://schemas.openxmlformats.org/officeDocument/2006/relationships" xmlns:w14="http://schemas.microsoft.com/office/word/2010/wordml">
               <w:rPr>
@@ -10270,7 +10444,7 @@
                 <w:right w:val="none" w:sz="0" w:space="0" w:color="000000"/>
               </w:pBdr>
               <w:spacing w:after="0" w:before="0" w:line="240"/>
-              <w:ind w:firstLine="0" w:left="0" w:right="0"/>
+              <w:ind w:left="0" w:right="0" w:firstLine="0" w:firstLineChars="0"/>
             </w:pPr>
             <w:r xmlns:w="http://schemas.openxmlformats.org/wordprocessingml/2006/main" xmlns:wp="http://schemas.openxmlformats.org/drawingml/2006/wordprocessingDrawing" xmlns:r="http://schemas.openxmlformats.org/officeDocument/2006/relationships" xmlns:w14="http://schemas.microsoft.com/office/word/2010/wordml">
               <w:rPr>
@@ -10314,7 +10488,7 @@
                 <w:right w:val="none" w:sz="0" w:space="0" w:color="000000"/>
               </w:pBdr>
               <w:spacing w:after="0" w:before="0" w:line="240"/>
-              <w:ind w:firstLine="0" w:left="0" w:right="0"/>
+              <w:ind w:left="0" w:right="0" w:firstLine="0" w:firstLineChars="0"/>
             </w:pPr>
             <w:r xmlns:w="http://schemas.openxmlformats.org/wordprocessingml/2006/main" xmlns:wp="http://schemas.openxmlformats.org/drawingml/2006/wordprocessingDrawing" xmlns:r="http://schemas.openxmlformats.org/officeDocument/2006/relationships" xmlns:w14="http://schemas.microsoft.com/office/word/2010/wordml">
               <w:rPr>
@@ -10358,7 +10532,7 @@
                 <w:right w:val="none" w:sz="0" w:space="0" w:color="000000"/>
               </w:pBdr>
               <w:spacing w:after="0" w:before="0" w:line="240"/>
-              <w:ind w:firstLine="0" w:left="0" w:right="0"/>
+              <w:ind w:left="0" w:right="0" w:firstLine="0" w:firstLineChars="0"/>
             </w:pPr>
             <w:r xmlns:w="http://schemas.openxmlformats.org/wordprocessingml/2006/main" xmlns:wp="http://schemas.openxmlformats.org/drawingml/2006/wordprocessingDrawing" xmlns:r="http://schemas.openxmlformats.org/officeDocument/2006/relationships" xmlns:w14="http://schemas.microsoft.com/office/word/2010/wordml">
               <w:rPr>
@@ -10408,7 +10582,7 @@
                 <w:right w:val="none" w:sz="0" w:space="0" w:color="000000"/>
               </w:pBdr>
               <w:spacing w:after="0" w:before="0" w:line="240"/>
-              <w:ind w:firstLine="0" w:left="0" w:right="0"/>
+              <w:ind w:left="0" w:right="0" w:firstLine="0" w:firstLineChars="0"/>
             </w:pPr>
             <w:r xmlns:w="http://schemas.openxmlformats.org/wordprocessingml/2006/main" xmlns:wp="http://schemas.openxmlformats.org/drawingml/2006/wordprocessingDrawing" xmlns:r="http://schemas.openxmlformats.org/officeDocument/2006/relationships" xmlns:w14="http://schemas.microsoft.com/office/word/2010/wordml">
               <w:rPr>
@@ -10452,7 +10626,7 @@
                 <w:right w:val="none" w:sz="0" w:space="0" w:color="000000"/>
               </w:pBdr>
               <w:spacing w:after="0" w:before="0" w:line="240"/>
-              <w:ind w:firstLine="0" w:left="0" w:right="0"/>
+              <w:ind w:left="0" w:right="0" w:firstLine="0" w:firstLineChars="0"/>
             </w:pPr>
             <w:r xmlns:w="http://schemas.openxmlformats.org/wordprocessingml/2006/main" xmlns:wp="http://schemas.openxmlformats.org/drawingml/2006/wordprocessingDrawing" xmlns:r="http://schemas.openxmlformats.org/officeDocument/2006/relationships" xmlns:w14="http://schemas.microsoft.com/office/word/2010/wordml">
               <w:rPr>
@@ -10496,7 +10670,7 @@
                 <w:right w:val="none" w:sz="0" w:space="0" w:color="000000"/>
               </w:pBdr>
               <w:spacing w:after="0" w:before="0" w:line="240"/>
-              <w:ind w:firstLine="0" w:left="0" w:right="0"/>
+              <w:ind w:left="0" w:right="0" w:firstLine="0" w:firstLineChars="0"/>
             </w:pPr>
             <w:r xmlns:w="http://schemas.openxmlformats.org/wordprocessingml/2006/main" xmlns:wp="http://schemas.openxmlformats.org/drawingml/2006/wordprocessingDrawing" xmlns:r="http://schemas.openxmlformats.org/officeDocument/2006/relationships" xmlns:w14="http://schemas.microsoft.com/office/word/2010/wordml">
               <w:rPr>
@@ -10540,7 +10714,7 @@
                 <w:right w:val="none" w:sz="0" w:space="0" w:color="000000"/>
               </w:pBdr>
               <w:spacing w:after="0" w:before="0" w:line="240"/>
-              <w:ind w:firstLine="0" w:left="0" w:right="0"/>
+              <w:ind w:left="0" w:right="0" w:firstLine="0" w:firstLineChars="0"/>
             </w:pPr>
             <w:r xmlns:w="http://schemas.openxmlformats.org/wordprocessingml/2006/main" xmlns:wp="http://schemas.openxmlformats.org/drawingml/2006/wordprocessingDrawing" xmlns:r="http://schemas.openxmlformats.org/officeDocument/2006/relationships" xmlns:w14="http://schemas.microsoft.com/office/word/2010/wordml">
               <w:rPr>
@@ -10584,7 +10758,7 @@
                 <w:right w:val="none" w:sz="0" w:space="0" w:color="000000"/>
               </w:pBdr>
               <w:spacing w:after="0" w:before="0" w:line="240"/>
-              <w:ind w:firstLine="0" w:left="0" w:right="0"/>
+              <w:ind w:left="0" w:right="0" w:firstLine="0" w:firstLineChars="0"/>
             </w:pPr>
             <w:r xmlns:w="http://schemas.openxmlformats.org/wordprocessingml/2006/main" xmlns:wp="http://schemas.openxmlformats.org/drawingml/2006/wordprocessingDrawing" xmlns:r="http://schemas.openxmlformats.org/officeDocument/2006/relationships" xmlns:w14="http://schemas.microsoft.com/office/word/2010/wordml">
               <w:rPr>
@@ -10628,7 +10802,7 @@
                 <w:right w:val="none" w:sz="0" w:space="0" w:color="000000"/>
               </w:pBdr>
               <w:spacing w:after="0" w:before="0" w:line="240"/>
-              <w:ind w:firstLine="0" w:left="0" w:right="0"/>
+              <w:ind w:left="0" w:right="0" w:firstLine="0" w:firstLineChars="0"/>
             </w:pPr>
             <w:r xmlns:w="http://schemas.openxmlformats.org/wordprocessingml/2006/main" xmlns:wp="http://schemas.openxmlformats.org/drawingml/2006/wordprocessingDrawing" xmlns:r="http://schemas.openxmlformats.org/officeDocument/2006/relationships" xmlns:w14="http://schemas.microsoft.com/office/word/2010/wordml">
               <w:rPr>
@@ -10678,7 +10852,7 @@
                 <w:right w:val="none" w:sz="0" w:space="0" w:color="000000"/>
               </w:pBdr>
               <w:spacing w:after="0" w:before="0" w:line="240"/>
-              <w:ind w:firstLine="0" w:left="0" w:right="0"/>
+              <w:ind w:left="0" w:right="0" w:firstLine="0" w:firstLineChars="0"/>
             </w:pPr>
             <w:r xmlns:w="http://schemas.openxmlformats.org/wordprocessingml/2006/main" xmlns:wp="http://schemas.openxmlformats.org/drawingml/2006/wordprocessingDrawing" xmlns:r="http://schemas.openxmlformats.org/officeDocument/2006/relationships" xmlns:w14="http://schemas.microsoft.com/office/word/2010/wordml">
               <w:rPr>
@@ -10722,7 +10896,7 @@
                 <w:right w:val="none" w:sz="0" w:space="0" w:color="000000"/>
               </w:pBdr>
               <w:spacing w:after="0" w:before="0" w:line="240"/>
-              <w:ind w:firstLine="0" w:left="0" w:right="0"/>
+              <w:ind w:left="0" w:right="0" w:firstLine="0" w:firstLineChars="0"/>
             </w:pPr>
             <w:r xmlns:w="http://schemas.openxmlformats.org/wordprocessingml/2006/main" xmlns:wp="http://schemas.openxmlformats.org/drawingml/2006/wordprocessingDrawing" xmlns:r="http://schemas.openxmlformats.org/officeDocument/2006/relationships" xmlns:w14="http://schemas.microsoft.com/office/word/2010/wordml">
               <w:rPr>
@@ -10766,7 +10940,7 @@
                 <w:right w:val="none" w:sz="0" w:space="0" w:color="000000"/>
               </w:pBdr>
               <w:spacing w:after="0" w:before="0" w:line="240"/>
-              <w:ind w:firstLine="0" w:left="0" w:right="0"/>
+              <w:ind w:left="0" w:right="0" w:firstLine="0" w:firstLineChars="0"/>
             </w:pPr>
             <w:r xmlns:w="http://schemas.openxmlformats.org/wordprocessingml/2006/main" xmlns:wp="http://schemas.openxmlformats.org/drawingml/2006/wordprocessingDrawing" xmlns:r="http://schemas.openxmlformats.org/officeDocument/2006/relationships" xmlns:w14="http://schemas.microsoft.com/office/word/2010/wordml">
               <w:rPr>
@@ -10810,7 +10984,7 @@
                 <w:right w:val="none" w:sz="0" w:space="0" w:color="000000"/>
               </w:pBdr>
               <w:spacing w:after="0" w:before="0" w:line="240"/>
-              <w:ind w:firstLine="0" w:left="0" w:right="0"/>
+              <w:ind w:left="0" w:right="0" w:firstLine="0" w:firstLineChars="0"/>
             </w:pPr>
             <w:r xmlns:w="http://schemas.openxmlformats.org/wordprocessingml/2006/main" xmlns:wp="http://schemas.openxmlformats.org/drawingml/2006/wordprocessingDrawing" xmlns:r="http://schemas.openxmlformats.org/officeDocument/2006/relationships" xmlns:w14="http://schemas.microsoft.com/office/word/2010/wordml">
               <w:rPr>
@@ -10854,7 +11028,7 @@
                 <w:right w:val="none" w:sz="0" w:space="0" w:color="000000"/>
               </w:pBdr>
               <w:spacing w:after="0" w:before="0" w:line="240"/>
-              <w:ind w:firstLine="0" w:left="0" w:right="0"/>
+              <w:ind w:left="0" w:right="0" w:firstLine="0" w:firstLineChars="0"/>
             </w:pPr>
             <w:r xmlns:w="http://schemas.openxmlformats.org/wordprocessingml/2006/main" xmlns:wp="http://schemas.openxmlformats.org/drawingml/2006/wordprocessingDrawing" xmlns:r="http://schemas.openxmlformats.org/officeDocument/2006/relationships" xmlns:w14="http://schemas.microsoft.com/office/word/2010/wordml">
               <w:rPr>
@@ -10898,7 +11072,7 @@
                 <w:right w:val="none" w:sz="0" w:space="0" w:color="000000"/>
               </w:pBdr>
               <w:spacing w:after="0" w:before="0" w:line="240"/>
-              <w:ind w:firstLine="0" w:left="0" w:right="0"/>
+              <w:ind w:left="0" w:right="0" w:firstLine="0" w:firstLineChars="0"/>
             </w:pPr>
             <w:r xmlns:w="http://schemas.openxmlformats.org/wordprocessingml/2006/main" xmlns:wp="http://schemas.openxmlformats.org/drawingml/2006/wordprocessingDrawing" xmlns:r="http://schemas.openxmlformats.org/officeDocument/2006/relationships" xmlns:w14="http://schemas.microsoft.com/office/word/2010/wordml">
               <w:rPr>
@@ -10948,7 +11122,7 @@
                 <w:right w:val="none" w:sz="0" w:space="0" w:color="000000"/>
               </w:pBdr>
               <w:spacing w:after="0" w:before="0" w:line="240"/>
-              <w:ind w:firstLine="0" w:left="0" w:right="0"/>
+              <w:ind w:left="0" w:right="0" w:firstLine="0" w:firstLineChars="0"/>
             </w:pPr>
             <w:r xmlns:w="http://schemas.openxmlformats.org/wordprocessingml/2006/main" xmlns:wp="http://schemas.openxmlformats.org/drawingml/2006/wordprocessingDrawing" xmlns:r="http://schemas.openxmlformats.org/officeDocument/2006/relationships" xmlns:w14="http://schemas.microsoft.com/office/word/2010/wordml">
               <w:rPr>
@@ -10992,7 +11166,7 @@
                 <w:right w:val="none" w:sz="0" w:space="0" w:color="000000"/>
               </w:pBdr>
               <w:spacing w:after="0" w:before="0" w:line="240"/>
-              <w:ind w:firstLine="0" w:left="0" w:right="0"/>
+              <w:ind w:left="0" w:right="0" w:firstLine="0" w:firstLineChars="0"/>
             </w:pPr>
             <w:r xmlns:w="http://schemas.openxmlformats.org/wordprocessingml/2006/main" xmlns:wp="http://schemas.openxmlformats.org/drawingml/2006/wordprocessingDrawing" xmlns:r="http://schemas.openxmlformats.org/officeDocument/2006/relationships" xmlns:w14="http://schemas.microsoft.com/office/word/2010/wordml">
               <w:rPr>
@@ -11036,7 +11210,7 @@
                 <w:right w:val="none" w:sz="0" w:space="0" w:color="000000"/>
               </w:pBdr>
               <w:spacing w:after="0" w:before="0" w:line="240"/>
-              <w:ind w:firstLine="0" w:left="0" w:right="0"/>
+              <w:ind w:left="0" w:right="0" w:firstLine="0" w:firstLineChars="0"/>
             </w:pPr>
             <w:r xmlns:w="http://schemas.openxmlformats.org/wordprocessingml/2006/main" xmlns:wp="http://schemas.openxmlformats.org/drawingml/2006/wordprocessingDrawing" xmlns:r="http://schemas.openxmlformats.org/officeDocument/2006/relationships" xmlns:w14="http://schemas.microsoft.com/office/word/2010/wordml">
               <w:rPr>
@@ -11080,7 +11254,7 @@
                 <w:right w:val="none" w:sz="0" w:space="0" w:color="000000"/>
               </w:pBdr>
               <w:spacing w:after="0" w:before="0" w:line="240"/>
-              <w:ind w:firstLine="0" w:left="0" w:right="0"/>
+              <w:ind w:left="0" w:right="0" w:firstLine="0" w:firstLineChars="0"/>
             </w:pPr>
             <w:r xmlns:w="http://schemas.openxmlformats.org/wordprocessingml/2006/main" xmlns:wp="http://schemas.openxmlformats.org/drawingml/2006/wordprocessingDrawing" xmlns:r="http://schemas.openxmlformats.org/officeDocument/2006/relationships" xmlns:w14="http://schemas.microsoft.com/office/word/2010/wordml">
               <w:rPr>
@@ -11124,7 +11298,7 @@
                 <w:right w:val="none" w:sz="0" w:space="0" w:color="000000"/>
               </w:pBdr>
               <w:spacing w:after="0" w:before="0" w:line="240"/>
-              <w:ind w:firstLine="0" w:left="0" w:right="0"/>
+              <w:ind w:left="0" w:right="0" w:firstLine="0" w:firstLineChars="0"/>
             </w:pPr>
             <w:r xmlns:w="http://schemas.openxmlformats.org/wordprocessingml/2006/main" xmlns:wp="http://schemas.openxmlformats.org/drawingml/2006/wordprocessingDrawing" xmlns:r="http://schemas.openxmlformats.org/officeDocument/2006/relationships" xmlns:w14="http://schemas.microsoft.com/office/word/2010/wordml">
               <w:rPr>
@@ -11168,7 +11342,7 @@
                 <w:right w:val="none" w:sz="0" w:space="0" w:color="000000"/>
               </w:pBdr>
               <w:spacing w:after="0" w:before="0" w:line="240"/>
-              <w:ind w:firstLine="0" w:left="0" w:right="0"/>
+              <w:ind w:left="0" w:right="0" w:firstLine="0" w:firstLineChars="0"/>
             </w:pPr>
             <w:r xmlns:w="http://schemas.openxmlformats.org/wordprocessingml/2006/main" xmlns:wp="http://schemas.openxmlformats.org/drawingml/2006/wordprocessingDrawing" xmlns:r="http://schemas.openxmlformats.org/officeDocument/2006/relationships" xmlns:w14="http://schemas.microsoft.com/office/word/2010/wordml">
               <w:rPr>
@@ -11191,7 +11365,7 @@
         <w:pStyle w:val="FirstParagraph"/>
       </w:pPr>
       <w:r>
-        <w:t xml:space="preserve">The cells in red show that four of the QC checks for three of the parameters did not meet the accuracy DQOs. All other parameters and checks in green had enough QC checks to satisfy the DQOs (note that the table colors are color-blind friendly). Empty cells include checks where no QC records were available in the results file, e.g., no lab duplicates for dissolved oxygen. The empty cells are typically for QC checks that do not readily apply to a parameter. For example, dissolved oxygen is measured in the field with monitoring equipment, such that lab QC checks are not relevant.</w:t>
+        <w:t xml:space="preserve">The cells in red in Table 3 show that four of the QC checks for three of the parameters did not meet the accuracy DQOs. All other parameters and checks in green had enough QC checks to satisfy the DQOs (note that the table colors are color-blind friendly). Empty cells include checks where no QC records were available in the results file, e.g., no lab duplicates for dissolved oxygen. The empty cells are typically for QC checks that do not readily apply to a parameter. For example, dissolved oxygen is measured in the field with monitoring equipment, such that lab QC checks are not relevant.</w:t>
       </w:r>
     </w:p>
     <w:p>
@@ -11411,7 +11585,7 @@
                 <w:right w:val="none" w:sz="0" w:space="0" w:color="000000"/>
               </w:pBdr>
               <w:spacing w:after="0" w:before="0" w:line="240"/>
-              <w:ind w:firstLine="0" w:left="0" w:right="0"/>
+              <w:ind w:left="0" w:right="0" w:firstLine="0" w:firstLineChars="0"/>
             </w:pPr>
             <w:r xmlns:w="http://schemas.openxmlformats.org/wordprocessingml/2006/main" xmlns:wp="http://schemas.openxmlformats.org/drawingml/2006/wordprocessingDrawing" xmlns:r="http://schemas.openxmlformats.org/officeDocument/2006/relationships" xmlns:w14="http://schemas.microsoft.com/office/word/2010/wordml">
               <w:rPr>
@@ -11455,7 +11629,7 @@
                 <w:right w:val="none" w:sz="0" w:space="0" w:color="000000"/>
               </w:pBdr>
               <w:spacing w:after="0" w:before="0" w:line="240"/>
-              <w:ind w:firstLine="0" w:left="0" w:right="0"/>
+              <w:ind w:left="0" w:right="0" w:firstLine="0" w:firstLineChars="0"/>
             </w:pPr>
             <w:r xmlns:w="http://schemas.openxmlformats.org/wordprocessingml/2006/main" xmlns:wp="http://schemas.openxmlformats.org/drawingml/2006/wordprocessingDrawing" xmlns:r="http://schemas.openxmlformats.org/officeDocument/2006/relationships" xmlns:w14="http://schemas.microsoft.com/office/word/2010/wordml">
               <w:rPr>
@@ -11499,7 +11673,7 @@
                 <w:right w:val="none" w:sz="0" w:space="0" w:color="000000"/>
               </w:pBdr>
               <w:spacing w:after="0" w:before="0" w:line="240"/>
-              <w:ind w:firstLine="0" w:left="0" w:right="0"/>
+              <w:ind w:left="0" w:right="0" w:firstLine="0" w:firstLineChars="0"/>
             </w:pPr>
             <w:r xmlns:w="http://schemas.openxmlformats.org/wordprocessingml/2006/main" xmlns:wp="http://schemas.openxmlformats.org/drawingml/2006/wordprocessingDrawing" xmlns:r="http://schemas.openxmlformats.org/officeDocument/2006/relationships" xmlns:w14="http://schemas.microsoft.com/office/word/2010/wordml">
               <w:rPr>
@@ -11543,7 +11717,7 @@
                 <w:right w:val="none" w:sz="0" w:space="0" w:color="000000"/>
               </w:pBdr>
               <w:spacing w:after="0" w:before="0" w:line="240"/>
-              <w:ind w:firstLine="0" w:left="0" w:right="0"/>
+              <w:ind w:left="0" w:right="0" w:firstLine="0" w:firstLineChars="0"/>
             </w:pPr>
             <w:r xmlns:w="http://schemas.openxmlformats.org/wordprocessingml/2006/main" xmlns:wp="http://schemas.openxmlformats.org/drawingml/2006/wordprocessingDrawing" xmlns:r="http://schemas.openxmlformats.org/officeDocument/2006/relationships" xmlns:w14="http://schemas.microsoft.com/office/word/2010/wordml">
               <w:rPr>
@@ -11587,7 +11761,7 @@
                 <w:right w:val="none" w:sz="0" w:space="0" w:color="000000"/>
               </w:pBdr>
               <w:spacing w:after="0" w:before="0" w:line="240"/>
-              <w:ind w:firstLine="0" w:left="0" w:right="0"/>
+              <w:ind w:left="0" w:right="0" w:firstLine="0" w:firstLineChars="0"/>
             </w:pPr>
             <w:r xmlns:w="http://schemas.openxmlformats.org/wordprocessingml/2006/main" xmlns:wp="http://schemas.openxmlformats.org/drawingml/2006/wordprocessingDrawing" xmlns:r="http://schemas.openxmlformats.org/officeDocument/2006/relationships" xmlns:w14="http://schemas.microsoft.com/office/word/2010/wordml">
               <w:rPr>
@@ -11631,7 +11805,7 @@
                 <w:right w:val="none" w:sz="0" w:space="0" w:color="000000"/>
               </w:pBdr>
               <w:spacing w:after="0" w:before="0" w:line="240"/>
-              <w:ind w:firstLine="0" w:left="0" w:right="0"/>
+              <w:ind w:left="0" w:right="0" w:firstLine="0" w:firstLineChars="0"/>
             </w:pPr>
             <w:r xmlns:w="http://schemas.openxmlformats.org/wordprocessingml/2006/main" xmlns:wp="http://schemas.openxmlformats.org/drawingml/2006/wordprocessingDrawing" xmlns:r="http://schemas.openxmlformats.org/officeDocument/2006/relationships" xmlns:w14="http://schemas.microsoft.com/office/word/2010/wordml">
               <w:rPr>
@@ -11681,7 +11855,7 @@
                 <w:right w:val="none" w:sz="0" w:space="0" w:color="000000"/>
               </w:pBdr>
               <w:spacing w:after="0" w:before="0" w:line="240"/>
-              <w:ind w:firstLine="0" w:left="0" w:right="0"/>
+              <w:ind w:left="0" w:right="0" w:firstLine="0" w:firstLineChars="0"/>
             </w:pPr>
             <w:r xmlns:w="http://schemas.openxmlformats.org/wordprocessingml/2006/main" xmlns:wp="http://schemas.openxmlformats.org/drawingml/2006/wordprocessingDrawing" xmlns:r="http://schemas.openxmlformats.org/officeDocument/2006/relationships" xmlns:w14="http://schemas.microsoft.com/office/word/2010/wordml">
               <w:rPr>
@@ -11725,7 +11899,7 @@
                 <w:right w:val="none" w:sz="0" w:space="0" w:color="000000"/>
               </w:pBdr>
               <w:spacing w:after="0" w:before="0" w:line="240"/>
-              <w:ind w:firstLine="0" w:left="0" w:right="0"/>
+              <w:ind w:left="0" w:right="0" w:firstLine="0" w:firstLineChars="0"/>
             </w:pPr>
             <w:r xmlns:w="http://schemas.openxmlformats.org/wordprocessingml/2006/main" xmlns:wp="http://schemas.openxmlformats.org/drawingml/2006/wordprocessingDrawing" xmlns:r="http://schemas.openxmlformats.org/officeDocument/2006/relationships" xmlns:w14="http://schemas.microsoft.com/office/word/2010/wordml">
               <w:rPr>
@@ -11769,7 +11943,7 @@
                 <w:right w:val="none" w:sz="0" w:space="0" w:color="000000"/>
               </w:pBdr>
               <w:spacing w:after="0" w:before="0" w:line="240"/>
-              <w:ind w:firstLine="0" w:left="0" w:right="0"/>
+              <w:ind w:left="0" w:right="0" w:firstLine="0" w:firstLineChars="0"/>
             </w:pPr>
             <w:r xmlns:w="http://schemas.openxmlformats.org/wordprocessingml/2006/main" xmlns:wp="http://schemas.openxmlformats.org/drawingml/2006/wordprocessingDrawing" xmlns:r="http://schemas.openxmlformats.org/officeDocument/2006/relationships" xmlns:w14="http://schemas.microsoft.com/office/word/2010/wordml">
               <w:rPr>
@@ -11813,7 +11987,7 @@
                 <w:right w:val="none" w:sz="0" w:space="0" w:color="000000"/>
               </w:pBdr>
               <w:spacing w:after="0" w:before="0" w:line="240"/>
-              <w:ind w:firstLine="0" w:left="0" w:right="0"/>
+              <w:ind w:left="0" w:right="0" w:firstLine="0" w:firstLineChars="0"/>
             </w:pPr>
             <w:r xmlns:w="http://schemas.openxmlformats.org/wordprocessingml/2006/main" xmlns:wp="http://schemas.openxmlformats.org/drawingml/2006/wordprocessingDrawing" xmlns:r="http://schemas.openxmlformats.org/officeDocument/2006/relationships" xmlns:w14="http://schemas.microsoft.com/office/word/2010/wordml">
               <w:rPr>
@@ -11857,7 +12031,7 @@
                 <w:right w:val="none" w:sz="0" w:space="0" w:color="000000"/>
               </w:pBdr>
               <w:spacing w:after="0" w:before="0" w:line="240"/>
-              <w:ind w:firstLine="0" w:left="0" w:right="0"/>
+              <w:ind w:left="0" w:right="0" w:firstLine="0" w:firstLineChars="0"/>
             </w:pPr>
             <w:r xmlns:w="http://schemas.openxmlformats.org/wordprocessingml/2006/main" xmlns:wp="http://schemas.openxmlformats.org/drawingml/2006/wordprocessingDrawing" xmlns:r="http://schemas.openxmlformats.org/officeDocument/2006/relationships" xmlns:w14="http://schemas.microsoft.com/office/word/2010/wordml">
               <w:rPr>
@@ -11901,7 +12075,7 @@
                 <w:right w:val="none" w:sz="0" w:space="0" w:color="000000"/>
               </w:pBdr>
               <w:spacing w:after="0" w:before="0" w:line="240"/>
-              <w:ind w:firstLine="0" w:left="0" w:right="0"/>
+              <w:ind w:left="0" w:right="0" w:firstLine="0" w:firstLineChars="0"/>
             </w:pPr>
             <w:r xmlns:w="http://schemas.openxmlformats.org/wordprocessingml/2006/main" xmlns:wp="http://schemas.openxmlformats.org/drawingml/2006/wordprocessingDrawing" xmlns:r="http://schemas.openxmlformats.org/officeDocument/2006/relationships" xmlns:w14="http://schemas.microsoft.com/office/word/2010/wordml">
               <w:rPr>
@@ -11951,7 +12125,7 @@
                 <w:right w:val="none" w:sz="0" w:space="0" w:color="000000"/>
               </w:pBdr>
               <w:spacing w:after="0" w:before="0" w:line="240"/>
-              <w:ind w:firstLine="0" w:left="0" w:right="0"/>
+              <w:ind w:left="0" w:right="0" w:firstLine="0" w:firstLineChars="0"/>
             </w:pPr>
             <w:r xmlns:w="http://schemas.openxmlformats.org/wordprocessingml/2006/main" xmlns:wp="http://schemas.openxmlformats.org/drawingml/2006/wordprocessingDrawing" xmlns:r="http://schemas.openxmlformats.org/officeDocument/2006/relationships" xmlns:w14="http://schemas.microsoft.com/office/word/2010/wordml">
               <w:rPr>
@@ -11995,7 +12169,7 @@
                 <w:right w:val="none" w:sz="0" w:space="0" w:color="000000"/>
               </w:pBdr>
               <w:spacing w:after="0" w:before="0" w:line="240"/>
-              <w:ind w:firstLine="0" w:left="0" w:right="0"/>
+              <w:ind w:left="0" w:right="0" w:firstLine="0" w:firstLineChars="0"/>
             </w:pPr>
             <w:r xmlns:w="http://schemas.openxmlformats.org/wordprocessingml/2006/main" xmlns:wp="http://schemas.openxmlformats.org/drawingml/2006/wordprocessingDrawing" xmlns:r="http://schemas.openxmlformats.org/officeDocument/2006/relationships" xmlns:w14="http://schemas.microsoft.com/office/word/2010/wordml">
               <w:rPr>
@@ -12039,7 +12213,7 @@
                 <w:right w:val="none" w:sz="0" w:space="0" w:color="000000"/>
               </w:pBdr>
               <w:spacing w:after="0" w:before="0" w:line="240"/>
-              <w:ind w:firstLine="0" w:left="0" w:right="0"/>
+              <w:ind w:left="0" w:right="0" w:firstLine="0" w:firstLineChars="0"/>
             </w:pPr>
             <w:r xmlns:w="http://schemas.openxmlformats.org/wordprocessingml/2006/main" xmlns:wp="http://schemas.openxmlformats.org/drawingml/2006/wordprocessingDrawing" xmlns:r="http://schemas.openxmlformats.org/officeDocument/2006/relationships" xmlns:w14="http://schemas.microsoft.com/office/word/2010/wordml">
               <w:rPr>
@@ -12083,7 +12257,7 @@
                 <w:right w:val="none" w:sz="0" w:space="0" w:color="000000"/>
               </w:pBdr>
               <w:spacing w:after="0" w:before="0" w:line="240"/>
-              <w:ind w:firstLine="0" w:left="0" w:right="0"/>
+              <w:ind w:left="0" w:right="0" w:firstLine="0" w:firstLineChars="0"/>
             </w:pPr>
             <w:r xmlns:w="http://schemas.openxmlformats.org/wordprocessingml/2006/main" xmlns:wp="http://schemas.openxmlformats.org/drawingml/2006/wordprocessingDrawing" xmlns:r="http://schemas.openxmlformats.org/officeDocument/2006/relationships" xmlns:w14="http://schemas.microsoft.com/office/word/2010/wordml">
               <w:rPr>
@@ -12127,7 +12301,7 @@
                 <w:right w:val="none" w:sz="0" w:space="0" w:color="000000"/>
               </w:pBdr>
               <w:spacing w:after="0" w:before="0" w:line="240"/>
-              <w:ind w:firstLine="0" w:left="0" w:right="0"/>
+              <w:ind w:left="0" w:right="0" w:firstLine="0" w:firstLineChars="0"/>
             </w:pPr>
             <w:r xmlns:w="http://schemas.openxmlformats.org/wordprocessingml/2006/main" xmlns:wp="http://schemas.openxmlformats.org/drawingml/2006/wordprocessingDrawing" xmlns:r="http://schemas.openxmlformats.org/officeDocument/2006/relationships" xmlns:w14="http://schemas.microsoft.com/office/word/2010/wordml">
               <w:rPr>
@@ -12171,7 +12345,7 @@
                 <w:right w:val="none" w:sz="0" w:space="0" w:color="000000"/>
               </w:pBdr>
               <w:spacing w:after="0" w:before="0" w:line="240"/>
-              <w:ind w:firstLine="0" w:left="0" w:right="0"/>
+              <w:ind w:left="0" w:right="0" w:firstLine="0" w:firstLineChars="0"/>
             </w:pPr>
             <w:r xmlns:w="http://schemas.openxmlformats.org/wordprocessingml/2006/main" xmlns:wp="http://schemas.openxmlformats.org/drawingml/2006/wordprocessingDrawing" xmlns:r="http://schemas.openxmlformats.org/officeDocument/2006/relationships" xmlns:w14="http://schemas.microsoft.com/office/word/2010/wordml">
               <w:rPr>
@@ -12221,7 +12395,7 @@
                 <w:right w:val="none" w:sz="0" w:space="0" w:color="000000"/>
               </w:pBdr>
               <w:spacing w:after="0" w:before="0" w:line="240"/>
-              <w:ind w:firstLine="0" w:left="0" w:right="0"/>
+              <w:ind w:left="0" w:right="0" w:firstLine="0" w:firstLineChars="0"/>
             </w:pPr>
             <w:r xmlns:w="http://schemas.openxmlformats.org/wordprocessingml/2006/main" xmlns:wp="http://schemas.openxmlformats.org/drawingml/2006/wordprocessingDrawing" xmlns:r="http://schemas.openxmlformats.org/officeDocument/2006/relationships" xmlns:w14="http://schemas.microsoft.com/office/word/2010/wordml">
               <w:rPr>
@@ -12265,7 +12439,7 @@
                 <w:right w:val="none" w:sz="0" w:space="0" w:color="000000"/>
               </w:pBdr>
               <w:spacing w:after="0" w:before="0" w:line="240"/>
-              <w:ind w:firstLine="0" w:left="0" w:right="0"/>
+              <w:ind w:left="0" w:right="0" w:firstLine="0" w:firstLineChars="0"/>
             </w:pPr>
             <w:r xmlns:w="http://schemas.openxmlformats.org/wordprocessingml/2006/main" xmlns:wp="http://schemas.openxmlformats.org/drawingml/2006/wordprocessingDrawing" xmlns:r="http://schemas.openxmlformats.org/officeDocument/2006/relationships" xmlns:w14="http://schemas.microsoft.com/office/word/2010/wordml">
               <w:rPr>
@@ -12309,7 +12483,7 @@
                 <w:right w:val="none" w:sz="0" w:space="0" w:color="000000"/>
               </w:pBdr>
               <w:spacing w:after="0" w:before="0" w:line="240"/>
-              <w:ind w:firstLine="0" w:left="0" w:right="0"/>
+              <w:ind w:left="0" w:right="0" w:firstLine="0" w:firstLineChars="0"/>
             </w:pPr>
             <w:r xmlns:w="http://schemas.openxmlformats.org/wordprocessingml/2006/main" xmlns:wp="http://schemas.openxmlformats.org/drawingml/2006/wordprocessingDrawing" xmlns:r="http://schemas.openxmlformats.org/officeDocument/2006/relationships" xmlns:w14="http://schemas.microsoft.com/office/word/2010/wordml">
               <w:rPr>
@@ -12353,7 +12527,7 @@
                 <w:right w:val="none" w:sz="0" w:space="0" w:color="000000"/>
               </w:pBdr>
               <w:spacing w:after="0" w:before="0" w:line="240"/>
-              <w:ind w:firstLine="0" w:left="0" w:right="0"/>
+              <w:ind w:left="0" w:right="0" w:firstLine="0" w:firstLineChars="0"/>
             </w:pPr>
             <w:r xmlns:w="http://schemas.openxmlformats.org/wordprocessingml/2006/main" xmlns:wp="http://schemas.openxmlformats.org/drawingml/2006/wordprocessingDrawing" xmlns:r="http://schemas.openxmlformats.org/officeDocument/2006/relationships" xmlns:w14="http://schemas.microsoft.com/office/word/2010/wordml">
               <w:rPr>
@@ -12397,7 +12571,7 @@
                 <w:right w:val="none" w:sz="0" w:space="0" w:color="000000"/>
               </w:pBdr>
               <w:spacing w:after="0" w:before="0" w:line="240"/>
-              <w:ind w:firstLine="0" w:left="0" w:right="0"/>
+              <w:ind w:left="0" w:right="0" w:firstLine="0" w:firstLineChars="0"/>
             </w:pPr>
             <w:r xmlns:w="http://schemas.openxmlformats.org/wordprocessingml/2006/main" xmlns:wp="http://schemas.openxmlformats.org/drawingml/2006/wordprocessingDrawing" xmlns:r="http://schemas.openxmlformats.org/officeDocument/2006/relationships" xmlns:w14="http://schemas.microsoft.com/office/word/2010/wordml">
               <w:rPr>
@@ -12441,7 +12615,7 @@
                 <w:right w:val="none" w:sz="0" w:space="0" w:color="000000"/>
               </w:pBdr>
               <w:spacing w:after="0" w:before="0" w:line="240"/>
-              <w:ind w:firstLine="0" w:left="0" w:right="0"/>
+              <w:ind w:left="0" w:right="0" w:firstLine="0" w:firstLineChars="0"/>
             </w:pPr>
             <w:r xmlns:w="http://schemas.openxmlformats.org/wordprocessingml/2006/main" xmlns:wp="http://schemas.openxmlformats.org/drawingml/2006/wordprocessingDrawing" xmlns:r="http://schemas.openxmlformats.org/officeDocument/2006/relationships" xmlns:w14="http://schemas.microsoft.com/office/word/2010/wordml">
               <w:rPr>
@@ -12491,7 +12665,7 @@
                 <w:right w:val="none" w:sz="0" w:space="0" w:color="000000"/>
               </w:pBdr>
               <w:spacing w:after="0" w:before="0" w:line="240"/>
-              <w:ind w:firstLine="0" w:left="0" w:right="0"/>
+              <w:ind w:left="0" w:right="0" w:firstLine="0" w:firstLineChars="0"/>
             </w:pPr>
             <w:r xmlns:w="http://schemas.openxmlformats.org/wordprocessingml/2006/main" xmlns:wp="http://schemas.openxmlformats.org/drawingml/2006/wordprocessingDrawing" xmlns:r="http://schemas.openxmlformats.org/officeDocument/2006/relationships" xmlns:w14="http://schemas.microsoft.com/office/word/2010/wordml">
               <w:rPr>
@@ -12535,7 +12709,7 @@
                 <w:right w:val="none" w:sz="0" w:space="0" w:color="000000"/>
               </w:pBdr>
               <w:spacing w:after="0" w:before="0" w:line="240"/>
-              <w:ind w:firstLine="0" w:left="0" w:right="0"/>
+              <w:ind w:left="0" w:right="0" w:firstLine="0" w:firstLineChars="0"/>
             </w:pPr>
             <w:r xmlns:w="http://schemas.openxmlformats.org/wordprocessingml/2006/main" xmlns:wp="http://schemas.openxmlformats.org/drawingml/2006/wordprocessingDrawing" xmlns:r="http://schemas.openxmlformats.org/officeDocument/2006/relationships" xmlns:w14="http://schemas.microsoft.com/office/word/2010/wordml">
               <w:rPr>
@@ -12579,7 +12753,7 @@
                 <w:right w:val="none" w:sz="0" w:space="0" w:color="000000"/>
               </w:pBdr>
               <w:spacing w:after="0" w:before="0" w:line="240"/>
-              <w:ind w:firstLine="0" w:left="0" w:right="0"/>
+              <w:ind w:left="0" w:right="0" w:firstLine="0" w:firstLineChars="0"/>
             </w:pPr>
             <w:r xmlns:w="http://schemas.openxmlformats.org/wordprocessingml/2006/main" xmlns:wp="http://schemas.openxmlformats.org/drawingml/2006/wordprocessingDrawing" xmlns:r="http://schemas.openxmlformats.org/officeDocument/2006/relationships" xmlns:w14="http://schemas.microsoft.com/office/word/2010/wordml">
               <w:rPr>
@@ -12623,7 +12797,7 @@
                 <w:right w:val="none" w:sz="0" w:space="0" w:color="000000"/>
               </w:pBdr>
               <w:spacing w:after="0" w:before="0" w:line="240"/>
-              <w:ind w:firstLine="0" w:left="0" w:right="0"/>
+              <w:ind w:left="0" w:right="0" w:firstLine="0" w:firstLineChars="0"/>
             </w:pPr>
             <w:r xmlns:w="http://schemas.openxmlformats.org/wordprocessingml/2006/main" xmlns:wp="http://schemas.openxmlformats.org/drawingml/2006/wordprocessingDrawing" xmlns:r="http://schemas.openxmlformats.org/officeDocument/2006/relationships" xmlns:w14="http://schemas.microsoft.com/office/word/2010/wordml">
               <w:rPr>
@@ -12667,7 +12841,7 @@
                 <w:right w:val="none" w:sz="0" w:space="0" w:color="000000"/>
               </w:pBdr>
               <w:spacing w:after="0" w:before="0" w:line="240"/>
-              <w:ind w:firstLine="0" w:left="0" w:right="0"/>
+              <w:ind w:left="0" w:right="0" w:firstLine="0" w:firstLineChars="0"/>
             </w:pPr>
             <w:r xmlns:w="http://schemas.openxmlformats.org/wordprocessingml/2006/main" xmlns:wp="http://schemas.openxmlformats.org/drawingml/2006/wordprocessingDrawing" xmlns:r="http://schemas.openxmlformats.org/officeDocument/2006/relationships" xmlns:w14="http://schemas.microsoft.com/office/word/2010/wordml">
               <w:rPr>
@@ -12711,7 +12885,7 @@
                 <w:right w:val="none" w:sz="0" w:space="0" w:color="000000"/>
               </w:pBdr>
               <w:spacing w:after="0" w:before="0" w:line="240"/>
-              <w:ind w:firstLine="0" w:left="0" w:right="0"/>
+              <w:ind w:left="0" w:right="0" w:firstLine="0" w:firstLineChars="0"/>
             </w:pPr>
             <w:r xmlns:w="http://schemas.openxmlformats.org/wordprocessingml/2006/main" xmlns:wp="http://schemas.openxmlformats.org/drawingml/2006/wordprocessingDrawing" xmlns:r="http://schemas.openxmlformats.org/officeDocument/2006/relationships" xmlns:w14="http://schemas.microsoft.com/office/word/2010/wordml">
               <w:rPr>
@@ -12761,7 +12935,7 @@
                 <w:right w:val="none" w:sz="0" w:space="0" w:color="000000"/>
               </w:pBdr>
               <w:spacing w:after="0" w:before="0" w:line="240"/>
-              <w:ind w:firstLine="0" w:left="0" w:right="0"/>
+              <w:ind w:left="0" w:right="0" w:firstLine="0" w:firstLineChars="0"/>
             </w:pPr>
             <w:r xmlns:w="http://schemas.openxmlformats.org/wordprocessingml/2006/main" xmlns:wp="http://schemas.openxmlformats.org/drawingml/2006/wordprocessingDrawing" xmlns:r="http://schemas.openxmlformats.org/officeDocument/2006/relationships" xmlns:w14="http://schemas.microsoft.com/office/word/2010/wordml">
               <w:rPr>
@@ -12805,7 +12979,7 @@
                 <w:right w:val="none" w:sz="0" w:space="0" w:color="000000"/>
               </w:pBdr>
               <w:spacing w:after="0" w:before="0" w:line="240"/>
-              <w:ind w:firstLine="0" w:left="0" w:right="0"/>
+              <w:ind w:left="0" w:right="0" w:firstLine="0" w:firstLineChars="0"/>
             </w:pPr>
             <w:r xmlns:w="http://schemas.openxmlformats.org/wordprocessingml/2006/main" xmlns:wp="http://schemas.openxmlformats.org/drawingml/2006/wordprocessingDrawing" xmlns:r="http://schemas.openxmlformats.org/officeDocument/2006/relationships" xmlns:w14="http://schemas.microsoft.com/office/word/2010/wordml">
               <w:rPr>
@@ -12849,7 +13023,7 @@
                 <w:right w:val="none" w:sz="0" w:space="0" w:color="000000"/>
               </w:pBdr>
               <w:spacing w:after="0" w:before="0" w:line="240"/>
-              <w:ind w:firstLine="0" w:left="0" w:right="0"/>
+              <w:ind w:left="0" w:right="0" w:firstLine="0" w:firstLineChars="0"/>
             </w:pPr>
             <w:r xmlns:w="http://schemas.openxmlformats.org/wordprocessingml/2006/main" xmlns:wp="http://schemas.openxmlformats.org/drawingml/2006/wordprocessingDrawing" xmlns:r="http://schemas.openxmlformats.org/officeDocument/2006/relationships" xmlns:w14="http://schemas.microsoft.com/office/word/2010/wordml">
               <w:rPr>
@@ -12893,7 +13067,7 @@
                 <w:right w:val="none" w:sz="0" w:space="0" w:color="000000"/>
               </w:pBdr>
               <w:spacing w:after="0" w:before="0" w:line="240"/>
-              <w:ind w:firstLine="0" w:left="0" w:right="0"/>
+              <w:ind w:left="0" w:right="0" w:firstLine="0" w:firstLineChars="0"/>
             </w:pPr>
             <w:r xmlns:w="http://schemas.openxmlformats.org/wordprocessingml/2006/main" xmlns:wp="http://schemas.openxmlformats.org/drawingml/2006/wordprocessingDrawing" xmlns:r="http://schemas.openxmlformats.org/officeDocument/2006/relationships" xmlns:w14="http://schemas.microsoft.com/office/word/2010/wordml">
               <w:rPr>
@@ -12937,7 +13111,7 @@
                 <w:right w:val="none" w:sz="0" w:space="0" w:color="000000"/>
               </w:pBdr>
               <w:spacing w:after="0" w:before="0" w:line="240"/>
-              <w:ind w:firstLine="0" w:left="0" w:right="0"/>
+              <w:ind w:left="0" w:right="0" w:firstLine="0" w:firstLineChars="0"/>
             </w:pPr>
             <w:r xmlns:w="http://schemas.openxmlformats.org/wordprocessingml/2006/main" xmlns:wp="http://schemas.openxmlformats.org/drawingml/2006/wordprocessingDrawing" xmlns:r="http://schemas.openxmlformats.org/officeDocument/2006/relationships" xmlns:w14="http://schemas.microsoft.com/office/word/2010/wordml">
               <w:rPr>
@@ -12981,7 +13155,7 @@
                 <w:right w:val="none" w:sz="0" w:space="0" w:color="000000"/>
               </w:pBdr>
               <w:spacing w:after="0" w:before="0" w:line="240"/>
-              <w:ind w:firstLine="0" w:left="0" w:right="0"/>
+              <w:ind w:left="0" w:right="0" w:firstLine="0" w:firstLineChars="0"/>
             </w:pPr>
             <w:r xmlns:w="http://schemas.openxmlformats.org/wordprocessingml/2006/main" xmlns:wp="http://schemas.openxmlformats.org/drawingml/2006/wordprocessingDrawing" xmlns:r="http://schemas.openxmlformats.org/officeDocument/2006/relationships" xmlns:w14="http://schemas.microsoft.com/office/word/2010/wordml">
               <w:rPr>
@@ -13031,7 +13205,7 @@
                 <w:right w:val="none" w:sz="0" w:space="0" w:color="000000"/>
               </w:pBdr>
               <w:spacing w:after="0" w:before="0" w:line="240"/>
-              <w:ind w:firstLine="0" w:left="0" w:right="0"/>
+              <w:ind w:left="0" w:right="0" w:firstLine="0" w:firstLineChars="0"/>
             </w:pPr>
             <w:r xmlns:w="http://schemas.openxmlformats.org/wordprocessingml/2006/main" xmlns:wp="http://schemas.openxmlformats.org/drawingml/2006/wordprocessingDrawing" xmlns:r="http://schemas.openxmlformats.org/officeDocument/2006/relationships" xmlns:w14="http://schemas.microsoft.com/office/word/2010/wordml">
               <w:rPr>
@@ -13075,7 +13249,7 @@
                 <w:right w:val="none" w:sz="0" w:space="0" w:color="000000"/>
               </w:pBdr>
               <w:spacing w:after="0" w:before="0" w:line="240"/>
-              <w:ind w:firstLine="0" w:left="0" w:right="0"/>
+              <w:ind w:left="0" w:right="0" w:firstLine="0" w:firstLineChars="0"/>
             </w:pPr>
             <w:r xmlns:w="http://schemas.openxmlformats.org/wordprocessingml/2006/main" xmlns:wp="http://schemas.openxmlformats.org/drawingml/2006/wordprocessingDrawing" xmlns:r="http://schemas.openxmlformats.org/officeDocument/2006/relationships" xmlns:w14="http://schemas.microsoft.com/office/word/2010/wordml">
               <w:rPr>
@@ -13119,7 +13293,7 @@
                 <w:right w:val="none" w:sz="0" w:space="0" w:color="000000"/>
               </w:pBdr>
               <w:spacing w:after="0" w:before="0" w:line="240"/>
-              <w:ind w:firstLine="0" w:left="0" w:right="0"/>
+              <w:ind w:left="0" w:right="0" w:firstLine="0" w:firstLineChars="0"/>
             </w:pPr>
             <w:r xmlns:w="http://schemas.openxmlformats.org/wordprocessingml/2006/main" xmlns:wp="http://schemas.openxmlformats.org/drawingml/2006/wordprocessingDrawing" xmlns:r="http://schemas.openxmlformats.org/officeDocument/2006/relationships" xmlns:w14="http://schemas.microsoft.com/office/word/2010/wordml">
               <w:rPr>
@@ -13163,7 +13337,7 @@
                 <w:right w:val="none" w:sz="0" w:space="0" w:color="000000"/>
               </w:pBdr>
               <w:spacing w:after="0" w:before="0" w:line="240"/>
-              <w:ind w:firstLine="0" w:left="0" w:right="0"/>
+              <w:ind w:left="0" w:right="0" w:firstLine="0" w:firstLineChars="0"/>
             </w:pPr>
             <w:r xmlns:w="http://schemas.openxmlformats.org/wordprocessingml/2006/main" xmlns:wp="http://schemas.openxmlformats.org/drawingml/2006/wordprocessingDrawing" xmlns:r="http://schemas.openxmlformats.org/officeDocument/2006/relationships" xmlns:w14="http://schemas.microsoft.com/office/word/2010/wordml">
               <w:rPr>
@@ -13207,7 +13381,7 @@
                 <w:right w:val="none" w:sz="0" w:space="0" w:color="000000"/>
               </w:pBdr>
               <w:spacing w:after="0" w:before="0" w:line="240"/>
-              <w:ind w:firstLine="0" w:left="0" w:right="0"/>
+              <w:ind w:left="0" w:right="0" w:firstLine="0" w:firstLineChars="0"/>
             </w:pPr>
             <w:r xmlns:w="http://schemas.openxmlformats.org/wordprocessingml/2006/main" xmlns:wp="http://schemas.openxmlformats.org/drawingml/2006/wordprocessingDrawing" xmlns:r="http://schemas.openxmlformats.org/officeDocument/2006/relationships" xmlns:w14="http://schemas.microsoft.com/office/word/2010/wordml">
               <w:rPr>
@@ -13251,7 +13425,7 @@
                 <w:right w:val="none" w:sz="0" w:space="0" w:color="000000"/>
               </w:pBdr>
               <w:spacing w:after="0" w:before="0" w:line="240"/>
-              <w:ind w:firstLine="0" w:left="0" w:right="0"/>
+              <w:ind w:left="0" w:right="0" w:firstLine="0" w:firstLineChars="0"/>
             </w:pPr>
             <w:r xmlns:w="http://schemas.openxmlformats.org/wordprocessingml/2006/main" xmlns:wp="http://schemas.openxmlformats.org/drawingml/2006/wordprocessingDrawing" xmlns:r="http://schemas.openxmlformats.org/officeDocument/2006/relationships" xmlns:w14="http://schemas.microsoft.com/office/word/2010/wordml">
               <w:rPr>
@@ -13301,7 +13475,7 @@
                 <w:right w:val="none" w:sz="0" w:space="0" w:color="000000"/>
               </w:pBdr>
               <w:spacing w:after="0" w:before="0" w:line="240"/>
-              <w:ind w:firstLine="0" w:left="0" w:right="0"/>
+              <w:ind w:left="0" w:right="0" w:firstLine="0" w:firstLineChars="0"/>
             </w:pPr>
             <w:r xmlns:w="http://schemas.openxmlformats.org/wordprocessingml/2006/main" xmlns:wp="http://schemas.openxmlformats.org/drawingml/2006/wordprocessingDrawing" xmlns:r="http://schemas.openxmlformats.org/officeDocument/2006/relationships" xmlns:w14="http://schemas.microsoft.com/office/word/2010/wordml">
               <w:rPr>
@@ -13345,7 +13519,7 @@
                 <w:right w:val="none" w:sz="0" w:space="0" w:color="000000"/>
               </w:pBdr>
               <w:spacing w:after="0" w:before="0" w:line="240"/>
-              <w:ind w:firstLine="0" w:left="0" w:right="0"/>
+              <w:ind w:left="0" w:right="0" w:firstLine="0" w:firstLineChars="0"/>
             </w:pPr>
             <w:r xmlns:w="http://schemas.openxmlformats.org/wordprocessingml/2006/main" xmlns:wp="http://schemas.openxmlformats.org/drawingml/2006/wordprocessingDrawing" xmlns:r="http://schemas.openxmlformats.org/officeDocument/2006/relationships" xmlns:w14="http://schemas.microsoft.com/office/word/2010/wordml">
               <w:rPr>
@@ -13389,7 +13563,7 @@
                 <w:right w:val="none" w:sz="0" w:space="0" w:color="000000"/>
               </w:pBdr>
               <w:spacing w:after="0" w:before="0" w:line="240"/>
-              <w:ind w:firstLine="0" w:left="0" w:right="0"/>
+              <w:ind w:left="0" w:right="0" w:firstLine="0" w:firstLineChars="0"/>
             </w:pPr>
             <w:r xmlns:w="http://schemas.openxmlformats.org/wordprocessingml/2006/main" xmlns:wp="http://schemas.openxmlformats.org/drawingml/2006/wordprocessingDrawing" xmlns:r="http://schemas.openxmlformats.org/officeDocument/2006/relationships" xmlns:w14="http://schemas.microsoft.com/office/word/2010/wordml">
               <w:rPr>
@@ -13433,7 +13607,7 @@
                 <w:right w:val="none" w:sz="0" w:space="0" w:color="000000"/>
               </w:pBdr>
               <w:spacing w:after="0" w:before="0" w:line="240"/>
-              <w:ind w:firstLine="0" w:left="0" w:right="0"/>
+              <w:ind w:left="0" w:right="0" w:firstLine="0" w:firstLineChars="0"/>
             </w:pPr>
             <w:r xmlns:w="http://schemas.openxmlformats.org/wordprocessingml/2006/main" xmlns:wp="http://schemas.openxmlformats.org/drawingml/2006/wordprocessingDrawing" xmlns:r="http://schemas.openxmlformats.org/officeDocument/2006/relationships" xmlns:w14="http://schemas.microsoft.com/office/word/2010/wordml">
               <w:rPr>
@@ -13477,7 +13651,7 @@
                 <w:right w:val="none" w:sz="0" w:space="0" w:color="000000"/>
               </w:pBdr>
               <w:spacing w:after="0" w:before="0" w:line="240"/>
-              <w:ind w:firstLine="0" w:left="0" w:right="0"/>
+              <w:ind w:left="0" w:right="0" w:firstLine="0" w:firstLineChars="0"/>
             </w:pPr>
             <w:r xmlns:w="http://schemas.openxmlformats.org/wordprocessingml/2006/main" xmlns:wp="http://schemas.openxmlformats.org/drawingml/2006/wordprocessingDrawing" xmlns:r="http://schemas.openxmlformats.org/officeDocument/2006/relationships" xmlns:w14="http://schemas.microsoft.com/office/word/2010/wordml">
               <w:rPr>
@@ -13521,7 +13695,7 @@
                 <w:right w:val="none" w:sz="0" w:space="0" w:color="000000"/>
               </w:pBdr>
               <w:spacing w:after="0" w:before="0" w:line="240"/>
-              <w:ind w:firstLine="0" w:left="0" w:right="0"/>
+              <w:ind w:left="0" w:right="0" w:firstLine="0" w:firstLineChars="0"/>
             </w:pPr>
             <w:r xmlns:w="http://schemas.openxmlformats.org/wordprocessingml/2006/main" xmlns:wp="http://schemas.openxmlformats.org/drawingml/2006/wordprocessingDrawing" xmlns:r="http://schemas.openxmlformats.org/officeDocument/2006/relationships" xmlns:w14="http://schemas.microsoft.com/office/word/2010/wordml">
               <w:rPr>
@@ -13571,7 +13745,7 @@
                 <w:right w:val="none" w:sz="0" w:space="0" w:color="000000"/>
               </w:pBdr>
               <w:spacing w:after="0" w:before="0" w:line="240"/>
-              <w:ind w:firstLine="0" w:left="0" w:right="0"/>
+              <w:ind w:left="0" w:right="0" w:firstLine="0" w:firstLineChars="0"/>
             </w:pPr>
             <w:r xmlns:w="http://schemas.openxmlformats.org/wordprocessingml/2006/main" xmlns:wp="http://schemas.openxmlformats.org/drawingml/2006/wordprocessingDrawing" xmlns:r="http://schemas.openxmlformats.org/officeDocument/2006/relationships" xmlns:w14="http://schemas.microsoft.com/office/word/2010/wordml">
               <w:rPr>
@@ -13615,7 +13789,7 @@
                 <w:right w:val="none" w:sz="0" w:space="0" w:color="000000"/>
               </w:pBdr>
               <w:spacing w:after="0" w:before="0" w:line="240"/>
-              <w:ind w:firstLine="0" w:left="0" w:right="0"/>
+              <w:ind w:left="0" w:right="0" w:firstLine="0" w:firstLineChars="0"/>
             </w:pPr>
             <w:r xmlns:w="http://schemas.openxmlformats.org/wordprocessingml/2006/main" xmlns:wp="http://schemas.openxmlformats.org/drawingml/2006/wordprocessingDrawing" xmlns:r="http://schemas.openxmlformats.org/officeDocument/2006/relationships" xmlns:w14="http://schemas.microsoft.com/office/word/2010/wordml">
               <w:rPr>
@@ -13659,7 +13833,7 @@
                 <w:right w:val="none" w:sz="0" w:space="0" w:color="000000"/>
               </w:pBdr>
               <w:spacing w:after="0" w:before="0" w:line="240"/>
-              <w:ind w:firstLine="0" w:left="0" w:right="0"/>
+              <w:ind w:left="0" w:right="0" w:firstLine="0" w:firstLineChars="0"/>
             </w:pPr>
             <w:r xmlns:w="http://schemas.openxmlformats.org/wordprocessingml/2006/main" xmlns:wp="http://schemas.openxmlformats.org/drawingml/2006/wordprocessingDrawing" xmlns:r="http://schemas.openxmlformats.org/officeDocument/2006/relationships" xmlns:w14="http://schemas.microsoft.com/office/word/2010/wordml">
               <w:rPr>
@@ -13703,7 +13877,7 @@
                 <w:right w:val="none" w:sz="0" w:space="0" w:color="000000"/>
               </w:pBdr>
               <w:spacing w:after="0" w:before="0" w:line="240"/>
-              <w:ind w:firstLine="0" w:left="0" w:right="0"/>
+              <w:ind w:left="0" w:right="0" w:firstLine="0" w:firstLineChars="0"/>
             </w:pPr>
             <w:r xmlns:w="http://schemas.openxmlformats.org/wordprocessingml/2006/main" xmlns:wp="http://schemas.openxmlformats.org/drawingml/2006/wordprocessingDrawing" xmlns:r="http://schemas.openxmlformats.org/officeDocument/2006/relationships" xmlns:w14="http://schemas.microsoft.com/office/word/2010/wordml">
               <w:rPr>
@@ -13747,7 +13921,7 @@
                 <w:right w:val="none" w:sz="0" w:space="0" w:color="000000"/>
               </w:pBdr>
               <w:spacing w:after="0" w:before="0" w:line="240"/>
-              <w:ind w:firstLine="0" w:left="0" w:right="0"/>
+              <w:ind w:left="0" w:right="0" w:firstLine="0" w:firstLineChars="0"/>
             </w:pPr>
             <w:r xmlns:w="http://schemas.openxmlformats.org/wordprocessingml/2006/main" xmlns:wp="http://schemas.openxmlformats.org/drawingml/2006/wordprocessingDrawing" xmlns:r="http://schemas.openxmlformats.org/officeDocument/2006/relationships" xmlns:w14="http://schemas.microsoft.com/office/word/2010/wordml">
               <w:rPr>
@@ -13791,7 +13965,7 @@
                 <w:right w:val="none" w:sz="0" w:space="0" w:color="000000"/>
               </w:pBdr>
               <w:spacing w:after="0" w:before="0" w:line="240"/>
-              <w:ind w:firstLine="0" w:left="0" w:right="0"/>
+              <w:ind w:left="0" w:right="0" w:firstLine="0" w:firstLineChars="0"/>
             </w:pPr>
             <w:r xmlns:w="http://schemas.openxmlformats.org/wordprocessingml/2006/main" xmlns:wp="http://schemas.openxmlformats.org/drawingml/2006/wordprocessingDrawing" xmlns:r="http://schemas.openxmlformats.org/officeDocument/2006/relationships" xmlns:w14="http://schemas.microsoft.com/office/word/2010/wordml">
               <w:rPr>
@@ -13841,7 +14015,7 @@
                 <w:right w:val="none" w:sz="0" w:space="0" w:color="000000"/>
               </w:pBdr>
               <w:spacing w:after="0" w:before="0" w:line="240"/>
-              <w:ind w:firstLine="0" w:left="0" w:right="0"/>
+              <w:ind w:left="0" w:right="0" w:firstLine="0" w:firstLineChars="0"/>
             </w:pPr>
             <w:r xmlns:w="http://schemas.openxmlformats.org/wordprocessingml/2006/main" xmlns:wp="http://schemas.openxmlformats.org/drawingml/2006/wordprocessingDrawing" xmlns:r="http://schemas.openxmlformats.org/officeDocument/2006/relationships" xmlns:w14="http://schemas.microsoft.com/office/word/2010/wordml">
               <w:rPr>
@@ -13885,7 +14059,7 @@
                 <w:right w:val="none" w:sz="0" w:space="0" w:color="000000"/>
               </w:pBdr>
               <w:spacing w:after="0" w:before="0" w:line="240"/>
-              <w:ind w:firstLine="0" w:left="0" w:right="0"/>
+              <w:ind w:left="0" w:right="0" w:firstLine="0" w:firstLineChars="0"/>
             </w:pPr>
             <w:r xmlns:w="http://schemas.openxmlformats.org/wordprocessingml/2006/main" xmlns:wp="http://schemas.openxmlformats.org/drawingml/2006/wordprocessingDrawing" xmlns:r="http://schemas.openxmlformats.org/officeDocument/2006/relationships" xmlns:w14="http://schemas.microsoft.com/office/word/2010/wordml">
               <w:rPr>
@@ -13929,7 +14103,7 @@
                 <w:right w:val="none" w:sz="0" w:space="0" w:color="000000"/>
               </w:pBdr>
               <w:spacing w:after="0" w:before="0" w:line="240"/>
-              <w:ind w:firstLine="0" w:left="0" w:right="0"/>
+              <w:ind w:left="0" w:right="0" w:firstLine="0" w:firstLineChars="0"/>
             </w:pPr>
             <w:r xmlns:w="http://schemas.openxmlformats.org/wordprocessingml/2006/main" xmlns:wp="http://schemas.openxmlformats.org/drawingml/2006/wordprocessingDrawing" xmlns:r="http://schemas.openxmlformats.org/officeDocument/2006/relationships" xmlns:w14="http://schemas.microsoft.com/office/word/2010/wordml">
               <w:rPr>
@@ -13973,7 +14147,7 @@
                 <w:right w:val="none" w:sz="0" w:space="0" w:color="000000"/>
               </w:pBdr>
               <w:spacing w:after="0" w:before="0" w:line="240"/>
-              <w:ind w:firstLine="0" w:left="0" w:right="0"/>
+              <w:ind w:left="0" w:right="0" w:firstLine="0" w:firstLineChars="0"/>
             </w:pPr>
             <w:r xmlns:w="http://schemas.openxmlformats.org/wordprocessingml/2006/main" xmlns:wp="http://schemas.openxmlformats.org/drawingml/2006/wordprocessingDrawing" xmlns:r="http://schemas.openxmlformats.org/officeDocument/2006/relationships" xmlns:w14="http://schemas.microsoft.com/office/word/2010/wordml">
               <w:rPr>
@@ -14017,7 +14191,7 @@
                 <w:right w:val="none" w:sz="0" w:space="0" w:color="000000"/>
               </w:pBdr>
               <w:spacing w:after="0" w:before="0" w:line="240"/>
-              <w:ind w:firstLine="0" w:left="0" w:right="0"/>
+              <w:ind w:left="0" w:right="0" w:firstLine="0" w:firstLineChars="0"/>
             </w:pPr>
             <w:r xmlns:w="http://schemas.openxmlformats.org/wordprocessingml/2006/main" xmlns:wp="http://schemas.openxmlformats.org/drawingml/2006/wordprocessingDrawing" xmlns:r="http://schemas.openxmlformats.org/officeDocument/2006/relationships" xmlns:w14="http://schemas.microsoft.com/office/word/2010/wordml">
               <w:rPr>
@@ -14061,7 +14235,7 @@
                 <w:right w:val="none" w:sz="0" w:space="0" w:color="000000"/>
               </w:pBdr>
               <w:spacing w:after="0" w:before="0" w:line="240"/>
-              <w:ind w:firstLine="0" w:left="0" w:right="0"/>
+              <w:ind w:left="0" w:right="0" w:firstLine="0" w:firstLineChars="0"/>
             </w:pPr>
             <w:r xmlns:w="http://schemas.openxmlformats.org/wordprocessingml/2006/main" xmlns:wp="http://schemas.openxmlformats.org/drawingml/2006/wordprocessingDrawing" xmlns:r="http://schemas.openxmlformats.org/officeDocument/2006/relationships" xmlns:w14="http://schemas.microsoft.com/office/word/2010/wordml">
               <w:rPr>
@@ -14111,7 +14285,7 @@
                 <w:right w:val="none" w:sz="0" w:space="0" w:color="000000"/>
               </w:pBdr>
               <w:spacing w:after="0" w:before="0" w:line="240"/>
-              <w:ind w:firstLine="0" w:left="0" w:right="0"/>
+              <w:ind w:left="0" w:right="0" w:firstLine="0" w:firstLineChars="0"/>
             </w:pPr>
             <w:r xmlns:w="http://schemas.openxmlformats.org/wordprocessingml/2006/main" xmlns:wp="http://schemas.openxmlformats.org/drawingml/2006/wordprocessingDrawing" xmlns:r="http://schemas.openxmlformats.org/officeDocument/2006/relationships" xmlns:w14="http://schemas.microsoft.com/office/word/2010/wordml">
               <w:rPr>
@@ -14155,7 +14329,7 @@
                 <w:right w:val="none" w:sz="0" w:space="0" w:color="000000"/>
               </w:pBdr>
               <w:spacing w:after="0" w:before="0" w:line="240"/>
-              <w:ind w:firstLine="0" w:left="0" w:right="0"/>
+              <w:ind w:left="0" w:right="0" w:firstLine="0" w:firstLineChars="0"/>
             </w:pPr>
             <w:r xmlns:w="http://schemas.openxmlformats.org/wordprocessingml/2006/main" xmlns:wp="http://schemas.openxmlformats.org/drawingml/2006/wordprocessingDrawing" xmlns:r="http://schemas.openxmlformats.org/officeDocument/2006/relationships" xmlns:w14="http://schemas.microsoft.com/office/word/2010/wordml">
               <w:rPr>
@@ -14199,7 +14373,7 @@
                 <w:right w:val="none" w:sz="0" w:space="0" w:color="000000"/>
               </w:pBdr>
               <w:spacing w:after="0" w:before="0" w:line="240"/>
-              <w:ind w:firstLine="0" w:left="0" w:right="0"/>
+              <w:ind w:left="0" w:right="0" w:firstLine="0" w:firstLineChars="0"/>
             </w:pPr>
             <w:r xmlns:w="http://schemas.openxmlformats.org/wordprocessingml/2006/main" xmlns:wp="http://schemas.openxmlformats.org/drawingml/2006/wordprocessingDrawing" xmlns:r="http://schemas.openxmlformats.org/officeDocument/2006/relationships" xmlns:w14="http://schemas.microsoft.com/office/word/2010/wordml">
               <w:rPr>
@@ -14243,7 +14417,7 @@
                 <w:right w:val="none" w:sz="0" w:space="0" w:color="000000"/>
               </w:pBdr>
               <w:spacing w:after="0" w:before="0" w:line="240"/>
-              <w:ind w:firstLine="0" w:left="0" w:right="0"/>
+              <w:ind w:left="0" w:right="0" w:firstLine="0" w:firstLineChars="0"/>
             </w:pPr>
             <w:r xmlns:w="http://schemas.openxmlformats.org/wordprocessingml/2006/main" xmlns:wp="http://schemas.openxmlformats.org/drawingml/2006/wordprocessingDrawing" xmlns:r="http://schemas.openxmlformats.org/officeDocument/2006/relationships" xmlns:w14="http://schemas.microsoft.com/office/word/2010/wordml">
               <w:rPr>
@@ -14287,7 +14461,7 @@
                 <w:right w:val="none" w:sz="0" w:space="0" w:color="000000"/>
               </w:pBdr>
               <w:spacing w:after="0" w:before="0" w:line="240"/>
-              <w:ind w:firstLine="0" w:left="0" w:right="0"/>
+              <w:ind w:left="0" w:right="0" w:firstLine="0" w:firstLineChars="0"/>
             </w:pPr>
             <w:r xmlns:w="http://schemas.openxmlformats.org/wordprocessingml/2006/main" xmlns:wp="http://schemas.openxmlformats.org/drawingml/2006/wordprocessingDrawing" xmlns:r="http://schemas.openxmlformats.org/officeDocument/2006/relationships" xmlns:w14="http://schemas.microsoft.com/office/word/2010/wordml">
               <w:rPr>
@@ -14331,7 +14505,7 @@
                 <w:right w:val="none" w:sz="0" w:space="0" w:color="000000"/>
               </w:pBdr>
               <w:spacing w:after="0" w:before="0" w:line="240"/>
-              <w:ind w:firstLine="0" w:left="0" w:right="0"/>
+              <w:ind w:left="0" w:right="0" w:firstLine="0" w:firstLineChars="0"/>
             </w:pPr>
             <w:r xmlns:w="http://schemas.openxmlformats.org/wordprocessingml/2006/main" xmlns:wp="http://schemas.openxmlformats.org/drawingml/2006/wordprocessingDrawing" xmlns:r="http://schemas.openxmlformats.org/officeDocument/2006/relationships" xmlns:w14="http://schemas.microsoft.com/office/word/2010/wordml">
               <w:rPr>
@@ -14381,7 +14555,7 @@
                 <w:right w:val="none" w:sz="0" w:space="0" w:color="000000"/>
               </w:pBdr>
               <w:spacing w:after="0" w:before="0" w:line="240"/>
-              <w:ind w:firstLine="0" w:left="0" w:right="0"/>
+              <w:ind w:left="0" w:right="0" w:firstLine="0" w:firstLineChars="0"/>
             </w:pPr>
             <w:r xmlns:w="http://schemas.openxmlformats.org/wordprocessingml/2006/main" xmlns:wp="http://schemas.openxmlformats.org/drawingml/2006/wordprocessingDrawing" xmlns:r="http://schemas.openxmlformats.org/officeDocument/2006/relationships" xmlns:w14="http://schemas.microsoft.com/office/word/2010/wordml">
               <w:rPr>
@@ -14425,7 +14599,7 @@
                 <w:right w:val="none" w:sz="0" w:space="0" w:color="000000"/>
               </w:pBdr>
               <w:spacing w:after="0" w:before="0" w:line="240"/>
-              <w:ind w:firstLine="0" w:left="0" w:right="0"/>
+              <w:ind w:left="0" w:right="0" w:firstLine="0" w:firstLineChars="0"/>
             </w:pPr>
             <w:r xmlns:w="http://schemas.openxmlformats.org/wordprocessingml/2006/main" xmlns:wp="http://schemas.openxmlformats.org/drawingml/2006/wordprocessingDrawing" xmlns:r="http://schemas.openxmlformats.org/officeDocument/2006/relationships" xmlns:w14="http://schemas.microsoft.com/office/word/2010/wordml">
               <w:rPr>
@@ -14469,7 +14643,7 @@
                 <w:right w:val="none" w:sz="0" w:space="0" w:color="000000"/>
               </w:pBdr>
               <w:spacing w:after="0" w:before="0" w:line="240"/>
-              <w:ind w:firstLine="0" w:left="0" w:right="0"/>
+              <w:ind w:left="0" w:right="0" w:firstLine="0" w:firstLineChars="0"/>
             </w:pPr>
             <w:r xmlns:w="http://schemas.openxmlformats.org/wordprocessingml/2006/main" xmlns:wp="http://schemas.openxmlformats.org/drawingml/2006/wordprocessingDrawing" xmlns:r="http://schemas.openxmlformats.org/officeDocument/2006/relationships" xmlns:w14="http://schemas.microsoft.com/office/word/2010/wordml">
               <w:rPr>
@@ -14513,7 +14687,7 @@
                 <w:right w:val="none" w:sz="0" w:space="0" w:color="000000"/>
               </w:pBdr>
               <w:spacing w:after="0" w:before="0" w:line="240"/>
-              <w:ind w:firstLine="0" w:left="0" w:right="0"/>
+              <w:ind w:left="0" w:right="0" w:firstLine="0" w:firstLineChars="0"/>
             </w:pPr>
             <w:r xmlns:w="http://schemas.openxmlformats.org/wordprocessingml/2006/main" xmlns:wp="http://schemas.openxmlformats.org/drawingml/2006/wordprocessingDrawing" xmlns:r="http://schemas.openxmlformats.org/officeDocument/2006/relationships" xmlns:w14="http://schemas.microsoft.com/office/word/2010/wordml">
               <w:rPr>
@@ -14557,7 +14731,7 @@
                 <w:right w:val="none" w:sz="0" w:space="0" w:color="000000"/>
               </w:pBdr>
               <w:spacing w:after="0" w:before="0" w:line="240"/>
-              <w:ind w:firstLine="0" w:left="0" w:right="0"/>
+              <w:ind w:left="0" w:right="0" w:firstLine="0" w:firstLineChars="0"/>
             </w:pPr>
             <w:r xmlns:w="http://schemas.openxmlformats.org/wordprocessingml/2006/main" xmlns:wp="http://schemas.openxmlformats.org/drawingml/2006/wordprocessingDrawing" xmlns:r="http://schemas.openxmlformats.org/officeDocument/2006/relationships" xmlns:w14="http://schemas.microsoft.com/office/word/2010/wordml">
               <w:rPr>
@@ -14601,7 +14775,7 @@
                 <w:right w:val="none" w:sz="0" w:space="0" w:color="000000"/>
               </w:pBdr>
               <w:spacing w:after="0" w:before="0" w:line="240"/>
-              <w:ind w:firstLine="0" w:left="0" w:right="0"/>
+              <w:ind w:left="0" w:right="0" w:firstLine="0" w:firstLineChars="0"/>
             </w:pPr>
             <w:r xmlns:w="http://schemas.openxmlformats.org/wordprocessingml/2006/main" xmlns:wp="http://schemas.openxmlformats.org/drawingml/2006/wordprocessingDrawing" xmlns:r="http://schemas.openxmlformats.org/officeDocument/2006/relationships" xmlns:w14="http://schemas.microsoft.com/office/word/2010/wordml">
               <w:rPr>
@@ -14651,7 +14825,7 @@
                 <w:right w:val="none" w:sz="0" w:space="0" w:color="000000"/>
               </w:pBdr>
               <w:spacing w:after="0" w:before="0" w:line="240"/>
-              <w:ind w:firstLine="0" w:left="0" w:right="0"/>
+              <w:ind w:left="0" w:right="0" w:firstLine="0" w:firstLineChars="0"/>
             </w:pPr>
             <w:r xmlns:w="http://schemas.openxmlformats.org/wordprocessingml/2006/main" xmlns:wp="http://schemas.openxmlformats.org/drawingml/2006/wordprocessingDrawing" xmlns:r="http://schemas.openxmlformats.org/officeDocument/2006/relationships" xmlns:w14="http://schemas.microsoft.com/office/word/2010/wordml">
               <w:rPr>
@@ -14695,7 +14869,7 @@
                 <w:right w:val="none" w:sz="0" w:space="0" w:color="000000"/>
               </w:pBdr>
               <w:spacing w:after="0" w:before="0" w:line="240"/>
-              <w:ind w:firstLine="0" w:left="0" w:right="0"/>
+              <w:ind w:left="0" w:right="0" w:firstLine="0" w:firstLineChars="0"/>
             </w:pPr>
             <w:r xmlns:w="http://schemas.openxmlformats.org/wordprocessingml/2006/main" xmlns:wp="http://schemas.openxmlformats.org/drawingml/2006/wordprocessingDrawing" xmlns:r="http://schemas.openxmlformats.org/officeDocument/2006/relationships" xmlns:w14="http://schemas.microsoft.com/office/word/2010/wordml">
               <w:rPr>
@@ -14739,7 +14913,7 @@
                 <w:right w:val="none" w:sz="0" w:space="0" w:color="000000"/>
               </w:pBdr>
               <w:spacing w:after="0" w:before="0" w:line="240"/>
-              <w:ind w:firstLine="0" w:left="0" w:right="0"/>
+              <w:ind w:left="0" w:right="0" w:firstLine="0" w:firstLineChars="0"/>
             </w:pPr>
             <w:r xmlns:w="http://schemas.openxmlformats.org/wordprocessingml/2006/main" xmlns:wp="http://schemas.openxmlformats.org/drawingml/2006/wordprocessingDrawing" xmlns:r="http://schemas.openxmlformats.org/officeDocument/2006/relationships" xmlns:w14="http://schemas.microsoft.com/office/word/2010/wordml">
               <w:rPr>
@@ -14783,7 +14957,7 @@
                 <w:right w:val="none" w:sz="0" w:space="0" w:color="000000"/>
               </w:pBdr>
               <w:spacing w:after="0" w:before="0" w:line="240"/>
-              <w:ind w:firstLine="0" w:left="0" w:right="0"/>
+              <w:ind w:left="0" w:right="0" w:firstLine="0" w:firstLineChars="0"/>
             </w:pPr>
             <w:r xmlns:w="http://schemas.openxmlformats.org/wordprocessingml/2006/main" xmlns:wp="http://schemas.openxmlformats.org/drawingml/2006/wordprocessingDrawing" xmlns:r="http://schemas.openxmlformats.org/officeDocument/2006/relationships" xmlns:w14="http://schemas.microsoft.com/office/word/2010/wordml">
               <w:rPr>
@@ -14827,7 +15001,7 @@
                 <w:right w:val="none" w:sz="0" w:space="0" w:color="000000"/>
               </w:pBdr>
               <w:spacing w:after="0" w:before="0" w:line="240"/>
-              <w:ind w:firstLine="0" w:left="0" w:right="0"/>
+              <w:ind w:left="0" w:right="0" w:firstLine="0" w:firstLineChars="0"/>
             </w:pPr>
             <w:r xmlns:w="http://schemas.openxmlformats.org/wordprocessingml/2006/main" xmlns:wp="http://schemas.openxmlformats.org/drawingml/2006/wordprocessingDrawing" xmlns:r="http://schemas.openxmlformats.org/officeDocument/2006/relationships" xmlns:w14="http://schemas.microsoft.com/office/word/2010/wordml">
               <w:rPr>
@@ -14871,7 +15045,7 @@
                 <w:right w:val="none" w:sz="0" w:space="0" w:color="000000"/>
               </w:pBdr>
               <w:spacing w:after="0" w:before="0" w:line="240"/>
-              <w:ind w:firstLine="0" w:left="0" w:right="0"/>
+              <w:ind w:left="0" w:right="0" w:firstLine="0" w:firstLineChars="0"/>
             </w:pPr>
             <w:r xmlns:w="http://schemas.openxmlformats.org/wordprocessingml/2006/main" xmlns:wp="http://schemas.openxmlformats.org/drawingml/2006/wordprocessingDrawing" xmlns:r="http://schemas.openxmlformats.org/officeDocument/2006/relationships" xmlns:w14="http://schemas.microsoft.com/office/word/2010/wordml">
               <w:rPr>
@@ -14921,7 +15095,7 @@
                 <w:right w:val="none" w:sz="0" w:space="0" w:color="000000"/>
               </w:pBdr>
               <w:spacing w:after="0" w:before="0" w:line="240"/>
-              <w:ind w:firstLine="0" w:left="0" w:right="0"/>
+              <w:ind w:left="0" w:right="0" w:firstLine="0" w:firstLineChars="0"/>
             </w:pPr>
             <w:r xmlns:w="http://schemas.openxmlformats.org/wordprocessingml/2006/main" xmlns:wp="http://schemas.openxmlformats.org/drawingml/2006/wordprocessingDrawing" xmlns:r="http://schemas.openxmlformats.org/officeDocument/2006/relationships" xmlns:w14="http://schemas.microsoft.com/office/word/2010/wordml">
               <w:rPr>
@@ -14965,7 +15139,7 @@
                 <w:right w:val="none" w:sz="0" w:space="0" w:color="000000"/>
               </w:pBdr>
               <w:spacing w:after="0" w:before="0" w:line="240"/>
-              <w:ind w:firstLine="0" w:left="0" w:right="0"/>
+              <w:ind w:left="0" w:right="0" w:firstLine="0" w:firstLineChars="0"/>
             </w:pPr>
             <w:r xmlns:w="http://schemas.openxmlformats.org/wordprocessingml/2006/main" xmlns:wp="http://schemas.openxmlformats.org/drawingml/2006/wordprocessingDrawing" xmlns:r="http://schemas.openxmlformats.org/officeDocument/2006/relationships" xmlns:w14="http://schemas.microsoft.com/office/word/2010/wordml">
               <w:rPr>
@@ -15009,7 +15183,7 @@
                 <w:right w:val="none" w:sz="0" w:space="0" w:color="000000"/>
               </w:pBdr>
               <w:spacing w:after="0" w:before="0" w:line="240"/>
-              <w:ind w:firstLine="0" w:left="0" w:right="0"/>
+              <w:ind w:left="0" w:right="0" w:firstLine="0" w:firstLineChars="0"/>
             </w:pPr>
             <w:r xmlns:w="http://schemas.openxmlformats.org/wordprocessingml/2006/main" xmlns:wp="http://schemas.openxmlformats.org/drawingml/2006/wordprocessingDrawing" xmlns:r="http://schemas.openxmlformats.org/officeDocument/2006/relationships" xmlns:w14="http://schemas.microsoft.com/office/word/2010/wordml">
               <w:rPr>
@@ -15053,7 +15227,7 @@
                 <w:right w:val="none" w:sz="0" w:space="0" w:color="000000"/>
               </w:pBdr>
               <w:spacing w:after="0" w:before="0" w:line="240"/>
-              <w:ind w:firstLine="0" w:left="0" w:right="0"/>
+              <w:ind w:left="0" w:right="0" w:firstLine="0" w:firstLineChars="0"/>
             </w:pPr>
             <w:r xmlns:w="http://schemas.openxmlformats.org/wordprocessingml/2006/main" xmlns:wp="http://schemas.openxmlformats.org/drawingml/2006/wordprocessingDrawing" xmlns:r="http://schemas.openxmlformats.org/officeDocument/2006/relationships" xmlns:w14="http://schemas.microsoft.com/office/word/2010/wordml">
               <w:rPr>
@@ -15097,7 +15271,7 @@
                 <w:right w:val="none" w:sz="0" w:space="0" w:color="000000"/>
               </w:pBdr>
               <w:spacing w:after="0" w:before="0" w:line="240"/>
-              <w:ind w:firstLine="0" w:left="0" w:right="0"/>
+              <w:ind w:left="0" w:right="0" w:firstLine="0" w:firstLineChars="0"/>
             </w:pPr>
             <w:r xmlns:w="http://schemas.openxmlformats.org/wordprocessingml/2006/main" xmlns:wp="http://schemas.openxmlformats.org/drawingml/2006/wordprocessingDrawing" xmlns:r="http://schemas.openxmlformats.org/officeDocument/2006/relationships" xmlns:w14="http://schemas.microsoft.com/office/word/2010/wordml">
               <w:rPr>
@@ -15141,7 +15315,7 @@
                 <w:right w:val="none" w:sz="0" w:space="0" w:color="000000"/>
               </w:pBdr>
               <w:spacing w:after="0" w:before="0" w:line="240"/>
-              <w:ind w:firstLine="0" w:left="0" w:right="0"/>
+              <w:ind w:left="0" w:right="0" w:firstLine="0" w:firstLineChars="0"/>
             </w:pPr>
             <w:r xmlns:w="http://schemas.openxmlformats.org/wordprocessingml/2006/main" xmlns:wp="http://schemas.openxmlformats.org/drawingml/2006/wordprocessingDrawing" xmlns:r="http://schemas.openxmlformats.org/officeDocument/2006/relationships" xmlns:w14="http://schemas.microsoft.com/office/word/2010/wordml">
               <w:rPr>
@@ -15191,7 +15365,7 @@
                 <w:right w:val="none" w:sz="0" w:space="0" w:color="000000"/>
               </w:pBdr>
               <w:spacing w:after="0" w:before="0" w:line="240"/>
-              <w:ind w:firstLine="0" w:left="0" w:right="0"/>
+              <w:ind w:left="0" w:right="0" w:firstLine="0" w:firstLineChars="0"/>
             </w:pPr>
             <w:r xmlns:w="http://schemas.openxmlformats.org/wordprocessingml/2006/main" xmlns:wp="http://schemas.openxmlformats.org/drawingml/2006/wordprocessingDrawing" xmlns:r="http://schemas.openxmlformats.org/officeDocument/2006/relationships" xmlns:w14="http://schemas.microsoft.com/office/word/2010/wordml">
               <w:rPr>
@@ -15235,7 +15409,7 @@
                 <w:right w:val="none" w:sz="0" w:space="0" w:color="000000"/>
               </w:pBdr>
               <w:spacing w:after="0" w:before="0" w:line="240"/>
-              <w:ind w:firstLine="0" w:left="0" w:right="0"/>
+              <w:ind w:left="0" w:right="0" w:firstLine="0" w:firstLineChars="0"/>
             </w:pPr>
             <w:r xmlns:w="http://schemas.openxmlformats.org/wordprocessingml/2006/main" xmlns:wp="http://schemas.openxmlformats.org/drawingml/2006/wordprocessingDrawing" xmlns:r="http://schemas.openxmlformats.org/officeDocument/2006/relationships" xmlns:w14="http://schemas.microsoft.com/office/word/2010/wordml">
               <w:rPr>
@@ -15279,7 +15453,7 @@
                 <w:right w:val="none" w:sz="0" w:space="0" w:color="000000"/>
               </w:pBdr>
               <w:spacing w:after="0" w:before="0" w:line="240"/>
-              <w:ind w:firstLine="0" w:left="0" w:right="0"/>
+              <w:ind w:left="0" w:right="0" w:firstLine="0" w:firstLineChars="0"/>
             </w:pPr>
             <w:r xmlns:w="http://schemas.openxmlformats.org/wordprocessingml/2006/main" xmlns:wp="http://schemas.openxmlformats.org/drawingml/2006/wordprocessingDrawing" xmlns:r="http://schemas.openxmlformats.org/officeDocument/2006/relationships" xmlns:w14="http://schemas.microsoft.com/office/word/2010/wordml">
               <w:rPr>
@@ -15323,7 +15497,7 @@
                 <w:right w:val="none" w:sz="0" w:space="0" w:color="000000"/>
               </w:pBdr>
               <w:spacing w:after="0" w:before="0" w:line="240"/>
-              <w:ind w:firstLine="0" w:left="0" w:right="0"/>
+              <w:ind w:left="0" w:right="0" w:firstLine="0" w:firstLineChars="0"/>
             </w:pPr>
             <w:r xmlns:w="http://schemas.openxmlformats.org/wordprocessingml/2006/main" xmlns:wp="http://schemas.openxmlformats.org/drawingml/2006/wordprocessingDrawing" xmlns:r="http://schemas.openxmlformats.org/officeDocument/2006/relationships" xmlns:w14="http://schemas.microsoft.com/office/word/2010/wordml">
               <w:rPr>
@@ -15367,7 +15541,7 @@
                 <w:right w:val="none" w:sz="0" w:space="0" w:color="000000"/>
               </w:pBdr>
               <w:spacing w:after="0" w:before="0" w:line="240"/>
-              <w:ind w:firstLine="0" w:left="0" w:right="0"/>
+              <w:ind w:left="0" w:right="0" w:firstLine="0" w:firstLineChars="0"/>
             </w:pPr>
             <w:r xmlns:w="http://schemas.openxmlformats.org/wordprocessingml/2006/main" xmlns:wp="http://schemas.openxmlformats.org/drawingml/2006/wordprocessingDrawing" xmlns:r="http://schemas.openxmlformats.org/officeDocument/2006/relationships" xmlns:w14="http://schemas.microsoft.com/office/word/2010/wordml">
               <w:rPr>
@@ -15411,7 +15585,7 @@
                 <w:right w:val="none" w:sz="0" w:space="0" w:color="000000"/>
               </w:pBdr>
               <w:spacing w:after="0" w:before="0" w:line="240"/>
-              <w:ind w:firstLine="0" w:left="0" w:right="0"/>
+              <w:ind w:left="0" w:right="0" w:firstLine="0" w:firstLineChars="0"/>
             </w:pPr>
             <w:r xmlns:w="http://schemas.openxmlformats.org/wordprocessingml/2006/main" xmlns:wp="http://schemas.openxmlformats.org/drawingml/2006/wordprocessingDrawing" xmlns:r="http://schemas.openxmlformats.org/officeDocument/2006/relationships" xmlns:w14="http://schemas.microsoft.com/office/word/2010/wordml">
               <w:rPr>
@@ -15461,7 +15635,7 @@
                 <w:right w:val="none" w:sz="0" w:space="0" w:color="000000"/>
               </w:pBdr>
               <w:spacing w:after="0" w:before="0" w:line="240"/>
-              <w:ind w:firstLine="0" w:left="0" w:right="0"/>
+              <w:ind w:left="0" w:right="0" w:firstLine="0" w:firstLineChars="0"/>
             </w:pPr>
             <w:r xmlns:w="http://schemas.openxmlformats.org/wordprocessingml/2006/main" xmlns:wp="http://schemas.openxmlformats.org/drawingml/2006/wordprocessingDrawing" xmlns:r="http://schemas.openxmlformats.org/officeDocument/2006/relationships" xmlns:w14="http://schemas.microsoft.com/office/word/2010/wordml">
               <w:rPr>
@@ -15505,7 +15679,7 @@
                 <w:right w:val="none" w:sz="0" w:space="0" w:color="000000"/>
               </w:pBdr>
               <w:spacing w:after="0" w:before="0" w:line="240"/>
-              <w:ind w:firstLine="0" w:left="0" w:right="0"/>
+              <w:ind w:left="0" w:right="0" w:firstLine="0" w:firstLineChars="0"/>
             </w:pPr>
             <w:r xmlns:w="http://schemas.openxmlformats.org/wordprocessingml/2006/main" xmlns:wp="http://schemas.openxmlformats.org/drawingml/2006/wordprocessingDrawing" xmlns:r="http://schemas.openxmlformats.org/officeDocument/2006/relationships" xmlns:w14="http://schemas.microsoft.com/office/word/2010/wordml">
               <w:rPr>
@@ -15549,7 +15723,7 @@
                 <w:right w:val="none" w:sz="0" w:space="0" w:color="000000"/>
               </w:pBdr>
               <w:spacing w:after="0" w:before="0" w:line="240"/>
-              <w:ind w:firstLine="0" w:left="0" w:right="0"/>
+              <w:ind w:left="0" w:right="0" w:firstLine="0" w:firstLineChars="0"/>
             </w:pPr>
             <w:r xmlns:w="http://schemas.openxmlformats.org/wordprocessingml/2006/main" xmlns:wp="http://schemas.openxmlformats.org/drawingml/2006/wordprocessingDrawing" xmlns:r="http://schemas.openxmlformats.org/officeDocument/2006/relationships" xmlns:w14="http://schemas.microsoft.com/office/word/2010/wordml">
               <w:rPr>
@@ -15593,7 +15767,7 @@
                 <w:right w:val="none" w:sz="0" w:space="0" w:color="000000"/>
               </w:pBdr>
               <w:spacing w:after="0" w:before="0" w:line="240"/>
-              <w:ind w:firstLine="0" w:left="0" w:right="0"/>
+              <w:ind w:left="0" w:right="0" w:firstLine="0" w:firstLineChars="0"/>
             </w:pPr>
             <w:r xmlns:w="http://schemas.openxmlformats.org/wordprocessingml/2006/main" xmlns:wp="http://schemas.openxmlformats.org/drawingml/2006/wordprocessingDrawing" xmlns:r="http://schemas.openxmlformats.org/officeDocument/2006/relationships" xmlns:w14="http://schemas.microsoft.com/office/word/2010/wordml">
               <w:rPr>
@@ -15637,7 +15811,7 @@
                 <w:right w:val="none" w:sz="0" w:space="0" w:color="000000"/>
               </w:pBdr>
               <w:spacing w:after="0" w:before="0" w:line="240"/>
-              <w:ind w:firstLine="0" w:left="0" w:right="0"/>
+              <w:ind w:left="0" w:right="0" w:firstLine="0" w:firstLineChars="0"/>
             </w:pPr>
             <w:r xmlns:w="http://schemas.openxmlformats.org/wordprocessingml/2006/main" xmlns:wp="http://schemas.openxmlformats.org/drawingml/2006/wordprocessingDrawing" xmlns:r="http://schemas.openxmlformats.org/officeDocument/2006/relationships" xmlns:w14="http://schemas.microsoft.com/office/word/2010/wordml">
               <w:rPr>
@@ -15681,7 +15855,7 @@
                 <w:right w:val="none" w:sz="0" w:space="0" w:color="000000"/>
               </w:pBdr>
               <w:spacing w:after="0" w:before="0" w:line="240"/>
-              <w:ind w:firstLine="0" w:left="0" w:right="0"/>
+              <w:ind w:left="0" w:right="0" w:firstLine="0" w:firstLineChars="0"/>
             </w:pPr>
             <w:r xmlns:w="http://schemas.openxmlformats.org/wordprocessingml/2006/main" xmlns:wp="http://schemas.openxmlformats.org/drawingml/2006/wordprocessingDrawing" xmlns:r="http://schemas.openxmlformats.org/officeDocument/2006/relationships" xmlns:w14="http://schemas.microsoft.com/office/word/2010/wordml">
               <w:rPr>
@@ -15731,7 +15905,7 @@
                 <w:right w:val="none" w:sz="0" w:space="0" w:color="000000"/>
               </w:pBdr>
               <w:spacing w:after="0" w:before="0" w:line="240"/>
-              <w:ind w:firstLine="0" w:left="0" w:right="0"/>
+              <w:ind w:left="0" w:right="0" w:firstLine="0" w:firstLineChars="0"/>
             </w:pPr>
             <w:r xmlns:w="http://schemas.openxmlformats.org/wordprocessingml/2006/main" xmlns:wp="http://schemas.openxmlformats.org/drawingml/2006/wordprocessingDrawing" xmlns:r="http://schemas.openxmlformats.org/officeDocument/2006/relationships" xmlns:w14="http://schemas.microsoft.com/office/word/2010/wordml">
               <w:rPr>
@@ -15775,7 +15949,7 @@
                 <w:right w:val="none" w:sz="0" w:space="0" w:color="000000"/>
               </w:pBdr>
               <w:spacing w:after="0" w:before="0" w:line="240"/>
-              <w:ind w:firstLine="0" w:left="0" w:right="0"/>
+              <w:ind w:left="0" w:right="0" w:firstLine="0" w:firstLineChars="0"/>
             </w:pPr>
             <w:r xmlns:w="http://schemas.openxmlformats.org/wordprocessingml/2006/main" xmlns:wp="http://schemas.openxmlformats.org/drawingml/2006/wordprocessingDrawing" xmlns:r="http://schemas.openxmlformats.org/officeDocument/2006/relationships" xmlns:w14="http://schemas.microsoft.com/office/word/2010/wordml">
               <w:rPr>
@@ -15819,7 +15993,7 @@
                 <w:right w:val="none" w:sz="0" w:space="0" w:color="000000"/>
               </w:pBdr>
               <w:spacing w:after="0" w:before="0" w:line="240"/>
-              <w:ind w:firstLine="0" w:left="0" w:right="0"/>
+              <w:ind w:left="0" w:right="0" w:firstLine="0" w:firstLineChars="0"/>
             </w:pPr>
             <w:r xmlns:w="http://schemas.openxmlformats.org/wordprocessingml/2006/main" xmlns:wp="http://schemas.openxmlformats.org/drawingml/2006/wordprocessingDrawing" xmlns:r="http://schemas.openxmlformats.org/officeDocument/2006/relationships" xmlns:w14="http://schemas.microsoft.com/office/word/2010/wordml">
               <w:rPr>
@@ -15863,7 +16037,7 @@
                 <w:right w:val="none" w:sz="0" w:space="0" w:color="000000"/>
               </w:pBdr>
               <w:spacing w:after="0" w:before="0" w:line="240"/>
-              <w:ind w:firstLine="0" w:left="0" w:right="0"/>
+              <w:ind w:left="0" w:right="0" w:firstLine="0" w:firstLineChars="0"/>
             </w:pPr>
             <w:r xmlns:w="http://schemas.openxmlformats.org/wordprocessingml/2006/main" xmlns:wp="http://schemas.openxmlformats.org/drawingml/2006/wordprocessingDrawing" xmlns:r="http://schemas.openxmlformats.org/officeDocument/2006/relationships" xmlns:w14="http://schemas.microsoft.com/office/word/2010/wordml">
               <w:rPr>
@@ -15907,7 +16081,7 @@
                 <w:right w:val="none" w:sz="0" w:space="0" w:color="000000"/>
               </w:pBdr>
               <w:spacing w:after="0" w:before="0" w:line="240"/>
-              <w:ind w:firstLine="0" w:left="0" w:right="0"/>
+              <w:ind w:left="0" w:right="0" w:firstLine="0" w:firstLineChars="0"/>
             </w:pPr>
             <w:r xmlns:w="http://schemas.openxmlformats.org/wordprocessingml/2006/main" xmlns:wp="http://schemas.openxmlformats.org/drawingml/2006/wordprocessingDrawing" xmlns:r="http://schemas.openxmlformats.org/officeDocument/2006/relationships" xmlns:w14="http://schemas.microsoft.com/office/word/2010/wordml">
               <w:rPr>
@@ -15951,7 +16125,7 @@
                 <w:right w:val="none" w:sz="0" w:space="0" w:color="000000"/>
               </w:pBdr>
               <w:spacing w:after="0" w:before="0" w:line="240"/>
-              <w:ind w:firstLine="0" w:left="0" w:right="0"/>
+              <w:ind w:left="0" w:right="0" w:firstLine="0" w:firstLineChars="0"/>
             </w:pPr>
             <w:r xmlns:w="http://schemas.openxmlformats.org/wordprocessingml/2006/main" xmlns:wp="http://schemas.openxmlformats.org/drawingml/2006/wordprocessingDrawing" xmlns:r="http://schemas.openxmlformats.org/officeDocument/2006/relationships" xmlns:w14="http://schemas.microsoft.com/office/word/2010/wordml">
               <w:rPr>
@@ -16001,7 +16175,7 @@
                 <w:right w:val="none" w:sz="0" w:space="0" w:color="000000"/>
               </w:pBdr>
               <w:spacing w:after="0" w:before="0" w:line="240"/>
-              <w:ind w:firstLine="0" w:left="0" w:right="0"/>
+              <w:ind w:left="0" w:right="0" w:firstLine="0" w:firstLineChars="0"/>
             </w:pPr>
             <w:r xmlns:w="http://schemas.openxmlformats.org/wordprocessingml/2006/main" xmlns:wp="http://schemas.openxmlformats.org/drawingml/2006/wordprocessingDrawing" xmlns:r="http://schemas.openxmlformats.org/officeDocument/2006/relationships" xmlns:w14="http://schemas.microsoft.com/office/word/2010/wordml">
               <w:rPr>
@@ -16045,7 +16219,7 @@
                 <w:right w:val="none" w:sz="0" w:space="0" w:color="000000"/>
               </w:pBdr>
               <w:spacing w:after="0" w:before="0" w:line="240"/>
-              <w:ind w:firstLine="0" w:left="0" w:right="0"/>
+              <w:ind w:left="0" w:right="0" w:firstLine="0" w:firstLineChars="0"/>
             </w:pPr>
             <w:r xmlns:w="http://schemas.openxmlformats.org/wordprocessingml/2006/main" xmlns:wp="http://schemas.openxmlformats.org/drawingml/2006/wordprocessingDrawing" xmlns:r="http://schemas.openxmlformats.org/officeDocument/2006/relationships" xmlns:w14="http://schemas.microsoft.com/office/word/2010/wordml">
               <w:rPr>
@@ -16089,7 +16263,7 @@
                 <w:right w:val="none" w:sz="0" w:space="0" w:color="000000"/>
               </w:pBdr>
               <w:spacing w:after="0" w:before="0" w:line="240"/>
-              <w:ind w:firstLine="0" w:left="0" w:right="0"/>
+              <w:ind w:left="0" w:right="0" w:firstLine="0" w:firstLineChars="0"/>
             </w:pPr>
             <w:r xmlns:w="http://schemas.openxmlformats.org/wordprocessingml/2006/main" xmlns:wp="http://schemas.openxmlformats.org/drawingml/2006/wordprocessingDrawing" xmlns:r="http://schemas.openxmlformats.org/officeDocument/2006/relationships" xmlns:w14="http://schemas.microsoft.com/office/word/2010/wordml">
               <w:rPr>
@@ -16133,7 +16307,7 @@
                 <w:right w:val="none" w:sz="0" w:space="0" w:color="000000"/>
               </w:pBdr>
               <w:spacing w:after="0" w:before="0" w:line="240"/>
-              <w:ind w:firstLine="0" w:left="0" w:right="0"/>
+              <w:ind w:left="0" w:right="0" w:firstLine="0" w:firstLineChars="0"/>
             </w:pPr>
             <w:r xmlns:w="http://schemas.openxmlformats.org/wordprocessingml/2006/main" xmlns:wp="http://schemas.openxmlformats.org/drawingml/2006/wordprocessingDrawing" xmlns:r="http://schemas.openxmlformats.org/officeDocument/2006/relationships" xmlns:w14="http://schemas.microsoft.com/office/word/2010/wordml">
               <w:rPr>
@@ -16177,7 +16351,7 @@
                 <w:right w:val="none" w:sz="0" w:space="0" w:color="000000"/>
               </w:pBdr>
               <w:spacing w:after="0" w:before="0" w:line="240"/>
-              <w:ind w:firstLine="0" w:left="0" w:right="0"/>
+              <w:ind w:left="0" w:right="0" w:firstLine="0" w:firstLineChars="0"/>
             </w:pPr>
             <w:r xmlns:w="http://schemas.openxmlformats.org/wordprocessingml/2006/main" xmlns:wp="http://schemas.openxmlformats.org/drawingml/2006/wordprocessingDrawing" xmlns:r="http://schemas.openxmlformats.org/officeDocument/2006/relationships" xmlns:w14="http://schemas.microsoft.com/office/word/2010/wordml">
               <w:rPr>
@@ -16221,7 +16395,7 @@
                 <w:right w:val="none" w:sz="0" w:space="0" w:color="000000"/>
               </w:pBdr>
               <w:spacing w:after="0" w:before="0" w:line="240"/>
-              <w:ind w:firstLine="0" w:left="0" w:right="0"/>
+              <w:ind w:left="0" w:right="0" w:firstLine="0" w:firstLineChars="0"/>
             </w:pPr>
             <w:r xmlns:w="http://schemas.openxmlformats.org/wordprocessingml/2006/main" xmlns:wp="http://schemas.openxmlformats.org/drawingml/2006/wordprocessingDrawing" xmlns:r="http://schemas.openxmlformats.org/officeDocument/2006/relationships" xmlns:w14="http://schemas.microsoft.com/office/word/2010/wordml">
               <w:rPr>
@@ -16271,7 +16445,7 @@
                 <w:right w:val="none" w:sz="0" w:space="0" w:color="000000"/>
               </w:pBdr>
               <w:spacing w:after="0" w:before="0" w:line="240"/>
-              <w:ind w:firstLine="0" w:left="0" w:right="0"/>
+              <w:ind w:left="0" w:right="0" w:firstLine="0" w:firstLineChars="0"/>
             </w:pPr>
             <w:r xmlns:w="http://schemas.openxmlformats.org/wordprocessingml/2006/main" xmlns:wp="http://schemas.openxmlformats.org/drawingml/2006/wordprocessingDrawing" xmlns:r="http://schemas.openxmlformats.org/officeDocument/2006/relationships" xmlns:w14="http://schemas.microsoft.com/office/word/2010/wordml">
               <w:rPr>
@@ -16315,7 +16489,7 @@
                 <w:right w:val="none" w:sz="0" w:space="0" w:color="000000"/>
               </w:pBdr>
               <w:spacing w:after="0" w:before="0" w:line="240"/>
-              <w:ind w:firstLine="0" w:left="0" w:right="0"/>
+              <w:ind w:left="0" w:right="0" w:firstLine="0" w:firstLineChars="0"/>
             </w:pPr>
             <w:r xmlns:w="http://schemas.openxmlformats.org/wordprocessingml/2006/main" xmlns:wp="http://schemas.openxmlformats.org/drawingml/2006/wordprocessingDrawing" xmlns:r="http://schemas.openxmlformats.org/officeDocument/2006/relationships" xmlns:w14="http://schemas.microsoft.com/office/word/2010/wordml">
               <w:rPr>
@@ -16359,7 +16533,7 @@
                 <w:right w:val="none" w:sz="0" w:space="0" w:color="000000"/>
               </w:pBdr>
               <w:spacing w:after="0" w:before="0" w:line="240"/>
-              <w:ind w:firstLine="0" w:left="0" w:right="0"/>
+              <w:ind w:left="0" w:right="0" w:firstLine="0" w:firstLineChars="0"/>
             </w:pPr>
             <w:r xmlns:w="http://schemas.openxmlformats.org/wordprocessingml/2006/main" xmlns:wp="http://schemas.openxmlformats.org/drawingml/2006/wordprocessingDrawing" xmlns:r="http://schemas.openxmlformats.org/officeDocument/2006/relationships" xmlns:w14="http://schemas.microsoft.com/office/word/2010/wordml">
               <w:rPr>
@@ -16403,7 +16577,7 @@
                 <w:right w:val="none" w:sz="0" w:space="0" w:color="000000"/>
               </w:pBdr>
               <w:spacing w:after="0" w:before="0" w:line="240"/>
-              <w:ind w:firstLine="0" w:left="0" w:right="0"/>
+              <w:ind w:left="0" w:right="0" w:firstLine="0" w:firstLineChars="0"/>
             </w:pPr>
             <w:r xmlns:w="http://schemas.openxmlformats.org/wordprocessingml/2006/main" xmlns:wp="http://schemas.openxmlformats.org/drawingml/2006/wordprocessingDrawing" xmlns:r="http://schemas.openxmlformats.org/officeDocument/2006/relationships" xmlns:w14="http://schemas.microsoft.com/office/word/2010/wordml">
               <w:rPr>
@@ -16447,7 +16621,7 @@
                 <w:right w:val="none" w:sz="0" w:space="0" w:color="000000"/>
               </w:pBdr>
               <w:spacing w:after="0" w:before="0" w:line="240"/>
-              <w:ind w:firstLine="0" w:left="0" w:right="0"/>
+              <w:ind w:left="0" w:right="0" w:firstLine="0" w:firstLineChars="0"/>
             </w:pPr>
             <w:r xmlns:w="http://schemas.openxmlformats.org/wordprocessingml/2006/main" xmlns:wp="http://schemas.openxmlformats.org/drawingml/2006/wordprocessingDrawing" xmlns:r="http://schemas.openxmlformats.org/officeDocument/2006/relationships" xmlns:w14="http://schemas.microsoft.com/office/word/2010/wordml">
               <w:rPr>
@@ -16491,7 +16665,7 @@
                 <w:right w:val="none" w:sz="0" w:space="0" w:color="000000"/>
               </w:pBdr>
               <w:spacing w:after="0" w:before="0" w:line="240"/>
-              <w:ind w:firstLine="0" w:left="0" w:right="0"/>
+              <w:ind w:left="0" w:right="0" w:firstLine="0" w:firstLineChars="0"/>
             </w:pPr>
             <w:r xmlns:w="http://schemas.openxmlformats.org/wordprocessingml/2006/main" xmlns:wp="http://schemas.openxmlformats.org/drawingml/2006/wordprocessingDrawing" xmlns:r="http://schemas.openxmlformats.org/officeDocument/2006/relationships" xmlns:w14="http://schemas.microsoft.com/office/word/2010/wordml">
               <w:rPr>
@@ -16541,7 +16715,7 @@
                 <w:right w:val="none" w:sz="0" w:space="0" w:color="000000"/>
               </w:pBdr>
               <w:spacing w:after="0" w:before="0" w:line="240"/>
-              <w:ind w:firstLine="0" w:left="0" w:right="0"/>
+              <w:ind w:left="0" w:right="0" w:firstLine="0" w:firstLineChars="0"/>
             </w:pPr>
             <w:r xmlns:w="http://schemas.openxmlformats.org/wordprocessingml/2006/main" xmlns:wp="http://schemas.openxmlformats.org/drawingml/2006/wordprocessingDrawing" xmlns:r="http://schemas.openxmlformats.org/officeDocument/2006/relationships" xmlns:w14="http://schemas.microsoft.com/office/word/2010/wordml">
               <w:rPr>
@@ -16585,7 +16759,7 @@
                 <w:right w:val="none" w:sz="0" w:space="0" w:color="000000"/>
               </w:pBdr>
               <w:spacing w:after="0" w:before="0" w:line="240"/>
-              <w:ind w:firstLine="0" w:left="0" w:right="0"/>
+              <w:ind w:left="0" w:right="0" w:firstLine="0" w:firstLineChars="0"/>
             </w:pPr>
             <w:r xmlns:w="http://schemas.openxmlformats.org/wordprocessingml/2006/main" xmlns:wp="http://schemas.openxmlformats.org/drawingml/2006/wordprocessingDrawing" xmlns:r="http://schemas.openxmlformats.org/officeDocument/2006/relationships" xmlns:w14="http://schemas.microsoft.com/office/word/2010/wordml">
               <w:rPr>
@@ -16629,7 +16803,7 @@
                 <w:right w:val="none" w:sz="0" w:space="0" w:color="000000"/>
               </w:pBdr>
               <w:spacing w:after="0" w:before="0" w:line="240"/>
-              <w:ind w:firstLine="0" w:left="0" w:right="0"/>
+              <w:ind w:left="0" w:right="0" w:firstLine="0" w:firstLineChars="0"/>
             </w:pPr>
             <w:r xmlns:w="http://schemas.openxmlformats.org/wordprocessingml/2006/main" xmlns:wp="http://schemas.openxmlformats.org/drawingml/2006/wordprocessingDrawing" xmlns:r="http://schemas.openxmlformats.org/officeDocument/2006/relationships" xmlns:w14="http://schemas.microsoft.com/office/word/2010/wordml">
               <w:rPr>
@@ -16673,7 +16847,7 @@
                 <w:right w:val="none" w:sz="0" w:space="0" w:color="000000"/>
               </w:pBdr>
               <w:spacing w:after="0" w:before="0" w:line="240"/>
-              <w:ind w:firstLine="0" w:left="0" w:right="0"/>
+              <w:ind w:left="0" w:right="0" w:firstLine="0" w:firstLineChars="0"/>
             </w:pPr>
             <w:r xmlns:w="http://schemas.openxmlformats.org/wordprocessingml/2006/main" xmlns:wp="http://schemas.openxmlformats.org/drawingml/2006/wordprocessingDrawing" xmlns:r="http://schemas.openxmlformats.org/officeDocument/2006/relationships" xmlns:w14="http://schemas.microsoft.com/office/word/2010/wordml">
               <w:rPr>
@@ -16717,7 +16891,7 @@
                 <w:right w:val="none" w:sz="0" w:space="0" w:color="000000"/>
               </w:pBdr>
               <w:spacing w:after="0" w:before="0" w:line="240"/>
-              <w:ind w:firstLine="0" w:left="0" w:right="0"/>
+              <w:ind w:left="0" w:right="0" w:firstLine="0" w:firstLineChars="0"/>
             </w:pPr>
             <w:r xmlns:w="http://schemas.openxmlformats.org/wordprocessingml/2006/main" xmlns:wp="http://schemas.openxmlformats.org/drawingml/2006/wordprocessingDrawing" xmlns:r="http://schemas.openxmlformats.org/officeDocument/2006/relationships" xmlns:w14="http://schemas.microsoft.com/office/word/2010/wordml">
               <w:rPr>
@@ -16761,7 +16935,7 @@
                 <w:right w:val="none" w:sz="0" w:space="0" w:color="000000"/>
               </w:pBdr>
               <w:spacing w:after="0" w:before="0" w:line="240"/>
-              <w:ind w:firstLine="0" w:left="0" w:right="0"/>
+              <w:ind w:left="0" w:right="0" w:firstLine="0" w:firstLineChars="0"/>
             </w:pPr>
             <w:r xmlns:w="http://schemas.openxmlformats.org/wordprocessingml/2006/main" xmlns:wp="http://schemas.openxmlformats.org/drawingml/2006/wordprocessingDrawing" xmlns:r="http://schemas.openxmlformats.org/officeDocument/2006/relationships" xmlns:w14="http://schemas.microsoft.com/office/word/2010/wordml">
               <w:rPr>
@@ -16811,7 +16985,7 @@
                 <w:right w:val="none" w:sz="0" w:space="0" w:color="000000"/>
               </w:pBdr>
               <w:spacing w:after="0" w:before="0" w:line="240"/>
-              <w:ind w:firstLine="0" w:left="0" w:right="0"/>
+              <w:ind w:left="0" w:right="0" w:firstLine="0" w:firstLineChars="0"/>
             </w:pPr>
             <w:r xmlns:w="http://schemas.openxmlformats.org/wordprocessingml/2006/main" xmlns:wp="http://schemas.openxmlformats.org/drawingml/2006/wordprocessingDrawing" xmlns:r="http://schemas.openxmlformats.org/officeDocument/2006/relationships" xmlns:w14="http://schemas.microsoft.com/office/word/2010/wordml">
               <w:rPr>
@@ -16855,7 +17029,7 @@
                 <w:right w:val="none" w:sz="0" w:space="0" w:color="000000"/>
               </w:pBdr>
               <w:spacing w:after="0" w:before="0" w:line="240"/>
-              <w:ind w:firstLine="0" w:left="0" w:right="0"/>
+              <w:ind w:left="0" w:right="0" w:firstLine="0" w:firstLineChars="0"/>
             </w:pPr>
             <w:r xmlns:w="http://schemas.openxmlformats.org/wordprocessingml/2006/main" xmlns:wp="http://schemas.openxmlformats.org/drawingml/2006/wordprocessingDrawing" xmlns:r="http://schemas.openxmlformats.org/officeDocument/2006/relationships" xmlns:w14="http://schemas.microsoft.com/office/word/2010/wordml">
               <w:rPr>
@@ -16899,7 +17073,7 @@
                 <w:right w:val="none" w:sz="0" w:space="0" w:color="000000"/>
               </w:pBdr>
               <w:spacing w:after="0" w:before="0" w:line="240"/>
-              <w:ind w:firstLine="0" w:left="0" w:right="0"/>
+              <w:ind w:left="0" w:right="0" w:firstLine="0" w:firstLineChars="0"/>
             </w:pPr>
             <w:r xmlns:w="http://schemas.openxmlformats.org/wordprocessingml/2006/main" xmlns:wp="http://schemas.openxmlformats.org/drawingml/2006/wordprocessingDrawing" xmlns:r="http://schemas.openxmlformats.org/officeDocument/2006/relationships" xmlns:w14="http://schemas.microsoft.com/office/word/2010/wordml">
               <w:rPr>
@@ -16943,7 +17117,7 @@
                 <w:right w:val="none" w:sz="0" w:space="0" w:color="000000"/>
               </w:pBdr>
               <w:spacing w:after="0" w:before="0" w:line="240"/>
-              <w:ind w:firstLine="0" w:left="0" w:right="0"/>
+              <w:ind w:left="0" w:right="0" w:firstLine="0" w:firstLineChars="0"/>
             </w:pPr>
             <w:r xmlns:w="http://schemas.openxmlformats.org/wordprocessingml/2006/main" xmlns:wp="http://schemas.openxmlformats.org/drawingml/2006/wordprocessingDrawing" xmlns:r="http://schemas.openxmlformats.org/officeDocument/2006/relationships" xmlns:w14="http://schemas.microsoft.com/office/word/2010/wordml">
               <w:rPr>
@@ -16987,7 +17161,7 @@
                 <w:right w:val="none" w:sz="0" w:space="0" w:color="000000"/>
               </w:pBdr>
               <w:spacing w:after="0" w:before="0" w:line="240"/>
-              <w:ind w:firstLine="0" w:left="0" w:right="0"/>
+              <w:ind w:left="0" w:right="0" w:firstLine="0" w:firstLineChars="0"/>
             </w:pPr>
             <w:r xmlns:w="http://schemas.openxmlformats.org/wordprocessingml/2006/main" xmlns:wp="http://schemas.openxmlformats.org/drawingml/2006/wordprocessingDrawing" xmlns:r="http://schemas.openxmlformats.org/officeDocument/2006/relationships" xmlns:w14="http://schemas.microsoft.com/office/word/2010/wordml">
               <w:rPr>
@@ -17031,7 +17205,7 @@
                 <w:right w:val="none" w:sz="0" w:space="0" w:color="000000"/>
               </w:pBdr>
               <w:spacing w:after="0" w:before="0" w:line="240"/>
-              <w:ind w:firstLine="0" w:left="0" w:right="0"/>
+              <w:ind w:left="0" w:right="0" w:firstLine="0" w:firstLineChars="0"/>
             </w:pPr>
             <w:r xmlns:w="http://schemas.openxmlformats.org/wordprocessingml/2006/main" xmlns:wp="http://schemas.openxmlformats.org/drawingml/2006/wordprocessingDrawing" xmlns:r="http://schemas.openxmlformats.org/officeDocument/2006/relationships" xmlns:w14="http://schemas.microsoft.com/office/word/2010/wordml">
               <w:rPr>
@@ -17128,8 +17302,8 @@
         <w:t xml:space="preserve">function can be used to create a complete report that combines outputs from the individual functions. The summarized report can then be submitted to an appropriate regulatory agency for review to ensure that any submitted datasets fulfill appropriate data quality objectives.</w:t>
       </w:r>
     </w:p>
-    <w:bookmarkEnd w:id="51"/>
-    <w:bookmarkStart w:id="69" w:name="analysis"/>
+    <w:bookmarkEnd w:id="57"/>
+    <w:bookmarkStart w:id="75" w:name="analysis"/>
     <w:p>
       <w:pPr>
         <w:pStyle w:val="Heading2"/>
@@ -17359,7 +17533,7 @@
       <w:tr>
         <w:tc>
           <w:tcPr/>
-          <w:bookmarkStart w:id="55" w:name="fig-season"/>
+          <w:bookmarkStart w:id="61" w:name="fig-season"/>
           <w:p>
             <w:pPr>
               <w:pStyle w:val="Figure"/>
@@ -17370,12 +17544,12 @@
                 <wp:inline>
                   <wp:extent cx="5943600" cy="2971800"/>
                   <wp:effectExtent b="0" l="0" r="0" t="0"/>
-                  <wp:docPr descr="" title="" id="53" name="Picture"/>
+                  <wp:docPr descr="" title="" id="59" name="Picture"/>
                   <a:graphic>
                     <a:graphicData uri="http://schemas.openxmlformats.org/drawingml/2006/picture">
                       <pic:pic>
                         <pic:nvPicPr>
-                          <pic:cNvPr descr="images/fig-season-1.svg" id="54" name="Picture"/>
+                          <pic:cNvPr descr="images/fig-season-1.svg" id="60" name="Picture"/>
                           <pic:cNvPicPr>
                             <a:picLocks noChangeArrowheads="1" noChangeAspect="1"/>
                           </pic:cNvPicPr>
@@ -17387,7 +17561,7 @@
                                 <a14:useLocalDpi xmlns:a14="http://schemas.microsoft.com/office/drawing/2010/main" val="0"/>
                               </a:ext>
                               <a:ext uri="{96DAC541-7B7A-43D3-8B79-37D633B846F1}">
-                                <asvg:svgBlip xmlns:asvg="http://schemas.microsoft.com/office/drawing/2016/SVG/main" r:embed="rId52"/>
+                                <asvg:svgBlip xmlns:asvg="http://schemas.microsoft.com/office/drawing/2016/SVG/main" r:embed="rId58"/>
                               </a:ext>
                             </a:extLst>
                           </a:blip>
@@ -17445,7 +17619,7 @@
               <w:t xml:space="preserve">function.</w:t>
             </w:r>
           </w:p>
-          <w:bookmarkEnd w:id="55"/>
+          <w:bookmarkEnd w:id="61"/>
         </w:tc>
       </w:tr>
     </w:tbl>
@@ -17532,7 +17706,7 @@
         <w:t xml:space="preserve">thresh = "none"</w:t>
       </w:r>
       <w:r>
-        <w:t xml:space="preserve">) or user-specific thresholds can de added using additional</w:t>
+        <w:t xml:space="preserve">) or user-specific thresholds can be added using additional</w:t>
       </w:r>
       <w:r>
         <w:t xml:space="preserve"> </w:t>
@@ -17873,7 +18047,7 @@
       <w:tr>
         <w:tc>
           <w:tcPr/>
-          <w:bookmarkStart w:id="59" w:name="fig-date"/>
+          <w:bookmarkStart w:id="65" w:name="fig-date"/>
           <w:p>
             <w:pPr>
               <w:pStyle w:val="Figure"/>
@@ -17884,12 +18058,12 @@
                 <wp:inline>
                   <wp:extent cx="5943600" cy="2971800"/>
                   <wp:effectExtent b="0" l="0" r="0" t="0"/>
-                  <wp:docPr descr="" title="" id="57" name="Picture"/>
+                  <wp:docPr descr="" title="" id="63" name="Picture"/>
                   <a:graphic>
                     <a:graphicData uri="http://schemas.openxmlformats.org/drawingml/2006/picture">
                       <pic:pic>
                         <pic:nvPicPr>
-                          <pic:cNvPr descr="images/fig-date-1.svg" id="58" name="Picture"/>
+                          <pic:cNvPr descr="images/fig-date-1.svg" id="64" name="Picture"/>
                           <pic:cNvPicPr>
                             <a:picLocks noChangeArrowheads="1" noChangeAspect="1"/>
                           </pic:cNvPicPr>
@@ -17901,7 +18075,7 @@
                                 <a14:useLocalDpi xmlns:a14="http://schemas.microsoft.com/office/drawing/2010/main" val="0"/>
                               </a:ext>
                               <a:ext uri="{96DAC541-7B7A-43D3-8B79-37D633B846F1}">
-                                <asvg:svgBlip xmlns:asvg="http://schemas.microsoft.com/office/drawing/2016/SVG/main" r:embed="rId56"/>
+                                <asvg:svgBlip xmlns:asvg="http://schemas.microsoft.com/office/drawing/2016/SVG/main" r:embed="rId62"/>
                               </a:ext>
                             </a:extLst>
                           </a:blip>
@@ -17959,7 +18133,7 @@
               <w:t xml:space="preserve">function.</w:t>
             </w:r>
           </w:p>
-          <w:bookmarkEnd w:id="59"/>
+          <w:bookmarkEnd w:id="65"/>
         </w:tc>
       </w:tr>
     </w:tbl>
@@ -18341,7 +18515,7 @@
       <w:tr>
         <w:tc>
           <w:tcPr/>
-          <w:bookmarkStart w:id="63" w:name="fig-site"/>
+          <w:bookmarkStart w:id="69" w:name="fig-site"/>
           <w:p>
             <w:pPr>
               <w:pStyle w:val="Figure"/>
@@ -18352,12 +18526,12 @@
                 <wp:inline>
                   <wp:extent cx="5943600" cy="2971800"/>
                   <wp:effectExtent b="0" l="0" r="0" t="0"/>
-                  <wp:docPr descr="" title="" id="61" name="Picture"/>
+                  <wp:docPr descr="" title="" id="67" name="Picture"/>
                   <a:graphic>
                     <a:graphicData uri="http://schemas.openxmlformats.org/drawingml/2006/picture">
                       <pic:pic>
                         <pic:nvPicPr>
-                          <pic:cNvPr descr="images/fig-site-1.svg" id="62" name="Picture"/>
+                          <pic:cNvPr descr="images/fig-site-1.svg" id="68" name="Picture"/>
                           <pic:cNvPicPr>
                             <a:picLocks noChangeArrowheads="1" noChangeAspect="1"/>
                           </pic:cNvPicPr>
@@ -18369,7 +18543,7 @@
                                 <a14:useLocalDpi xmlns:a14="http://schemas.microsoft.com/office/drawing/2010/main" val="0"/>
                               </a:ext>
                               <a:ext uri="{96DAC541-7B7A-43D3-8B79-37D633B846F1}">
-                                <asvg:svgBlip xmlns:asvg="http://schemas.microsoft.com/office/drawing/2016/SVG/main" r:embed="rId60"/>
+                                <asvg:svgBlip xmlns:asvg="http://schemas.microsoft.com/office/drawing/2016/SVG/main" r:embed="rId66"/>
                               </a:ext>
                             </a:extLst>
                           </a:blip>
@@ -18427,7 +18601,7 @@
               <w:t xml:space="preserve">function.</w:t>
             </w:r>
           </w:p>
-          <w:bookmarkEnd w:id="63"/>
+          <w:bookmarkEnd w:id="69"/>
         </w:tc>
       </w:tr>
     </w:tbl>
@@ -18484,7 +18658,7 @@
         <w:t xml:space="preserve"> </w:t>
       </w:r>
       <w:r>
-        <w:t xml:space="preserve">[20]</w:t>
+        <w:t xml:space="preserve">[22]</w:t>
       </w:r>
       <w:r>
         <w:t xml:space="preserve">. NHD data were included to provide more specific information on hydrologic features of interest because of insufficient detail provided by standard basemaps. These datasets are available from an external source and clipped to an approximate bounding box for the selected stations. Currently, only flowlines and waterbodies that intersect Massachusetts are included, although examples are provided in a package</w:t>
@@ -18492,7 +18666,7 @@
       <w:r>
         <w:t xml:space="preserve"> </w:t>
       </w:r>
-      <w:hyperlink r:id="rId64">
+      <w:hyperlink r:id="rId70">
         <w:r>
           <w:rPr>
             <w:rStyle w:val="Hyperlink"/>
@@ -18622,7 +18796,7 @@
       <w:tr>
         <w:tc>
           <w:tcPr/>
-          <w:bookmarkStart w:id="68" w:name="fig-map"/>
+          <w:bookmarkStart w:id="74" w:name="fig-map"/>
           <w:p>
             <w:pPr>
               <w:pStyle w:val="Figure"/>
@@ -18633,12 +18807,12 @@
                 <wp:inline>
                   <wp:extent cx="4572000" cy="4572000"/>
                   <wp:effectExtent b="0" l="0" r="0" t="0"/>
-                  <wp:docPr descr="" title="" id="66" name="Picture"/>
+                  <wp:docPr descr="" title="" id="72" name="Picture"/>
                   <a:graphic>
                     <a:graphicData uri="http://schemas.openxmlformats.org/drawingml/2006/picture">
                       <pic:pic>
                         <pic:nvPicPr>
-                          <pic:cNvPr descr="images/fig-map-1.svg" id="67" name="Picture"/>
+                          <pic:cNvPr descr="images/fig-map-1.svg" id="73" name="Picture"/>
                           <pic:cNvPicPr>
                             <a:picLocks noChangeArrowheads="1" noChangeAspect="1"/>
                           </pic:cNvPicPr>
@@ -18650,7 +18824,7 @@
                                 <a14:useLocalDpi xmlns:a14="http://schemas.microsoft.com/office/drawing/2010/main" val="0"/>
                               </a:ext>
                               <a:ext uri="{96DAC541-7B7A-43D3-8B79-37D633B846F1}">
-                                <asvg:svgBlip xmlns:asvg="http://schemas.microsoft.com/office/drawing/2016/SVG/main" r:embed="rId65"/>
+                                <asvg:svgBlip xmlns:asvg="http://schemas.microsoft.com/office/drawing/2016/SVG/main" r:embed="rId71"/>
                               </a:ext>
                             </a:extLst>
                           </a:blip>
@@ -18708,7 +18882,7 @@
               <w:t xml:space="preserve">function.</w:t>
             </w:r>
           </w:p>
-          <w:bookmarkEnd w:id="68"/>
+          <w:bookmarkEnd w:id="74"/>
         </w:tc>
       </w:tr>
     </w:tbl>
@@ -18837,8 +19011,8 @@
         <w:t xml:space="preserve">). This argument also applies to other analysis functions where the data can be aggregated across dates or locations.</w:t>
       </w:r>
     </w:p>
-    <w:bookmarkEnd w:id="69"/>
-    <w:bookmarkStart w:id="72" w:name="data-submission"/>
+    <w:bookmarkEnd w:id="75"/>
+    <w:bookmarkStart w:id="78" w:name="data-submission"/>
     <w:p>
       <w:pPr>
         <w:pStyle w:val="Heading2"/>
@@ -18885,7 +19059,7 @@
       <w:r>
         <w:t xml:space="preserve"> </w:t>
       </w:r>
-      <w:hyperlink r:id="rId29">
+      <w:hyperlink r:id="rId35">
         <w:r>
           <w:rPr>
             <w:rStyle w:val="Hyperlink"/>
@@ -18950,7 +19124,7 @@
         <w:pStyle w:val="BodyText"/>
       </w:pPr>
       <w:r>
-        <w:t xml:space="preserve">The workbook can be created as follows by including the required files and specifying an output directory where the Excel file is saved. Once the function is done running, a message indicating success and where the file is located is returned. Submitting the data to WQX simply requires uploading the output file into the data portal. After passing checks within WQX, the data are archived in the portal within 3-5 business days and made accessible to downstream users for public consumption.</w:t>
+        <w:t xml:space="preserve">The workbook can be created as follows by including the required files and specifying an output directory where the Excel file is saved. Once the function is done running, a message indicating success and where the file is located is returned. Submitting the data to WQX simply requires uploading the output file into the data portal. After passing checks within WQX, the data are archived in the portal within 3-5 business days and made accessible for public use.</w:t>
       </w:r>
     </w:p>
     <w:p>
@@ -19025,7 +19199,7 @@
       <w:r>
         <w:t xml:space="preserve"> </w:t>
       </w:r>
-      <w:hyperlink r:id="rId70">
+      <w:hyperlink r:id="rId76">
         <w:r>
           <w:rPr>
             <w:rStyle w:val="Hyperlink"/>
@@ -19039,7 +19213,7 @@
       <w:r>
         <w:t xml:space="preserve"> </w:t>
       </w:r>
-      <w:hyperlink r:id="rId71">
+      <w:hyperlink r:id="rId77">
         <w:r>
           <w:rPr>
             <w:rStyle w:val="Hyperlink"/>
@@ -19106,9 +19280,9 @@
         <w:t xml:space="preserve">were created to pair lab duplicates). Custom WQX import configurations were also developed to streamline data submission, which were made available publicly to all WQX users.</w:t>
       </w:r>
     </w:p>
-    <w:bookmarkEnd w:id="72"/>
-    <w:bookmarkEnd w:id="73"/>
-    <w:bookmarkStart w:id="77" w:name="discussion"/>
+    <w:bookmarkEnd w:id="78"/>
+    <w:bookmarkEnd w:id="79"/>
+    <w:bookmarkStart w:id="83" w:name="discussion"/>
     <w:p>
       <w:pPr>
         <w:pStyle w:val="Heading1"/>
@@ -19143,7 +19317,7 @@
       <w:r>
         <w:t xml:space="preserve"> </w:t>
       </w:r>
-      <w:hyperlink r:id="rId74">
+      <w:hyperlink r:id="rId80">
         <w:r>
           <w:rPr>
             <w:rStyle w:val="Hyperlink"/>
@@ -19215,7 +19389,7 @@
       <w:r>
         <w:t xml:space="preserve"> </w:t>
       </w:r>
-      <w:hyperlink r:id="rId75">
+      <w:hyperlink r:id="rId81">
         <w:r>
           <w:rPr>
             <w:rStyle w:val="Hyperlink"/>
@@ -19245,7 +19419,7 @@
       <w:r>
         <w:t xml:space="preserve"> </w:t>
       </w:r>
-      <w:hyperlink r:id="rId76">
+      <w:hyperlink r:id="rId82">
         <w:r>
           <w:rPr>
             <w:rStyle w:val="Hyperlink"/>
@@ -19360,7 +19534,7 @@
         <w:t xml:space="preserve"> </w:t>
       </w:r>
       <w:r>
-        <w:t xml:space="preserve">[21]</w:t>
+        <w:t xml:space="preserve">[23]</w:t>
       </w:r>
       <w:r>
         <w:t xml:space="preserve"> </w:t>
@@ -19539,7 +19713,7 @@
         <w:t xml:space="preserve"> </w:t>
       </w:r>
       <w:r>
-        <w:t xml:space="preserve">[22,23]</w:t>
+        <w:t xml:space="preserve">[24,25]</w:t>
       </w:r>
       <w:r>
         <w:t xml:space="preserve">. For the latter, automated tools are needed for detecting and handling QC issues common with monitoring equipment deployed in the field for long duration, such as instrument drift, biofouling, or missing data. More complex methods for detecting outliers in continuous monitoring data beyond the existing tools in</w:t>
@@ -19564,14 +19738,14 @@
         <w:t xml:space="preserve"> </w:t>
       </w:r>
       <w:r>
-        <w:t xml:space="preserve">[24]</w:t>
+        <w:t xml:space="preserve">[26]</w:t>
       </w:r>
       <w:r>
         <w:t xml:space="preserve">.</w:t>
       </w:r>
     </w:p>
-    <w:bookmarkEnd w:id="77"/>
-    <w:bookmarkStart w:id="78" w:name="conclusions"/>
+    <w:bookmarkEnd w:id="83"/>
+    <w:bookmarkStart w:id="84" w:name="conclusions"/>
     <w:p>
       <w:pPr>
         <w:pStyle w:val="Heading1"/>
@@ -19653,8 +19827,8 @@
         <w:t xml:space="preserve">is expected to grow and the package will be supported by the authors as the user base increases.</w:t>
       </w:r>
     </w:p>
-    <w:bookmarkEnd w:id="78"/>
-    <w:bookmarkStart w:id="79" w:name="acknowledgments"/>
+    <w:bookmarkEnd w:id="84"/>
+    <w:bookmarkStart w:id="85" w:name="acknowledgments"/>
     <w:p>
       <w:pPr>
         <w:pStyle w:val="Heading1"/>
@@ -19697,11 +19871,11 @@
         <w:t xml:space="preserve">MassWateR</w:t>
       </w:r>
       <w:r>
-        <w:t xml:space="preserve">.</w:t>
+        <w:t xml:space="preserve">. We also thank two reviewers and the academic editor of the journal for helpful comments that improved the manuscript.</w:t>
       </w:r>
     </w:p>
-    <w:bookmarkEnd w:id="79"/>
-    <w:bookmarkStart w:id="129" w:name="references"/>
+    <w:bookmarkEnd w:id="85"/>
+    <w:bookmarkStart w:id="139" w:name="references"/>
     <w:p>
       <w:pPr>
         <w:pStyle w:val="Heading1"/>
@@ -19710,8 +19884,8 @@
         <w:t xml:space="preserve">References</w:t>
       </w:r>
     </w:p>
-    <w:bookmarkStart w:id="128" w:name="refs"/>
-    <w:bookmarkStart w:id="81" w:name="ref-pollard1998"/>
+    <w:bookmarkStart w:id="138" w:name="refs"/>
+    <w:bookmarkStart w:id="87" w:name="ref-pollard1998"/>
     <w:p>
       <w:pPr>
         <w:pStyle w:val="Bibliography"/>
@@ -19728,7 +19902,7 @@
       <w:r>
         <w:t xml:space="preserve">Pollard P, Huxham M. The European Water Framework Directive: a new era in the management of aquatic ecosystem health? Aquatic Conservation: Marine and Freshwater Ecosystems. 1998;8: 773–792. doi:</w:t>
       </w:r>
-      <w:hyperlink r:id="rId80">
+      <w:hyperlink r:id="rId86">
         <w:r>
           <w:rPr>
             <w:rStyle w:val="Hyperlink"/>
@@ -19737,8 +19911,8 @@
         </w:r>
       </w:hyperlink>
     </w:p>
-    <w:bookmarkEnd w:id="81"/>
-    <w:bookmarkStart w:id="83" w:name="ref-Schiff16"/>
+    <w:bookmarkEnd w:id="87"/>
+    <w:bookmarkStart w:id="89" w:name="ref-Schiff16"/>
     <w:p>
       <w:pPr>
         <w:pStyle w:val="Bibliography"/>
@@ -19755,7 +19929,7 @@
       <w:r>
         <w:t xml:space="preserve">Schiff K, Trowbridge P, Sherwood E, Tango P, Batiuk RA. Regional monitoring programs in the united states: Synthesis of four case studies from pacific, atlantic, and gulf coasts. Regional Studies in Marine Science. 2016;4: A1–A7. doi:</w:t>
       </w:r>
-      <w:hyperlink r:id="rId82">
+      <w:hyperlink r:id="rId88">
         <w:r>
           <w:rPr>
             <w:rStyle w:val="Hyperlink"/>
@@ -19764,8 +19938,8 @@
         </w:r>
       </w:hyperlink>
     </w:p>
-    <w:bookmarkEnd w:id="83"/>
-    <w:bookmarkStart w:id="85" w:name="ref-Tango13"/>
+    <w:bookmarkEnd w:id="89"/>
+    <w:bookmarkStart w:id="91" w:name="ref-Tango13"/>
     <w:p>
       <w:pPr>
         <w:pStyle w:val="Bibliography"/>
@@ -19800,7 +19974,7 @@
       <w:r>
         <w:t xml:space="preserve">ay water quality standards. JAWRA Journal of the American Water Resources Association. 2013;49: 1007–1024. doi:</w:t>
       </w:r>
-      <w:hyperlink r:id="rId84">
+      <w:hyperlink r:id="rId90">
         <w:r>
           <w:rPr>
             <w:rStyle w:val="Hyperlink"/>
@@ -19809,8 +19983,8 @@
         </w:r>
       </w:hyperlink>
     </w:p>
-    <w:bookmarkEnd w:id="85"/>
-    <w:bookmarkStart w:id="87" w:name="ref-Stein09"/>
+    <w:bookmarkEnd w:id="91"/>
+    <w:bookmarkStart w:id="93" w:name="ref-Stein09"/>
     <w:p>
       <w:pPr>
         <w:pStyle w:val="Bibliography"/>
@@ -19827,7 +20001,7 @@
       <w:r>
         <w:t xml:space="preserve">Stein ED, Cadien DB. Ecosystem response to regulatory and management actions: The southern california experience in long-term monitoring. Marine Pollution Bulletin. 2009;59: 91–100. doi:</w:t>
       </w:r>
-      <w:hyperlink r:id="rId86">
+      <w:hyperlink r:id="rId92">
         <w:r>
           <w:rPr>
             <w:rStyle w:val="Hyperlink"/>
@@ -19836,8 +20010,8 @@
         </w:r>
       </w:hyperlink>
     </w:p>
-    <w:bookmarkEnd w:id="87"/>
-    <w:bookmarkStart w:id="89" w:name="ref-Behmel16"/>
+    <w:bookmarkEnd w:id="93"/>
+    <w:bookmarkStart w:id="95" w:name="ref-Behmel16"/>
     <w:p>
       <w:pPr>
         <w:pStyle w:val="Bibliography"/>
@@ -19854,7 +20028,7 @@
       <w:r>
         <w:t xml:space="preserve">Behmel S, Damour M, Ludwig R, Rodriguez M. Water quality monitoring strategies—a review and future perspectives. Science of the Total Environment. 2016;571: 1312–1329. doi:</w:t>
       </w:r>
-      <w:hyperlink r:id="rId88">
+      <w:hyperlink r:id="rId94">
         <w:r>
           <w:rPr>
             <w:rStyle w:val="Hyperlink"/>
@@ -19863,8 +20037,8 @@
         </w:r>
       </w:hyperlink>
     </w:p>
-    <w:bookmarkEnd w:id="89"/>
-    <w:bookmarkStart w:id="91" w:name="ref-Kumpel20"/>
+    <w:bookmarkEnd w:id="95"/>
+    <w:bookmarkStart w:id="97" w:name="ref-Kumpel20"/>
     <w:p>
       <w:pPr>
         <w:pStyle w:val="Bibliography"/>
@@ -19881,7 +20055,7 @@
       <w:r>
         <w:t xml:space="preserve">Kumpel E, MacLeod C, Stuart K, Cock-Esteb A, Khush R, Peletz R. From data to decisions: Understanding information flows within regulatory water quality monitoring programs. npj Clean Water. 2020;3: 38. doi:</w:t>
       </w:r>
-      <w:hyperlink r:id="rId90">
+      <w:hyperlink r:id="rId96">
         <w:r>
           <w:rPr>
             <w:rStyle w:val="Hyperlink"/>
@@ -19890,8 +20064,8 @@
         </w:r>
       </w:hyperlink>
     </w:p>
-    <w:bookmarkEnd w:id="91"/>
-    <w:bookmarkStart w:id="93" w:name="ref-Buytaert14"/>
+    <w:bookmarkEnd w:id="97"/>
+    <w:bookmarkStart w:id="99" w:name="ref-Buytaert14"/>
     <w:p>
       <w:pPr>
         <w:pStyle w:val="Bibliography"/>
@@ -19908,7 +20082,7 @@
       <w:r>
         <w:t xml:space="preserve">Buytaert W, Zulkafli Z, Grainger S, Acosta L, Alemie TC, Bastiaensen J, et al. Citizen science in hydrology and water resources: Opportunities for knowledge generation, ecosystem service management, and sustainable development. Frontiers in Earth Science. 2014;2: 26. doi:</w:t>
       </w:r>
-      <w:hyperlink r:id="rId92">
+      <w:hyperlink r:id="rId98">
         <w:r>
           <w:rPr>
             <w:rStyle w:val="Hyperlink"/>
@@ -19917,8 +20091,8 @@
         </w:r>
       </w:hyperlink>
     </w:p>
-    <w:bookmarkEnd w:id="93"/>
-    <w:bookmarkStart w:id="95" w:name="ref-Kelly22"/>
+    <w:bookmarkEnd w:id="99"/>
+    <w:bookmarkStart w:id="101" w:name="ref-Kelly22"/>
     <w:p>
       <w:pPr>
         <w:pStyle w:val="Bibliography"/>
@@ -19935,7 +20109,7 @@
       <w:r>
         <w:t xml:space="preserve">Kelly-Quinn M, Biggs J, Brooks S, Fortuño P, Hegarty S, Jones J, et al. Opportunities, approaches and challenges to the engagement of citizens in filling small water body data gaps. Hydrobiologia. 2022; 1–21. doi:</w:t>
       </w:r>
-      <w:hyperlink r:id="rId94">
+      <w:hyperlink r:id="rId100">
         <w:r>
           <w:rPr>
             <w:rStyle w:val="Hyperlink"/>
@@ -19944,8 +20118,8 @@
         </w:r>
       </w:hyperlink>
     </w:p>
-    <w:bookmarkEnd w:id="95"/>
-    <w:bookmarkStart w:id="97" w:name="ref-Arndt22"/>
+    <w:bookmarkEnd w:id="101"/>
+    <w:bookmarkStart w:id="103" w:name="ref-Arndt22"/>
     <w:p>
       <w:pPr>
         <w:pStyle w:val="Bibliography"/>
@@ -19962,7 +20136,7 @@
       <w:r>
         <w:t xml:space="preserve">Arndt J, Kirchner JS, Jewell KS, Schluesener MP, Wick A, Ternes TA, et al. Making waves: Time for chemical surface water quality monitoring to catch up with its technical potential. Water Research. 2022;213: 118168. doi:</w:t>
       </w:r>
-      <w:hyperlink r:id="rId96">
+      <w:hyperlink r:id="rId102">
         <w:r>
           <w:rPr>
             <w:rStyle w:val="Hyperlink"/>
@@ -19971,8 +20145,8 @@
         </w:r>
       </w:hyperlink>
     </w:p>
-    <w:bookmarkEnd w:id="97"/>
-    <w:bookmarkStart w:id="99" w:name="ref-Wilde02"/>
+    <w:bookmarkEnd w:id="103"/>
+    <w:bookmarkStart w:id="105" w:name="ref-Wilde02"/>
     <w:p>
       <w:pPr>
         <w:pStyle w:val="Bibliography"/>
@@ -19989,7 +20163,7 @@
       <w:r>
         <w:t xml:space="preserve">Wilde FD, U.S. Geological Survey. Chapter A5. Processing of water samples. Version 2.2, Revised February 2009. Reston, VA: U.S. Geological Survey; 2002. Report No.: 09-A5. doi:</w:t>
       </w:r>
-      <w:hyperlink r:id="rId98">
+      <w:hyperlink r:id="rId104">
         <w:r>
           <w:rPr>
             <w:rStyle w:val="Hyperlink"/>
@@ -19998,8 +20172,8 @@
         </w:r>
       </w:hyperlink>
     </w:p>
-    <w:bookmarkEnd w:id="99"/>
-    <w:bookmarkStart w:id="101" w:name="ref-RCT2023"/>
+    <w:bookmarkEnd w:id="105"/>
+    <w:bookmarkStart w:id="107" w:name="ref-RCT2023"/>
     <w:p>
       <w:pPr>
         <w:pStyle w:val="Bibliography"/>
@@ -20019,7 +20193,7 @@
       <w:r>
         <w:t xml:space="preserve"> </w:t>
       </w:r>
-      <w:hyperlink r:id="rId100">
+      <w:hyperlink r:id="rId106">
         <w:r>
           <w:rPr>
             <w:rStyle w:val="Hyperlink"/>
@@ -20028,8 +20202,8 @@
         </w:r>
       </w:hyperlink>
     </w:p>
-    <w:bookmarkEnd w:id="101"/>
-    <w:bookmarkStart w:id="103" w:name="ref-Xie15"/>
+    <w:bookmarkEnd w:id="107"/>
+    <w:bookmarkStart w:id="109" w:name="ref-Xie15"/>
     <w:p>
       <w:pPr>
         <w:pStyle w:val="Bibliography"/>
@@ -20061,7 +20235,7 @@
       <w:r>
         <w:t xml:space="preserve"> </w:t>
       </w:r>
-      <w:hyperlink r:id="rId102">
+      <w:hyperlink r:id="rId108">
         <w:r>
           <w:rPr>
             <w:rStyle w:val="Hyperlink"/>
@@ -20070,8 +20244,8 @@
         </w:r>
       </w:hyperlink>
     </w:p>
-    <w:bookmarkEnd w:id="103"/>
-    <w:bookmarkStart w:id="105" w:name="ref-Allaire23"/>
+    <w:bookmarkEnd w:id="109"/>
+    <w:bookmarkStart w:id="111" w:name="ref-Allaire23"/>
     <w:p>
       <w:pPr>
         <w:pStyle w:val="Bibliography"/>
@@ -20091,7 +20265,7 @@
       <w:r>
         <w:t xml:space="preserve"> </w:t>
       </w:r>
-      <w:hyperlink r:id="rId104">
+      <w:hyperlink r:id="rId110">
         <w:r>
           <w:rPr>
             <w:rStyle w:val="Hyperlink"/>
@@ -20100,8 +20274,8 @@
         </w:r>
       </w:hyperlink>
     </w:p>
-    <w:bookmarkEnd w:id="105"/>
-    <w:bookmarkStart w:id="107" w:name="ref-Wickham16"/>
+    <w:bookmarkEnd w:id="111"/>
+    <w:bookmarkStart w:id="113" w:name="ref-Wickham16"/>
     <w:p>
       <w:pPr>
         <w:pStyle w:val="Bibliography"/>
@@ -20121,7 +20295,7 @@
       <w:r>
         <w:t xml:space="preserve"> </w:t>
       </w:r>
-      <w:hyperlink r:id="rId106">
+      <w:hyperlink r:id="rId112">
         <w:r>
           <w:rPr>
             <w:rStyle w:val="Hyperlink"/>
@@ -20130,8 +20304,8 @@
         </w:r>
       </w:hyperlink>
     </w:p>
-    <w:bookmarkEnd w:id="107"/>
-    <w:bookmarkStart w:id="109" w:name="ref-Wickham19"/>
+    <w:bookmarkEnd w:id="113"/>
+    <w:bookmarkStart w:id="115" w:name="ref-Wickham19"/>
     <w:p>
       <w:pPr>
         <w:pStyle w:val="Bibliography"/>
@@ -20157,7 +20331,7 @@
       <w:r>
         <w:t xml:space="preserve">. Journal of Open Source Software. 2019;4: 1686. doi:</w:t>
       </w:r>
-      <w:hyperlink r:id="rId108">
+      <w:hyperlink r:id="rId114">
         <w:r>
           <w:rPr>
             <w:rStyle w:val="Hyperlink"/>
@@ -20166,8 +20340,8 @@
         </w:r>
       </w:hyperlink>
     </w:p>
-    <w:bookmarkEnd w:id="109"/>
-    <w:bookmarkStart w:id="111" w:name="ref-DeCicco22"/>
+    <w:bookmarkEnd w:id="115"/>
+    <w:bookmarkStart w:id="117" w:name="ref-DeCicco22"/>
     <w:p>
       <w:pPr>
         <w:pStyle w:val="Bibliography"/>
@@ -20184,7 +20358,7 @@
       <w:r>
         <w:t xml:space="preserve">De Cicco LA, Lorenz D, Hirsch RM, Watkins W, Johnson M. dataRetrieval: R packages for discovering and retrieving water data available from u.s. Federal hydrologic web services. Reston, VA: U.S. Geological Survey; U.S. Geological Survey; 2022. doi:</w:t>
       </w:r>
-      <w:hyperlink r:id="rId110">
+      <w:hyperlink r:id="rId116">
         <w:r>
           <w:rPr>
             <w:rStyle w:val="Hyperlink"/>
@@ -20193,8 +20367,8 @@
         </w:r>
       </w:hyperlink>
     </w:p>
-    <w:bookmarkEnd w:id="111"/>
-    <w:bookmarkStart w:id="113" w:name="ref-Wickham22"/>
+    <w:bookmarkEnd w:id="117"/>
+    <w:bookmarkStart w:id="119" w:name="ref-Mullin22"/>
     <w:p>
       <w:pPr>
         <w:pStyle w:val="Bibliography"/>
@@ -20209,12 +20383,78 @@
         <w:t xml:space="preserve">	</w:t>
       </w:r>
       <w:r>
+        <w:t xml:space="preserve">Mullin CA, Greif J, Thawley M, Shumway L, Bousquin J, Decicco L, et al.</w:t>
+      </w:r>
+      <w:r>
+        <w:t xml:space="preserve"> </w:t>
+      </w:r>
+      <w:r>
+        <w:t xml:space="preserve">Water Quality Portal (WQP) Tools for Automated Data Analysis (TADA)</w:t>
+      </w:r>
+      <w:r>
+        <w:t xml:space="preserve">. Washington, DC: U.S. Environmental Protection Agency; 2022. Available:</w:t>
+      </w:r>
+      <w:r>
+        <w:t xml:space="preserve"> </w:t>
+      </w:r>
+      <w:hyperlink r:id="rId118">
+        <w:r>
+          <w:rPr>
+            <w:rStyle w:val="Hyperlink"/>
+          </w:rPr>
+          <w:t xml:space="preserve">https://github.com/USEPA/TADA</w:t>
+        </w:r>
+      </w:hyperlink>
+    </w:p>
+    <w:bookmarkEnd w:id="119"/>
+    <w:bookmarkStart w:id="121" w:name="ref-schrape2017a"/>
+    <w:p>
+      <w:pPr>
+        <w:pStyle w:val="Bibliography"/>
+      </w:pPr>
+      <w:r>
+        <w:t xml:space="preserve">18.</w:t>
+      </w:r>
+      <w:r>
+        <w:t xml:space="preserve"> </w:t>
+      </w:r>
+      <w:r>
+        <w:t xml:space="preserve">	</w:t>
+      </w:r>
+      <w:r>
+        <w:t xml:space="preserve">Schrape J-F. Open-source projects as incubators of innovation: From niche phenomenon to integral part of the industry. Convergence: The International Journal of Research into New Media Technologies. 2017;25: 409–427. doi:</w:t>
+      </w:r>
+      <w:hyperlink r:id="rId120">
+        <w:r>
+          <w:rPr>
+            <w:rStyle w:val="Hyperlink"/>
+          </w:rPr>
+          <w:t xml:space="preserve">10.1177/1354856517735795</w:t>
+        </w:r>
+      </w:hyperlink>
+    </w:p>
+    <w:bookmarkEnd w:id="121"/>
+    <w:bookmarkStart w:id="123" w:name="ref-Wickham22"/>
+    <w:p>
+      <w:pPr>
+        <w:pStyle w:val="Bibliography"/>
+      </w:pPr>
+      <w:r>
+        <w:t xml:space="preserve">19.</w:t>
+      </w:r>
+      <w:r>
+        <w:t xml:space="preserve"> </w:t>
+      </w:r>
+      <w:r>
+        <w:t xml:space="preserve">	</w:t>
+      </w:r>
+      <w:r>
         <w:t xml:space="preserve">Wickham H, Hesselberth J, Salmon M. Pkgdown: Make static HTML documentation for a package. 2022. Available:</w:t>
       </w:r>
       <w:r>
         <w:t xml:space="preserve"> </w:t>
       </w:r>
-      <w:hyperlink r:id="rId112">
+      <w:hyperlink r:id="rId122">
         <w:r>
           <w:rPr>
             <w:rStyle w:val="Hyperlink"/>
@@ -20223,14 +20463,14 @@
         </w:r>
       </w:hyperlink>
     </w:p>
-    <w:bookmarkEnd w:id="113"/>
-    <w:bookmarkStart w:id="115" w:name="ref-Wickham23"/>
+    <w:bookmarkEnd w:id="123"/>
+    <w:bookmarkStart w:id="125" w:name="ref-Wickham23"/>
     <w:p>
       <w:pPr>
         <w:pStyle w:val="Bibliography"/>
       </w:pPr>
       <w:r>
-        <w:t xml:space="preserve">18.</w:t>
+        <w:t xml:space="preserve">20.</w:t>
       </w:r>
       <w:r>
         <w:t xml:space="preserve"> </w:t>
@@ -20244,7 +20484,7 @@
       <w:r>
         <w:t xml:space="preserve"> </w:t>
       </w:r>
-      <w:hyperlink r:id="rId114">
+      <w:hyperlink r:id="rId124">
         <w:r>
           <w:rPr>
             <w:rStyle w:val="Hyperlink"/>
@@ -20253,14 +20493,14 @@
         </w:r>
       </w:hyperlink>
     </w:p>
-    <w:bookmarkEnd w:id="115"/>
-    <w:bookmarkStart w:id="117" w:name="ref-Gohel23"/>
+    <w:bookmarkEnd w:id="125"/>
+    <w:bookmarkStart w:id="127" w:name="ref-Gohel23"/>
     <w:p>
       <w:pPr>
         <w:pStyle w:val="Bibliography"/>
       </w:pPr>
       <w:r>
-        <w:t xml:space="preserve">19.</w:t>
+        <w:t xml:space="preserve">21.</w:t>
       </w:r>
       <w:r>
         <w:t xml:space="preserve"> </w:t>
@@ -20274,7 +20514,7 @@
       <w:r>
         <w:t xml:space="preserve"> </w:t>
       </w:r>
-      <w:hyperlink r:id="rId116">
+      <w:hyperlink r:id="rId126">
         <w:r>
           <w:rPr>
             <w:rStyle w:val="Hyperlink"/>
@@ -20283,14 +20523,14 @@
         </w:r>
       </w:hyperlink>
     </w:p>
-    <w:bookmarkEnd w:id="117"/>
-    <w:bookmarkStart w:id="119" w:name="ref-Kahle13"/>
+    <w:bookmarkEnd w:id="127"/>
+    <w:bookmarkStart w:id="129" w:name="ref-Kahle13"/>
     <w:p>
       <w:pPr>
         <w:pStyle w:val="Bibliography"/>
       </w:pPr>
       <w:r>
-        <w:t xml:space="preserve">20.</w:t>
+        <w:t xml:space="preserve">22.</w:t>
       </w:r>
       <w:r>
         <w:t xml:space="preserve"> </w:t>
@@ -20304,7 +20544,7 @@
       <w:r>
         <w:t xml:space="preserve"> </w:t>
       </w:r>
-      <w:hyperlink r:id="rId118">
+      <w:hyperlink r:id="rId128">
         <w:r>
           <w:rPr>
             <w:rStyle w:val="Hyperlink"/>
@@ -20313,14 +20553,14 @@
         </w:r>
       </w:hyperlink>
     </w:p>
-    <w:bookmarkEnd w:id="119"/>
-    <w:bookmarkStart w:id="121" w:name="ref-Pebesma23"/>
+    <w:bookmarkEnd w:id="129"/>
+    <w:bookmarkStart w:id="131" w:name="ref-Pebesma23"/>
     <w:p>
       <w:pPr>
         <w:pStyle w:val="Bibliography"/>
       </w:pPr>
       <w:r>
-        <w:t xml:space="preserve">21.</w:t>
+        <w:t xml:space="preserve">23.</w:t>
       </w:r>
       <w:r>
         <w:t xml:space="preserve"> </w:t>
@@ -20352,7 +20592,7 @@
       <w:r>
         <w:t xml:space="preserve"> </w:t>
       </w:r>
-      <w:hyperlink r:id="rId120">
+      <w:hyperlink r:id="rId130">
         <w:r>
           <w:rPr>
             <w:rStyle w:val="Hyperlink"/>
@@ -20361,14 +20601,14 @@
         </w:r>
       </w:hyperlink>
     </w:p>
-    <w:bookmarkEnd w:id="121"/>
-    <w:bookmarkStart w:id="123" w:name="ref-Wagner06"/>
+    <w:bookmarkEnd w:id="131"/>
+    <w:bookmarkStart w:id="133" w:name="ref-Wagner06"/>
     <w:p>
       <w:pPr>
         <w:pStyle w:val="Bibliography"/>
       </w:pPr>
       <w:r>
-        <w:t xml:space="preserve">22.</w:t>
+        <w:t xml:space="preserve">24.</w:t>
       </w:r>
       <w:r>
         <w:t xml:space="preserve"> </w:t>
@@ -20379,7 +20619,7 @@
       <w:r>
         <w:t xml:space="preserve">Wagner RJ, Boulger Jr RW, Oblinger CJ, Smith BA. Guidelines and standard procedures for continuous water-quality monitors: Station operation, record computation, and data reporting. Version 1.0. Reston, VA: U.S. Geological Survey; 2006. Report No.: 1-D3. doi:</w:t>
       </w:r>
-      <w:hyperlink r:id="rId122">
+      <w:hyperlink r:id="rId132">
         <w:r>
           <w:rPr>
             <w:rStyle w:val="Hyperlink"/>
@@ -20388,14 +20628,14 @@
         </w:r>
       </w:hyperlink>
     </w:p>
-    <w:bookmarkEnd w:id="123"/>
-    <w:bookmarkStart w:id="125" w:name="ref-Horsburgh15"/>
+    <w:bookmarkEnd w:id="133"/>
+    <w:bookmarkStart w:id="135" w:name="ref-Horsburgh15"/>
     <w:p>
       <w:pPr>
         <w:pStyle w:val="Bibliography"/>
       </w:pPr>
       <w:r>
-        <w:t xml:space="preserve">23.</w:t>
+        <w:t xml:space="preserve">25.</w:t>
       </w:r>
       <w:r>
         <w:t xml:space="preserve"> </w:t>
@@ -20406,7 +20646,7 @@
       <w:r>
         <w:t xml:space="preserve">Horsburgh JS, Reeder SL, Jones AS, Meline J. Open source software for visualization and quality control of continuous hydrologic and water quality sensor data. Environmental Modelling &amp; Software. 2015;70: 32–44. doi:</w:t>
       </w:r>
-      <w:hyperlink r:id="rId124">
+      <w:hyperlink r:id="rId134">
         <w:r>
           <w:rPr>
             <w:rStyle w:val="Hyperlink"/>
@@ -20415,14 +20655,14 @@
         </w:r>
       </w:hyperlink>
     </w:p>
-    <w:bookmarkEnd w:id="125"/>
-    <w:bookmarkStart w:id="127" w:name="ref-Leigh19"/>
+    <w:bookmarkEnd w:id="135"/>
+    <w:bookmarkStart w:id="137" w:name="ref-Leigh19"/>
     <w:p>
       <w:pPr>
         <w:pStyle w:val="Bibliography"/>
       </w:pPr>
       <w:r>
-        <w:t xml:space="preserve">24.</w:t>
+        <w:t xml:space="preserve">26.</w:t>
       </w:r>
       <w:r>
         <w:t xml:space="preserve"> </w:t>
@@ -20433,7 +20673,7 @@
       <w:r>
         <w:t xml:space="preserve">Leigh C, Alsibai O, Hyndman RJ, Kandanaarachchi S, King OC, McGree JM, et al. A framework for automated anomaly detection in high frequency water-quality data from in situ sensors. Science of the Total Environment. 2019;664: 885–898. doi:</w:t>
       </w:r>
-      <w:hyperlink r:id="rId126">
+      <w:hyperlink r:id="rId136">
         <w:r>
           <w:rPr>
             <w:rStyle w:val="Hyperlink"/>
@@ -20442,9 +20682,9 @@
         </w:r>
       </w:hyperlink>
     </w:p>
-    <w:bookmarkEnd w:id="127"/>
-    <w:bookmarkEnd w:id="128"/>
-    <w:bookmarkEnd w:id="129"/>
+    <w:bookmarkEnd w:id="137"/>
+    <w:bookmarkEnd w:id="138"/>
+    <w:bookmarkEnd w:id="139"/>
     <w:sectPr>
       <w:footerReference r:id="rId9" w:type="default"/>
       <w:pgSz w:h="15840" w:w="12240"/>

</xml_diff>

<commit_message>
more revisions, added supplement
</commit_message>
<xml_diff>
--- a/manu-draft.docx
+++ b/manu-draft.docx
@@ -311,13 +311,13 @@
         </w:r>
       </w:hyperlink>
       <w:r>
-        <w:t xml:space="preserve">) with the singular goal of restoring and maintaining the chemical, physical, and biological integrity of the nation’s surface waters. Similarly, the Water Framework Directive provides a legislative foundation for the protection of aquatic resources in member states of the European Union</w:t>
-      </w:r>
-      <w:r>
-        <w:t xml:space="preserve"> </w:t>
-      </w:r>
-      <w:r>
-        <w:t xml:space="preserve">[Directive 2000/60/EC of the European Parliament and of the Council of 23 October 2000, 1]</w:t>
+        <w:t xml:space="preserve">) with the singular goal of restoring and maintaining the chemical, physical, and biological integrity of the nation’s surface waters. Similarly, the Water Framework Directive provides a legislative foundation for the protection of aquatic resources in member states of the European Union (Directive 2000/60/EC of the European Parliament and of the Council of 23 October 2000)</w:t>
+      </w:r>
+      <w:r>
+        <w:t xml:space="preserve"> </w:t>
+      </w:r>
+      <w:r>
+        <w:t xml:space="preserve">[1]</w:t>
       </w:r>
       <w:r>
         <w:t xml:space="preserve">. Numeric standards that define critical thresholds for protecting recreational, aquatic life, industrial, navigational, and consumptive uses of the resource are often established by government agencies, such that exceedances identified from water quality measurements require additional regulatory action to ensure compliance. These standards and other regulatory assessments as applied at the state-level use information from long-term monitoring datasets</w:t>
@@ -363,7 +363,16 @@
         <w:t xml:space="preserve">[7,8]</w:t>
       </w:r>
       <w:r>
-        <w:t xml:space="preserve">. Use of these monitoring data in a regulatory context is not possible unless standard operating procedures are adopted and the data fulfill quality control (QC) requirements.</w:t>
+        <w:t xml:space="preserve">. Use of these monitoring data in a regulatory context is not possible unless standard operating procedures are adopted and the data fulfill quality control (QC) requirements</w:t>
+      </w:r>
+      <w:r>
+        <w:t xml:space="preserve"> </w:t>
+      </w:r>
+      <w:r>
+        <w:t xml:space="preserve">[e.g., 9,10,11]</w:t>
+      </w:r>
+      <w:r>
+        <w:t xml:space="preserve">.</w:t>
       </w:r>
     </w:p>
     <w:p>
@@ -377,7 +386,7 @@
         <w:t xml:space="preserve"> </w:t>
       </w:r>
       <w:r>
-        <w:t xml:space="preserve">[9]</w:t>
+        <w:t xml:space="preserve">[12]</w:t>
       </w:r>
       <w:r>
         <w:t xml:space="preserve">. Common QC checks for</w:t>
@@ -402,7 +411,7 @@
         <w:t xml:space="preserve"> </w:t>
       </w:r>
       <w:r>
-        <w:t xml:space="preserve">[10]</w:t>
+        <w:t xml:space="preserve">[13]</w:t>
       </w:r>
       <w:r>
         <w:t xml:space="preserve">. An adequate number of QC samples must also be included in the dataset as a measure of</w:t>
@@ -450,7 +459,7 @@
         <w:t xml:space="preserve"> </w:t>
       </w:r>
       <w:r>
-        <w:t xml:space="preserve">[11]</w:t>
+        <w:t xml:space="preserve">[14]</w:t>
       </w:r>
       <w:r>
         <w:t xml:space="preserve"> </w:t>
@@ -472,7 +481,7 @@
         <w:t xml:space="preserve"> </w:t>
       </w:r>
       <w:r>
-        <w:t xml:space="preserve">[12]</w:t>
+        <w:t xml:space="preserve">[15]</w:t>
       </w:r>
       <w:r>
         <w:t xml:space="preserve"> </w:t>
@@ -494,7 +503,7 @@
         <w:t xml:space="preserve"> </w:t>
       </w:r>
       <w:r>
-        <w:t xml:space="preserve">[13]</w:t>
+        <w:t xml:space="preserve">[16]</w:t>
       </w:r>
       <w:r>
         <w:t xml:space="preserve"> </w:t>
@@ -516,7 +525,7 @@
         <w:t xml:space="preserve"> </w:t>
       </w:r>
       <w:r>
-        <w:t xml:space="preserve">[14]</w:t>
+        <w:t xml:space="preserve">[17]</w:t>
       </w:r>
       <w:r>
         <w:t xml:space="preserve"> </w:t>
@@ -538,7 +547,7 @@
         <w:t xml:space="preserve"> </w:t>
       </w:r>
       <w:r>
-        <w:t xml:space="preserve">[15]</w:t>
+        <w:t xml:space="preserve">[18]</w:t>
       </w:r>
       <w:r>
         <w:t xml:space="preserve"> </w:t>
@@ -602,7 +611,7 @@
         <w:t xml:space="preserve"> </w:t>
       </w:r>
       <w:r>
-        <w:t xml:space="preserve">[16]</w:t>
+        <w:t xml:space="preserve">[19]</w:t>
       </w:r>
       <w:r>
         <w:t xml:space="preserve"> </w:t>
@@ -630,7 +639,7 @@
         <w:t xml:space="preserve"> </w:t>
       </w:r>
       <w:r>
-        <w:t xml:space="preserve">[17]</w:t>
+        <w:t xml:space="preserve">[20]</w:t>
       </w:r>
       <w:r>
         <w:t xml:space="preserve"> </w:t>
@@ -747,7 +756,7 @@
         <w:t xml:space="preserve"> </w:t>
       </w:r>
       <w:r>
-        <w:t xml:space="preserve">[e.g., 18]</w:t>
+        <w:t xml:space="preserve">[e.g., 21]</w:t>
       </w:r>
       <w:r>
         <w:t xml:space="preserve">. Similar platforms are available from companies that manufacture data loggers (e.g.,</w:t>
@@ -934,8 +943,6 @@
         <w:tblStyle w:val="Table"/>
         <w:tblW w:type="pct" w:w="5000"/>
         <w:tblLook w:firstRow="0" w:lastRow="0" w:firstColumn="0" w:lastColumn="0" w:noHBand="0" w:noVBand="0" w:val="0000"/>
-        <w:jc w:val="start"/>
-        <w:tblLayout w:type="fixed"/>
       </w:tblPr>
       <w:tblGrid>
         <w:gridCol w:w="7920"/>
@@ -946,6 +953,7 @@
           <w:bookmarkStart w:id="34" w:name="fig-workflow"/>
           <w:p>
             <w:pPr>
+              <w:pStyle w:val="Figure"/>
               <w:jc w:val="center"/>
             </w:pPr>
             <w:r>
@@ -1089,7 +1097,7 @@
         <w:t xml:space="preserve"> </w:t>
       </w:r>
       <w:r>
-        <w:t xml:space="preserve">[19]</w:t>
+        <w:t xml:space="preserve">[22]</w:t>
       </w:r>
       <w:r>
         <w:t xml:space="preserve">, and</w:t>
@@ -1210,8 +1218,6 @@
         <w:tblStyle w:val="Table"/>
         <w:tblW w:type="pct" w:w="5000"/>
         <w:tblLook w:firstRow="1" w:lastRow="0" w:firstColumn="0" w:lastColumn="0" w:noHBand="0" w:noVBand="0" w:val="0020"/>
-        <w:jc w:val="start"/>
-        <w:tblLayout w:type="fixed"/>
         <w:tblCaption w:val="Table 1: File requirements for using MassWateR. Check marks indicate which file is required for each part of the MassWateR workflow. DQO: Data Quality Objective; QC: Quality Control."/>
       </w:tblPr>
       <w:tblGrid>
@@ -2037,7 +2043,7 @@
         <w:t xml:space="preserve"> </w:t>
       </w:r>
       <w:r>
-        <w:t xml:space="preserve">[20]</w:t>
+        <w:t xml:space="preserve">[23]</w:t>
       </w:r>
       <w:r>
         <w:t xml:space="preserve">. The</w:t>
@@ -2117,8 +2123,6 @@
         <w:tblStyle w:val="Table"/>
         <w:tblW w:type="pct" w:w="5000"/>
         <w:tblLook w:firstRow="0" w:lastRow="0" w:firstColumn="0" w:lastColumn="0" w:noHBand="0" w:noVBand="0" w:val="0000"/>
-        <w:jc w:val="start"/>
-        <w:tblLayout w:type="fixed"/>
       </w:tblPr>
       <w:tblGrid>
         <w:gridCol w:w="7920"/>
@@ -2129,6 +2133,7 @@
           <w:bookmarkStart w:id="43" w:name="fig-importflow"/>
           <w:p>
             <w:pPr>
+              <w:pStyle w:val="Figure"/>
               <w:jc w:val="center"/>
             </w:pPr>
             <w:r>
@@ -2995,7 +3000,7 @@
         <w:t xml:space="preserve"> </w:t>
       </w:r>
       <w:r>
-        <w:t xml:space="preserve">is to import all required files and save them as a list of named data frame objects that can be used by nearly all the package functions. This prevents the need to identify which input datasets are needed for each function, although the latter approach could be used because arguments for individual input files are also provided in all functions. In the latter case, a path or data object can be used as input for each file. For the former approach, the beginning of a script for using the package could appear as follows. Example files included with the package are imported, whereas a user will specify paths to their own files.</w:t>
+        <w:t xml:space="preserve">is to import all required files and save them as a list of named data frame objects that can be used by nearly all the package functions. This prevents the need to identify which input datasets are needed for each function, although the latter approach could be used because arguments for individual input files are also provided in all functions. In the latter case, a path or data object can be used as input for each file. For the former approach, the beginning of a script for using the package could appear as follows. Example files included with the package are imported (see the supplement for the example data quality objective files for accuracy, frequency and completeness), whereas a user will specify paths to their own files.</w:t>
       </w:r>
     </w:p>
     <w:p>
@@ -3731,7 +3736,7 @@
         <w:t xml:space="preserve"> </w:t>
       </w:r>
       <w:r>
-        <w:t xml:space="preserve">provides a lookup table of the parameters that can be used with the package. On data import, this dataset is referenced to ensure that only relevant parameters are included and that appropriate units of measurement are provided. The dataset includes 43 different parameters, each with multiple valid units of measurement. Additionally, only one unit of measurement is allowed per parameter, which was an intentional design so that tedious functions for converting between dozens of units of measurement did not need to be created during package development. It is not an unreasonable expectation for users to provide only one unit of measurement per parameter. Laboratories typically have a standard reporting format based on the same methodology or instrument used to measure water quality parameters. Both the number of parameters and acceptable units can easily be extended and those herein were chosen simply to limit the development of</w:t>
+        <w:t xml:space="preserve">provides a lookup table of the parameters that can be used with the package (see supplement). On data import, this dataset is referenced to ensure that only relevant parameters are included and that appropriate units of measurement are provided. The dataset includes 43 different parameters, each with multiple valid units of measurement. Additionally, only one unit of measurement is allowed per parameter, which was an intentional design so that tedious functions for converting between dozens of units of measurement did not need to be created during package development. It is not an unreasonable expectation for users to provide only one unit of measurement per parameter. Laboratories typically have a standard reporting format based on the same methodology or instrument used to measure water quality parameters. Both the number of parameters and acceptable units can easily be extended and those herein were chosen simply to limit the development of</w:t>
       </w:r>
       <w:r>
         <w:t xml:space="preserve"> </w:t>
@@ -3930,8 +3935,6 @@
         <w:tblStyle w:val="Table"/>
         <w:tblW w:type="pct" w:w="5000"/>
         <w:tblLook w:firstRow="0" w:lastRow="0" w:firstColumn="0" w:lastColumn="0" w:noHBand="0" w:noVBand="0" w:val="0000"/>
-        <w:jc w:val="start"/>
-        <w:tblLayout w:type="fixed"/>
       </w:tblPr>
       <w:tblGrid>
         <w:gridCol w:w="7920"/>
@@ -3942,12 +3945,13 @@
           <w:bookmarkStart w:id="51" w:name="fig-outlier"/>
           <w:p>
             <w:pPr>
+              <w:pStyle w:val="Figure"/>
               <w:jc w:val="center"/>
             </w:pPr>
             <w:r>
               <w:drawing>
                 <wp:inline>
-                  <wp:extent cx="5646420" cy="2823210"/>
+                  <wp:extent cx="5943600" cy="2971800"/>
                   <wp:effectExtent b="0" l="0" r="0" t="0"/>
                   <wp:docPr descr="" title="" id="49" name="Picture"/>
                   <a:graphic>
@@ -3977,7 +3981,7 @@
                         <pic:spPr bwMode="auto">
                           <a:xfrm>
                             <a:off x="0" y="0"/>
-                            <a:ext cx="5646420" cy="2823210"/>
+                            <a:ext cx="5943600" cy="2971800"/>
                           </a:xfrm>
                           <a:prstGeom prst="rect">
                             <a:avLst/>
@@ -4583,7 +4587,7 @@
         <w:t xml:space="preserve">accdat</w:t>
       </w:r>
       <w:r>
-        <w:t xml:space="preserve">) and frequency and completeness (</w:t>
+        <w:t xml:space="preserve">, see the supplement for the sample file included with the package) and frequency and completeness (</w:t>
       </w:r>
       <w:r>
         <w:rPr>
@@ -4592,7 +4596,7 @@
         <w:t xml:space="preserve">frecomdat</w:t>
       </w:r>
       <w:r>
-        <w:t xml:space="preserve">) files. In general, the QC checks for accuracy evaluate if laboratory and field duplicates, blanks, or spikes are within acceptable ranges. The QC checks for frequency and completeness can be used to evaluate if a sufficient number of records in the results file satisfy the accuracy checks and that sufficient QC data have been collected. The values in the</w:t>
+        <w:t xml:space="preserve">, see the supplement for the sample file included with the package) files. In general, the QC checks for accuracy evaluate if laboratory and field duplicates, blanks, or spikes are within acceptable ranges. The QC checks for frequency and completeness can be used to evaluate if a sufficient number of records in the results file satisfy the accuracy checks and that sufficient QC data have been collected. The values in the</w:t>
       </w:r>
       <w:r>
         <w:t xml:space="preserve"> </w:t>
@@ -4984,8 +4988,6 @@
         <w:tblStyle w:val="Table"/>
         <w:tblW w:type="pct" w:w="5000"/>
         <w:tblLook w:firstRow="0" w:lastRow="0" w:firstColumn="0" w:lastColumn="0" w:noHBand="0" w:noVBand="0" w:val="0000"/>
-        <w:jc w:val="start"/>
-        <w:tblLayout w:type="fixed"/>
       </w:tblPr>
       <w:tblGrid>
         <w:gridCol w:w="7920"/>
@@ -4996,6 +4998,7 @@
           <w:bookmarkStart w:id="56" w:name="fig-qcex"/>
           <w:p>
             <w:pPr>
+              <w:pStyle w:val="Figure"/>
               <w:jc w:val="center"/>
             </w:pPr>
             <w:r>
@@ -5151,7 +5154,7 @@
         <w:t xml:space="preserve"> </w:t>
       </w:r>
       <w:r>
-        <w:t xml:space="preserve">[21]</w:t>
+        <w:t xml:space="preserve">[24]</w:t>
       </w:r>
       <w:r>
         <w:t xml:space="preserve"> </w:t>
@@ -17532,8 +17535,6 @@
         <w:tblStyle w:val="Table"/>
         <w:tblW w:type="pct" w:w="5000"/>
         <w:tblLook w:firstRow="0" w:lastRow="0" w:firstColumn="0" w:lastColumn="0" w:noHBand="0" w:noVBand="0" w:val="0000"/>
-        <w:jc w:val="start"/>
-        <w:tblLayout w:type="fixed"/>
       </w:tblPr>
       <w:tblGrid>
         <w:gridCol w:w="7920"/>
@@ -17544,12 +17545,13 @@
           <w:bookmarkStart w:id="61" w:name="fig-season"/>
           <w:p>
             <w:pPr>
+              <w:pStyle w:val="Figure"/>
               <w:jc w:val="center"/>
             </w:pPr>
             <w:r>
               <w:drawing>
                 <wp:inline>
-                  <wp:extent cx="5646420" cy="2823210"/>
+                  <wp:extent cx="5943600" cy="2971800"/>
                   <wp:effectExtent b="0" l="0" r="0" t="0"/>
                   <wp:docPr descr="" title="" id="59" name="Picture"/>
                   <a:graphic>
@@ -17579,7 +17581,7 @@
                         <pic:spPr bwMode="auto">
                           <a:xfrm>
                             <a:off x="0" y="0"/>
-                            <a:ext cx="5646420" cy="2823210"/>
+                            <a:ext cx="5943600" cy="2971800"/>
                           </a:xfrm>
                           <a:prstGeom prst="rect">
                             <a:avLst/>
@@ -18047,8 +18049,6 @@
         <w:tblStyle w:val="Table"/>
         <w:tblW w:type="pct" w:w="5000"/>
         <w:tblLook w:firstRow="0" w:lastRow="0" w:firstColumn="0" w:lastColumn="0" w:noHBand="0" w:noVBand="0" w:val="0000"/>
-        <w:jc w:val="start"/>
-        <w:tblLayout w:type="fixed"/>
       </w:tblPr>
       <w:tblGrid>
         <w:gridCol w:w="7920"/>
@@ -18059,12 +18059,13 @@
           <w:bookmarkStart w:id="65" w:name="fig-date"/>
           <w:p>
             <w:pPr>
+              <w:pStyle w:val="Figure"/>
               <w:jc w:val="center"/>
             </w:pPr>
             <w:r>
               <w:drawing>
                 <wp:inline>
-                  <wp:extent cx="5646420" cy="2823210"/>
+                  <wp:extent cx="5943600" cy="2971800"/>
                   <wp:effectExtent b="0" l="0" r="0" t="0"/>
                   <wp:docPr descr="" title="" id="63" name="Picture"/>
                   <a:graphic>
@@ -18094,7 +18095,7 @@
                         <pic:spPr bwMode="auto">
                           <a:xfrm>
                             <a:off x="0" y="0"/>
-                            <a:ext cx="5646420" cy="2823210"/>
+                            <a:ext cx="5943600" cy="2971800"/>
                           </a:xfrm>
                           <a:prstGeom prst="rect">
                             <a:avLst/>
@@ -18516,8 +18517,6 @@
         <w:tblStyle w:val="Table"/>
         <w:tblW w:type="pct" w:w="5000"/>
         <w:tblLook w:firstRow="0" w:lastRow="0" w:firstColumn="0" w:lastColumn="0" w:noHBand="0" w:noVBand="0" w:val="0000"/>
-        <w:jc w:val="start"/>
-        <w:tblLayout w:type="fixed"/>
       </w:tblPr>
       <w:tblGrid>
         <w:gridCol w:w="7920"/>
@@ -18528,12 +18527,13 @@
           <w:bookmarkStart w:id="69" w:name="fig-site"/>
           <w:p>
             <w:pPr>
+              <w:pStyle w:val="Figure"/>
               <w:jc w:val="center"/>
             </w:pPr>
             <w:r>
               <w:drawing>
                 <wp:inline>
-                  <wp:extent cx="5646420" cy="2823210"/>
+                  <wp:extent cx="5943600" cy="2971800"/>
                   <wp:effectExtent b="0" l="0" r="0" t="0"/>
                   <wp:docPr descr="" title="" id="67" name="Picture"/>
                   <a:graphic>
@@ -18563,7 +18563,7 @@
                         <pic:spPr bwMode="auto">
                           <a:xfrm>
                             <a:off x="0" y="0"/>
-                            <a:ext cx="5646420" cy="2823210"/>
+                            <a:ext cx="5943600" cy="2971800"/>
                           </a:xfrm>
                           <a:prstGeom prst="rect">
                             <a:avLst/>
@@ -18667,7 +18667,7 @@
         <w:t xml:space="preserve"> </w:t>
       </w:r>
       <w:r>
-        <w:t xml:space="preserve">[22]</w:t>
+        <w:t xml:space="preserve">[25]</w:t>
       </w:r>
       <w:r>
         <w:t xml:space="preserve">. NHD data were included to provide more specific information on hydrologic features of interest because of insufficient detail provided by standard basemaps. These datasets are available from an external source and clipped to an approximate bounding box for the selected stations. Currently, only flowlines and waterbodies that intersect Massachusetts are included, although examples are provided in a package</w:t>
@@ -18798,8 +18798,6 @@
         <w:tblStyle w:val="Table"/>
         <w:tblW w:type="pct" w:w="5000"/>
         <w:tblLook w:firstRow="0" w:lastRow="0" w:firstColumn="0" w:lastColumn="0" w:noHBand="0" w:noVBand="0" w:val="0000"/>
-        <w:jc w:val="start"/>
-        <w:tblLayout w:type="fixed"/>
       </w:tblPr>
       <w:tblGrid>
         <w:gridCol w:w="7920"/>
@@ -18810,6 +18808,7 @@
           <w:bookmarkStart w:id="74" w:name="fig-map"/>
           <w:p>
             <w:pPr>
+              <w:pStyle w:val="Figure"/>
               <w:jc w:val="center"/>
             </w:pPr>
             <w:r>
@@ -19322,7 +19321,28 @@
         <w:t xml:space="preserve"> </w:t>
       </w:r>
       <w:r>
-        <w:t xml:space="preserve">is a known resource for potential users and to encourage its use for QC reporting, analysis, and data submission, a community of practice was established during package development and following its initial release on CRAN (January, 2023). This included several beta testing and training workshops to gather feedback on anticipated data analysis workflows and to educate potential users on appropriate use of the package. Many users have not previously been exposed to R for data analysis and a substantial portion of the trainings included an</w:t>
+        <w:t xml:space="preserve">is a known resource for potential users and to encourage its use for QC reporting, analysis, and data submission, a community of practice</w:t>
+      </w:r>
+      <w:r>
+        <w:t xml:space="preserve"> </w:t>
+      </w:r>
+      <w:r>
+        <w:t xml:space="preserve">[e.g., 26]</w:t>
+      </w:r>
+      <w:r>
+        <w:t xml:space="preserve"> </w:t>
+      </w:r>
+      <w:r>
+        <w:t xml:space="preserve">was established during package development and following its initial release on CRAN (January, 2023). This included several beta testing and training workshops to gather feedback on anticipated data analysis workflows and to educate potential users on appropriate use of the package</w:t>
+      </w:r>
+      <w:r>
+        <w:t xml:space="preserve"> </w:t>
+      </w:r>
+      <w:r>
+        <w:t xml:space="preserve">[27,28]</w:t>
+      </w:r>
+      <w:r>
+        <w:t xml:space="preserve">. Many users have not previously been exposed to R for data analysis and a substantial portion of the trainings included an</w:t>
       </w:r>
       <w:r>
         <w:t xml:space="preserve"> </w:t>
@@ -19381,6 +19401,12 @@
         <w:t xml:space="preserve"> </w:t>
       </w:r>
       <w:r>
+        <w:t xml:space="preserve">[17]</w:t>
+      </w:r>
+      <w:r>
+        <w:t xml:space="preserve"> </w:t>
+      </w:r>
+      <w:r>
         <w:t xml:space="preserve">to create additional visualizations for modifying the existing analysis plots in</w:t>
       </w:r>
       <w:r>
@@ -19441,7 +19467,7 @@
         <w:t xml:space="preserve"> </w:t>
       </w:r>
       <w:r>
-        <w:t xml:space="preserve">was created as a resource for users to post questions about the package and for others to view the discussion if similar issues were encountered. This approach followed the model used by other popular web forums (e.g., StackOverflow) for troubleshooting software issues by minimizing duplication of topics through sharing solutions in a public forum.</w:t>
+        <w:t xml:space="preserve">was created as a resource for users to post questions about the package and for others to view the discussion if similar issues were encountered. This approach followed the model used by other popular web forums (e.g., [StackOverflow](https://stackoverflow.com/)) for troubleshooting software issues by minimizing duplication of topics through sharing solutions in a public forum.</w:t>
       </w:r>
     </w:p>
     <w:p>
@@ -19544,7 +19570,7 @@
         <w:t xml:space="preserve"> </w:t>
       </w:r>
       <w:r>
-        <w:t xml:space="preserve">[23]</w:t>
+        <w:t xml:space="preserve">[29]</w:t>
       </w:r>
       <w:r>
         <w:t xml:space="preserve"> </w:t>
@@ -19678,7 +19704,13 @@
         <w:t xml:space="preserve"> </w:t>
       </w:r>
       <w:r>
-        <w:t xml:space="preserve">is also expected as the user base increases and the functions mature with additional bug fixes or minor enhancements. Specifically, the inclusion of historical data for some of the analysis functions could provide additional context on status and trends for monitoring data at specific locations. This enhancement would require the extraction of existing data included in the WQP, which would not be significantly challenging given the robust web retrieval tools already available. Existing R packages leverage these tools (e.g.,</w:t>
+        <w:t xml:space="preserve">is also expected as the user base increases and the functions mature with additional bug fixes or minor enhancements. Specifically, the inclusion of historical data for some of the analysis functions could provide additional context on status and trends for monitoring data at specific locations. This enhancement would require the extraction of existing data included in the WQP, which would not be significantly challenging given the robust web retrieval tools already available. Existing R packages leverage these tools</w:t>
+      </w:r>
+      <w:r>
+        <w:t xml:space="preserve"> </w:t>
+      </w:r>
+      <w:r>
+        <w:t xml:space="preserve">[e.g.,</w:t>
       </w:r>
       <w:r>
         <w:t xml:space="preserve"> </w:t>
@@ -19688,10 +19720,19 @@
           <w:iCs/>
           <w:i/>
         </w:rPr>
-        <w:t xml:space="preserve">dataRetrieval</w:t>
-      </w:r>
-      <w:r>
-        <w:t xml:space="preserve">) and a similar approach could be used by</w:t>
+        <w:t xml:space="preserve">dataRetrieval,</w:t>
+      </w:r>
+      <w:r>
+        <w:t xml:space="preserve"> </w:t>
+      </w:r>
+      <w:r>
+        <w:t xml:space="preserve">19]</w:t>
+      </w:r>
+      <w:r>
+        <w:t xml:space="preserve"> </w:t>
+      </w:r>
+      <w:r>
+        <w:t xml:space="preserve">and a similar approach could be used by</w:t>
       </w:r>
       <w:r>
         <w:t xml:space="preserve"> </w:t>
@@ -19717,13 +19758,19 @@
         <w:t xml:space="preserve">in situ</w:t>
       </w:r>
       <w:r>
+        <w:t xml:space="preserve"> </w:t>
+      </w:r>
+      <w:r>
+        <w:t xml:space="preserve">[e.g., 10]</w:t>
+      </w:r>
+      <w:r>
         <w:t xml:space="preserve">. These data present additional challenges not encountered with routine samples collected at longer time intervals, including increased data volume and additional QC needs</w:t>
       </w:r>
       <w:r>
         <w:t xml:space="preserve"> </w:t>
       </w:r>
       <w:r>
-        <w:t xml:space="preserve">[24,25]</w:t>
+        <w:t xml:space="preserve">[10,30]</w:t>
       </w:r>
       <w:r>
         <w:t xml:space="preserve">. For the latter, automated tools are needed for detecting and handling QC issues common with monitoring equipment deployed in the field for long duration, such as instrument drift, biofouling, or missing data. More complex methods for detecting outliers in continuous monitoring data beyond the existing tools in</w:t>
@@ -19748,7 +19795,7 @@
         <w:t xml:space="preserve"> </w:t>
       </w:r>
       <w:r>
-        <w:t xml:space="preserve">[26]</w:t>
+        <w:t xml:space="preserve">[31]</w:t>
       </w:r>
       <w:r>
         <w:t xml:space="preserve">.</w:t>
@@ -19885,7 +19932,7 @@
       </w:r>
     </w:p>
     <w:bookmarkEnd w:id="85"/>
-    <w:bookmarkStart w:id="139" w:name="references"/>
+    <w:bookmarkStart w:id="148" w:name="references"/>
     <w:p>
       <w:pPr>
         <w:pStyle w:val="Heading1"/>
@@ -19894,7 +19941,7 @@
         <w:t xml:space="preserve">References</w:t>
       </w:r>
     </w:p>
-    <w:bookmarkStart w:id="138" w:name="refs"/>
+    <w:bookmarkStart w:id="147" w:name="refs"/>
     <w:bookmarkStart w:id="87" w:name="ref-pollard1998"/>
     <w:p>
       <w:pPr>
@@ -20129,7 +20176,7 @@
       </w:hyperlink>
     </w:p>
     <w:bookmarkEnd w:id="101"/>
-    <w:bookmarkStart w:id="103" w:name="ref-Arndt22"/>
+    <w:bookmarkStart w:id="103" w:name="ref-kinzelman2003"/>
     <w:p>
       <w:pPr>
         <w:pStyle w:val="Bibliography"/>
@@ -20144,9 +20191,85 @@
         <w:t xml:space="preserve">	</w:t>
       </w:r>
       <w:r>
+        <w:t xml:space="preserve">Kinzelman J, Ng C, Jackson E, Gradus S, Bagley R. Enterococci as Indicators of Lake Michigan Recreational Water Quality: Comparison of Two Methodologies and Their Impacts on Public Health Regulatory Events. Applied and Environmental Microbiology. 2003;69: 92–96. doi:</w:t>
+      </w:r>
+      <w:hyperlink r:id="rId102">
+        <w:r>
+          <w:rPr>
+            <w:rStyle w:val="Hyperlink"/>
+          </w:rPr>
+          <w:t xml:space="preserve">10.1128/aem.69.1.92-96.2003</w:t>
+        </w:r>
+      </w:hyperlink>
+    </w:p>
+    <w:bookmarkEnd w:id="103"/>
+    <w:bookmarkStart w:id="105" w:name="ref-Wagner06"/>
+    <w:p>
+      <w:pPr>
+        <w:pStyle w:val="Bibliography"/>
+      </w:pPr>
+      <w:r>
+        <w:t xml:space="preserve">10.</w:t>
+      </w:r>
+      <w:r>
+        <w:t xml:space="preserve"> </w:t>
+      </w:r>
+      <w:r>
+        <w:t xml:space="preserve">	</w:t>
+      </w:r>
+      <w:r>
+        <w:t xml:space="preserve">Wagner RJ, Boulger Jr RW, Oblinger CJ, Smith BA. Guidelines and standard procedures for continuous water-quality monitors: Station operation, record computation, and data reporting. Version 1.0. Reston, VA: U.S. Geological Survey; 2006. Report No.: 1-D3. doi:</w:t>
+      </w:r>
+      <w:hyperlink r:id="rId104">
+        <w:r>
+          <w:rPr>
+            <w:rStyle w:val="Hyperlink"/>
+          </w:rPr>
+          <w:t xml:space="preserve">10.3133/tm1D3</w:t>
+        </w:r>
+      </w:hyperlink>
+    </w:p>
+    <w:bookmarkEnd w:id="105"/>
+    <w:bookmarkStart w:id="106" w:name="ref-zhang2006"/>
+    <w:p>
+      <w:pPr>
+        <w:pStyle w:val="Bibliography"/>
+      </w:pPr>
+      <w:r>
+        <w:t xml:space="preserve">11.</w:t>
+      </w:r>
+      <w:r>
+        <w:t xml:space="preserve"> </w:t>
+      </w:r>
+      <w:r>
+        <w:t xml:space="preserve">	</w:t>
+      </w:r>
+      <w:r>
+        <w:t xml:space="preserve">Zhang C. Fundamentals of environmental sampling and analysis.</w:t>
+      </w:r>
+      <w:r>
+        <w:t xml:space="preserve"> </w:t>
+      </w:r>
+    </w:p>
+    <w:bookmarkEnd w:id="106"/>
+    <w:bookmarkStart w:id="108" w:name="ref-Arndt22"/>
+    <w:p>
+      <w:pPr>
+        <w:pStyle w:val="Bibliography"/>
+      </w:pPr>
+      <w:r>
+        <w:t xml:space="preserve">12.</w:t>
+      </w:r>
+      <w:r>
+        <w:t xml:space="preserve"> </w:t>
+      </w:r>
+      <w:r>
+        <w:t xml:space="preserve">	</w:t>
+      </w:r>
+      <w:r>
         <w:t xml:space="preserve">Arndt J, Kirchner JS, Jewell KS, Schluesener MP, Wick A, Ternes TA, et al. Making waves: Time for chemical surface water quality monitoring to catch up with its technical potential. Water Research. 2022;213: 118168. doi:</w:t>
       </w:r>
-      <w:hyperlink r:id="rId102">
+      <w:hyperlink r:id="rId107">
         <w:r>
           <w:rPr>
             <w:rStyle w:val="Hyperlink"/>
@@ -20155,14 +20278,14 @@
         </w:r>
       </w:hyperlink>
     </w:p>
-    <w:bookmarkEnd w:id="103"/>
-    <w:bookmarkStart w:id="105" w:name="ref-Wilde02"/>
+    <w:bookmarkEnd w:id="108"/>
+    <w:bookmarkStart w:id="110" w:name="ref-Wilde02"/>
     <w:p>
       <w:pPr>
         <w:pStyle w:val="Bibliography"/>
       </w:pPr>
       <w:r>
-        <w:t xml:space="preserve">10.</w:t>
+        <w:t xml:space="preserve">13.</w:t>
       </w:r>
       <w:r>
         <w:t xml:space="preserve"> </w:t>
@@ -20173,7 +20296,7 @@
       <w:r>
         <w:t xml:space="preserve">Wilde FD, U.S. Geological Survey. Chapter A5. Processing of water samples. Version 2.2, Revised February 2009. Reston, VA: U.S. Geological Survey; 2002. Report No.: 09-A5. doi:</w:t>
       </w:r>
-      <w:hyperlink r:id="rId104">
+      <w:hyperlink r:id="rId109">
         <w:r>
           <w:rPr>
             <w:rStyle w:val="Hyperlink"/>
@@ -20182,14 +20305,14 @@
         </w:r>
       </w:hyperlink>
     </w:p>
-    <w:bookmarkEnd w:id="105"/>
-    <w:bookmarkStart w:id="107" w:name="ref-RCT2023"/>
+    <w:bookmarkEnd w:id="110"/>
+    <w:bookmarkStart w:id="112" w:name="ref-RCT2023"/>
     <w:p>
       <w:pPr>
         <w:pStyle w:val="Bibliography"/>
       </w:pPr>
       <w:r>
-        <w:t xml:space="preserve">11.</w:t>
+        <w:t xml:space="preserve">14.</w:t>
       </w:r>
       <w:r>
         <w:t xml:space="preserve"> </w:t>
@@ -20203,7 +20326,7 @@
       <w:r>
         <w:t xml:space="preserve"> </w:t>
       </w:r>
-      <w:hyperlink r:id="rId106">
+      <w:hyperlink r:id="rId111">
         <w:r>
           <w:rPr>
             <w:rStyle w:val="Hyperlink"/>
@@ -20212,14 +20335,14 @@
         </w:r>
       </w:hyperlink>
     </w:p>
-    <w:bookmarkEnd w:id="107"/>
-    <w:bookmarkStart w:id="109" w:name="ref-Xie15"/>
+    <w:bookmarkEnd w:id="112"/>
+    <w:bookmarkStart w:id="114" w:name="ref-Xie15"/>
     <w:p>
       <w:pPr>
         <w:pStyle w:val="Bibliography"/>
       </w:pPr>
       <w:r>
-        <w:t xml:space="preserve">12.</w:t>
+        <w:t xml:space="preserve">15.</w:t>
       </w:r>
       <w:r>
         <w:t xml:space="preserve"> </w:t>
@@ -20245,7 +20368,7 @@
       <w:r>
         <w:t xml:space="preserve"> </w:t>
       </w:r>
-      <w:hyperlink r:id="rId108">
+      <w:hyperlink r:id="rId113">
         <w:r>
           <w:rPr>
             <w:rStyle w:val="Hyperlink"/>
@@ -20254,14 +20377,14 @@
         </w:r>
       </w:hyperlink>
     </w:p>
-    <w:bookmarkEnd w:id="109"/>
-    <w:bookmarkStart w:id="111" w:name="ref-Allaire23"/>
+    <w:bookmarkEnd w:id="114"/>
+    <w:bookmarkStart w:id="116" w:name="ref-Allaire23"/>
     <w:p>
       <w:pPr>
         <w:pStyle w:val="Bibliography"/>
       </w:pPr>
       <w:r>
-        <w:t xml:space="preserve">13.</w:t>
+        <w:t xml:space="preserve">16.</w:t>
       </w:r>
       <w:r>
         <w:t xml:space="preserve"> </w:t>
@@ -20275,7 +20398,7 @@
       <w:r>
         <w:t xml:space="preserve"> </w:t>
       </w:r>
-      <w:hyperlink r:id="rId110">
+      <w:hyperlink r:id="rId115">
         <w:r>
           <w:rPr>
             <w:rStyle w:val="Hyperlink"/>
@@ -20284,14 +20407,14 @@
         </w:r>
       </w:hyperlink>
     </w:p>
-    <w:bookmarkEnd w:id="111"/>
-    <w:bookmarkStart w:id="113" w:name="ref-Wickham16"/>
+    <w:bookmarkEnd w:id="116"/>
+    <w:bookmarkStart w:id="118" w:name="ref-Wickham16"/>
     <w:p>
       <w:pPr>
         <w:pStyle w:val="Bibliography"/>
       </w:pPr>
       <w:r>
-        <w:t xml:space="preserve">14.</w:t>
+        <w:t xml:space="preserve">17.</w:t>
       </w:r>
       <w:r>
         <w:t xml:space="preserve"> </w:t>
@@ -20305,7 +20428,7 @@
       <w:r>
         <w:t xml:space="preserve"> </w:t>
       </w:r>
-      <w:hyperlink r:id="rId112">
+      <w:hyperlink r:id="rId117">
         <w:r>
           <w:rPr>
             <w:rStyle w:val="Hyperlink"/>
@@ -20314,14 +20437,14 @@
         </w:r>
       </w:hyperlink>
     </w:p>
-    <w:bookmarkEnd w:id="113"/>
-    <w:bookmarkStart w:id="115" w:name="ref-Wickham19"/>
+    <w:bookmarkEnd w:id="118"/>
+    <w:bookmarkStart w:id="120" w:name="ref-Wickham19"/>
     <w:p>
       <w:pPr>
         <w:pStyle w:val="Bibliography"/>
       </w:pPr>
       <w:r>
-        <w:t xml:space="preserve">15.</w:t>
+        <w:t xml:space="preserve">18.</w:t>
       </w:r>
       <w:r>
         <w:t xml:space="preserve"> </w:t>
@@ -20341,7 +20464,7 @@
       <w:r>
         <w:t xml:space="preserve">. Journal of Open Source Software. 2019;4: 1686. doi:</w:t>
       </w:r>
-      <w:hyperlink r:id="rId114">
+      <w:hyperlink r:id="rId119">
         <w:r>
           <w:rPr>
             <w:rStyle w:val="Hyperlink"/>
@@ -20350,14 +20473,14 @@
         </w:r>
       </w:hyperlink>
     </w:p>
-    <w:bookmarkEnd w:id="115"/>
-    <w:bookmarkStart w:id="117" w:name="ref-DeCicco22"/>
+    <w:bookmarkEnd w:id="120"/>
+    <w:bookmarkStart w:id="122" w:name="ref-DeCicco22"/>
     <w:p>
       <w:pPr>
         <w:pStyle w:val="Bibliography"/>
       </w:pPr>
       <w:r>
-        <w:t xml:space="preserve">16.</w:t>
+        <w:t xml:space="preserve">19.</w:t>
       </w:r>
       <w:r>
         <w:t xml:space="preserve"> </w:t>
@@ -20368,7 +20491,7 @@
       <w:r>
         <w:t xml:space="preserve">De Cicco LA, Lorenz D, Hirsch RM, Watkins W, Johnson M. dataRetrieval: R packages for discovering and retrieving water data available from u.s. Federal hydrologic web services. Reston, VA: U.S. Geological Survey; U.S. Geological Survey; 2022. doi:</w:t>
       </w:r>
-      <w:hyperlink r:id="rId116">
+      <w:hyperlink r:id="rId121">
         <w:r>
           <w:rPr>
             <w:rStyle w:val="Hyperlink"/>
@@ -20377,14 +20500,14 @@
         </w:r>
       </w:hyperlink>
     </w:p>
-    <w:bookmarkEnd w:id="117"/>
-    <w:bookmarkStart w:id="119" w:name="ref-Mullin22"/>
+    <w:bookmarkEnd w:id="122"/>
+    <w:bookmarkStart w:id="124" w:name="ref-Mullin22"/>
     <w:p>
       <w:pPr>
         <w:pStyle w:val="Bibliography"/>
       </w:pPr>
       <w:r>
-        <w:t xml:space="preserve">17.</w:t>
+        <w:t xml:space="preserve">20.</w:t>
       </w:r>
       <w:r>
         <w:t xml:space="preserve"> </w:t>
@@ -20407,7 +20530,7 @@
       <w:r>
         <w:t xml:space="preserve"> </w:t>
       </w:r>
-      <w:hyperlink r:id="rId118">
+      <w:hyperlink r:id="rId123">
         <w:r>
           <w:rPr>
             <w:rStyle w:val="Hyperlink"/>
@@ -20416,14 +20539,14 @@
         </w:r>
       </w:hyperlink>
     </w:p>
-    <w:bookmarkEnd w:id="119"/>
-    <w:bookmarkStart w:id="121" w:name="ref-schrape2017a"/>
+    <w:bookmarkEnd w:id="124"/>
+    <w:bookmarkStart w:id="126" w:name="ref-schrape2017a"/>
     <w:p>
       <w:pPr>
         <w:pStyle w:val="Bibliography"/>
       </w:pPr>
       <w:r>
-        <w:t xml:space="preserve">18.</w:t>
+        <w:t xml:space="preserve">21.</w:t>
       </w:r>
       <w:r>
         <w:t xml:space="preserve"> </w:t>
@@ -20434,7 +20557,7 @@
       <w:r>
         <w:t xml:space="preserve">Schrape J-F. Open-source projects as incubators of innovation: From niche phenomenon to integral part of the industry. Convergence: The International Journal of Research into New Media Technologies. 2017;25: 409–427. doi:</w:t>
       </w:r>
-      <w:hyperlink r:id="rId120">
+      <w:hyperlink r:id="rId125">
         <w:r>
           <w:rPr>
             <w:rStyle w:val="Hyperlink"/>
@@ -20443,14 +20566,14 @@
         </w:r>
       </w:hyperlink>
     </w:p>
-    <w:bookmarkEnd w:id="121"/>
-    <w:bookmarkStart w:id="123" w:name="ref-Wickham22"/>
+    <w:bookmarkEnd w:id="126"/>
+    <w:bookmarkStart w:id="128" w:name="ref-Wickham22"/>
     <w:p>
       <w:pPr>
         <w:pStyle w:val="Bibliography"/>
       </w:pPr>
       <w:r>
-        <w:t xml:space="preserve">19.</w:t>
+        <w:t xml:space="preserve">22.</w:t>
       </w:r>
       <w:r>
         <w:t xml:space="preserve"> </w:t>
@@ -20464,7 +20587,7 @@
       <w:r>
         <w:t xml:space="preserve"> </w:t>
       </w:r>
-      <w:hyperlink r:id="rId122">
+      <w:hyperlink r:id="rId127">
         <w:r>
           <w:rPr>
             <w:rStyle w:val="Hyperlink"/>
@@ -20473,14 +20596,14 @@
         </w:r>
       </w:hyperlink>
     </w:p>
-    <w:bookmarkEnd w:id="123"/>
-    <w:bookmarkStart w:id="125" w:name="ref-Wickham23"/>
+    <w:bookmarkEnd w:id="128"/>
+    <w:bookmarkStart w:id="130" w:name="ref-Wickham23"/>
     <w:p>
       <w:pPr>
         <w:pStyle w:val="Bibliography"/>
       </w:pPr>
       <w:r>
-        <w:t xml:space="preserve">20.</w:t>
+        <w:t xml:space="preserve">23.</w:t>
       </w:r>
       <w:r>
         <w:t xml:space="preserve"> </w:t>
@@ -20494,7 +20617,7 @@
       <w:r>
         <w:t xml:space="preserve"> </w:t>
       </w:r>
-      <w:hyperlink r:id="rId124">
+      <w:hyperlink r:id="rId129">
         <w:r>
           <w:rPr>
             <w:rStyle w:val="Hyperlink"/>
@@ -20503,14 +20626,14 @@
         </w:r>
       </w:hyperlink>
     </w:p>
-    <w:bookmarkEnd w:id="125"/>
-    <w:bookmarkStart w:id="127" w:name="ref-Gohel23"/>
+    <w:bookmarkEnd w:id="130"/>
+    <w:bookmarkStart w:id="132" w:name="ref-Gohel23"/>
     <w:p>
       <w:pPr>
         <w:pStyle w:val="Bibliography"/>
       </w:pPr>
       <w:r>
-        <w:t xml:space="preserve">21.</w:t>
+        <w:t xml:space="preserve">24.</w:t>
       </w:r>
       <w:r>
         <w:t xml:space="preserve"> </w:t>
@@ -20524,7 +20647,7 @@
       <w:r>
         <w:t xml:space="preserve"> </w:t>
       </w:r>
-      <w:hyperlink r:id="rId126">
+      <w:hyperlink r:id="rId131">
         <w:r>
           <w:rPr>
             <w:rStyle w:val="Hyperlink"/>
@@ -20533,14 +20656,14 @@
         </w:r>
       </w:hyperlink>
     </w:p>
-    <w:bookmarkEnd w:id="127"/>
-    <w:bookmarkStart w:id="129" w:name="ref-Kahle13"/>
+    <w:bookmarkEnd w:id="132"/>
+    <w:bookmarkStart w:id="134" w:name="ref-Kahle13"/>
     <w:p>
       <w:pPr>
         <w:pStyle w:val="Bibliography"/>
       </w:pPr>
       <w:r>
-        <w:t xml:space="preserve">22.</w:t>
+        <w:t xml:space="preserve">25.</w:t>
       </w:r>
       <w:r>
         <w:t xml:space="preserve"> </w:t>
@@ -20554,7 +20677,7 @@
       <w:r>
         <w:t xml:space="preserve"> </w:t>
       </w:r>
-      <w:hyperlink r:id="rId128">
+      <w:hyperlink r:id="rId133">
         <w:r>
           <w:rPr>
             <w:rStyle w:val="Hyperlink"/>
@@ -20563,14 +20686,14 @@
         </w:r>
       </w:hyperlink>
     </w:p>
-    <w:bookmarkEnd w:id="129"/>
-    <w:bookmarkStart w:id="131" w:name="ref-Pebesma23"/>
+    <w:bookmarkEnd w:id="134"/>
+    <w:bookmarkStart w:id="136" w:name="ref-Meyer22"/>
     <w:p>
       <w:pPr>
         <w:pStyle w:val="Bibliography"/>
       </w:pPr>
       <w:r>
-        <w:t xml:space="preserve">23.</w:t>
+        <w:t xml:space="preserve">26.</w:t>
       </w:r>
       <w:r>
         <w:t xml:space="preserve"> </w:t>
@@ -20579,6 +20702,96 @@
         <w:t xml:space="preserve">	</w:t>
       </w:r>
       <w:r>
+        <w:t xml:space="preserve">Meyer MF, Barbosa CC, Ladwig R, Mesman JP, Börekçi NS, Cawley K, et al. Hacking limnology workshop and</w:t>
+      </w:r>
+      <w:r>
+        <w:t xml:space="preserve"> </w:t>
+      </w:r>
+      <w:r>
+        <w:t xml:space="preserve">DSOS22</w:t>
+      </w:r>
+      <w:r>
+        <w:t xml:space="preserve">: Creating a community of practice for the nexus of data science, open science, and the aquatic sciences. Limnology &amp; Oceanography Bulletin. 2022;31: 123–126. doi:</w:t>
+      </w:r>
+      <w:hyperlink r:id="rId135">
+        <w:r>
+          <w:rPr>
+            <w:rStyle w:val="Hyperlink"/>
+          </w:rPr>
+          <w:t xml:space="preserve">10.1002/lob.10525</w:t>
+        </w:r>
+      </w:hyperlink>
+    </w:p>
+    <w:bookmarkEnd w:id="136"/>
+    <w:bookmarkStart w:id="138" w:name="ref-whitehead2007"/>
+    <w:p>
+      <w:pPr>
+        <w:pStyle w:val="Bibliography"/>
+      </w:pPr>
+      <w:r>
+        <w:t xml:space="preserve">27.</w:t>
+      </w:r>
+      <w:r>
+        <w:t xml:space="preserve"> </w:t>
+      </w:r>
+      <w:r>
+        <w:t xml:space="preserve">	</w:t>
+      </w:r>
+      <w:r>
+        <w:t xml:space="preserve">Whitehead J. Collaboration in software engineering: A roadmap. Future of Software Engineering (FOSE ’07). 2007. doi:</w:t>
+      </w:r>
+      <w:hyperlink r:id="rId137">
+        <w:r>
+          <w:rPr>
+            <w:rStyle w:val="Hyperlink"/>
+          </w:rPr>
+          <w:t xml:space="preserve">10.1109/fose.2007.4</w:t>
+        </w:r>
+      </w:hyperlink>
+    </w:p>
+    <w:bookmarkEnd w:id="138"/>
+    <w:bookmarkStart w:id="140" w:name="ref-list2017"/>
+    <w:p>
+      <w:pPr>
+        <w:pStyle w:val="Bibliography"/>
+      </w:pPr>
+      <w:r>
+        <w:t xml:space="preserve">28.</w:t>
+      </w:r>
+      <w:r>
+        <w:t xml:space="preserve"> </w:t>
+      </w:r>
+      <w:r>
+        <w:t xml:space="preserve">	</w:t>
+      </w:r>
+      <w:r>
+        <w:t xml:space="preserve">List M, Ebert P, Albrecht F. Ten Simple Rules for Developing Usable Software in Computational Biology. Markel S, editor. PLOS Computational Biology. 2017;13: e1005265. doi:</w:t>
+      </w:r>
+      <w:hyperlink r:id="rId139">
+        <w:r>
+          <w:rPr>
+            <w:rStyle w:val="Hyperlink"/>
+          </w:rPr>
+          <w:t xml:space="preserve">10.1371/journal.pcbi.1005265</w:t>
+        </w:r>
+      </w:hyperlink>
+    </w:p>
+    <w:bookmarkEnd w:id="140"/>
+    <w:bookmarkStart w:id="142" w:name="ref-Pebesma23"/>
+    <w:p>
+      <w:pPr>
+        <w:pStyle w:val="Bibliography"/>
+      </w:pPr>
+      <w:r>
+        <w:t xml:space="preserve">29.</w:t>
+      </w:r>
+      <w:r>
+        <w:t xml:space="preserve"> </w:t>
+      </w:r>
+      <w:r>
+        <w:t xml:space="preserve">	</w:t>
+      </w:r>
+      <w:r>
         <w:t xml:space="preserve">Pebesma E, Bivand R.</w:t>
       </w:r>
       <w:r>
@@ -20602,7 +20815,7 @@
       <w:r>
         <w:t xml:space="preserve"> </w:t>
       </w:r>
-      <w:hyperlink r:id="rId130">
+      <w:hyperlink r:id="rId141">
         <w:r>
           <w:rPr>
             <w:rStyle w:val="Hyperlink"/>
@@ -20611,14 +20824,14 @@
         </w:r>
       </w:hyperlink>
     </w:p>
-    <w:bookmarkEnd w:id="131"/>
-    <w:bookmarkStart w:id="133" w:name="ref-Wagner06"/>
+    <w:bookmarkEnd w:id="142"/>
+    <w:bookmarkStart w:id="144" w:name="ref-Horsburgh15"/>
     <w:p>
       <w:pPr>
         <w:pStyle w:val="Bibliography"/>
       </w:pPr>
       <w:r>
-        <w:t xml:space="preserve">24.</w:t>
+        <w:t xml:space="preserve">30.</w:t>
       </w:r>
       <w:r>
         <w:t xml:space="preserve"> </w:t>
@@ -20627,36 +20840,9 @@
         <w:t xml:space="preserve">	</w:t>
       </w:r>
       <w:r>
-        <w:t xml:space="preserve">Wagner RJ, Boulger Jr RW, Oblinger CJ, Smith BA. Guidelines and standard procedures for continuous water-quality monitors: Station operation, record computation, and data reporting. Version 1.0. Reston, VA: U.S. Geological Survey; 2006. Report No.: 1-D3. doi:</w:t>
-      </w:r>
-      <w:hyperlink r:id="rId132">
-        <w:r>
-          <w:rPr>
-            <w:rStyle w:val="Hyperlink"/>
-          </w:rPr>
-          <w:t xml:space="preserve">10.3133/tm1D3</w:t>
-        </w:r>
-      </w:hyperlink>
-    </w:p>
-    <w:bookmarkEnd w:id="133"/>
-    <w:bookmarkStart w:id="135" w:name="ref-Horsburgh15"/>
-    <w:p>
-      <w:pPr>
-        <w:pStyle w:val="Bibliography"/>
-      </w:pPr>
-      <w:r>
-        <w:t xml:space="preserve">25.</w:t>
-      </w:r>
-      <w:r>
-        <w:t xml:space="preserve"> </w:t>
-      </w:r>
-      <w:r>
-        <w:t xml:space="preserve">	</w:t>
-      </w:r>
-      <w:r>
         <w:t xml:space="preserve">Horsburgh JS, Reeder SL, Jones AS, Meline J. Open source software for visualization and quality control of continuous hydrologic and water quality sensor data. Environmental Modelling &amp; Software. 2015;70: 32–44. doi:</w:t>
       </w:r>
-      <w:hyperlink r:id="rId134">
+      <w:hyperlink r:id="rId143">
         <w:r>
           <w:rPr>
             <w:rStyle w:val="Hyperlink"/>
@@ -20665,14 +20851,14 @@
         </w:r>
       </w:hyperlink>
     </w:p>
-    <w:bookmarkEnd w:id="135"/>
-    <w:bookmarkStart w:id="137" w:name="ref-Leigh19"/>
+    <w:bookmarkEnd w:id="144"/>
+    <w:bookmarkStart w:id="146" w:name="ref-Leigh19"/>
     <w:p>
       <w:pPr>
         <w:pStyle w:val="Bibliography"/>
       </w:pPr>
       <w:r>
-        <w:t xml:space="preserve">26.</w:t>
+        <w:t xml:space="preserve">31.</w:t>
       </w:r>
       <w:r>
         <w:t xml:space="preserve"> </w:t>
@@ -20683,7 +20869,7 @@
       <w:r>
         <w:t xml:space="preserve">Leigh C, Alsibai O, Hyndman RJ, Kandanaarachchi S, King OC, McGree JM, et al. A framework for automated anomaly detection in high frequency water-quality data from in situ sensors. Science of the Total Environment. 2019;664: 885–898. doi:</w:t>
       </w:r>
-      <w:hyperlink r:id="rId136">
+      <w:hyperlink r:id="rId145">
         <w:r>
           <w:rPr>
             <w:rStyle w:val="Hyperlink"/>
@@ -20692,9 +20878,9 @@
         </w:r>
       </w:hyperlink>
     </w:p>
-    <w:bookmarkEnd w:id="137"/>
-    <w:bookmarkEnd w:id="138"/>
-    <w:bookmarkEnd w:id="139"/>
+    <w:bookmarkEnd w:id="146"/>
+    <w:bookmarkEnd w:id="147"/>
+    <w:bookmarkEnd w:id="148"/>
     <w:sectPr>
       <w:footerReference r:id="rId9" w:type="default"/>
       <w:pgSz w:h="15840" w:w="12240"/>

</xml_diff>